<commit_message>
fixed bug with catalog
</commit_message>
<xml_diff>
--- a/src/main/webapp/resources/files/doc_templates/prikaz.docx
+++ b/src/main/webapp/resources/files/doc_templates/prikaz.docx
@@ -265,127 +265,25 @@
           <w:sz w:val="28"/>
           <w:szCs w:val="28"/>
         </w:rPr>
-        <w:t xml:space="preserve">В соответствии с Федеральным </w:t>
-      </w:r>
-      <w:r>
-        <w:rPr>
-          <w:rFonts w:ascii="Times New Roman" w:hAnsi="Times New Roman" w:cs="Times New Roman"/>
-          <w:sz w:val="28"/>
-          <w:szCs w:val="28"/>
-        </w:rPr>
-        <w:t>законом</w:t>
-      </w:r>
-      <w:r>
-        <w:rPr>
-          <w:rFonts w:ascii="Times New Roman" w:hAnsi="Times New Roman" w:cs="Times New Roman"/>
-          <w:sz w:val="28"/>
-          <w:szCs w:val="28"/>
-        </w:rPr>
-        <w:t xml:space="preserve"> о</w:t>
-      </w:r>
-      <w:r>
-        <w:rPr>
-          <w:rFonts w:ascii="Times New Roman" w:hAnsi="Times New Roman" w:cs="Times New Roman"/>
-          <w:sz w:val="28"/>
-          <w:szCs w:val="28"/>
-        </w:rPr>
-        <w:t xml:space="preserve">т 7 декабря 2011 г. № 416-ФЗ </w:t>
-      </w:r>
-      <w:r>
-        <w:rPr>
-          <w:rFonts w:ascii="Times New Roman" w:hAnsi="Times New Roman" w:cs="Times New Roman"/>
-          <w:sz w:val="28"/>
-          <w:szCs w:val="28"/>
-        </w:rPr>
-        <w:br/>
-      </w:r>
-      <w:r>
-        <w:rPr>
-          <w:rFonts w:ascii="Times New Roman" w:hAnsi="Times New Roman" w:cs="Times New Roman"/>
-          <w:sz w:val="28"/>
-          <w:szCs w:val="28"/>
-        </w:rPr>
-        <w:t>«О водоснабжении и водоотведении», постановлением Правительства Российской Федерации от 13 мая 2013 г. № 406 «О государственном регулировании тарифов в сфере водоснабжения и водоотведения», Методическими указаниями по расчету регулируемых тарифов в сфере водоснабжения и водоотведения, утвержденными приказом Федеральной службы по тарифам от 27 декабря 2013 г. № 1746-э (зарегистрирован Минюстом России 25 февраля 2014 г., регистрационный № 31412), Регламентом</w:t>
-      </w:r>
-      <w:r>
-        <w:rPr>
-          <w:rFonts w:ascii="Times New Roman" w:hAnsi="Times New Roman" w:cs="Times New Roman"/>
-          <w:sz w:val="28"/>
-          <w:szCs w:val="28"/>
-        </w:rPr>
-        <w:t xml:space="preserve"> </w:t>
-      </w:r>
-      <w:r>
-        <w:rPr>
-          <w:rFonts w:ascii="Times New Roman" w:hAnsi="Times New Roman" w:cs="Times New Roman"/>
-          <w:sz w:val="28"/>
-          <w:szCs w:val="28"/>
-        </w:rPr>
-        <w:t>установления</w:t>
-      </w:r>
-      <w:r>
-        <w:rPr>
-          <w:rFonts w:ascii="Times New Roman" w:hAnsi="Times New Roman" w:cs="Times New Roman"/>
-          <w:sz w:val="28"/>
-          <w:szCs w:val="28"/>
-        </w:rPr>
-        <w:t xml:space="preserve"> </w:t>
-      </w:r>
-      <w:r>
-        <w:rPr>
-          <w:rFonts w:ascii="Times New Roman" w:hAnsi="Times New Roman" w:cs="Times New Roman"/>
-          <w:sz w:val="28"/>
-          <w:szCs w:val="28"/>
-        </w:rPr>
-        <w:t xml:space="preserve">регулируемых тарифов в сфере водоснабжения </w:t>
-      </w:r>
-      <w:r>
-        <w:rPr>
-          <w:rFonts w:ascii="Times New Roman" w:hAnsi="Times New Roman" w:cs="Times New Roman"/>
-          <w:sz w:val="28"/>
-          <w:szCs w:val="28"/>
-        </w:rPr>
-        <w:br/>
-      </w:r>
-      <w:r>
-        <w:rPr>
-          <w:rFonts w:ascii="Times New Roman" w:hAnsi="Times New Roman" w:cs="Times New Roman"/>
-          <w:sz w:val="28"/>
-          <w:szCs w:val="28"/>
-        </w:rPr>
-        <w:t xml:space="preserve">и водоотведения, утвержденным приказом Федеральной службы по тарифам </w:t>
-      </w:r>
-      <w:r>
-        <w:rPr>
-          <w:rFonts w:ascii="Times New Roman" w:hAnsi="Times New Roman" w:cs="Times New Roman"/>
-          <w:sz w:val="28"/>
-          <w:szCs w:val="28"/>
-        </w:rPr>
-        <w:br/>
-      </w:r>
-      <w:r>
-        <w:rPr>
-          <w:rFonts w:ascii="Times New Roman" w:hAnsi="Times New Roman" w:cs="Times New Roman"/>
-          <w:sz w:val="28"/>
-          <w:szCs w:val="28"/>
-        </w:rPr>
-        <w:t>от 16 июля 2014 г.</w:t>
-      </w:r>
-      <w:r>
-        <w:rPr>
-          <w:rFonts w:ascii="Times New Roman" w:hAnsi="Times New Roman" w:cs="Times New Roman"/>
-          <w:sz w:val="28"/>
-          <w:szCs w:val="28"/>
-        </w:rPr>
-        <w:t xml:space="preserve"> </w:t>
-      </w:r>
-      <w:r>
-        <w:rPr>
-          <w:rFonts w:ascii="Times New Roman" w:hAnsi="Times New Roman" w:cs="Times New Roman"/>
-          <w:sz w:val="28"/>
-          <w:szCs w:val="28"/>
-        </w:rPr>
-        <w:t xml:space="preserve">№ 1154-э (зарегистрирован Минюстом России 19 августа 2014 г., регистрационный № 33655), и на основании протокола заседания правления Департамента экономической политики и развития города Москвы </w:t>
+        <w:t xml:space="preserve">В соответствии с </w:t>
+      </w:r>
+      <w:r>
+        <w:rPr>
+          <w:rFonts w:ascii="Times New Roman" w:hAnsi="Times New Roman" w:cs="Times New Roman"/>
+          <w:sz w:val="28"/>
+          <w:szCs w:val="28"/>
+        </w:rPr>
+        <w:t>&lt;FederalLaw&gt;, &lt;TarifReglament&gt;</w:t>
+      </w:r>
+      <w:bookmarkStart w:id="0" w:name="_GoBack"/>
+      <w:bookmarkEnd w:id="0"/>
+      <w:r>
+        <w:rPr>
+          <w:rFonts w:ascii="Times New Roman" w:hAnsi="Times New Roman" w:cs="Times New Roman"/>
+          <w:sz w:val="28"/>
+          <w:szCs w:val="28"/>
+        </w:rPr>
+        <w:t xml:space="preserve">, и на основании протокола заседания правления Департамента экономической политики и развития города Москвы </w:t>
       </w:r>
       <w:r>
         <w:rPr>
@@ -673,16 +571,7 @@
           <w:sz w:val="28"/>
           <w:szCs w:val="28"/>
         </w:rPr>
-        <w:t xml:space="preserve">долгосрочных </w:t>
-      </w:r>
-      <w:r>
-        <w:rPr>
-          <w:rFonts w:ascii="Times New Roman" w:hAnsi="Times New Roman" w:cs="Times New Roman"/>
-          <w:sz w:val="28"/>
-          <w:szCs w:val="28"/>
-        </w:rPr>
-        <w:lastRenderedPageBreak/>
-        <w:t>тарифов на</w:t>
+        <w:t>долгосрочных тарифов на</w:t>
       </w:r>
       <w:r>
         <w:rPr>
@@ -1266,6 +1155,7 @@
           <w:sz w:val="28"/>
           <w:szCs w:val="28"/>
         </w:rPr>
+        <w:lastRenderedPageBreak/>
         <w:t>на 2018-2020 годы</w:t>
       </w:r>
       <w:r>
@@ -1358,8 +1248,6 @@
         </w:rPr>
         <w:t>}THEN{4}ELSE{3}</w:t>
       </w:r>
-      <w:bookmarkStart w:id="0" w:name="_GoBack"/>
-      <w:bookmarkEnd w:id="0"/>
       <w:r>
         <w:rPr>
           <w:rFonts w:ascii="Times New Roman" w:hAnsi="Times New Roman" w:cs="Times New Roman"/>
@@ -5295,7 +5183,7 @@
 </file>
 
 <file path=customXml/itemProps1.xml><?xml version="1.0" encoding="utf-8"?>
-<ds:datastoreItem xmlns:ds="http://schemas.openxmlformats.org/officeDocument/2006/customXml" ds:itemID="{923D9926-53EC-4F09-B755-E693EE3107CC}">
+<ds:datastoreItem xmlns:ds="http://schemas.openxmlformats.org/officeDocument/2006/customXml" ds:itemID="{C5C2BA3D-FA05-47EC-82BA-08CD543A5CF1}">
   <ds:schemaRefs>
     <ds:schemaRef ds:uri="http://schemas.openxmlformats.org/officeDocument/2006/bibliography"/>
   </ds:schemaRefs>

</xml_diff>

<commit_message>
fixed data.sql and prikaz.docx
</commit_message>
<xml_diff>
--- a/src/main/webapp/resources/files/doc_templates/prikaz.docx
+++ b/src/main/webapp/resources/files/doc_templates/prikaz.docx
@@ -1,6 +1,6 @@
 
 <file path=word/document.xml><?xml version="1.0" encoding="utf-8"?>
-<w:document xmlns:wpc="http://schemas.microsoft.com/office/word/2010/wordprocessingCanvas" xmlns:mc="http://schemas.openxmlformats.org/markup-compatibility/2006" xmlns:o="urn:schemas-microsoft-com:office:office" xmlns:r="http://schemas.openxmlformats.org/officeDocument/2006/relationships" xmlns:m="http://schemas.openxmlformats.org/officeDocument/2006/math" xmlns:v="urn:schemas-microsoft-com:vml" xmlns:wp14="http://schemas.microsoft.com/office/word/2010/wordprocessingDrawing" xmlns:wp="http://schemas.openxmlformats.org/drawingml/2006/wordprocessingDrawing" xmlns:w10="urn:schemas-microsoft-com:office:word" xmlns:w="http://schemas.openxmlformats.org/wordprocessingml/2006/main" xmlns:w14="http://schemas.microsoft.com/office/word/2010/wordml" xmlns:wpg="http://schemas.microsoft.com/office/word/2010/wordprocessingGroup" xmlns:wpi="http://schemas.microsoft.com/office/word/2010/wordprocessingInk" xmlns:wne="http://schemas.microsoft.com/office/word/2006/wordml" xmlns:wps="http://schemas.microsoft.com/office/word/2010/wordprocessingShape" mc:Ignorable="w14 wp14">
+<w:document xmlns:wpc="http://schemas.microsoft.com/office/word/2010/wordprocessingCanvas" xmlns:cx="http://schemas.microsoft.com/office/drawing/2014/chartex" xmlns:cx1="http://schemas.microsoft.com/office/drawing/2015/9/8/chartex" xmlns:cx2="http://schemas.microsoft.com/office/drawing/2015/10/21/chartex" xmlns:cx3="http://schemas.microsoft.com/office/drawing/2016/5/9/chartex" xmlns:cx4="http://schemas.microsoft.com/office/drawing/2016/5/10/chartex" xmlns:cx5="http://schemas.microsoft.com/office/drawing/2016/5/11/chartex" xmlns:cx6="http://schemas.microsoft.com/office/drawing/2016/5/12/chartex" xmlns:cx7="http://schemas.microsoft.com/office/drawing/2016/5/13/chartex" xmlns:cx8="http://schemas.microsoft.com/office/drawing/2016/5/14/chartex" xmlns:mc="http://schemas.openxmlformats.org/markup-compatibility/2006" xmlns:aink="http://schemas.microsoft.com/office/drawing/2016/ink" xmlns:am3d="http://schemas.microsoft.com/office/drawing/2017/model3d" xmlns:o="urn:schemas-microsoft-com:office:office" xmlns:r="http://schemas.openxmlformats.org/officeDocument/2006/relationships" xmlns:m="http://schemas.openxmlformats.org/officeDocument/2006/math" xmlns:v="urn:schemas-microsoft-com:vml" xmlns:wp14="http://schemas.microsoft.com/office/word/2010/wordprocessingDrawing" xmlns:wp="http://schemas.openxmlformats.org/drawingml/2006/wordprocessingDrawing" xmlns:w10="urn:schemas-microsoft-com:office:word" xmlns:w="http://schemas.openxmlformats.org/wordprocessingml/2006/main" xmlns:w14="http://schemas.microsoft.com/office/word/2010/wordml" xmlns:w15="http://schemas.microsoft.com/office/word/2012/wordml" xmlns:w16cid="http://schemas.microsoft.com/office/word/2016/wordml/cid" xmlns:w16se="http://schemas.microsoft.com/office/word/2015/wordml/symex" xmlns:wpg="http://schemas.microsoft.com/office/word/2010/wordprocessingGroup" xmlns:wpi="http://schemas.microsoft.com/office/word/2010/wordprocessingInk" xmlns:wne="http://schemas.microsoft.com/office/word/2006/wordml" xmlns:wps="http://schemas.microsoft.com/office/word/2010/wordprocessingShape" mc:Ignorable="w14 w15 w16se w16cid wp14">
   <w:body>
     <w:p>
       <w:pPr>
@@ -379,7 +379,70 @@
           <w:sz w:val="28"/>
           <w:szCs w:val="28"/>
         </w:rPr>
-        <w:t>&gt;, &lt;</w:t>
+        <w:t xml:space="preserve">&gt;, </w:t>
+      </w:r>
+      <w:r>
+        <w:rPr>
+          <w:rFonts w:ascii="Times New Roman" w:hAnsi="Times New Roman" w:cs="Times New Roman"/>
+          <w:sz w:val="28"/>
+          <w:szCs w:val="28"/>
+        </w:rPr>
+        <w:t>&lt;</w:t>
+      </w:r>
+      <w:proofErr w:type="spellStart"/>
+      <w:r>
+        <w:rPr>
+          <w:rFonts w:ascii="Times New Roman" w:hAnsi="Times New Roman" w:cs="Times New Roman"/>
+          <w:sz w:val="28"/>
+          <w:szCs w:val="28"/>
+          <w:lang w:val="en-US"/>
+        </w:rPr>
+        <w:t>TarifMet</w:t>
+      </w:r>
+      <w:r>
+        <w:rPr>
+          <w:rFonts w:ascii="Times New Roman" w:hAnsi="Times New Roman" w:cs="Times New Roman"/>
+          <w:sz w:val="28"/>
+          <w:szCs w:val="28"/>
+          <w:lang w:val="en-US"/>
+        </w:rPr>
+        <w:t>h</w:t>
+      </w:r>
+      <w:bookmarkStart w:id="0" w:name="_GoBack"/>
+      <w:bookmarkEnd w:id="0"/>
+      <w:r>
+        <w:rPr>
+          <w:rFonts w:ascii="Times New Roman" w:hAnsi="Times New Roman" w:cs="Times New Roman"/>
+          <w:sz w:val="28"/>
+          <w:szCs w:val="28"/>
+          <w:lang w:val="en-US"/>
+        </w:rPr>
+        <w:t>od</w:t>
+      </w:r>
+      <w:proofErr w:type="spellEnd"/>
+      <w:r>
+        <w:rPr>
+          <w:rFonts w:ascii="Times New Roman" w:hAnsi="Times New Roman" w:cs="Times New Roman"/>
+          <w:sz w:val="28"/>
+          <w:szCs w:val="28"/>
+        </w:rPr>
+        <w:t>&gt;</w:t>
+      </w:r>
+      <w:r>
+        <w:rPr>
+          <w:rFonts w:ascii="Times New Roman" w:hAnsi="Times New Roman" w:cs="Times New Roman"/>
+          <w:sz w:val="28"/>
+          <w:szCs w:val="28"/>
+        </w:rPr>
+        <w:t xml:space="preserve">, </w:t>
+      </w:r>
+      <w:r>
+        <w:rPr>
+          <w:rFonts w:ascii="Times New Roman" w:hAnsi="Times New Roman" w:cs="Times New Roman"/>
+          <w:sz w:val="28"/>
+          <w:szCs w:val="28"/>
+        </w:rPr>
+        <w:t>&lt;</w:t>
       </w:r>
       <w:proofErr w:type="spellStart"/>
       <w:r>
@@ -874,25 +937,7 @@
           <w:sz w:val="28"/>
           <w:szCs w:val="28"/>
         </w:rPr>
-        <w:t>&gt;</w:t>
-      </w:r>
-      <w:bookmarkStart w:id="0" w:name="_GoBack"/>
-      <w:r>
-        <w:rPr>
-          <w:rFonts w:ascii="Times New Roman" w:hAnsi="Times New Roman" w:cs="Times New Roman"/>
-          <w:sz w:val="28"/>
-          <w:szCs w:val="28"/>
-        </w:rPr>
-        <w:t xml:space="preserve"> </w:t>
-      </w:r>
-      <w:bookmarkEnd w:id="0"/>
-      <w:r>
-        <w:rPr>
-          <w:rFonts w:ascii="Times New Roman" w:hAnsi="Times New Roman" w:cs="Times New Roman"/>
-          <w:sz w:val="28"/>
-          <w:szCs w:val="28"/>
-        </w:rPr>
-        <w:t>&lt;</w:t>
+        <w:t>&gt; &lt;</w:t>
       </w:r>
       <w:proofErr w:type="spellStart"/>
       <w:r>
@@ -1050,7 +1095,6 @@
           <w:szCs w:val="28"/>
         </w:rPr>
       </w:pPr>
-      <w:proofErr w:type="gramStart"/>
       <w:r>
         <w:rPr>
           <w:rFonts w:ascii="Times New Roman" w:hAnsi="Times New Roman" w:cs="Times New Roman"/>
@@ -1066,16 +1110,7 @@
           <w:sz w:val="28"/>
           <w:szCs w:val="28"/>
         </w:rPr>
-        <w:t>{</w:t>
-      </w:r>
-      <w:proofErr w:type="gramEnd"/>
-      <w:r>
-        <w:rPr>
-          <w:rFonts w:ascii="Times New Roman" w:hAnsi="Times New Roman" w:cs="Times New Roman"/>
-          <w:sz w:val="28"/>
-          <w:szCs w:val="28"/>
-        </w:rPr>
-        <w:t>&lt;</w:t>
+        <w:t>{&lt;</w:t>
       </w:r>
       <w:proofErr w:type="spellStart"/>
       <w:r>
@@ -1638,7 +1673,6 @@
           <w:szCs w:val="28"/>
         </w:rPr>
       </w:pPr>
-      <w:proofErr w:type="gramStart"/>
       <w:r>
         <w:rPr>
           <w:rFonts w:ascii="Times New Roman" w:hAnsi="Times New Roman" w:cs="Times New Roman"/>
@@ -1654,16 +1688,7 @@
           <w:sz w:val="28"/>
           <w:szCs w:val="28"/>
         </w:rPr>
-        <w:t>{</w:t>
-      </w:r>
-      <w:proofErr w:type="gramEnd"/>
-      <w:r>
-        <w:rPr>
-          <w:rFonts w:ascii="Times New Roman" w:hAnsi="Times New Roman" w:cs="Times New Roman"/>
-          <w:sz w:val="28"/>
-          <w:szCs w:val="28"/>
-        </w:rPr>
-        <w:t>&lt;</w:t>
+        <w:t>{&lt;</w:t>
       </w:r>
       <w:proofErr w:type="spellStart"/>
       <w:r>
@@ -1748,7 +1773,6 @@
           <w:szCs w:val="28"/>
         </w:rPr>
       </w:pPr>
-      <w:proofErr w:type="gramStart"/>
       <w:r>
         <w:rPr>
           <w:rFonts w:ascii="Times New Roman" w:hAnsi="Times New Roman" w:cs="Times New Roman"/>
@@ -1756,6 +1780,7 @@
           <w:szCs w:val="28"/>
           <w:lang w:val="en-US"/>
         </w:rPr>
+        <w:lastRenderedPageBreak/>
         <w:t>IF</w:t>
       </w:r>
       <w:r>
@@ -1764,16 +1789,7 @@
           <w:sz w:val="28"/>
           <w:szCs w:val="28"/>
         </w:rPr>
-        <w:t>{</w:t>
-      </w:r>
-      <w:proofErr w:type="gramEnd"/>
-      <w:r>
-        <w:rPr>
-          <w:rFonts w:ascii="Times New Roman" w:hAnsi="Times New Roman" w:cs="Times New Roman"/>
-          <w:sz w:val="28"/>
-          <w:szCs w:val="28"/>
-        </w:rPr>
-        <w:t>&lt;</w:t>
+        <w:t>{&lt;</w:t>
       </w:r>
       <w:proofErr w:type="spellStart"/>
       <w:r>
@@ -1856,7 +1872,6 @@
           <w:sz w:val="28"/>
           <w:szCs w:val="28"/>
         </w:rPr>
-        <w:lastRenderedPageBreak/>
         <w:t>Настоящий</w:t>
       </w:r>
       <w:r>
@@ -2041,7 +2056,7 @@
           <w:lang w:eastAsia="ru-RU"/>
         </w:rPr>
         <w:sectPr>
-          <w:headerReference w:type="default" r:id="rId9"/>
+          <w:headerReference w:type="default" r:id="rId8"/>
           <w:pgSz w:w="11906" w:h="16838"/>
           <w:pgMar w:top="1134" w:right="851" w:bottom="851" w:left="1418" w:header="709" w:footer="709" w:gutter="0"/>
           <w:pgNumType w:start="1"/>
@@ -2113,23 +2128,13 @@
                 <w:szCs w:val="28"/>
               </w:rPr>
             </w:pPr>
-            <w:proofErr w:type="gramStart"/>
-            <w:r>
-              <w:rPr>
-                <w:rFonts w:ascii="Times New Roman" w:eastAsia="Calibri" w:hAnsi="Times New Roman" w:cs="Times New Roman"/>
-                <w:sz w:val="28"/>
-                <w:szCs w:val="28"/>
-              </w:rPr>
-              <w:t>исполняющий</w:t>
-            </w:r>
-            <w:proofErr w:type="gramEnd"/>
-            <w:r>
-              <w:rPr>
-                <w:rFonts w:ascii="Times New Roman" w:eastAsia="Calibri" w:hAnsi="Times New Roman" w:cs="Times New Roman"/>
-                <w:sz w:val="28"/>
-                <w:szCs w:val="28"/>
-              </w:rPr>
-              <w:t xml:space="preserve"> обязанности</w:t>
+            <w:r>
+              <w:rPr>
+                <w:rFonts w:ascii="Times New Roman" w:eastAsia="Calibri" w:hAnsi="Times New Roman" w:cs="Times New Roman"/>
+                <w:sz w:val="28"/>
+                <w:szCs w:val="28"/>
+              </w:rPr>
+              <w:t>исполняющий обязанности</w:t>
             </w:r>
             <w:r>
               <w:rPr>
@@ -3132,25 +3137,7 @@
           <w:sz w:val="28"/>
           <w:szCs w:val="28"/>
         </w:rPr>
-        <w:t>Волковой О</w:t>
-      </w:r>
-      <w:proofErr w:type="gramStart"/>
-      <w:r>
-        <w:rPr>
-          <w:rFonts w:ascii="Times New Roman" w:eastAsia="Calibri" w:hAnsi="Times New Roman" w:cs="Times New Roman"/>
-          <w:sz w:val="28"/>
-          <w:szCs w:val="28"/>
-        </w:rPr>
-        <w:t>,Н</w:t>
-      </w:r>
-      <w:proofErr w:type="gramEnd"/>
-      <w:r>
-        <w:rPr>
-          <w:rFonts w:ascii="Times New Roman" w:eastAsia="Calibri" w:hAnsi="Times New Roman" w:cs="Times New Roman"/>
-          <w:sz w:val="28"/>
-          <w:szCs w:val="28"/>
-        </w:rPr>
-        <w:t>.</w:t>
+        <w:t>Волковой О,Н.</w:t>
       </w:r>
       <w:r>
         <w:rPr>
@@ -3618,23 +3605,13 @@
                 <w:szCs w:val="28"/>
               </w:rPr>
             </w:pPr>
-            <w:proofErr w:type="gramStart"/>
             <w:r>
               <w:rPr>
                 <w:rFonts w:ascii="Times New Roman" w:hAnsi="Times New Roman" w:cs="Times New Roman"/>
                 <w:sz w:val="28"/>
                 <w:szCs w:val="28"/>
               </w:rPr>
-              <w:t>п</w:t>
-            </w:r>
-            <w:proofErr w:type="gramEnd"/>
-            <w:r>
-              <w:rPr>
-                <w:rFonts w:ascii="Times New Roman" w:hAnsi="Times New Roman" w:cs="Times New Roman"/>
-                <w:sz w:val="28"/>
-                <w:szCs w:val="28"/>
-              </w:rPr>
-              <w:t>/п</w:t>
+              <w:t>п/п</w:t>
             </w:r>
           </w:p>
         </w:tc>
@@ -4666,7 +4643,7 @@
 </file>
 
 <file path=word/endnotes.xml><?xml version="1.0" encoding="utf-8"?>
-<w:endnotes xmlns:wpc="http://schemas.microsoft.com/office/word/2010/wordprocessingCanvas" xmlns:mc="http://schemas.openxmlformats.org/markup-compatibility/2006" xmlns:o="urn:schemas-microsoft-com:office:office" xmlns:r="http://schemas.openxmlformats.org/officeDocument/2006/relationships" xmlns:m="http://schemas.openxmlformats.org/officeDocument/2006/math" xmlns:v="urn:schemas-microsoft-com:vml" xmlns:wp14="http://schemas.microsoft.com/office/word/2010/wordprocessingDrawing" xmlns:wp="http://schemas.openxmlformats.org/drawingml/2006/wordprocessingDrawing" xmlns:w10="urn:schemas-microsoft-com:office:word" xmlns:w="http://schemas.openxmlformats.org/wordprocessingml/2006/main" xmlns:w14="http://schemas.microsoft.com/office/word/2010/wordml" xmlns:wpg="http://schemas.microsoft.com/office/word/2010/wordprocessingGroup" xmlns:wpi="http://schemas.microsoft.com/office/word/2010/wordprocessingInk" xmlns:wne="http://schemas.microsoft.com/office/word/2006/wordml" xmlns:wps="http://schemas.microsoft.com/office/word/2010/wordprocessingShape" mc:Ignorable="w14 wp14">
+<w:endnotes xmlns:wpc="http://schemas.microsoft.com/office/word/2010/wordprocessingCanvas" xmlns:cx="http://schemas.microsoft.com/office/drawing/2014/chartex" xmlns:cx1="http://schemas.microsoft.com/office/drawing/2015/9/8/chartex" xmlns:cx2="http://schemas.microsoft.com/office/drawing/2015/10/21/chartex" xmlns:cx3="http://schemas.microsoft.com/office/drawing/2016/5/9/chartex" xmlns:cx4="http://schemas.microsoft.com/office/drawing/2016/5/10/chartex" xmlns:cx5="http://schemas.microsoft.com/office/drawing/2016/5/11/chartex" xmlns:cx6="http://schemas.microsoft.com/office/drawing/2016/5/12/chartex" xmlns:cx7="http://schemas.microsoft.com/office/drawing/2016/5/13/chartex" xmlns:cx8="http://schemas.microsoft.com/office/drawing/2016/5/14/chartex" xmlns:mc="http://schemas.openxmlformats.org/markup-compatibility/2006" xmlns:aink="http://schemas.microsoft.com/office/drawing/2016/ink" xmlns:am3d="http://schemas.microsoft.com/office/drawing/2017/model3d" xmlns:o="urn:schemas-microsoft-com:office:office" xmlns:r="http://schemas.openxmlformats.org/officeDocument/2006/relationships" xmlns:m="http://schemas.openxmlformats.org/officeDocument/2006/math" xmlns:v="urn:schemas-microsoft-com:vml" xmlns:wp14="http://schemas.microsoft.com/office/word/2010/wordprocessingDrawing" xmlns:wp="http://schemas.openxmlformats.org/drawingml/2006/wordprocessingDrawing" xmlns:w10="urn:schemas-microsoft-com:office:word" xmlns:w="http://schemas.openxmlformats.org/wordprocessingml/2006/main" xmlns:w14="http://schemas.microsoft.com/office/word/2010/wordml" xmlns:w15="http://schemas.microsoft.com/office/word/2012/wordml" xmlns:w16cid="http://schemas.microsoft.com/office/word/2016/wordml/cid" xmlns:w16se="http://schemas.microsoft.com/office/word/2015/wordml/symex" xmlns:wpg="http://schemas.microsoft.com/office/word/2010/wordprocessingGroup" xmlns:wpi="http://schemas.microsoft.com/office/word/2010/wordprocessingInk" xmlns:wne="http://schemas.microsoft.com/office/word/2006/wordml" xmlns:wps="http://schemas.microsoft.com/office/word/2010/wordprocessingShape" mc:Ignorable="w14 w15 w16se w16cid wp14">
   <w:endnote w:type="separator" w:id="-1">
     <w:p>
       <w:pPr>
@@ -4691,7 +4668,7 @@
 </file>
 
 <file path=word/footnotes.xml><?xml version="1.0" encoding="utf-8"?>
-<w:footnotes xmlns:wpc="http://schemas.microsoft.com/office/word/2010/wordprocessingCanvas" xmlns:mc="http://schemas.openxmlformats.org/markup-compatibility/2006" xmlns:o="urn:schemas-microsoft-com:office:office" xmlns:r="http://schemas.openxmlformats.org/officeDocument/2006/relationships" xmlns:m="http://schemas.openxmlformats.org/officeDocument/2006/math" xmlns:v="urn:schemas-microsoft-com:vml" xmlns:wp14="http://schemas.microsoft.com/office/word/2010/wordprocessingDrawing" xmlns:wp="http://schemas.openxmlformats.org/drawingml/2006/wordprocessingDrawing" xmlns:w10="urn:schemas-microsoft-com:office:word" xmlns:w="http://schemas.openxmlformats.org/wordprocessingml/2006/main" xmlns:w14="http://schemas.microsoft.com/office/word/2010/wordml" xmlns:wpg="http://schemas.microsoft.com/office/word/2010/wordprocessingGroup" xmlns:wpi="http://schemas.microsoft.com/office/word/2010/wordprocessingInk" xmlns:wne="http://schemas.microsoft.com/office/word/2006/wordml" xmlns:wps="http://schemas.microsoft.com/office/word/2010/wordprocessingShape" mc:Ignorable="w14 wp14">
+<w:footnotes xmlns:wpc="http://schemas.microsoft.com/office/word/2010/wordprocessingCanvas" xmlns:cx="http://schemas.microsoft.com/office/drawing/2014/chartex" xmlns:cx1="http://schemas.microsoft.com/office/drawing/2015/9/8/chartex" xmlns:cx2="http://schemas.microsoft.com/office/drawing/2015/10/21/chartex" xmlns:cx3="http://schemas.microsoft.com/office/drawing/2016/5/9/chartex" xmlns:cx4="http://schemas.microsoft.com/office/drawing/2016/5/10/chartex" xmlns:cx5="http://schemas.microsoft.com/office/drawing/2016/5/11/chartex" xmlns:cx6="http://schemas.microsoft.com/office/drawing/2016/5/12/chartex" xmlns:cx7="http://schemas.microsoft.com/office/drawing/2016/5/13/chartex" xmlns:cx8="http://schemas.microsoft.com/office/drawing/2016/5/14/chartex" xmlns:mc="http://schemas.openxmlformats.org/markup-compatibility/2006" xmlns:aink="http://schemas.microsoft.com/office/drawing/2016/ink" xmlns:am3d="http://schemas.microsoft.com/office/drawing/2017/model3d" xmlns:o="urn:schemas-microsoft-com:office:office" xmlns:r="http://schemas.openxmlformats.org/officeDocument/2006/relationships" xmlns:m="http://schemas.openxmlformats.org/officeDocument/2006/math" xmlns:v="urn:schemas-microsoft-com:vml" xmlns:wp14="http://schemas.microsoft.com/office/word/2010/wordprocessingDrawing" xmlns:wp="http://schemas.openxmlformats.org/drawingml/2006/wordprocessingDrawing" xmlns:w10="urn:schemas-microsoft-com:office:word" xmlns:w="http://schemas.openxmlformats.org/wordprocessingml/2006/main" xmlns:w14="http://schemas.microsoft.com/office/word/2010/wordml" xmlns:w15="http://schemas.microsoft.com/office/word/2012/wordml" xmlns:w16cid="http://schemas.microsoft.com/office/word/2016/wordml/cid" xmlns:w16se="http://schemas.microsoft.com/office/word/2015/wordml/symex" xmlns:wpg="http://schemas.microsoft.com/office/word/2010/wordprocessingGroup" xmlns:wpi="http://schemas.microsoft.com/office/word/2010/wordprocessingInk" xmlns:wne="http://schemas.microsoft.com/office/word/2006/wordml" xmlns:wps="http://schemas.microsoft.com/office/word/2010/wordprocessingShape" mc:Ignorable="w14 w15 w16se w16cid wp14">
   <w:footnote w:type="separator" w:id="-1">
     <w:p>
       <w:pPr>
@@ -4901,7 +4878,7 @@
 </file>
 
 <file path=word/header1.xml><?xml version="1.0" encoding="utf-8"?>
-<w:hdr xmlns:wpc="http://schemas.microsoft.com/office/word/2010/wordprocessingCanvas" xmlns:mc="http://schemas.openxmlformats.org/markup-compatibility/2006" xmlns:o="urn:schemas-microsoft-com:office:office" xmlns:r="http://schemas.openxmlformats.org/officeDocument/2006/relationships" xmlns:m="http://schemas.openxmlformats.org/officeDocument/2006/math" xmlns:v="urn:schemas-microsoft-com:vml" xmlns:wp14="http://schemas.microsoft.com/office/word/2010/wordprocessingDrawing" xmlns:wp="http://schemas.openxmlformats.org/drawingml/2006/wordprocessingDrawing" xmlns:w10="urn:schemas-microsoft-com:office:word" xmlns:w="http://schemas.openxmlformats.org/wordprocessingml/2006/main" xmlns:w14="http://schemas.microsoft.com/office/word/2010/wordml" xmlns:wpg="http://schemas.microsoft.com/office/word/2010/wordprocessingGroup" xmlns:wpi="http://schemas.microsoft.com/office/word/2010/wordprocessingInk" xmlns:wne="http://schemas.microsoft.com/office/word/2006/wordml" xmlns:wps="http://schemas.microsoft.com/office/word/2010/wordprocessingShape" mc:Ignorable="w14 wp14">
+<w:hdr xmlns:wpc="http://schemas.microsoft.com/office/word/2010/wordprocessingCanvas" xmlns:cx="http://schemas.microsoft.com/office/drawing/2014/chartex" xmlns:cx1="http://schemas.microsoft.com/office/drawing/2015/9/8/chartex" xmlns:cx2="http://schemas.microsoft.com/office/drawing/2015/10/21/chartex" xmlns:cx3="http://schemas.microsoft.com/office/drawing/2016/5/9/chartex" xmlns:cx4="http://schemas.microsoft.com/office/drawing/2016/5/10/chartex" xmlns:cx5="http://schemas.microsoft.com/office/drawing/2016/5/11/chartex" xmlns:cx6="http://schemas.microsoft.com/office/drawing/2016/5/12/chartex" xmlns:cx7="http://schemas.microsoft.com/office/drawing/2016/5/13/chartex" xmlns:cx8="http://schemas.microsoft.com/office/drawing/2016/5/14/chartex" xmlns:mc="http://schemas.openxmlformats.org/markup-compatibility/2006" xmlns:aink="http://schemas.microsoft.com/office/drawing/2016/ink" xmlns:am3d="http://schemas.microsoft.com/office/drawing/2017/model3d" xmlns:o="urn:schemas-microsoft-com:office:office" xmlns:r="http://schemas.openxmlformats.org/officeDocument/2006/relationships" xmlns:m="http://schemas.openxmlformats.org/officeDocument/2006/math" xmlns:v="urn:schemas-microsoft-com:vml" xmlns:wp14="http://schemas.microsoft.com/office/word/2010/wordprocessingDrawing" xmlns:wp="http://schemas.openxmlformats.org/drawingml/2006/wordprocessingDrawing" xmlns:w10="urn:schemas-microsoft-com:office:word" xmlns:w="http://schemas.openxmlformats.org/wordprocessingml/2006/main" xmlns:w14="http://schemas.microsoft.com/office/word/2010/wordml" xmlns:w15="http://schemas.microsoft.com/office/word/2012/wordml" xmlns:w16cid="http://schemas.microsoft.com/office/word/2016/wordml/cid" xmlns:w16se="http://schemas.microsoft.com/office/word/2015/wordml/symex" xmlns:wpg="http://schemas.microsoft.com/office/word/2010/wordprocessingGroup" xmlns:wpi="http://schemas.microsoft.com/office/word/2010/wordprocessingInk" xmlns:wne="http://schemas.microsoft.com/office/word/2006/wordml" xmlns:wps="http://schemas.microsoft.com/office/word/2010/wordprocessingShape" mc:Ignorable="w14 w15 w16se w16cid wp14">
   <w:p>
     <w:pPr>
       <w:pStyle w:val="ab"/>
@@ -4923,8 +4900,8 @@
 </file>
 
 <file path=word/numbering.xml><?xml version="1.0" encoding="utf-8"?>
-<w:numbering xmlns:wpc="http://schemas.microsoft.com/office/word/2010/wordprocessingCanvas" xmlns:mc="http://schemas.openxmlformats.org/markup-compatibility/2006" xmlns:o="urn:schemas-microsoft-com:office:office" xmlns:r="http://schemas.openxmlformats.org/officeDocument/2006/relationships" xmlns:m="http://schemas.openxmlformats.org/officeDocument/2006/math" xmlns:v="urn:schemas-microsoft-com:vml" xmlns:wp14="http://schemas.microsoft.com/office/word/2010/wordprocessingDrawing" xmlns:wp="http://schemas.openxmlformats.org/drawingml/2006/wordprocessingDrawing" xmlns:w10="urn:schemas-microsoft-com:office:word" xmlns:w="http://schemas.openxmlformats.org/wordprocessingml/2006/main" xmlns:w14="http://schemas.microsoft.com/office/word/2010/wordml" xmlns:wpg="http://schemas.microsoft.com/office/word/2010/wordprocessingGroup" xmlns:wpi="http://schemas.microsoft.com/office/word/2010/wordprocessingInk" xmlns:wne="http://schemas.microsoft.com/office/word/2006/wordml" xmlns:wps="http://schemas.microsoft.com/office/word/2010/wordprocessingShape" mc:Ignorable="w14 wp14">
-  <w:abstractNum w:abstractNumId="0">
+<w:numbering xmlns:wpc="http://schemas.microsoft.com/office/word/2010/wordprocessingCanvas" xmlns:cx="http://schemas.microsoft.com/office/drawing/2014/chartex" xmlns:cx1="http://schemas.microsoft.com/office/drawing/2015/9/8/chartex" xmlns:cx2="http://schemas.microsoft.com/office/drawing/2015/10/21/chartex" xmlns:cx3="http://schemas.microsoft.com/office/drawing/2016/5/9/chartex" xmlns:cx4="http://schemas.microsoft.com/office/drawing/2016/5/10/chartex" xmlns:cx5="http://schemas.microsoft.com/office/drawing/2016/5/11/chartex" xmlns:cx6="http://schemas.microsoft.com/office/drawing/2016/5/12/chartex" xmlns:cx7="http://schemas.microsoft.com/office/drawing/2016/5/13/chartex" xmlns:cx8="http://schemas.microsoft.com/office/drawing/2016/5/14/chartex" xmlns:mc="http://schemas.openxmlformats.org/markup-compatibility/2006" xmlns:aink="http://schemas.microsoft.com/office/drawing/2016/ink" xmlns:am3d="http://schemas.microsoft.com/office/drawing/2017/model3d" xmlns:o="urn:schemas-microsoft-com:office:office" xmlns:r="http://schemas.openxmlformats.org/officeDocument/2006/relationships" xmlns:m="http://schemas.openxmlformats.org/officeDocument/2006/math" xmlns:v="urn:schemas-microsoft-com:vml" xmlns:wp14="http://schemas.microsoft.com/office/word/2010/wordprocessingDrawing" xmlns:wp="http://schemas.openxmlformats.org/drawingml/2006/wordprocessingDrawing" xmlns:w10="urn:schemas-microsoft-com:office:word" xmlns:w="http://schemas.openxmlformats.org/wordprocessingml/2006/main" xmlns:w14="http://schemas.microsoft.com/office/word/2010/wordml" xmlns:w15="http://schemas.microsoft.com/office/word/2012/wordml" xmlns:w16cid="http://schemas.microsoft.com/office/word/2016/wordml/cid" xmlns:w16se="http://schemas.microsoft.com/office/word/2015/wordml/symex" xmlns:wpg="http://schemas.microsoft.com/office/word/2010/wordprocessingGroup" xmlns:wpi="http://schemas.microsoft.com/office/word/2010/wordprocessingInk" xmlns:wne="http://schemas.microsoft.com/office/word/2006/wordml" xmlns:wps="http://schemas.microsoft.com/office/word/2010/wordprocessingShape" mc:Ignorable="w14 w15 w16se w16cid wp14">
+  <w:abstractNum w:abstractNumId="0" w15:restartNumberingAfterBreak="0">
     <w:nsid w:val="2EDB4877"/>
     <w:multiLevelType w:val="hybridMultilevel"/>
     <w:tmpl w:val="8C7CDBA0"/>
@@ -5013,7 +4990,7 @@
       </w:pPr>
     </w:lvl>
   </w:abstractNum>
-  <w:abstractNum w:abstractNumId="1">
+  <w:abstractNum w:abstractNumId="1" w15:restartNumberingAfterBreak="0">
     <w:nsid w:val="4CF816EB"/>
     <w:multiLevelType w:val="hybridMultilevel"/>
     <w:tmpl w:val="DB5ACD38"/>
@@ -5136,7 +5113,7 @@
 </file>
 
 <file path=word/styles.xml><?xml version="1.0" encoding="utf-8"?>
-<w:styles xmlns:mc="http://schemas.openxmlformats.org/markup-compatibility/2006" xmlns:r="http://schemas.openxmlformats.org/officeDocument/2006/relationships" xmlns:w="http://schemas.openxmlformats.org/wordprocessingml/2006/main" xmlns:w14="http://schemas.microsoft.com/office/word/2010/wordml" mc:Ignorable="w14">
+<w:styles xmlns:mc="http://schemas.openxmlformats.org/markup-compatibility/2006" xmlns:r="http://schemas.openxmlformats.org/officeDocument/2006/relationships" xmlns:w="http://schemas.openxmlformats.org/wordprocessingml/2006/main" xmlns:w14="http://schemas.microsoft.com/office/word/2010/wordml" xmlns:w15="http://schemas.microsoft.com/office/word/2012/wordml" xmlns:w16cid="http://schemas.microsoft.com/office/word/2016/wordml/cid" xmlns:w16se="http://schemas.microsoft.com/office/word/2015/wordml/symex" mc:Ignorable="w14 w15 w16se w16cid">
   <w:docDefaults>
     <w:rPrDefault>
       <w:rPr>
@@ -5152,590 +5129,384 @@
       </w:pPr>
     </w:pPrDefault>
   </w:docDefaults>
-  <w:latentStyles w:defLockedState="0" w:defUIPriority="99" w:defSemiHidden="1" w:defUnhideWhenUsed="1" w:defQFormat="0" w:count="267">
-    <w:lsdException w:name="Normal" w:semiHidden="0" w:uiPriority="0" w:unhideWhenUsed="0" w:qFormat="1"/>
-    <w:lsdException w:name="heading 1" w:semiHidden="0" w:uiPriority="9" w:unhideWhenUsed="0" w:qFormat="1"/>
-    <w:lsdException w:name="heading 2" w:uiPriority="9" w:qFormat="1"/>
-    <w:lsdException w:name="heading 3" w:uiPriority="9" w:qFormat="1"/>
-    <w:lsdException w:name="heading 4" w:uiPriority="9" w:qFormat="1"/>
-    <w:lsdException w:name="heading 5" w:uiPriority="9" w:qFormat="1"/>
-    <w:lsdException w:name="heading 6" w:uiPriority="9" w:qFormat="1"/>
-    <w:lsdException w:name="heading 7" w:uiPriority="9" w:qFormat="1"/>
-    <w:lsdException w:name="heading 8" w:uiPriority="9" w:qFormat="1"/>
-    <w:lsdException w:name="heading 9" w:uiPriority="9" w:qFormat="1"/>
-    <w:lsdException w:name="toc 1" w:uiPriority="39"/>
-    <w:lsdException w:name="toc 2" w:uiPriority="39"/>
-    <w:lsdException w:name="toc 3" w:uiPriority="39"/>
-    <w:lsdException w:name="toc 4" w:uiPriority="39"/>
-    <w:lsdException w:name="toc 5" w:uiPriority="39"/>
-    <w:lsdException w:name="toc 6" w:uiPriority="39"/>
-    <w:lsdException w:name="toc 7" w:uiPriority="39"/>
-    <w:lsdException w:name="toc 8" w:uiPriority="39"/>
-    <w:lsdException w:name="toc 9" w:uiPriority="39"/>
-    <w:lsdException w:name="caption" w:uiPriority="35" w:qFormat="1"/>
-    <w:lsdException w:name="Title" w:semiHidden="0" w:uiPriority="10" w:unhideWhenUsed="0" w:qFormat="1"/>
-    <w:lsdException w:name="Default Paragraph Font" w:uiPriority="1"/>
-    <w:lsdException w:name="Subtitle" w:semiHidden="0" w:uiPriority="11" w:unhideWhenUsed="0" w:qFormat="1"/>
-    <w:lsdException w:name="Strong" w:semiHidden="0" w:uiPriority="22" w:unhideWhenUsed="0" w:qFormat="1"/>
-    <w:lsdException w:name="Emphasis" w:semiHidden="0" w:uiPriority="20" w:unhideWhenUsed="0" w:qFormat="1"/>
-    <w:lsdException w:name="Table Grid" w:semiHidden="0" w:uiPriority="39" w:unhideWhenUsed="0"/>
-    <w:lsdException w:name="Placeholder Text" w:unhideWhenUsed="0"/>
-    <w:lsdException w:name="No Spacing" w:semiHidden="0" w:uiPriority="1" w:unhideWhenUsed="0" w:qFormat="1"/>
-    <w:lsdException w:name="Light Shading" w:semiHidden="0" w:uiPriority="60" w:unhideWhenUsed="0"/>
-    <w:lsdException w:name="Light List" w:semiHidden="0" w:uiPriority="61" w:unhideWhenUsed="0"/>
-    <w:lsdException w:name="Light Grid" w:semiHidden="0" w:uiPriority="62" w:unhideWhenUsed="0"/>
-    <w:lsdException w:name="Medium Shading 1" w:semiHidden="0" w:uiPriority="63" w:unhideWhenUsed="0"/>
-    <w:lsdException w:name="Medium Shading 2" w:semiHidden="0" w:uiPriority="64" w:unhideWhenUsed="0"/>
-    <w:lsdException w:name="Medium List 1" w:semiHidden="0" w:uiPriority="65" w:unhideWhenUsed="0"/>
-    <w:lsdException w:name="Medium List 2" w:semiHidden="0" w:uiPriority="66" w:unhideWhenUsed="0"/>
-    <w:lsdException w:name="Medium Grid 1" w:semiHidden="0" w:uiPriority="67" w:unhideWhenUsed="0"/>
-    <w:lsdException w:name="Medium Grid 2" w:semiHidden="0" w:uiPriority="68" w:unhideWhenUsed="0"/>
-    <w:lsdException w:name="Medium Grid 3" w:semiHidden="0" w:uiPriority="69" w:unhideWhenUsed="0"/>
-    <w:lsdException w:name="Dark List" w:semiHidden="0" w:uiPriority="70" w:unhideWhenUsed="0"/>
-    <w:lsdException w:name="Colorful Shading" w:semiHidden="0" w:uiPriority="71" w:unhideWhenUsed="0"/>
-    <w:lsdException w:name="Colorful List" w:semiHidden="0" w:uiPriority="72" w:unhideWhenUsed="0"/>
-    <w:lsdException w:name="Colorful Grid" w:semiHidden="0" w:uiPriority="73" w:unhideWhenUsed="0"/>
-    <w:lsdException w:name="Light Shading Accent 1" w:semiHidden="0" w:uiPriority="60" w:unhideWhenUsed="0"/>
-    <w:lsdException w:name="Light List Accent 1" w:semiHidden="0" w:uiPriority="61" w:unhideWhenUsed="0"/>
-    <w:lsdException w:name="Light Grid Accent 1" w:semiHidden="0" w:uiPriority="62" w:unhideWhenUsed="0"/>
-    <w:lsdException w:name="Medium Shading 1 Accent 1" w:semiHidden="0" w:uiPriority="63" w:unhideWhenUsed="0"/>
-    <w:lsdException w:name="Medium Shading 2 Accent 1" w:semiHidden="0" w:uiPriority="64" w:unhideWhenUsed="0"/>
-    <w:lsdException w:name="Medium List 1 Accent 1" w:semiHidden="0" w:uiPriority="65" w:unhideWhenUsed="0"/>
-    <w:lsdException w:name="Revision" w:unhideWhenUsed="0"/>
-    <w:lsdException w:name="List Paragraph" w:semiHidden="0" w:uiPriority="34" w:unhideWhenUsed="0" w:qFormat="1"/>
-    <w:lsdException w:name="Quote" w:semiHidden="0" w:uiPriority="29" w:unhideWhenUsed="0" w:qFormat="1"/>
-    <w:lsdException w:name="Intense Quote" w:semiHidden="0" w:uiPriority="30" w:unhideWhenUsed="0" w:qFormat="1"/>
-    <w:lsdException w:name="Medium List 2 Accent 1" w:semiHidden="0" w:uiPriority="66" w:unhideWhenUsed="0"/>
-    <w:lsdException w:name="Medium Grid 1 Accent 1" w:semiHidden="0" w:uiPriority="67" w:unhideWhenUsed="0"/>
-    <w:lsdException w:name="Medium Grid 2 Accent 1" w:semiHidden="0" w:uiPriority="68" w:unhideWhenUsed="0"/>
-    <w:lsdException w:name="Medium Grid 3 Accent 1" w:semiHidden="0" w:uiPriority="69" w:unhideWhenUsed="0"/>
-    <w:lsdException w:name="Dark List Accent 1" w:semiHidden="0" w:uiPriority="70" w:unhideWhenUsed="0"/>
-    <w:lsdException w:name="Colorful Shading Accent 1" w:semiHidden="0" w:uiPriority="71" w:unhideWhenUsed="0"/>
-    <w:lsdException w:name="Colorful List Accent 1" w:semiHidden="0" w:uiPriority="72" w:unhideWhenUsed="0"/>
-    <w:lsdException w:name="Colorful Grid Accent 1" w:semiHidden="0" w:uiPriority="73" w:unhideWhenUsed="0"/>
-    <w:lsdException w:name="Light Shading Accent 2" w:semiHidden="0" w:uiPriority="60" w:unhideWhenUsed="0"/>
-    <w:lsdException w:name="Light List Accent 2" w:semiHidden="0" w:uiPriority="61" w:unhideWhenUsed="0"/>
-    <w:lsdException w:name="Light Grid Accent 2" w:semiHidden="0" w:uiPriority="62" w:unhideWhenUsed="0"/>
-    <w:lsdException w:name="Medium Shading 1 Accent 2" w:semiHidden="0" w:uiPriority="63" w:unhideWhenUsed="0"/>
-    <w:lsdException w:name="Medium Shading 2 Accent 2" w:semiHidden="0" w:uiPriority="64" w:unhideWhenUsed="0"/>
-    <w:lsdException w:name="Medium List 1 Accent 2" w:semiHidden="0" w:uiPriority="65" w:unhideWhenUsed="0"/>
-    <w:lsdException w:name="Medium List 2 Accent 2" w:semiHidden="0" w:uiPriority="66" w:unhideWhenUsed="0"/>
-    <w:lsdException w:name="Medium Grid 1 Accent 2" w:semiHidden="0" w:uiPriority="67" w:unhideWhenUsed="0"/>
-    <w:lsdException w:name="Medium Grid 2 Accent 2" w:semiHidden="0" w:uiPriority="68" w:unhideWhenUsed="0"/>
-    <w:lsdException w:name="Medium Grid 3 Accent 2" w:semiHidden="0" w:uiPriority="69" w:unhideWhenUsed="0"/>
-    <w:lsdException w:name="Dark List Accent 2" w:semiHidden="0" w:uiPriority="70" w:unhideWhenUsed="0"/>
-    <w:lsdException w:name="Colorful Shading Accent 2" w:semiHidden="0" w:uiPriority="71" w:unhideWhenUsed="0"/>
-    <w:lsdException w:name="Colorful List Accent 2" w:semiHidden="0" w:uiPriority="72" w:unhideWhenUsed="0"/>
-    <w:lsdException w:name="Colorful Grid Accent 2" w:semiHidden="0" w:uiPriority="73" w:unhideWhenUsed="0"/>
-    <w:lsdException w:name="Light Shading Accent 3" w:semiHidden="0" w:uiPriority="60" w:unhideWhenUsed="0"/>
-    <w:lsdException w:name="Light List Accent 3" w:semiHidden="0" w:uiPriority="61" w:unhideWhenUsed="0"/>
-    <w:lsdException w:name="Light Grid Accent 3" w:semiHidden="0" w:uiPriority="62" w:unhideWhenUsed="0"/>
-    <w:lsdException w:name="Medium Shading 1 Accent 3" w:semiHidden="0" w:uiPriority="63" w:unhideWhenUsed="0"/>
-    <w:lsdException w:name="Medium Shading 2 Accent 3" w:semiHidden="0" w:uiPriority="64" w:unhideWhenUsed="0"/>
-    <w:lsdException w:name="Medium List 1 Accent 3" w:semiHidden="0" w:uiPriority="65" w:unhideWhenUsed="0"/>
-    <w:lsdException w:name="Medium List 2 Accent 3" w:semiHidden="0" w:uiPriority="66" w:unhideWhenUsed="0"/>
-    <w:lsdException w:name="Medium Grid 1 Accent 3" w:semiHidden="0" w:uiPriority="67" w:unhideWhenUsed="0"/>
-    <w:lsdException w:name="Medium Grid 2 Accent 3" w:semiHidden="0" w:uiPriority="68" w:unhideWhenUsed="0"/>
-    <w:lsdException w:name="Medium Grid 3 Accent 3" w:semiHidden="0" w:uiPriority="69" w:unhideWhenUsed="0"/>
-    <w:lsdException w:name="Dark List Accent 3" w:semiHidden="0" w:uiPriority="70" w:unhideWhenUsed="0"/>
-    <w:lsdException w:name="Colorful Shading Accent 3" w:semiHidden="0" w:uiPriority="71" w:unhideWhenUsed="0"/>
-    <w:lsdException w:name="Colorful List Accent 3" w:semiHidden="0" w:uiPriority="72" w:unhideWhenUsed="0"/>
-    <w:lsdException w:name="Colorful Grid Accent 3" w:semiHidden="0" w:uiPriority="73" w:unhideWhenUsed="0"/>
-    <w:lsdException w:name="Light Shading Accent 4" w:semiHidden="0" w:uiPriority="60" w:unhideWhenUsed="0"/>
-    <w:lsdException w:name="Light List Accent 4" w:semiHidden="0" w:uiPriority="61" w:unhideWhenUsed="0"/>
-    <w:lsdException w:name="Light Grid Accent 4" w:semiHidden="0" w:uiPriority="62" w:unhideWhenUsed="0"/>
-    <w:lsdException w:name="Medium Shading 1 Accent 4" w:semiHidden="0" w:uiPriority="63" w:unhideWhenUsed="0"/>
-    <w:lsdException w:name="Medium Shading 2 Accent 4" w:semiHidden="0" w:uiPriority="64" w:unhideWhenUsed="0"/>
-    <w:lsdException w:name="Medium List 1 Accent 4" w:semiHidden="0" w:uiPriority="65" w:unhideWhenUsed="0"/>
-    <w:lsdException w:name="Medium List 2 Accent 4" w:semiHidden="0" w:uiPriority="66" w:unhideWhenUsed="0"/>
-    <w:lsdException w:name="Medium Grid 1 Accent 4" w:semiHidden="0" w:uiPriority="67" w:unhideWhenUsed="0"/>
-    <w:lsdException w:name="Medium Grid 2 Accent 4" w:semiHidden="0" w:uiPriority="68" w:unhideWhenUsed="0"/>
-    <w:lsdException w:name="Medium Grid 3 Accent 4" w:semiHidden="0" w:uiPriority="69" w:unhideWhenUsed="0"/>
-    <w:lsdException w:name="Dark List Accent 4" w:semiHidden="0" w:uiPriority="70" w:unhideWhenUsed="0"/>
-    <w:lsdException w:name="Colorful Shading Accent 4" w:semiHidden="0" w:uiPriority="71" w:unhideWhenUsed="0"/>
-    <w:lsdException w:name="Colorful List Accent 4" w:semiHidden="0" w:uiPriority="72" w:unhideWhenUsed="0"/>
-    <w:lsdException w:name="Colorful Grid Accent 4" w:semiHidden="0" w:uiPriority="73" w:unhideWhenUsed="0"/>
-    <w:lsdException w:name="Light Shading Accent 5" w:semiHidden="0" w:uiPriority="60" w:unhideWhenUsed="0"/>
-    <w:lsdException w:name="Light List Accent 5" w:semiHidden="0" w:uiPriority="61" w:unhideWhenUsed="0"/>
-    <w:lsdException w:name="Light Grid Accent 5" w:semiHidden="0" w:uiPriority="62" w:unhideWhenUsed="0"/>
-    <w:lsdException w:name="Medium Shading 1 Accent 5" w:semiHidden="0" w:uiPriority="63" w:unhideWhenUsed="0"/>
-    <w:lsdException w:name="Medium Shading 2 Accent 5" w:semiHidden="0" w:uiPriority="64" w:unhideWhenUsed="0"/>
-    <w:lsdException w:name="Medium List 1 Accent 5" w:semiHidden="0" w:uiPriority="65" w:unhideWhenUsed="0"/>
-    <w:lsdException w:name="Medium List 2 Accent 5" w:semiHidden="0" w:uiPriority="66" w:unhideWhenUsed="0"/>
-    <w:lsdException w:name="Medium Grid 1 Accent 5" w:semiHidden="0" w:uiPriority="67" w:unhideWhenUsed="0"/>
-    <w:lsdException w:name="Medium Grid 2 Accent 5" w:semiHidden="0" w:uiPriority="68" w:unhideWhenUsed="0"/>
-    <w:lsdException w:name="Medium Grid 3 Accent 5" w:semiHidden="0" w:uiPriority="69" w:unhideWhenUsed="0"/>
-    <w:lsdException w:name="Dark List Accent 5" w:semiHidden="0" w:uiPriority="70" w:unhideWhenUsed="0"/>
-    <w:lsdException w:name="Colorful Shading Accent 5" w:semiHidden="0" w:uiPriority="71" w:unhideWhenUsed="0"/>
-    <w:lsdException w:name="Colorful List Accent 5" w:semiHidden="0" w:uiPriority="72" w:unhideWhenUsed="0"/>
-    <w:lsdException w:name="Colorful Grid Accent 5" w:semiHidden="0" w:uiPriority="73" w:unhideWhenUsed="0"/>
-    <w:lsdException w:name="Light Shading Accent 6" w:semiHidden="0" w:uiPriority="60" w:unhideWhenUsed="0"/>
-    <w:lsdException w:name="Light List Accent 6" w:semiHidden="0" w:uiPriority="61" w:unhideWhenUsed="0"/>
-    <w:lsdException w:name="Light Grid Accent 6" w:semiHidden="0" w:uiPriority="62" w:unhideWhenUsed="0"/>
-    <w:lsdException w:name="Medium Shading 1 Accent 6" w:semiHidden="0" w:uiPriority="63" w:unhideWhenUsed="0"/>
-    <w:lsdException w:name="Medium Shading 2 Accent 6" w:semiHidden="0" w:uiPriority="64" w:unhideWhenUsed="0"/>
-    <w:lsdException w:name="Medium List 1 Accent 6" w:semiHidden="0" w:uiPriority="65" w:unhideWhenUsed="0"/>
-    <w:lsdException w:name="Medium List 2 Accent 6" w:semiHidden="0" w:uiPriority="66" w:unhideWhenUsed="0"/>
-    <w:lsdException w:name="Medium Grid 1 Accent 6" w:semiHidden="0" w:uiPriority="67" w:unhideWhenUsed="0"/>
-    <w:lsdException w:name="Medium Grid 2 Accent 6" w:semiHidden="0" w:uiPriority="68" w:unhideWhenUsed="0"/>
-    <w:lsdException w:name="Medium Grid 3 Accent 6" w:semiHidden="0" w:uiPriority="69" w:unhideWhenUsed="0"/>
-    <w:lsdException w:name="Dark List Accent 6" w:semiHidden="0" w:uiPriority="70" w:unhideWhenUsed="0"/>
-    <w:lsdException w:name="Colorful Shading Accent 6" w:semiHidden="0" w:uiPriority="71" w:unhideWhenUsed="0"/>
-    <w:lsdException w:name="Colorful List Accent 6" w:semiHidden="0" w:uiPriority="72" w:unhideWhenUsed="0"/>
-    <w:lsdException w:name="Colorful Grid Accent 6" w:semiHidden="0" w:uiPriority="73" w:unhideWhenUsed="0"/>
-    <w:lsdException w:name="Subtle Emphasis" w:semiHidden="0" w:uiPriority="19" w:unhideWhenUsed="0" w:qFormat="1"/>
-    <w:lsdException w:name="Intense Emphasis" w:semiHidden="0" w:uiPriority="21" w:unhideWhenUsed="0" w:qFormat="1"/>
-    <w:lsdException w:name="Subtle Reference" w:semiHidden="0" w:uiPriority="31" w:unhideWhenUsed="0" w:qFormat="1"/>
-    <w:lsdException w:name="Intense Reference" w:semiHidden="0" w:uiPriority="32" w:unhideWhenUsed="0" w:qFormat="1"/>
-    <w:lsdException w:name="Book Title" w:semiHidden="0" w:uiPriority="33" w:unhideWhenUsed="0" w:qFormat="1"/>
-    <w:lsdException w:name="Bibliography" w:uiPriority="37"/>
-    <w:lsdException w:name="TOC Heading" w:uiPriority="39" w:qFormat="1"/>
-  </w:latentStyles>
-  <w:style w:type="paragraph" w:default="1" w:styleId="a">
-    <w:name w:val="Normal"/>
-    <w:qFormat/>
-    <w:rsid w:val="00B610C3"/>
-    <w:pPr>
-      <w:spacing w:line="256" w:lineRule="auto"/>
-    </w:pPr>
-  </w:style>
-  <w:style w:type="character" w:default="1" w:styleId="a0">
-    <w:name w:val="Default Paragraph Font"/>
-    <w:uiPriority w:val="1"/>
-    <w:semiHidden/>
-    <w:unhideWhenUsed/>
-  </w:style>
-  <w:style w:type="table" w:default="1" w:styleId="a1">
-    <w:name w:val="Normal Table"/>
-    <w:uiPriority w:val="99"/>
-    <w:semiHidden/>
-    <w:unhideWhenUsed/>
-    <w:tblPr>
-      <w:tblInd w:w="0" w:type="dxa"/>
-      <w:tblCellMar>
-        <w:top w:w="0" w:type="dxa"/>
-        <w:left w:w="108" w:type="dxa"/>
-        <w:bottom w:w="0" w:type="dxa"/>
-        <w:right w:w="108" w:type="dxa"/>
-      </w:tblCellMar>
-    </w:tblPr>
-  </w:style>
-  <w:style w:type="numbering" w:default="1" w:styleId="a2">
-    <w:name w:val="No List"/>
-    <w:uiPriority w:val="99"/>
-    <w:semiHidden/>
-    <w:unhideWhenUsed/>
-  </w:style>
-  <w:style w:type="paragraph" w:customStyle="1" w:styleId="ConsPlusNormal">
-    <w:name w:val="ConsPlusNormal"/>
-    <w:rsid w:val="00B610C3"/>
-    <w:pPr>
-      <w:widowControl w:val="0"/>
-      <w:autoSpaceDE w:val="0"/>
-      <w:autoSpaceDN w:val="0"/>
-      <w:spacing w:after="0" w:line="240" w:lineRule="auto"/>
-    </w:pPr>
-    <w:rPr>
-      <w:rFonts w:ascii="Calibri" w:eastAsia="Times New Roman" w:hAnsi="Calibri" w:cs="Calibri"/>
-      <w:szCs w:val="20"/>
-      <w:lang w:eastAsia="ru-RU"/>
-    </w:rPr>
-  </w:style>
-  <w:style w:type="paragraph" w:customStyle="1" w:styleId="ConsPlusTitle">
-    <w:name w:val="ConsPlusTitle"/>
-    <w:rsid w:val="00B610C3"/>
-    <w:pPr>
-      <w:widowControl w:val="0"/>
-      <w:autoSpaceDE w:val="0"/>
-      <w:autoSpaceDN w:val="0"/>
-      <w:spacing w:after="0" w:line="240" w:lineRule="auto"/>
-    </w:pPr>
-    <w:rPr>
-      <w:rFonts w:ascii="Calibri" w:eastAsia="Times New Roman" w:hAnsi="Calibri" w:cs="Calibri"/>
-      <w:b/>
-      <w:szCs w:val="20"/>
-      <w:lang w:eastAsia="ru-RU"/>
-    </w:rPr>
-  </w:style>
-  <w:style w:type="character" w:styleId="a3">
-    <w:name w:val="Hyperlink"/>
-    <w:basedOn w:val="a0"/>
-    <w:uiPriority w:val="99"/>
-    <w:semiHidden/>
-    <w:unhideWhenUsed/>
-    <w:rsid w:val="00B610C3"/>
-    <w:rPr>
-      <w:color w:val="0000FF"/>
-      <w:u w:val="single"/>
-    </w:rPr>
-  </w:style>
-  <w:style w:type="paragraph" w:styleId="a4">
-    <w:name w:val="endnote text"/>
-    <w:basedOn w:val="a"/>
-    <w:link w:val="a5"/>
-    <w:uiPriority w:val="99"/>
-    <w:semiHidden/>
-    <w:unhideWhenUsed/>
-    <w:rsid w:val="00B73758"/>
-    <w:pPr>
-      <w:spacing w:after="0" w:line="240" w:lineRule="auto"/>
-    </w:pPr>
-    <w:rPr>
-      <w:sz w:val="20"/>
-      <w:szCs w:val="20"/>
-    </w:rPr>
-  </w:style>
-  <w:style w:type="character" w:customStyle="1" w:styleId="a5">
-    <w:name w:val="Текст концевой сноски Знак"/>
-    <w:basedOn w:val="a0"/>
-    <w:link w:val="a4"/>
-    <w:uiPriority w:val="99"/>
-    <w:semiHidden/>
-    <w:rsid w:val="00B73758"/>
-    <w:rPr>
-      <w:sz w:val="20"/>
-      <w:szCs w:val="20"/>
-    </w:rPr>
-  </w:style>
-  <w:style w:type="character" w:styleId="a6">
-    <w:name w:val="endnote reference"/>
-    <w:basedOn w:val="a0"/>
-    <w:uiPriority w:val="99"/>
-    <w:semiHidden/>
-    <w:unhideWhenUsed/>
-    <w:rsid w:val="00B73758"/>
-    <w:rPr>
-      <w:vertAlign w:val="superscript"/>
-    </w:rPr>
-  </w:style>
-  <w:style w:type="paragraph" w:styleId="a7">
-    <w:name w:val="footnote text"/>
-    <w:basedOn w:val="a"/>
-    <w:link w:val="a8"/>
-    <w:uiPriority w:val="99"/>
-    <w:semiHidden/>
-    <w:unhideWhenUsed/>
-    <w:rsid w:val="00B73758"/>
-    <w:pPr>
-      <w:spacing w:after="0" w:line="240" w:lineRule="auto"/>
-    </w:pPr>
-    <w:rPr>
-      <w:sz w:val="20"/>
-      <w:szCs w:val="20"/>
-    </w:rPr>
-  </w:style>
-  <w:style w:type="character" w:customStyle="1" w:styleId="a8">
-    <w:name w:val="Текст сноски Знак"/>
-    <w:basedOn w:val="a0"/>
-    <w:link w:val="a7"/>
-    <w:uiPriority w:val="99"/>
-    <w:semiHidden/>
-    <w:rsid w:val="00B73758"/>
-    <w:rPr>
-      <w:sz w:val="20"/>
-      <w:szCs w:val="20"/>
-    </w:rPr>
-  </w:style>
-  <w:style w:type="character" w:styleId="a9">
-    <w:name w:val="footnote reference"/>
-    <w:basedOn w:val="a0"/>
-    <w:uiPriority w:val="99"/>
-    <w:semiHidden/>
-    <w:unhideWhenUsed/>
-    <w:rsid w:val="00B73758"/>
-    <w:rPr>
-      <w:vertAlign w:val="superscript"/>
-    </w:rPr>
-  </w:style>
-  <w:style w:type="paragraph" w:customStyle="1" w:styleId="Heading">
-    <w:name w:val="Heading"/>
-    <w:rsid w:val="007956F5"/>
-    <w:pPr>
-      <w:widowControl w:val="0"/>
-      <w:autoSpaceDE w:val="0"/>
-      <w:autoSpaceDN w:val="0"/>
-      <w:adjustRightInd w:val="0"/>
-      <w:spacing w:after="0" w:line="240" w:lineRule="auto"/>
-    </w:pPr>
-    <w:rPr>
-      <w:rFonts w:ascii="Arial" w:eastAsia="Times New Roman" w:hAnsi="Arial" w:cs="Arial"/>
-      <w:b/>
-      <w:bCs/>
-      <w:lang w:eastAsia="ru-RU"/>
-    </w:rPr>
-  </w:style>
-  <w:style w:type="table" w:customStyle="1" w:styleId="2">
-    <w:name w:val="Сетка таблицы2"/>
-    <w:basedOn w:val="a1"/>
-    <w:next w:val="aa"/>
-    <w:uiPriority w:val="59"/>
-    <w:rsid w:val="00D3684E"/>
-    <w:pPr>
-      <w:spacing w:after="0" w:line="240" w:lineRule="auto"/>
-    </w:pPr>
-    <w:tblPr>
-      <w:tblInd w:w="0" w:type="nil"/>
-      <w:tblBorders>
-        <w:top w:val="single" w:sz="4" w:space="0" w:color="auto"/>
-        <w:left w:val="single" w:sz="4" w:space="0" w:color="auto"/>
-        <w:bottom w:val="single" w:sz="4" w:space="0" w:color="auto"/>
-        <w:right w:val="single" w:sz="4" w:space="0" w:color="auto"/>
-        <w:insideH w:val="single" w:sz="4" w:space="0" w:color="auto"/>
-        <w:insideV w:val="single" w:sz="4" w:space="0" w:color="auto"/>
-      </w:tblBorders>
-    </w:tblPr>
-  </w:style>
-  <w:style w:type="table" w:styleId="aa">
-    <w:name w:val="Table Grid"/>
-    <w:basedOn w:val="a1"/>
-    <w:uiPriority w:val="39"/>
-    <w:rsid w:val="00D3684E"/>
-    <w:pPr>
-      <w:spacing w:after="0" w:line="240" w:lineRule="auto"/>
-    </w:pPr>
-    <w:tblPr>
-      <w:tblBorders>
-        <w:top w:val="single" w:sz="4" w:space="0" w:color="auto"/>
-        <w:left w:val="single" w:sz="4" w:space="0" w:color="auto"/>
-        <w:bottom w:val="single" w:sz="4" w:space="0" w:color="auto"/>
-        <w:right w:val="single" w:sz="4" w:space="0" w:color="auto"/>
-        <w:insideH w:val="single" w:sz="4" w:space="0" w:color="auto"/>
-        <w:insideV w:val="single" w:sz="4" w:space="0" w:color="auto"/>
-      </w:tblBorders>
-    </w:tblPr>
-  </w:style>
-  <w:style w:type="paragraph" w:styleId="ab">
-    <w:name w:val="header"/>
-    <w:basedOn w:val="a"/>
-    <w:link w:val="ac"/>
-    <w:uiPriority w:val="99"/>
-    <w:unhideWhenUsed/>
-    <w:rsid w:val="00E62BD9"/>
-    <w:pPr>
-      <w:tabs>
-        <w:tab w:val="center" w:pos="4677"/>
-        <w:tab w:val="right" w:pos="9355"/>
-      </w:tabs>
-      <w:spacing w:after="0" w:line="240" w:lineRule="auto"/>
-    </w:pPr>
-  </w:style>
-  <w:style w:type="character" w:customStyle="1" w:styleId="ac">
-    <w:name w:val="Верхний колонтитул Знак"/>
-    <w:basedOn w:val="a0"/>
-    <w:link w:val="ab"/>
-    <w:uiPriority w:val="99"/>
-    <w:rsid w:val="00E62BD9"/>
-  </w:style>
-  <w:style w:type="paragraph" w:styleId="ad">
-    <w:name w:val="footer"/>
-    <w:basedOn w:val="a"/>
-    <w:link w:val="ae"/>
-    <w:uiPriority w:val="99"/>
-    <w:unhideWhenUsed/>
-    <w:rsid w:val="00E62BD9"/>
-    <w:pPr>
-      <w:tabs>
-        <w:tab w:val="center" w:pos="4677"/>
-        <w:tab w:val="right" w:pos="9355"/>
-      </w:tabs>
-      <w:spacing w:after="0" w:line="240" w:lineRule="auto"/>
-    </w:pPr>
-  </w:style>
-  <w:style w:type="character" w:customStyle="1" w:styleId="ae">
-    <w:name w:val="Нижний колонтитул Знак"/>
-    <w:basedOn w:val="a0"/>
-    <w:link w:val="ad"/>
-    <w:uiPriority w:val="99"/>
-    <w:rsid w:val="00E62BD9"/>
-  </w:style>
-  <w:style w:type="paragraph" w:styleId="af">
-    <w:name w:val="Balloon Text"/>
-    <w:basedOn w:val="a"/>
-    <w:link w:val="af0"/>
-    <w:uiPriority w:val="99"/>
-    <w:semiHidden/>
-    <w:unhideWhenUsed/>
-    <w:rsid w:val="0053314C"/>
-    <w:pPr>
-      <w:spacing w:after="0" w:line="240" w:lineRule="auto"/>
-    </w:pPr>
-    <w:rPr>
-      <w:rFonts w:ascii="Tahoma" w:hAnsi="Tahoma" w:cs="Tahoma"/>
-      <w:sz w:val="16"/>
-      <w:szCs w:val="16"/>
-    </w:rPr>
-  </w:style>
-  <w:style w:type="character" w:customStyle="1" w:styleId="af0">
-    <w:name w:val="Текст выноски Знак"/>
-    <w:basedOn w:val="a0"/>
-    <w:link w:val="af"/>
-    <w:uiPriority w:val="99"/>
-    <w:semiHidden/>
-    <w:rsid w:val="0053314C"/>
-    <w:rPr>
-      <w:rFonts w:ascii="Tahoma" w:hAnsi="Tahoma" w:cs="Tahoma"/>
-      <w:sz w:val="16"/>
-      <w:szCs w:val="16"/>
-    </w:rPr>
-  </w:style>
-</w:styles>
-</file>
-
-<file path=word/stylesWithEffects.xml><?xml version="1.0" encoding="utf-8"?>
-<w:styles xmlns:wpc="http://schemas.microsoft.com/office/word/2010/wordprocessingCanvas" xmlns:mc="http://schemas.openxmlformats.org/markup-compatibility/2006" xmlns:o="urn:schemas-microsoft-com:office:office" xmlns:r="http://schemas.openxmlformats.org/officeDocument/2006/relationships" xmlns:m="http://schemas.openxmlformats.org/officeDocument/2006/math" xmlns:v="urn:schemas-microsoft-com:vml" xmlns:wp14="http://schemas.microsoft.com/office/word/2010/wordprocessingDrawing" xmlns:wp="http://schemas.openxmlformats.org/drawingml/2006/wordprocessingDrawing" xmlns:w10="urn:schemas-microsoft-com:office:word" xmlns:w="http://schemas.openxmlformats.org/wordprocessingml/2006/main" xmlns:w14="http://schemas.microsoft.com/office/word/2010/wordml" xmlns:wpg="http://schemas.microsoft.com/office/word/2010/wordprocessingGroup" xmlns:wpi="http://schemas.microsoft.com/office/word/2010/wordprocessingInk" xmlns:wne="http://schemas.microsoft.com/office/word/2006/wordml" xmlns:wps="http://schemas.microsoft.com/office/word/2010/wordprocessingShape" mc:Ignorable="w14 wp14">
-  <w:docDefaults>
-    <w:rPrDefault>
-      <w:rPr>
-        <w:rFonts w:asciiTheme="minorHAnsi" w:eastAsiaTheme="minorHAnsi" w:hAnsiTheme="minorHAnsi" w:cstheme="minorBidi"/>
-        <w:sz w:val="22"/>
-        <w:szCs w:val="22"/>
-        <w:lang w:val="ru-RU" w:eastAsia="en-US" w:bidi="ar-SA"/>
-      </w:rPr>
-    </w:rPrDefault>
-    <w:pPrDefault>
-      <w:pPr>
-        <w:spacing w:after="160" w:line="259" w:lineRule="auto"/>
-      </w:pPr>
-    </w:pPrDefault>
-  </w:docDefaults>
-  <w:latentStyles w:defLockedState="0" w:defUIPriority="99" w:defSemiHidden="1" w:defUnhideWhenUsed="1" w:defQFormat="0" w:count="267">
-    <w:lsdException w:name="Normal" w:semiHidden="0" w:uiPriority="0" w:unhideWhenUsed="0" w:qFormat="1"/>
-    <w:lsdException w:name="heading 1" w:semiHidden="0" w:uiPriority="9" w:unhideWhenUsed="0" w:qFormat="1"/>
-    <w:lsdException w:name="heading 2" w:uiPriority="9" w:qFormat="1"/>
-    <w:lsdException w:name="heading 3" w:uiPriority="9" w:qFormat="1"/>
-    <w:lsdException w:name="heading 4" w:uiPriority="9" w:qFormat="1"/>
-    <w:lsdException w:name="heading 5" w:uiPriority="9" w:qFormat="1"/>
-    <w:lsdException w:name="heading 6" w:uiPriority="9" w:qFormat="1"/>
-    <w:lsdException w:name="heading 7" w:uiPriority="9" w:qFormat="1"/>
-    <w:lsdException w:name="heading 8" w:uiPriority="9" w:qFormat="1"/>
-    <w:lsdException w:name="heading 9" w:uiPriority="9" w:qFormat="1"/>
-    <w:lsdException w:name="toc 1" w:uiPriority="39"/>
-    <w:lsdException w:name="toc 2" w:uiPriority="39"/>
-    <w:lsdException w:name="toc 3" w:uiPriority="39"/>
-    <w:lsdException w:name="toc 4" w:uiPriority="39"/>
-    <w:lsdException w:name="toc 5" w:uiPriority="39"/>
-    <w:lsdException w:name="toc 6" w:uiPriority="39"/>
-    <w:lsdException w:name="toc 7" w:uiPriority="39"/>
-    <w:lsdException w:name="toc 8" w:uiPriority="39"/>
-    <w:lsdException w:name="toc 9" w:uiPriority="39"/>
-    <w:lsdException w:name="caption" w:uiPriority="35" w:qFormat="1"/>
-    <w:lsdException w:name="Title" w:semiHidden="0" w:uiPriority="10" w:unhideWhenUsed="0" w:qFormat="1"/>
-    <w:lsdException w:name="Default Paragraph Font" w:uiPriority="1"/>
-    <w:lsdException w:name="Subtitle" w:semiHidden="0" w:uiPriority="11" w:unhideWhenUsed="0" w:qFormat="1"/>
-    <w:lsdException w:name="Strong" w:semiHidden="0" w:uiPriority="22" w:unhideWhenUsed="0" w:qFormat="1"/>
-    <w:lsdException w:name="Emphasis" w:semiHidden="0" w:uiPriority="20" w:unhideWhenUsed="0" w:qFormat="1"/>
-    <w:lsdException w:name="Table Grid" w:semiHidden="0" w:uiPriority="39" w:unhideWhenUsed="0"/>
-    <w:lsdException w:name="Placeholder Text" w:unhideWhenUsed="0"/>
-    <w:lsdException w:name="No Spacing" w:semiHidden="0" w:uiPriority="1" w:unhideWhenUsed="0" w:qFormat="1"/>
-    <w:lsdException w:name="Light Shading" w:semiHidden="0" w:uiPriority="60" w:unhideWhenUsed="0"/>
-    <w:lsdException w:name="Light List" w:semiHidden="0" w:uiPriority="61" w:unhideWhenUsed="0"/>
-    <w:lsdException w:name="Light Grid" w:semiHidden="0" w:uiPriority="62" w:unhideWhenUsed="0"/>
-    <w:lsdException w:name="Medium Shading 1" w:semiHidden="0" w:uiPriority="63" w:unhideWhenUsed="0"/>
-    <w:lsdException w:name="Medium Shading 2" w:semiHidden="0" w:uiPriority="64" w:unhideWhenUsed="0"/>
-    <w:lsdException w:name="Medium List 1" w:semiHidden="0" w:uiPriority="65" w:unhideWhenUsed="0"/>
-    <w:lsdException w:name="Medium List 2" w:semiHidden="0" w:uiPriority="66" w:unhideWhenUsed="0"/>
-    <w:lsdException w:name="Medium Grid 1" w:semiHidden="0" w:uiPriority="67" w:unhideWhenUsed="0"/>
-    <w:lsdException w:name="Medium Grid 2" w:semiHidden="0" w:uiPriority="68" w:unhideWhenUsed="0"/>
-    <w:lsdException w:name="Medium Grid 3" w:semiHidden="0" w:uiPriority="69" w:unhideWhenUsed="0"/>
-    <w:lsdException w:name="Dark List" w:semiHidden="0" w:uiPriority="70" w:unhideWhenUsed="0"/>
-    <w:lsdException w:name="Colorful Shading" w:semiHidden="0" w:uiPriority="71" w:unhideWhenUsed="0"/>
-    <w:lsdException w:name="Colorful List" w:semiHidden="0" w:uiPriority="72" w:unhideWhenUsed="0"/>
-    <w:lsdException w:name="Colorful Grid" w:semiHidden="0" w:uiPriority="73" w:unhideWhenUsed="0"/>
-    <w:lsdException w:name="Light Shading Accent 1" w:semiHidden="0" w:uiPriority="60" w:unhideWhenUsed="0"/>
-    <w:lsdException w:name="Light List Accent 1" w:semiHidden="0" w:uiPriority="61" w:unhideWhenUsed="0"/>
-    <w:lsdException w:name="Light Grid Accent 1" w:semiHidden="0" w:uiPriority="62" w:unhideWhenUsed="0"/>
-    <w:lsdException w:name="Medium Shading 1 Accent 1" w:semiHidden="0" w:uiPriority="63" w:unhideWhenUsed="0"/>
-    <w:lsdException w:name="Medium Shading 2 Accent 1" w:semiHidden="0" w:uiPriority="64" w:unhideWhenUsed="0"/>
-    <w:lsdException w:name="Medium List 1 Accent 1" w:semiHidden="0" w:uiPriority="65" w:unhideWhenUsed="0"/>
-    <w:lsdException w:name="Revision" w:unhideWhenUsed="0"/>
-    <w:lsdException w:name="List Paragraph" w:semiHidden="0" w:uiPriority="34" w:unhideWhenUsed="0" w:qFormat="1"/>
-    <w:lsdException w:name="Quote" w:semiHidden="0" w:uiPriority="29" w:unhideWhenUsed="0" w:qFormat="1"/>
-    <w:lsdException w:name="Intense Quote" w:semiHidden="0" w:uiPriority="30" w:unhideWhenUsed="0" w:qFormat="1"/>
-    <w:lsdException w:name="Medium List 2 Accent 1" w:semiHidden="0" w:uiPriority="66" w:unhideWhenUsed="0"/>
-    <w:lsdException w:name="Medium Grid 1 Accent 1" w:semiHidden="0" w:uiPriority="67" w:unhideWhenUsed="0"/>
-    <w:lsdException w:name="Medium Grid 2 Accent 1" w:semiHidden="0" w:uiPriority="68" w:unhideWhenUsed="0"/>
-    <w:lsdException w:name="Medium Grid 3 Accent 1" w:semiHidden="0" w:uiPriority="69" w:unhideWhenUsed="0"/>
-    <w:lsdException w:name="Dark List Accent 1" w:semiHidden="0" w:uiPriority="70" w:unhideWhenUsed="0"/>
-    <w:lsdException w:name="Colorful Shading Accent 1" w:semiHidden="0" w:uiPriority="71" w:unhideWhenUsed="0"/>
-    <w:lsdException w:name="Colorful List Accent 1" w:semiHidden="0" w:uiPriority="72" w:unhideWhenUsed="0"/>
-    <w:lsdException w:name="Colorful Grid Accent 1" w:semiHidden="0" w:uiPriority="73" w:unhideWhenUsed="0"/>
-    <w:lsdException w:name="Light Shading Accent 2" w:semiHidden="0" w:uiPriority="60" w:unhideWhenUsed="0"/>
-    <w:lsdException w:name="Light List Accent 2" w:semiHidden="0" w:uiPriority="61" w:unhideWhenUsed="0"/>
-    <w:lsdException w:name="Light Grid Accent 2" w:semiHidden="0" w:uiPriority="62" w:unhideWhenUsed="0"/>
-    <w:lsdException w:name="Medium Shading 1 Accent 2" w:semiHidden="0" w:uiPriority="63" w:unhideWhenUsed="0"/>
-    <w:lsdException w:name="Medium Shading 2 Accent 2" w:semiHidden="0" w:uiPriority="64" w:unhideWhenUsed="0"/>
-    <w:lsdException w:name="Medium List 1 Accent 2" w:semiHidden="0" w:uiPriority="65" w:unhideWhenUsed="0"/>
-    <w:lsdException w:name="Medium List 2 Accent 2" w:semiHidden="0" w:uiPriority="66" w:unhideWhenUsed="0"/>
-    <w:lsdException w:name="Medium Grid 1 Accent 2" w:semiHidden="0" w:uiPriority="67" w:unhideWhenUsed="0"/>
-    <w:lsdException w:name="Medium Grid 2 Accent 2" w:semiHidden="0" w:uiPriority="68" w:unhideWhenUsed="0"/>
-    <w:lsdException w:name="Medium Grid 3 Accent 2" w:semiHidden="0" w:uiPriority="69" w:unhideWhenUsed="0"/>
-    <w:lsdException w:name="Dark List Accent 2" w:semiHidden="0" w:uiPriority="70" w:unhideWhenUsed="0"/>
-    <w:lsdException w:name="Colorful Shading Accent 2" w:semiHidden="0" w:uiPriority="71" w:unhideWhenUsed="0"/>
-    <w:lsdException w:name="Colorful List Accent 2" w:semiHidden="0" w:uiPriority="72" w:unhideWhenUsed="0"/>
-    <w:lsdException w:name="Colorful Grid Accent 2" w:semiHidden="0" w:uiPriority="73" w:unhideWhenUsed="0"/>
-    <w:lsdException w:name="Light Shading Accent 3" w:semiHidden="0" w:uiPriority="60" w:unhideWhenUsed="0"/>
-    <w:lsdException w:name="Light List Accent 3" w:semiHidden="0" w:uiPriority="61" w:unhideWhenUsed="0"/>
-    <w:lsdException w:name="Light Grid Accent 3" w:semiHidden="0" w:uiPriority="62" w:unhideWhenUsed="0"/>
-    <w:lsdException w:name="Medium Shading 1 Accent 3" w:semiHidden="0" w:uiPriority="63" w:unhideWhenUsed="0"/>
-    <w:lsdException w:name="Medium Shading 2 Accent 3" w:semiHidden="0" w:uiPriority="64" w:unhideWhenUsed="0"/>
-    <w:lsdException w:name="Medium List 1 Accent 3" w:semiHidden="0" w:uiPriority="65" w:unhideWhenUsed="0"/>
-    <w:lsdException w:name="Medium List 2 Accent 3" w:semiHidden="0" w:uiPriority="66" w:unhideWhenUsed="0"/>
-    <w:lsdException w:name="Medium Grid 1 Accent 3" w:semiHidden="0" w:uiPriority="67" w:unhideWhenUsed="0"/>
-    <w:lsdException w:name="Medium Grid 2 Accent 3" w:semiHidden="0" w:uiPriority="68" w:unhideWhenUsed="0"/>
-    <w:lsdException w:name="Medium Grid 3 Accent 3" w:semiHidden="0" w:uiPriority="69" w:unhideWhenUsed="0"/>
-    <w:lsdException w:name="Dark List Accent 3" w:semiHidden="0" w:uiPriority="70" w:unhideWhenUsed="0"/>
-    <w:lsdException w:name="Colorful Shading Accent 3" w:semiHidden="0" w:uiPriority="71" w:unhideWhenUsed="0"/>
-    <w:lsdException w:name="Colorful List Accent 3" w:semiHidden="0" w:uiPriority="72" w:unhideWhenUsed="0"/>
-    <w:lsdException w:name="Colorful Grid Accent 3" w:semiHidden="0" w:uiPriority="73" w:unhideWhenUsed="0"/>
-    <w:lsdException w:name="Light Shading Accent 4" w:semiHidden="0" w:uiPriority="60" w:unhideWhenUsed="0"/>
-    <w:lsdException w:name="Light List Accent 4" w:semiHidden="0" w:uiPriority="61" w:unhideWhenUsed="0"/>
-    <w:lsdException w:name="Light Grid Accent 4" w:semiHidden="0" w:uiPriority="62" w:unhideWhenUsed="0"/>
-    <w:lsdException w:name="Medium Shading 1 Accent 4" w:semiHidden="0" w:uiPriority="63" w:unhideWhenUsed="0"/>
-    <w:lsdException w:name="Medium Shading 2 Accent 4" w:semiHidden="0" w:uiPriority="64" w:unhideWhenUsed="0"/>
-    <w:lsdException w:name="Medium List 1 Accent 4" w:semiHidden="0" w:uiPriority="65" w:unhideWhenUsed="0"/>
-    <w:lsdException w:name="Medium List 2 Accent 4" w:semiHidden="0" w:uiPriority="66" w:unhideWhenUsed="0"/>
-    <w:lsdException w:name="Medium Grid 1 Accent 4" w:semiHidden="0" w:uiPriority="67" w:unhideWhenUsed="0"/>
-    <w:lsdException w:name="Medium Grid 2 Accent 4" w:semiHidden="0" w:uiPriority="68" w:unhideWhenUsed="0"/>
-    <w:lsdException w:name="Medium Grid 3 Accent 4" w:semiHidden="0" w:uiPriority="69" w:unhideWhenUsed="0"/>
-    <w:lsdException w:name="Dark List Accent 4" w:semiHidden="0" w:uiPriority="70" w:unhideWhenUsed="0"/>
-    <w:lsdException w:name="Colorful Shading Accent 4" w:semiHidden="0" w:uiPriority="71" w:unhideWhenUsed="0"/>
-    <w:lsdException w:name="Colorful List Accent 4" w:semiHidden="0" w:uiPriority="72" w:unhideWhenUsed="0"/>
-    <w:lsdException w:name="Colorful Grid Accent 4" w:semiHidden="0" w:uiPriority="73" w:unhideWhenUsed="0"/>
-    <w:lsdException w:name="Light Shading Accent 5" w:semiHidden="0" w:uiPriority="60" w:unhideWhenUsed="0"/>
-    <w:lsdException w:name="Light List Accent 5" w:semiHidden="0" w:uiPriority="61" w:unhideWhenUsed="0"/>
-    <w:lsdException w:name="Light Grid Accent 5" w:semiHidden="0" w:uiPriority="62" w:unhideWhenUsed="0"/>
-    <w:lsdException w:name="Medium Shading 1 Accent 5" w:semiHidden="0" w:uiPriority="63" w:unhideWhenUsed="0"/>
-    <w:lsdException w:name="Medium Shading 2 Accent 5" w:semiHidden="0" w:uiPriority="64" w:unhideWhenUsed="0"/>
-    <w:lsdException w:name="Medium List 1 Accent 5" w:semiHidden="0" w:uiPriority="65" w:unhideWhenUsed="0"/>
-    <w:lsdException w:name="Medium List 2 Accent 5" w:semiHidden="0" w:uiPriority="66" w:unhideWhenUsed="0"/>
-    <w:lsdException w:name="Medium Grid 1 Accent 5" w:semiHidden="0" w:uiPriority="67" w:unhideWhenUsed="0"/>
-    <w:lsdException w:name="Medium Grid 2 Accent 5" w:semiHidden="0" w:uiPriority="68" w:unhideWhenUsed="0"/>
-    <w:lsdException w:name="Medium Grid 3 Accent 5" w:semiHidden="0" w:uiPriority="69" w:unhideWhenUsed="0"/>
-    <w:lsdException w:name="Dark List Accent 5" w:semiHidden="0" w:uiPriority="70" w:unhideWhenUsed="0"/>
-    <w:lsdException w:name="Colorful Shading Accent 5" w:semiHidden="0" w:uiPriority="71" w:unhideWhenUsed="0"/>
-    <w:lsdException w:name="Colorful List Accent 5" w:semiHidden="0" w:uiPriority="72" w:unhideWhenUsed="0"/>
-    <w:lsdException w:name="Colorful Grid Accent 5" w:semiHidden="0" w:uiPriority="73" w:unhideWhenUsed="0"/>
-    <w:lsdException w:name="Light Shading Accent 6" w:semiHidden="0" w:uiPriority="60" w:unhideWhenUsed="0"/>
-    <w:lsdException w:name="Light List Accent 6" w:semiHidden="0" w:uiPriority="61" w:unhideWhenUsed="0"/>
-    <w:lsdException w:name="Light Grid Accent 6" w:semiHidden="0" w:uiPriority="62" w:unhideWhenUsed="0"/>
-    <w:lsdException w:name="Medium Shading 1 Accent 6" w:semiHidden="0" w:uiPriority="63" w:unhideWhenUsed="0"/>
-    <w:lsdException w:name="Medium Shading 2 Accent 6" w:semiHidden="0" w:uiPriority="64" w:unhideWhenUsed="0"/>
-    <w:lsdException w:name="Medium List 1 Accent 6" w:semiHidden="0" w:uiPriority="65" w:unhideWhenUsed="0"/>
-    <w:lsdException w:name="Medium List 2 Accent 6" w:semiHidden="0" w:uiPriority="66" w:unhideWhenUsed="0"/>
-    <w:lsdException w:name="Medium Grid 1 Accent 6" w:semiHidden="0" w:uiPriority="67" w:unhideWhenUsed="0"/>
-    <w:lsdException w:name="Medium Grid 2 Accent 6" w:semiHidden="0" w:uiPriority="68" w:unhideWhenUsed="0"/>
-    <w:lsdException w:name="Medium Grid 3 Accent 6" w:semiHidden="0" w:uiPriority="69" w:unhideWhenUsed="0"/>
-    <w:lsdException w:name="Dark List Accent 6" w:semiHidden="0" w:uiPriority="70" w:unhideWhenUsed="0"/>
-    <w:lsdException w:name="Colorful Shading Accent 6" w:semiHidden="0" w:uiPriority="71" w:unhideWhenUsed="0"/>
-    <w:lsdException w:name="Colorful List Accent 6" w:semiHidden="0" w:uiPriority="72" w:unhideWhenUsed="0"/>
-    <w:lsdException w:name="Colorful Grid Accent 6" w:semiHidden="0" w:uiPriority="73" w:unhideWhenUsed="0"/>
-    <w:lsdException w:name="Subtle Emphasis" w:semiHidden="0" w:uiPriority="19" w:unhideWhenUsed="0" w:qFormat="1"/>
-    <w:lsdException w:name="Intense Emphasis" w:semiHidden="0" w:uiPriority="21" w:unhideWhenUsed="0" w:qFormat="1"/>
-    <w:lsdException w:name="Subtle Reference" w:semiHidden="0" w:uiPriority="31" w:unhideWhenUsed="0" w:qFormat="1"/>
-    <w:lsdException w:name="Intense Reference" w:semiHidden="0" w:uiPriority="32" w:unhideWhenUsed="0" w:qFormat="1"/>
-    <w:lsdException w:name="Book Title" w:semiHidden="0" w:uiPriority="33" w:unhideWhenUsed="0" w:qFormat="1"/>
-    <w:lsdException w:name="Bibliography" w:uiPriority="37"/>
-    <w:lsdException w:name="TOC Heading" w:uiPriority="39" w:qFormat="1"/>
+  <w:latentStyles w:defLockedState="0" w:defUIPriority="99" w:defSemiHidden="0" w:defUnhideWhenUsed="0" w:defQFormat="0" w:count="377">
+    <w:lsdException w:name="Normal" w:uiPriority="0" w:qFormat="1"/>
+    <w:lsdException w:name="heading 1" w:uiPriority="9" w:qFormat="1"/>
+    <w:lsdException w:name="heading 2" w:semiHidden="1" w:uiPriority="9" w:unhideWhenUsed="1" w:qFormat="1"/>
+    <w:lsdException w:name="heading 3" w:semiHidden="1" w:uiPriority="9" w:unhideWhenUsed="1" w:qFormat="1"/>
+    <w:lsdException w:name="heading 4" w:semiHidden="1" w:uiPriority="9" w:unhideWhenUsed="1" w:qFormat="1"/>
+    <w:lsdException w:name="heading 5" w:semiHidden="1" w:uiPriority="9" w:unhideWhenUsed="1" w:qFormat="1"/>
+    <w:lsdException w:name="heading 6" w:semiHidden="1" w:uiPriority="9" w:unhideWhenUsed="1" w:qFormat="1"/>
+    <w:lsdException w:name="heading 7" w:semiHidden="1" w:uiPriority="9" w:unhideWhenUsed="1" w:qFormat="1"/>
+    <w:lsdException w:name="heading 8" w:semiHidden="1" w:uiPriority="9" w:unhideWhenUsed="1" w:qFormat="1"/>
+    <w:lsdException w:name="heading 9" w:semiHidden="1" w:uiPriority="9" w:unhideWhenUsed="1" w:qFormat="1"/>
+    <w:lsdException w:name="index 1" w:semiHidden="1" w:unhideWhenUsed="1"/>
+    <w:lsdException w:name="index 2" w:semiHidden="1" w:unhideWhenUsed="1"/>
+    <w:lsdException w:name="index 3" w:semiHidden="1" w:unhideWhenUsed="1"/>
+    <w:lsdException w:name="index 4" w:semiHidden="1" w:unhideWhenUsed="1"/>
+    <w:lsdException w:name="index 5" w:semiHidden="1" w:unhideWhenUsed="1"/>
+    <w:lsdException w:name="index 6" w:semiHidden="1" w:unhideWhenUsed="1"/>
+    <w:lsdException w:name="index 7" w:semiHidden="1" w:unhideWhenUsed="1"/>
+    <w:lsdException w:name="index 8" w:semiHidden="1" w:unhideWhenUsed="1"/>
+    <w:lsdException w:name="index 9" w:semiHidden="1" w:unhideWhenUsed="1"/>
+    <w:lsdException w:name="toc 1" w:semiHidden="1" w:uiPriority="39" w:unhideWhenUsed="1"/>
+    <w:lsdException w:name="toc 2" w:semiHidden="1" w:uiPriority="39" w:unhideWhenUsed="1"/>
+    <w:lsdException w:name="toc 3" w:semiHidden="1" w:uiPriority="39" w:unhideWhenUsed="1"/>
+    <w:lsdException w:name="toc 4" w:semiHidden="1" w:uiPriority="39" w:unhideWhenUsed="1"/>
+    <w:lsdException w:name="toc 5" w:semiHidden="1" w:uiPriority="39" w:unhideWhenUsed="1"/>
+    <w:lsdException w:name="toc 6" w:semiHidden="1" w:uiPriority="39" w:unhideWhenUsed="1"/>
+    <w:lsdException w:name="toc 7" w:semiHidden="1" w:uiPriority="39" w:unhideWhenUsed="1"/>
+    <w:lsdException w:name="toc 8" w:semiHidden="1" w:uiPriority="39" w:unhideWhenUsed="1"/>
+    <w:lsdException w:name="toc 9" w:semiHidden="1" w:uiPriority="39" w:unhideWhenUsed="1"/>
+    <w:lsdException w:name="Normal Indent" w:semiHidden="1" w:unhideWhenUsed="1"/>
+    <w:lsdException w:name="footnote text" w:semiHidden="1" w:unhideWhenUsed="1"/>
+    <w:lsdException w:name="annotation text" w:semiHidden="1" w:unhideWhenUsed="1"/>
+    <w:lsdException w:name="header" w:semiHidden="1" w:unhideWhenUsed="1"/>
+    <w:lsdException w:name="footer" w:semiHidden="1" w:unhideWhenUsed="1"/>
+    <w:lsdException w:name="index heading" w:semiHidden="1" w:unhideWhenUsed="1"/>
+    <w:lsdException w:name="caption" w:semiHidden="1" w:uiPriority="35" w:unhideWhenUsed="1" w:qFormat="1"/>
+    <w:lsdException w:name="table of figures" w:semiHidden="1" w:unhideWhenUsed="1"/>
+    <w:lsdException w:name="envelope address" w:semiHidden="1" w:unhideWhenUsed="1"/>
+    <w:lsdException w:name="envelope return" w:semiHidden="1" w:unhideWhenUsed="1"/>
+    <w:lsdException w:name="footnote reference" w:semiHidden="1" w:unhideWhenUsed="1"/>
+    <w:lsdException w:name="annotation reference" w:semiHidden="1" w:unhideWhenUsed="1"/>
+    <w:lsdException w:name="line number" w:semiHidden="1" w:unhideWhenUsed="1"/>
+    <w:lsdException w:name="page number" w:semiHidden="1" w:unhideWhenUsed="1"/>
+    <w:lsdException w:name="endnote reference" w:semiHidden="1" w:unhideWhenUsed="1"/>
+    <w:lsdException w:name="endnote text" w:semiHidden="1" w:unhideWhenUsed="1"/>
+    <w:lsdException w:name="table of authorities" w:semiHidden="1" w:unhideWhenUsed="1"/>
+    <w:lsdException w:name="macro" w:semiHidden="1" w:unhideWhenUsed="1"/>
+    <w:lsdException w:name="toa heading" w:semiHidden="1" w:unhideWhenUsed="1"/>
+    <w:lsdException w:name="List" w:semiHidden="1" w:unhideWhenUsed="1"/>
+    <w:lsdException w:name="List Bullet" w:semiHidden="1" w:unhideWhenUsed="1"/>
+    <w:lsdException w:name="List Number" w:semiHidden="1" w:unhideWhenUsed="1"/>
+    <w:lsdException w:name="List 2" w:semiHidden="1" w:unhideWhenUsed="1"/>
+    <w:lsdException w:name="List 3" w:semiHidden="1" w:unhideWhenUsed="1"/>
+    <w:lsdException w:name="List 4" w:semiHidden="1" w:unhideWhenUsed="1"/>
+    <w:lsdException w:name="List 5" w:semiHidden="1" w:unhideWhenUsed="1"/>
+    <w:lsdException w:name="List Bullet 2" w:semiHidden="1" w:unhideWhenUsed="1"/>
+    <w:lsdException w:name="List Bullet 3" w:semiHidden="1" w:unhideWhenUsed="1"/>
+    <w:lsdException w:name="List Bullet 4" w:semiHidden="1" w:unhideWhenUsed="1"/>
+    <w:lsdException w:name="List Bullet 5" w:semiHidden="1" w:unhideWhenUsed="1"/>
+    <w:lsdException w:name="List Number 2" w:semiHidden="1" w:unhideWhenUsed="1"/>
+    <w:lsdException w:name="List Number 3" w:semiHidden="1" w:unhideWhenUsed="1"/>
+    <w:lsdException w:name="List Number 4" w:semiHidden="1" w:unhideWhenUsed="1"/>
+    <w:lsdException w:name="List Number 5" w:semiHidden="1" w:unhideWhenUsed="1"/>
+    <w:lsdException w:name="Title" w:uiPriority="10" w:qFormat="1"/>
+    <w:lsdException w:name="Closing" w:semiHidden="1" w:unhideWhenUsed="1"/>
+    <w:lsdException w:name="Signature" w:semiHidden="1" w:unhideWhenUsed="1"/>
+    <w:lsdException w:name="Default Paragraph Font" w:semiHidden="1" w:uiPriority="1" w:unhideWhenUsed="1"/>
+    <w:lsdException w:name="Body Text" w:semiHidden="1" w:unhideWhenUsed="1"/>
+    <w:lsdException w:name="Body Text Indent" w:semiHidden="1" w:unhideWhenUsed="1"/>
+    <w:lsdException w:name="List Continue" w:semiHidden="1" w:unhideWhenUsed="1"/>
+    <w:lsdException w:name="List Continue 2" w:semiHidden="1" w:unhideWhenUsed="1"/>
+    <w:lsdException w:name="List Continue 3" w:semiHidden="1" w:unhideWhenUsed="1"/>
+    <w:lsdException w:name="List Continue 4" w:semiHidden="1" w:unhideWhenUsed="1"/>
+    <w:lsdException w:name="List Continue 5" w:semiHidden="1" w:unhideWhenUsed="1"/>
+    <w:lsdException w:name="Message Header" w:semiHidden="1" w:unhideWhenUsed="1"/>
+    <w:lsdException w:name="Subtitle" w:uiPriority="11" w:qFormat="1"/>
+    <w:lsdException w:name="Salutation" w:semiHidden="1" w:unhideWhenUsed="1"/>
+    <w:lsdException w:name="Date" w:semiHidden="1" w:unhideWhenUsed="1"/>
+    <w:lsdException w:name="Body Text First Indent" w:semiHidden="1" w:unhideWhenUsed="1"/>
+    <w:lsdException w:name="Body Text First Indent 2" w:semiHidden="1" w:unhideWhenUsed="1"/>
+    <w:lsdException w:name="Note Heading" w:semiHidden="1" w:unhideWhenUsed="1"/>
+    <w:lsdException w:name="Body Text 2" w:semiHidden="1" w:unhideWhenUsed="1"/>
+    <w:lsdException w:name="Body Text 3" w:semiHidden="1" w:unhideWhenUsed="1"/>
+    <w:lsdException w:name="Body Text Indent 2" w:semiHidden="1" w:unhideWhenUsed="1"/>
+    <w:lsdException w:name="Body Text Indent 3" w:semiHidden="1" w:unhideWhenUsed="1"/>
+    <w:lsdException w:name="Block Text" w:semiHidden="1" w:unhideWhenUsed="1"/>
+    <w:lsdException w:name="Hyperlink" w:semiHidden="1" w:unhideWhenUsed="1"/>
+    <w:lsdException w:name="FollowedHyperlink" w:semiHidden="1" w:unhideWhenUsed="1"/>
+    <w:lsdException w:name="Strong" w:uiPriority="22" w:qFormat="1"/>
+    <w:lsdException w:name="Emphasis" w:uiPriority="20" w:qFormat="1"/>
+    <w:lsdException w:name="Document Map" w:semiHidden="1" w:unhideWhenUsed="1"/>
+    <w:lsdException w:name="Plain Text" w:semiHidden="1" w:unhideWhenUsed="1"/>
+    <w:lsdException w:name="E-mail Signature" w:semiHidden="1" w:unhideWhenUsed="1"/>
+    <w:lsdException w:name="HTML Top of Form" w:semiHidden="1" w:unhideWhenUsed="1"/>
+    <w:lsdException w:name="HTML Bottom of Form" w:semiHidden="1" w:unhideWhenUsed="1"/>
+    <w:lsdException w:name="Normal (Web)" w:semiHidden="1" w:unhideWhenUsed="1"/>
+    <w:lsdException w:name="HTML Acronym" w:semiHidden="1" w:unhideWhenUsed="1"/>
+    <w:lsdException w:name="HTML Address" w:semiHidden="1" w:unhideWhenUsed="1"/>
+    <w:lsdException w:name="HTML Cite" w:semiHidden="1" w:unhideWhenUsed="1"/>
+    <w:lsdException w:name="HTML Code" w:semiHidden="1" w:unhideWhenUsed="1"/>
+    <w:lsdException w:name="HTML Definition" w:semiHidden="1" w:unhideWhenUsed="1"/>
+    <w:lsdException w:name="HTML Keyboard" w:semiHidden="1" w:unhideWhenUsed="1"/>
+    <w:lsdException w:name="HTML Preformatted" w:semiHidden="1" w:unhideWhenUsed="1"/>
+    <w:lsdException w:name="HTML Sample" w:semiHidden="1" w:unhideWhenUsed="1"/>
+    <w:lsdException w:name="HTML Typewriter" w:semiHidden="1" w:unhideWhenUsed="1"/>
+    <w:lsdException w:name="HTML Variable" w:semiHidden="1" w:unhideWhenUsed="1"/>
+    <w:lsdException w:name="Normal Table" w:semiHidden="1" w:unhideWhenUsed="1"/>
+    <w:lsdException w:name="annotation subject" w:semiHidden="1" w:unhideWhenUsed="1"/>
+    <w:lsdException w:name="No List" w:semiHidden="1" w:unhideWhenUsed="1"/>
+    <w:lsdException w:name="Outline List 1" w:semiHidden="1" w:unhideWhenUsed="1"/>
+    <w:lsdException w:name="Outline List 2" w:semiHidden="1" w:unhideWhenUsed="1"/>
+    <w:lsdException w:name="Outline List 3" w:semiHidden="1" w:unhideWhenUsed="1"/>
+    <w:lsdException w:name="Table Simple 1" w:semiHidden="1" w:unhideWhenUsed="1"/>
+    <w:lsdException w:name="Table Simple 2" w:semiHidden="1" w:unhideWhenUsed="1"/>
+    <w:lsdException w:name="Table Simple 3" w:semiHidden="1" w:unhideWhenUsed="1"/>
+    <w:lsdException w:name="Table Classic 1" w:semiHidden="1" w:unhideWhenUsed="1"/>
+    <w:lsdException w:name="Table Classic 2" w:semiHidden="1" w:unhideWhenUsed="1"/>
+    <w:lsdException w:name="Table Classic 3" w:semiHidden="1" w:unhideWhenUsed="1"/>
+    <w:lsdException w:name="Table Classic 4" w:semiHidden="1" w:unhideWhenUsed="1"/>
+    <w:lsdException w:name="Table Colorful 1" w:semiHidden="1" w:unhideWhenUsed="1"/>
+    <w:lsdException w:name="Table Colorful 2" w:semiHidden="1" w:unhideWhenUsed="1"/>
+    <w:lsdException w:name="Table Colorful 3" w:semiHidden="1" w:unhideWhenUsed="1"/>
+    <w:lsdException w:name="Table Columns 1" w:semiHidden="1" w:unhideWhenUsed="1"/>
+    <w:lsdException w:name="Table Columns 2" w:semiHidden="1" w:unhideWhenUsed="1"/>
+    <w:lsdException w:name="Table Columns 3" w:semiHidden="1" w:unhideWhenUsed="1"/>
+    <w:lsdException w:name="Table Columns 4" w:semiHidden="1" w:unhideWhenUsed="1"/>
+    <w:lsdException w:name="Table Columns 5" w:semiHidden="1" w:unhideWhenUsed="1"/>
+    <w:lsdException w:name="Table Grid 1" w:semiHidden="1" w:unhideWhenUsed="1"/>
+    <w:lsdException w:name="Table Grid 2" w:semiHidden="1" w:unhideWhenUsed="1"/>
+    <w:lsdException w:name="Table Grid 3" w:semiHidden="1" w:unhideWhenUsed="1"/>
+    <w:lsdException w:name="Table Grid 4" w:semiHidden="1" w:unhideWhenUsed="1"/>
+    <w:lsdException w:name="Table Grid 5" w:semiHidden="1" w:unhideWhenUsed="1"/>
+    <w:lsdException w:name="Table Grid 6" w:semiHidden="1" w:unhideWhenUsed="1"/>
+    <w:lsdException w:name="Table Grid 7" w:semiHidden="1" w:unhideWhenUsed="1"/>
+    <w:lsdException w:name="Table Grid 8" w:semiHidden="1" w:unhideWhenUsed="1"/>
+    <w:lsdException w:name="Table List 1" w:semiHidden="1" w:unhideWhenUsed="1"/>
+    <w:lsdException w:name="Table List 2" w:semiHidden="1" w:unhideWhenUsed="1"/>
+    <w:lsdException w:name="Table List 3" w:semiHidden="1" w:unhideWhenUsed="1"/>
+    <w:lsdException w:name="Table List 4" w:semiHidden="1" w:unhideWhenUsed="1"/>
+    <w:lsdException w:name="Table List 5" w:semiHidden="1" w:unhideWhenUsed="1"/>
+    <w:lsdException w:name="Table List 6" w:semiHidden="1" w:unhideWhenUsed="1"/>
+    <w:lsdException w:name="Table List 7" w:semiHidden="1" w:unhideWhenUsed="1"/>
+    <w:lsdException w:name="Table List 8" w:semiHidden="1" w:unhideWhenUsed="1"/>
+    <w:lsdException w:name="Table 3D effects 1" w:semiHidden="1" w:unhideWhenUsed="1"/>
+    <w:lsdException w:name="Table 3D effects 2" w:semiHidden="1" w:unhideWhenUsed="1"/>
+    <w:lsdException w:name="Table 3D effects 3" w:semiHidden="1" w:unhideWhenUsed="1"/>
+    <w:lsdException w:name="Table Contemporary" w:semiHidden="1" w:unhideWhenUsed="1"/>
+    <w:lsdException w:name="Table Elegant" w:semiHidden="1" w:unhideWhenUsed="1"/>
+    <w:lsdException w:name="Table Professional" w:semiHidden="1" w:unhideWhenUsed="1"/>
+    <w:lsdException w:name="Table Subtle 1" w:semiHidden="1" w:unhideWhenUsed="1"/>
+    <w:lsdException w:name="Table Subtle 2" w:semiHidden="1" w:unhideWhenUsed="1"/>
+    <w:lsdException w:name="Table Web 1" w:semiHidden="1" w:unhideWhenUsed="1"/>
+    <w:lsdException w:name="Table Web 2" w:semiHidden="1" w:unhideWhenUsed="1"/>
+    <w:lsdException w:name="Table Web 3" w:semiHidden="1" w:unhideWhenUsed="1"/>
+    <w:lsdException w:name="Balloon Text" w:semiHidden="1" w:unhideWhenUsed="1"/>
+    <w:lsdException w:name="Table Grid" w:uiPriority="39"/>
+    <w:lsdException w:name="Table Theme" w:semiHidden="1" w:unhideWhenUsed="1"/>
+    <w:lsdException w:name="Placeholder Text" w:semiHidden="1"/>
+    <w:lsdException w:name="No Spacing" w:uiPriority="1" w:qFormat="1"/>
+    <w:lsdException w:name="Light Shading" w:uiPriority="60"/>
+    <w:lsdException w:name="Light List" w:uiPriority="61"/>
+    <w:lsdException w:name="Light Grid" w:uiPriority="62"/>
+    <w:lsdException w:name="Medium Shading 1" w:uiPriority="63"/>
+    <w:lsdException w:name="Medium Shading 2" w:uiPriority="64"/>
+    <w:lsdException w:name="Medium List 1" w:uiPriority="65"/>
+    <w:lsdException w:name="Medium List 2" w:uiPriority="66"/>
+    <w:lsdException w:name="Medium Grid 1" w:uiPriority="67"/>
+    <w:lsdException w:name="Medium Grid 2" w:uiPriority="68"/>
+    <w:lsdException w:name="Medium Grid 3" w:uiPriority="69"/>
+    <w:lsdException w:name="Dark List" w:uiPriority="70"/>
+    <w:lsdException w:name="Colorful Shading" w:uiPriority="71"/>
+    <w:lsdException w:name="Colorful List" w:uiPriority="72"/>
+    <w:lsdException w:name="Colorful Grid" w:uiPriority="73"/>
+    <w:lsdException w:name="Light Shading Accent 1" w:uiPriority="60"/>
+    <w:lsdException w:name="Light List Accent 1" w:uiPriority="61"/>
+    <w:lsdException w:name="Light Grid Accent 1" w:uiPriority="62"/>
+    <w:lsdException w:name="Medium Shading 1 Accent 1" w:uiPriority="63"/>
+    <w:lsdException w:name="Medium Shading 2 Accent 1" w:uiPriority="64"/>
+    <w:lsdException w:name="Medium List 1 Accent 1" w:uiPriority="65"/>
+    <w:lsdException w:name="Revision" w:semiHidden="1"/>
+    <w:lsdException w:name="List Paragraph" w:uiPriority="34" w:qFormat="1"/>
+    <w:lsdException w:name="Quote" w:uiPriority="29" w:qFormat="1"/>
+    <w:lsdException w:name="Intense Quote" w:uiPriority="30" w:qFormat="1"/>
+    <w:lsdException w:name="Medium List 2 Accent 1" w:uiPriority="66"/>
+    <w:lsdException w:name="Medium Grid 1 Accent 1" w:uiPriority="67"/>
+    <w:lsdException w:name="Medium Grid 2 Accent 1" w:uiPriority="68"/>
+    <w:lsdException w:name="Medium Grid 3 Accent 1" w:uiPriority="69"/>
+    <w:lsdException w:name="Dark List Accent 1" w:uiPriority="70"/>
+    <w:lsdException w:name="Colorful Shading Accent 1" w:uiPriority="71"/>
+    <w:lsdException w:name="Colorful List Accent 1" w:uiPriority="72"/>
+    <w:lsdException w:name="Colorful Grid Accent 1" w:uiPriority="73"/>
+    <w:lsdException w:name="Light Shading Accent 2" w:uiPriority="60"/>
+    <w:lsdException w:name="Light List Accent 2" w:uiPriority="61"/>
+    <w:lsdException w:name="Light Grid Accent 2" w:uiPriority="62"/>
+    <w:lsdException w:name="Medium Shading 1 Accent 2" w:uiPriority="63"/>
+    <w:lsdException w:name="Medium Shading 2 Accent 2" w:uiPriority="64"/>
+    <w:lsdException w:name="Medium List 1 Accent 2" w:uiPriority="65"/>
+    <w:lsdException w:name="Medium List 2 Accent 2" w:uiPriority="66"/>
+    <w:lsdException w:name="Medium Grid 1 Accent 2" w:uiPriority="67"/>
+    <w:lsdException w:name="Medium Grid 2 Accent 2" w:uiPriority="68"/>
+    <w:lsdException w:name="Medium Grid 3 Accent 2" w:uiPriority="69"/>
+    <w:lsdException w:name="Dark List Accent 2" w:uiPriority="70"/>
+    <w:lsdException w:name="Colorful Shading Accent 2" w:uiPriority="71"/>
+    <w:lsdException w:name="Colorful List Accent 2" w:uiPriority="72"/>
+    <w:lsdException w:name="Colorful Grid Accent 2" w:uiPriority="73"/>
+    <w:lsdException w:name="Light Shading Accent 3" w:uiPriority="60"/>
+    <w:lsdException w:name="Light List Accent 3" w:uiPriority="61"/>
+    <w:lsdException w:name="Light Grid Accent 3" w:uiPriority="62"/>
+    <w:lsdException w:name="Medium Shading 1 Accent 3" w:uiPriority="63"/>
+    <w:lsdException w:name="Medium Shading 2 Accent 3" w:uiPriority="64"/>
+    <w:lsdException w:name="Medium List 1 Accent 3" w:uiPriority="65"/>
+    <w:lsdException w:name="Medium List 2 Accent 3" w:uiPriority="66"/>
+    <w:lsdException w:name="Medium Grid 1 Accent 3" w:uiPriority="67"/>
+    <w:lsdException w:name="Medium Grid 2 Accent 3" w:uiPriority="68"/>
+    <w:lsdException w:name="Medium Grid 3 Accent 3" w:uiPriority="69"/>
+    <w:lsdException w:name="Dark List Accent 3" w:uiPriority="70"/>
+    <w:lsdException w:name="Colorful Shading Accent 3" w:uiPriority="71"/>
+    <w:lsdException w:name="Colorful List Accent 3" w:uiPriority="72"/>
+    <w:lsdException w:name="Colorful Grid Accent 3" w:uiPriority="73"/>
+    <w:lsdException w:name="Light Shading Accent 4" w:uiPriority="60"/>
+    <w:lsdException w:name="Light List Accent 4" w:uiPriority="61"/>
+    <w:lsdException w:name="Light Grid Accent 4" w:uiPriority="62"/>
+    <w:lsdException w:name="Medium Shading 1 Accent 4" w:uiPriority="63"/>
+    <w:lsdException w:name="Medium Shading 2 Accent 4" w:uiPriority="64"/>
+    <w:lsdException w:name="Medium List 1 Accent 4" w:uiPriority="65"/>
+    <w:lsdException w:name="Medium List 2 Accent 4" w:uiPriority="66"/>
+    <w:lsdException w:name="Medium Grid 1 Accent 4" w:uiPriority="67"/>
+    <w:lsdException w:name="Medium Grid 2 Accent 4" w:uiPriority="68"/>
+    <w:lsdException w:name="Medium Grid 3 Accent 4" w:uiPriority="69"/>
+    <w:lsdException w:name="Dark List Accent 4" w:uiPriority="70"/>
+    <w:lsdException w:name="Colorful Shading Accent 4" w:uiPriority="71"/>
+    <w:lsdException w:name="Colorful List Accent 4" w:uiPriority="72"/>
+    <w:lsdException w:name="Colorful Grid Accent 4" w:uiPriority="73"/>
+    <w:lsdException w:name="Light Shading Accent 5" w:uiPriority="60"/>
+    <w:lsdException w:name="Light List Accent 5" w:uiPriority="61"/>
+    <w:lsdException w:name="Light Grid Accent 5" w:uiPriority="62"/>
+    <w:lsdException w:name="Medium Shading 1 Accent 5" w:uiPriority="63"/>
+    <w:lsdException w:name="Medium Shading 2 Accent 5" w:uiPriority="64"/>
+    <w:lsdException w:name="Medium List 1 Accent 5" w:uiPriority="65"/>
+    <w:lsdException w:name="Medium List 2 Accent 5" w:uiPriority="66"/>
+    <w:lsdException w:name="Medium Grid 1 Accent 5" w:uiPriority="67"/>
+    <w:lsdException w:name="Medium Grid 2 Accent 5" w:uiPriority="68"/>
+    <w:lsdException w:name="Medium Grid 3 Accent 5" w:uiPriority="69"/>
+    <w:lsdException w:name="Dark List Accent 5" w:uiPriority="70"/>
+    <w:lsdException w:name="Colorful Shading Accent 5" w:uiPriority="71"/>
+    <w:lsdException w:name="Colorful List Accent 5" w:uiPriority="72"/>
+    <w:lsdException w:name="Colorful Grid Accent 5" w:uiPriority="73"/>
+    <w:lsdException w:name="Light Shading Accent 6" w:uiPriority="60"/>
+    <w:lsdException w:name="Light List Accent 6" w:uiPriority="61"/>
+    <w:lsdException w:name="Light Grid Accent 6" w:uiPriority="62"/>
+    <w:lsdException w:name="Medium Shading 1 Accent 6" w:uiPriority="63"/>
+    <w:lsdException w:name="Medium Shading 2 Accent 6" w:uiPriority="64"/>
+    <w:lsdException w:name="Medium List 1 Accent 6" w:uiPriority="65"/>
+    <w:lsdException w:name="Medium List 2 Accent 6" w:uiPriority="66"/>
+    <w:lsdException w:name="Medium Grid 1 Accent 6" w:uiPriority="67"/>
+    <w:lsdException w:name="Medium Grid 2 Accent 6" w:uiPriority="68"/>
+    <w:lsdException w:name="Medium Grid 3 Accent 6" w:uiPriority="69"/>
+    <w:lsdException w:name="Dark List Accent 6" w:uiPriority="70"/>
+    <w:lsdException w:name="Colorful Shading Accent 6" w:uiPriority="71"/>
+    <w:lsdException w:name="Colorful List Accent 6" w:uiPriority="72"/>
+    <w:lsdException w:name="Colorful Grid Accent 6" w:uiPriority="73"/>
+    <w:lsdException w:name="Subtle Emphasis" w:uiPriority="19" w:qFormat="1"/>
+    <w:lsdException w:name="Intense Emphasis" w:uiPriority="21" w:qFormat="1"/>
+    <w:lsdException w:name="Subtle Reference" w:uiPriority="31" w:qFormat="1"/>
+    <w:lsdException w:name="Intense Reference" w:uiPriority="32" w:qFormat="1"/>
+    <w:lsdException w:name="Book Title" w:uiPriority="33" w:qFormat="1"/>
+    <w:lsdException w:name="Bibliography" w:semiHidden="1" w:uiPriority="37" w:unhideWhenUsed="1"/>
+    <w:lsdException w:name="TOC Heading" w:semiHidden="1" w:uiPriority="39" w:unhideWhenUsed="1" w:qFormat="1"/>
+    <w:lsdException w:name="Plain Table 1" w:uiPriority="41"/>
+    <w:lsdException w:name="Plain Table 2" w:uiPriority="42"/>
+    <w:lsdException w:name="Plain Table 3" w:uiPriority="43"/>
+    <w:lsdException w:name="Plain Table 4" w:uiPriority="44"/>
+    <w:lsdException w:name="Plain Table 5" w:uiPriority="45"/>
+    <w:lsdException w:name="Grid Table Light" w:uiPriority="40"/>
+    <w:lsdException w:name="Grid Table 1 Light" w:uiPriority="46"/>
+    <w:lsdException w:name="Grid Table 2" w:uiPriority="47"/>
+    <w:lsdException w:name="Grid Table 3" w:uiPriority="48"/>
+    <w:lsdException w:name="Grid Table 4" w:uiPriority="49"/>
+    <w:lsdException w:name="Grid Table 5 Dark" w:uiPriority="50"/>
+    <w:lsdException w:name="Grid Table 6 Colorful" w:uiPriority="51"/>
+    <w:lsdException w:name="Grid Table 7 Colorful" w:uiPriority="52"/>
+    <w:lsdException w:name="Grid Table 1 Light Accent 1" w:uiPriority="46"/>
+    <w:lsdException w:name="Grid Table 2 Accent 1" w:uiPriority="47"/>
+    <w:lsdException w:name="Grid Table 3 Accent 1" w:uiPriority="48"/>
+    <w:lsdException w:name="Grid Table 4 Accent 1" w:uiPriority="49"/>
+    <w:lsdException w:name="Grid Table 5 Dark Accent 1" w:uiPriority="50"/>
+    <w:lsdException w:name="Grid Table 6 Colorful Accent 1" w:uiPriority="51"/>
+    <w:lsdException w:name="Grid Table 7 Colorful Accent 1" w:uiPriority="52"/>
+    <w:lsdException w:name="Grid Table 1 Light Accent 2" w:uiPriority="46"/>
+    <w:lsdException w:name="Grid Table 2 Accent 2" w:uiPriority="47"/>
+    <w:lsdException w:name="Grid Table 3 Accent 2" w:uiPriority="48"/>
+    <w:lsdException w:name="Grid Table 4 Accent 2" w:uiPriority="49"/>
+    <w:lsdException w:name="Grid Table 5 Dark Accent 2" w:uiPriority="50"/>
+    <w:lsdException w:name="Grid Table 6 Colorful Accent 2" w:uiPriority="51"/>
+    <w:lsdException w:name="Grid Table 7 Colorful Accent 2" w:uiPriority="52"/>
+    <w:lsdException w:name="Grid Table 1 Light Accent 3" w:uiPriority="46"/>
+    <w:lsdException w:name="Grid Table 2 Accent 3" w:uiPriority="47"/>
+    <w:lsdException w:name="Grid Table 3 Accent 3" w:uiPriority="48"/>
+    <w:lsdException w:name="Grid Table 4 Accent 3" w:uiPriority="49"/>
+    <w:lsdException w:name="Grid Table 5 Dark Accent 3" w:uiPriority="50"/>
+    <w:lsdException w:name="Grid Table 6 Colorful Accent 3" w:uiPriority="51"/>
+    <w:lsdException w:name="Grid Table 7 Colorful Accent 3" w:uiPriority="52"/>
+    <w:lsdException w:name="Grid Table 1 Light Accent 4" w:uiPriority="46"/>
+    <w:lsdException w:name="Grid Table 2 Accent 4" w:uiPriority="47"/>
+    <w:lsdException w:name="Grid Table 3 Accent 4" w:uiPriority="48"/>
+    <w:lsdException w:name="Grid Table 4 Accent 4" w:uiPriority="49"/>
+    <w:lsdException w:name="Grid Table 5 Dark Accent 4" w:uiPriority="50"/>
+    <w:lsdException w:name="Grid Table 6 Colorful Accent 4" w:uiPriority="51"/>
+    <w:lsdException w:name="Grid Table 7 Colorful Accent 4" w:uiPriority="52"/>
+    <w:lsdException w:name="Grid Table 1 Light Accent 5" w:uiPriority="46"/>
+    <w:lsdException w:name="Grid Table 2 Accent 5" w:uiPriority="47"/>
+    <w:lsdException w:name="Grid Table 3 Accent 5" w:uiPriority="48"/>
+    <w:lsdException w:name="Grid Table 4 Accent 5" w:uiPriority="49"/>
+    <w:lsdException w:name="Grid Table 5 Dark Accent 5" w:uiPriority="50"/>
+    <w:lsdException w:name="Grid Table 6 Colorful Accent 5" w:uiPriority="51"/>
+    <w:lsdException w:name="Grid Table 7 Colorful Accent 5" w:uiPriority="52"/>
+    <w:lsdException w:name="Grid Table 1 Light Accent 6" w:uiPriority="46"/>
+    <w:lsdException w:name="Grid Table 2 Accent 6" w:uiPriority="47"/>
+    <w:lsdException w:name="Grid Table 3 Accent 6" w:uiPriority="48"/>
+    <w:lsdException w:name="Grid Table 4 Accent 6" w:uiPriority="49"/>
+    <w:lsdException w:name="Grid Table 5 Dark Accent 6" w:uiPriority="50"/>
+    <w:lsdException w:name="Grid Table 6 Colorful Accent 6" w:uiPriority="51"/>
+    <w:lsdException w:name="Grid Table 7 Colorful Accent 6" w:uiPriority="52"/>
+    <w:lsdException w:name="List Table 1 Light" w:uiPriority="46"/>
+    <w:lsdException w:name="List Table 2" w:uiPriority="47"/>
+    <w:lsdException w:name="List Table 3" w:uiPriority="48"/>
+    <w:lsdException w:name="List Table 4" w:uiPriority="49"/>
+    <w:lsdException w:name="List Table 5 Dark" w:uiPriority="50"/>
+    <w:lsdException w:name="List Table 6 Colorful" w:uiPriority="51"/>
+    <w:lsdException w:name="List Table 7 Colorful" w:uiPriority="52"/>
+    <w:lsdException w:name="List Table 1 Light Accent 1" w:uiPriority="46"/>
+    <w:lsdException w:name="List Table 2 Accent 1" w:uiPriority="47"/>
+    <w:lsdException w:name="List Table 3 Accent 1" w:uiPriority="48"/>
+    <w:lsdException w:name="List Table 4 Accent 1" w:uiPriority="49"/>
+    <w:lsdException w:name="List Table 5 Dark Accent 1" w:uiPriority="50"/>
+    <w:lsdException w:name="List Table 6 Colorful Accent 1" w:uiPriority="51"/>
+    <w:lsdException w:name="List Table 7 Colorful Accent 1" w:uiPriority="52"/>
+    <w:lsdException w:name="List Table 1 Light Accent 2" w:uiPriority="46"/>
+    <w:lsdException w:name="List Table 2 Accent 2" w:uiPriority="47"/>
+    <w:lsdException w:name="List Table 3 Accent 2" w:uiPriority="48"/>
+    <w:lsdException w:name="List Table 4 Accent 2" w:uiPriority="49"/>
+    <w:lsdException w:name="List Table 5 Dark Accent 2" w:uiPriority="50"/>
+    <w:lsdException w:name="List Table 6 Colorful Accent 2" w:uiPriority="51"/>
+    <w:lsdException w:name="List Table 7 Colorful Accent 2" w:uiPriority="52"/>
+    <w:lsdException w:name="List Table 1 Light Accent 3" w:uiPriority="46"/>
+    <w:lsdException w:name="List Table 2 Accent 3" w:uiPriority="47"/>
+    <w:lsdException w:name="List Table 3 Accent 3" w:uiPriority="48"/>
+    <w:lsdException w:name="List Table 4 Accent 3" w:uiPriority="49"/>
+    <w:lsdException w:name="List Table 5 Dark Accent 3" w:uiPriority="50"/>
+    <w:lsdException w:name="List Table 6 Colorful Accent 3" w:uiPriority="51"/>
+    <w:lsdException w:name="List Table 7 Colorful Accent 3" w:uiPriority="52"/>
+    <w:lsdException w:name="List Table 1 Light Accent 4" w:uiPriority="46"/>
+    <w:lsdException w:name="List Table 2 Accent 4" w:uiPriority="47"/>
+    <w:lsdException w:name="List Table 3 Accent 4" w:uiPriority="48"/>
+    <w:lsdException w:name="List Table 4 Accent 4" w:uiPriority="49"/>
+    <w:lsdException w:name="List Table 5 Dark Accent 4" w:uiPriority="50"/>
+    <w:lsdException w:name="List Table 6 Colorful Accent 4" w:uiPriority="51"/>
+    <w:lsdException w:name="List Table 7 Colorful Accent 4" w:uiPriority="52"/>
+    <w:lsdException w:name="List Table 1 Light Accent 5" w:uiPriority="46"/>
+    <w:lsdException w:name="List Table 2 Accent 5" w:uiPriority="47"/>
+    <w:lsdException w:name="List Table 3 Accent 5" w:uiPriority="48"/>
+    <w:lsdException w:name="List Table 4 Accent 5" w:uiPriority="49"/>
+    <w:lsdException w:name="List Table 5 Dark Accent 5" w:uiPriority="50"/>
+    <w:lsdException w:name="List Table 6 Colorful Accent 5" w:uiPriority="51"/>
+    <w:lsdException w:name="List Table 7 Colorful Accent 5" w:uiPriority="52"/>
+    <w:lsdException w:name="List Table 1 Light Accent 6" w:uiPriority="46"/>
+    <w:lsdException w:name="List Table 2 Accent 6" w:uiPriority="47"/>
+    <w:lsdException w:name="List Table 3 Accent 6" w:uiPriority="48"/>
+    <w:lsdException w:name="List Table 4 Accent 6" w:uiPriority="49"/>
+    <w:lsdException w:name="List Table 5 Dark Accent 6" w:uiPriority="50"/>
+    <w:lsdException w:name="List Table 6 Colorful Accent 6" w:uiPriority="51"/>
+    <w:lsdException w:name="List Table 7 Colorful Accent 6" w:uiPriority="52"/>
+    <w:lsdException w:name="Mention" w:semiHidden="1" w:unhideWhenUsed="1"/>
+    <w:lsdException w:name="Smart Hyperlink" w:semiHidden="1" w:unhideWhenUsed="1"/>
+    <w:lsdException w:name="Hashtag" w:semiHidden="1" w:unhideWhenUsed="1"/>
+    <w:lsdException w:name="Unresolved Mention" w:semiHidden="1" w:unhideWhenUsed="1"/>
+    <w:lsdException w:name="Smart Link" w:semiHidden="1" w:unhideWhenUsed="1"/>
+    <w:lsdException w:name="Smart Link Error" w:semiHidden="1" w:unhideWhenUsed="1"/>
   </w:latentStyles>
   <w:style w:type="paragraph" w:default="1" w:styleId="a">
     <w:name w:val="Normal"/>
@@ -6282,7 +6053,7 @@
   <a:extraClrSchemeLst/>
   <a:extLst>
     <a:ext uri="{05A4C25C-085E-4340-85A3-A5531E510DB2}">
-      <thm15:themeFamily xmlns:thm15="http://schemas.microsoft.com/office/thememl/2012/main" xmlns="" name="Office Theme" id="{62F939B6-93AF-4DB8-9C6B-D6C7DFDC589F}" vid="{4A3C46E8-61CC-4603-A589-7422A47A8E4A}"/>
+      <thm15:themeFamily xmlns:thm15="http://schemas.microsoft.com/office/thememl/2012/main" name="Office Theme" id="{62F939B6-93AF-4DB8-9C6B-D6C7DFDC589F}" vid="{4A3C46E8-61CC-4603-A589-7422A47A8E4A}"/>
     </a:ext>
   </a:extLst>
 </a:theme>
@@ -6293,7 +6064,7 @@
 </file>
 
 <file path=customXml/itemProps1.xml><?xml version="1.0" encoding="utf-8"?>
-<ds:datastoreItem xmlns:ds="http://schemas.openxmlformats.org/officeDocument/2006/customXml" ds:itemID="{5214095B-1365-461B-A51E-41456F05EC31}">
+<ds:datastoreItem xmlns:ds="http://schemas.openxmlformats.org/officeDocument/2006/customXml" ds:itemID="{A1E565E7-73A0-4AAE-A7E7-8176F25CE536}">
   <ds:schemaRefs>
     <ds:schemaRef ds:uri="http://schemas.openxmlformats.org/officeDocument/2006/bibliography"/>
   </ds:schemaRefs>

</xml_diff>

<commit_message>
corrected prikaz.docx and Templater
</commit_message>
<xml_diff>
--- a/src/main/webapp/resources/files/doc_templates/prikaz.docx
+++ b/src/main/webapp/resources/files/doc_templates/prikaz.docx
@@ -1,6 +1,6 @@
 
 <file path=word/document.xml><?xml version="1.0" encoding="utf-8"?>
-<w:document xmlns:wpc="http://schemas.microsoft.com/office/word/2010/wordprocessingCanvas" xmlns:cx="http://schemas.microsoft.com/office/drawing/2014/chartex" xmlns:cx1="http://schemas.microsoft.com/office/drawing/2015/9/8/chartex" xmlns:cx2="http://schemas.microsoft.com/office/drawing/2015/10/21/chartex" xmlns:cx3="http://schemas.microsoft.com/office/drawing/2016/5/9/chartex" xmlns:cx4="http://schemas.microsoft.com/office/drawing/2016/5/10/chartex" xmlns:cx5="http://schemas.microsoft.com/office/drawing/2016/5/11/chartex" xmlns:cx6="http://schemas.microsoft.com/office/drawing/2016/5/12/chartex" xmlns:cx7="http://schemas.microsoft.com/office/drawing/2016/5/13/chartex" xmlns:cx8="http://schemas.microsoft.com/office/drawing/2016/5/14/chartex" xmlns:mc="http://schemas.openxmlformats.org/markup-compatibility/2006" xmlns:aink="http://schemas.microsoft.com/office/drawing/2016/ink" xmlns:am3d="http://schemas.microsoft.com/office/drawing/2017/model3d" xmlns:o="urn:schemas-microsoft-com:office:office" xmlns:r="http://schemas.openxmlformats.org/officeDocument/2006/relationships" xmlns:m="http://schemas.openxmlformats.org/officeDocument/2006/math" xmlns:v="urn:schemas-microsoft-com:vml" xmlns:wp14="http://schemas.microsoft.com/office/word/2010/wordprocessingDrawing" xmlns:wp="http://schemas.openxmlformats.org/drawingml/2006/wordprocessingDrawing" xmlns:w10="urn:schemas-microsoft-com:office:word" xmlns:w="http://schemas.openxmlformats.org/wordprocessingml/2006/main" xmlns:w14="http://schemas.microsoft.com/office/word/2010/wordml" xmlns:w15="http://schemas.microsoft.com/office/word/2012/wordml" xmlns:w16cid="http://schemas.microsoft.com/office/word/2016/wordml/cid" xmlns:w16se="http://schemas.microsoft.com/office/word/2015/wordml/symex" xmlns:wpg="http://schemas.microsoft.com/office/word/2010/wordprocessingGroup" xmlns:wpi="http://schemas.microsoft.com/office/word/2010/wordprocessingInk" xmlns:wne="http://schemas.microsoft.com/office/word/2006/wordml" xmlns:wps="http://schemas.microsoft.com/office/word/2010/wordprocessingShape" mc:Ignorable="w14 w15 w16se w16cid wp14">
+<w:document xmlns:wpc="http://schemas.microsoft.com/office/word/2010/wordprocessingCanvas" xmlns:mc="http://schemas.openxmlformats.org/markup-compatibility/2006" xmlns:o="urn:schemas-microsoft-com:office:office" xmlns:r="http://schemas.openxmlformats.org/officeDocument/2006/relationships" xmlns:m="http://schemas.openxmlformats.org/officeDocument/2006/math" xmlns:v="urn:schemas-microsoft-com:vml" xmlns:wp14="http://schemas.microsoft.com/office/word/2010/wordprocessingDrawing" xmlns:wp="http://schemas.openxmlformats.org/drawingml/2006/wordprocessingDrawing" xmlns:w10="urn:schemas-microsoft-com:office:word" xmlns:w="http://schemas.openxmlformats.org/wordprocessingml/2006/main" xmlns:w14="http://schemas.microsoft.com/office/word/2010/wordml" xmlns:wpg="http://schemas.microsoft.com/office/word/2010/wordprocessingGroup" xmlns:wpi="http://schemas.microsoft.com/office/word/2010/wordprocessingInk" xmlns:wne="http://schemas.microsoft.com/office/word/2006/wordml" xmlns:wps="http://schemas.microsoft.com/office/word/2010/wordprocessingShape" mc:Ignorable="w14 wp14">
   <w:body>
     <w:p>
       <w:pPr>
@@ -34,7 +34,7 @@
             <o:lock v:ext="edit" aspectratio="t"/>
           </v:shapetype>
           <v:shape id="_x0000_i1025" type="#_x0000_t75" style="width:36.85pt;height:47.8pt">
-            <v:imagedata r:id="rId8" o:title="Gerb_мОСКВЫ синий"/>
+            <v:imagedata r:id="rId9" o:title="Gerb_мОСКВЫ синий"/>
           </v:shape>
         </w:pict>
       </w:r>
@@ -85,7 +85,6 @@
           <w:szCs w:val="28"/>
         </w:rPr>
       </w:pPr>
-      <w:proofErr w:type="gramStart"/>
       <w:r>
         <w:rPr>
           <w:rFonts w:ascii="Times New Roman" w:hAnsi="Times New Roman"/>
@@ -93,17 +92,7 @@
           <w:sz w:val="28"/>
           <w:szCs w:val="28"/>
         </w:rPr>
-        <w:t>ДЕПАРТАМЕНТ  ЭКОНОМИЧЕСКОЙ</w:t>
-      </w:r>
-      <w:proofErr w:type="gramEnd"/>
-      <w:r>
-        <w:rPr>
-          <w:rFonts w:ascii="Times New Roman" w:hAnsi="Times New Roman"/>
-          <w:color w:val="4F4FFF"/>
-          <w:sz w:val="28"/>
-          <w:szCs w:val="28"/>
-        </w:rPr>
-        <w:t xml:space="preserve">  ПОЛИТИКИ</w:t>
+        <w:t>ДЕПАРТАМЕНТ  ЭКОНОМИЧЕСКОЙ  ПОЛИТИКИ</w:t>
       </w:r>
     </w:p>
     <w:p>
@@ -123,27 +112,7 @@
           <w:sz w:val="28"/>
           <w:szCs w:val="28"/>
         </w:rPr>
-        <w:t xml:space="preserve">И </w:t>
-      </w:r>
-      <w:proofErr w:type="gramStart"/>
-      <w:r>
-        <w:rPr>
-          <w:rFonts w:ascii="Times New Roman" w:hAnsi="Times New Roman"/>
-          <w:color w:val="4F4FFF"/>
-          <w:sz w:val="28"/>
-          <w:szCs w:val="28"/>
-        </w:rPr>
-        <w:t>РАЗВИТИЯ  ГОРОДА</w:t>
-      </w:r>
-      <w:proofErr w:type="gramEnd"/>
-      <w:r>
-        <w:rPr>
-          <w:rFonts w:ascii="Times New Roman" w:hAnsi="Times New Roman"/>
-          <w:color w:val="4F4FFF"/>
-          <w:sz w:val="28"/>
-          <w:szCs w:val="28"/>
-        </w:rPr>
-        <w:t xml:space="preserve">  МОСКВЫ</w:t>
+        <w:t>И РАЗВИТИЯ  ГОРОДА  МОСКВЫ</w:t>
       </w:r>
     </w:p>
     <w:p>
@@ -241,7 +210,6 @@
               </w:rPr>
               <w:t>&lt;</w:t>
             </w:r>
-            <w:proofErr w:type="spellStart"/>
             <w:r>
               <w:rPr>
                 <w:rFonts w:eastAsia="Calibri"/>
@@ -252,7 +220,6 @@
               </w:rPr>
               <w:t>RegDate</w:t>
             </w:r>
-            <w:proofErr w:type="spellEnd"/>
             <w:r>
               <w:rPr>
                 <w:rFonts w:eastAsia="Calibri"/>
@@ -298,7 +265,6 @@
               </w:rPr>
               <w:t xml:space="preserve"> </w:t>
             </w:r>
-            <w:proofErr w:type="spellStart"/>
             <w:r>
               <w:rPr>
                 <w:rFonts w:eastAsia="Calibri"/>
@@ -309,7 +275,6 @@
               </w:rPr>
               <w:t>yyyy</w:t>
             </w:r>
-            <w:proofErr w:type="spellEnd"/>
             <w:r>
               <w:rPr>
                 <w:rFonts w:eastAsia="Calibri"/>
@@ -404,7 +369,6 @@
               </w:rPr>
               <w:t>&lt;</w:t>
             </w:r>
-            <w:proofErr w:type="spellStart"/>
             <w:r>
               <w:rPr>
                 <w:rFonts w:eastAsia="Calibri"/>
@@ -415,7 +379,6 @@
               </w:rPr>
               <w:t>RegNum</w:t>
             </w:r>
-            <w:proofErr w:type="spellEnd"/>
             <w:r>
               <w:rPr>
                 <w:rFonts w:eastAsia="Calibri"/>
@@ -497,51 +460,7 @@
                 <w:szCs w:val="28"/>
                 <w:lang w:val="en-US"/>
               </w:rPr>
-              <w:t>&lt;</w:t>
-            </w:r>
-            <w:proofErr w:type="spellStart"/>
-            <w:r>
-              <w:rPr>
-                <w:rFonts w:eastAsia="Calibri"/>
-                <w:b/>
-                <w:sz w:val="28"/>
-                <w:szCs w:val="28"/>
-                <w:lang w:val="en-US"/>
-              </w:rPr>
-              <w:t>Question.Preposition</w:t>
-            </w:r>
-            <w:proofErr w:type="spellEnd"/>
-            <w:r>
-              <w:rPr>
-                <w:rFonts w:eastAsia="Calibri"/>
-                <w:b/>
-                <w:sz w:val="28"/>
-                <w:szCs w:val="28"/>
-                <w:lang w:val="en-US"/>
-              </w:rPr>
-              <w:t>&gt; &lt;Period&gt; &lt;</w:t>
-            </w:r>
-            <w:proofErr w:type="spellStart"/>
-            <w:r>
-              <w:rPr>
-                <w:rFonts w:eastAsia="Calibri"/>
-                <w:b/>
-                <w:sz w:val="28"/>
-                <w:szCs w:val="28"/>
-                <w:lang w:val="en-US"/>
-              </w:rPr>
-              <w:t>OrderNumber</w:t>
-            </w:r>
-            <w:proofErr w:type="spellEnd"/>
-            <w:r>
-              <w:rPr>
-                <w:rFonts w:eastAsia="Calibri"/>
-                <w:b/>
-                <w:sz w:val="28"/>
-                <w:szCs w:val="28"/>
-                <w:lang w:val="en-US"/>
-              </w:rPr>
-              <w:t>&gt; IF{</w:t>
+              <w:t>&lt;Question.Preposition&gt; &lt;Period&gt; &lt;OrderNumber&gt; IF{</w:t>
             </w:r>
             <w:r>
               <w:rPr>
@@ -561,41 +480,7 @@
                 <w:szCs w:val="28"/>
                 <w:lang w:val="en-US"/>
               </w:rPr>
-              <w:t>Subject&gt;~</w:t>
-            </w:r>
-            <w:proofErr w:type="spellStart"/>
-            <w:proofErr w:type="gramStart"/>
-            <w:r>
-              <w:rPr>
-                <w:rFonts w:eastAsia="Calibri"/>
-                <w:b/>
-                <w:sz w:val="28"/>
-                <w:szCs w:val="28"/>
-                <w:lang w:val="en-US"/>
-              </w:rPr>
-              <w:t>Регулирование</w:t>
-            </w:r>
-            <w:proofErr w:type="spellEnd"/>
-            <w:r>
-              <w:rPr>
-                <w:rFonts w:eastAsia="Calibri"/>
-                <w:b/>
-                <w:sz w:val="28"/>
-                <w:szCs w:val="28"/>
-                <w:lang w:val="en-US"/>
-              </w:rPr>
-              <w:t>}THEN</w:t>
-            </w:r>
-            <w:proofErr w:type="gramEnd"/>
-            <w:r>
-              <w:rPr>
-                <w:rFonts w:eastAsia="Calibri"/>
-                <w:b/>
-                <w:sz w:val="28"/>
-                <w:szCs w:val="28"/>
-                <w:lang w:val="en-US"/>
-              </w:rPr>
-              <w:t>{</w:t>
+              <w:t>Subject&gt;~Регулирование}THEN{</w:t>
             </w:r>
             <w:r>
               <w:rPr>
@@ -607,7 +492,6 @@
               </w:rPr>
               <w:t>&lt;</w:t>
             </w:r>
-            <w:proofErr w:type="spellStart"/>
             <w:r>
               <w:rPr>
                 <w:rFonts w:eastAsia="Calibri"/>
@@ -616,40 +500,7 @@
                 <w:szCs w:val="28"/>
                 <w:lang w:val="en-US"/>
               </w:rPr>
-              <w:t>TarifView.Preposition</w:t>
-            </w:r>
-            <w:proofErr w:type="spellEnd"/>
-            <w:r>
-              <w:rPr>
-                <w:rFonts w:eastAsia="Calibri"/>
-                <w:b/>
-                <w:sz w:val="28"/>
-                <w:szCs w:val="28"/>
-                <w:lang w:val="en-US"/>
-              </w:rPr>
-              <w:t>&gt;} &lt;Comments&gt; &lt;Organization&gt; &lt;</w:t>
-            </w:r>
-            <w:proofErr w:type="spellStart"/>
-            <w:r>
-              <w:rPr>
-                <w:rFonts w:eastAsia="Calibri"/>
-                <w:b/>
-                <w:sz w:val="28"/>
-                <w:szCs w:val="28"/>
-                <w:lang w:val="en-US"/>
-              </w:rPr>
-              <w:t>AdditionalInfo</w:t>
-            </w:r>
-            <w:proofErr w:type="spellEnd"/>
-            <w:r>
-              <w:rPr>
-                <w:rFonts w:eastAsia="Calibri"/>
-                <w:b/>
-                <w:sz w:val="28"/>
-                <w:szCs w:val="28"/>
-                <w:lang w:val="en-US"/>
-              </w:rPr>
-              <w:t>&gt;</w:t>
+              <w:t>TarifView.Preposition&gt;} &lt;Comments&gt; &lt;Organization&gt; &lt;AdditionalInfo&gt;</w:t>
             </w:r>
           </w:p>
         </w:tc>
@@ -766,84 +617,344 @@
           <w:szCs w:val="28"/>
           <w:lang w:val="en-US"/>
         </w:rPr>
+        <w:t xml:space="preserve"> &lt;FederalLaw.</w:t>
+      </w:r>
+      <w:r>
+        <w:rPr>
+          <w:rFonts w:ascii="Times New Roman" w:hAnsi="Times New Roman" w:cs="Times New Roman"/>
+          <w:sz w:val="28"/>
+          <w:szCs w:val="28"/>
+          <w:lang w:val="en-US"/>
+        </w:rPr>
+        <w:t>Preposition</w:t>
+      </w:r>
+      <w:r>
+        <w:rPr>
+          <w:rFonts w:ascii="Times New Roman" w:hAnsi="Times New Roman" w:cs="Times New Roman"/>
+          <w:sz w:val="28"/>
+          <w:szCs w:val="28"/>
+          <w:lang w:val="en-US"/>
+        </w:rPr>
+        <w:t xml:space="preserve">&gt;, </w:t>
+      </w:r>
+      <w:r>
+        <w:rPr>
+          <w:rFonts w:ascii="Times New Roman" w:hAnsi="Times New Roman" w:cs="Times New Roman"/>
+          <w:sz w:val="28"/>
+          <w:szCs w:val="28"/>
+          <w:lang w:val="en-US"/>
+        </w:rPr>
+        <w:t xml:space="preserve">&lt;GovDecree.Preposition&gt;, </w:t>
+      </w:r>
+      <w:r>
+        <w:rPr>
+          <w:rFonts w:ascii="Times New Roman" w:hAnsi="Times New Roman" w:cs="Times New Roman"/>
+          <w:sz w:val="28"/>
+          <w:szCs w:val="28"/>
+          <w:lang w:val="en-US"/>
+        </w:rPr>
+        <w:t>&lt;</w:t>
+      </w:r>
+      <w:r>
+        <w:rPr>
+          <w:rFonts w:ascii="Times New Roman" w:hAnsi="Times New Roman" w:cs="Times New Roman"/>
+          <w:sz w:val="28"/>
+          <w:szCs w:val="28"/>
+          <w:lang w:val="en-US"/>
+        </w:rPr>
+        <w:t>TarifMethod</w:t>
+      </w:r>
+      <w:r>
+        <w:rPr>
+          <w:rFonts w:ascii="Times New Roman" w:hAnsi="Times New Roman" w:cs="Times New Roman"/>
+          <w:sz w:val="28"/>
+          <w:szCs w:val="28"/>
+          <w:lang w:val="en-US"/>
+        </w:rPr>
+        <w:t>.</w:t>
+      </w:r>
+      <w:r>
+        <w:rPr>
+          <w:rFonts w:ascii="Times New Roman" w:hAnsi="Times New Roman" w:cs="Times New Roman"/>
+          <w:sz w:val="28"/>
+          <w:szCs w:val="28"/>
+          <w:lang w:val="en-US"/>
+        </w:rPr>
+        <w:t>Preposition</w:t>
+      </w:r>
+      <w:r>
+        <w:rPr>
+          <w:rFonts w:ascii="Times New Roman" w:hAnsi="Times New Roman" w:cs="Times New Roman"/>
+          <w:sz w:val="28"/>
+          <w:szCs w:val="28"/>
+          <w:lang w:val="en-US"/>
+        </w:rPr>
+        <w:t>&gt;, &lt;TarifReglament.</w:t>
+      </w:r>
+      <w:r>
+        <w:rPr>
+          <w:rFonts w:ascii="Times New Roman" w:hAnsi="Times New Roman" w:cs="Times New Roman"/>
+          <w:sz w:val="28"/>
+          <w:szCs w:val="28"/>
+          <w:lang w:val="en-US"/>
+        </w:rPr>
+        <w:t>Preposition</w:t>
+      </w:r>
+      <w:r>
+        <w:rPr>
+          <w:rFonts w:ascii="Times New Roman" w:hAnsi="Times New Roman" w:cs="Times New Roman"/>
+          <w:sz w:val="28"/>
+          <w:szCs w:val="28"/>
+          <w:lang w:val="en-US"/>
+        </w:rPr>
+        <w:t xml:space="preserve">&gt;, </w:t>
+      </w:r>
+      <w:r>
+        <w:rPr>
+          <w:rFonts w:ascii="Times New Roman" w:hAnsi="Times New Roman" w:cs="Times New Roman"/>
+          <w:sz w:val="28"/>
+          <w:szCs w:val="28"/>
+        </w:rPr>
+        <w:t>и</w:t>
+      </w:r>
+      <w:r>
+        <w:rPr>
+          <w:rFonts w:ascii="Times New Roman" w:hAnsi="Times New Roman" w:cs="Times New Roman"/>
+          <w:sz w:val="28"/>
+          <w:szCs w:val="28"/>
+          <w:lang w:val="en-US"/>
+        </w:rPr>
+        <w:t xml:space="preserve"> </w:t>
+      </w:r>
+      <w:r>
+        <w:rPr>
+          <w:rFonts w:ascii="Times New Roman" w:hAnsi="Times New Roman" w:cs="Times New Roman"/>
+          <w:sz w:val="28"/>
+          <w:szCs w:val="28"/>
+        </w:rPr>
+        <w:t>на</w:t>
+      </w:r>
+      <w:r>
+        <w:rPr>
+          <w:rFonts w:ascii="Times New Roman" w:hAnsi="Times New Roman" w:cs="Times New Roman"/>
+          <w:sz w:val="28"/>
+          <w:szCs w:val="28"/>
+          <w:lang w:val="en-US"/>
+        </w:rPr>
+        <w:t xml:space="preserve"> </w:t>
+      </w:r>
+      <w:r>
+        <w:rPr>
+          <w:rFonts w:ascii="Times New Roman" w:hAnsi="Times New Roman" w:cs="Times New Roman"/>
+          <w:sz w:val="28"/>
+          <w:szCs w:val="28"/>
+        </w:rPr>
+        <w:t>основании</w:t>
+      </w:r>
+      <w:r>
+        <w:rPr>
+          <w:rFonts w:ascii="Times New Roman" w:hAnsi="Times New Roman" w:cs="Times New Roman"/>
+          <w:sz w:val="28"/>
+          <w:szCs w:val="28"/>
+          <w:lang w:val="en-US"/>
+        </w:rPr>
+        <w:t xml:space="preserve"> </w:t>
+      </w:r>
+      <w:r>
+        <w:rPr>
+          <w:rFonts w:ascii="Times New Roman" w:hAnsi="Times New Roman" w:cs="Times New Roman"/>
+          <w:sz w:val="28"/>
+          <w:szCs w:val="28"/>
+        </w:rPr>
+        <w:t>протокола</w:t>
+      </w:r>
+      <w:r>
+        <w:rPr>
+          <w:rFonts w:ascii="Times New Roman" w:hAnsi="Times New Roman" w:cs="Times New Roman"/>
+          <w:sz w:val="28"/>
+          <w:szCs w:val="28"/>
+          <w:lang w:val="en-US"/>
+        </w:rPr>
+        <w:t xml:space="preserve"> </w:t>
+      </w:r>
+      <w:r>
+        <w:rPr>
+          <w:rFonts w:ascii="Times New Roman" w:hAnsi="Times New Roman" w:cs="Times New Roman"/>
+          <w:sz w:val="28"/>
+          <w:szCs w:val="28"/>
+        </w:rPr>
+        <w:t>заседания</w:t>
+      </w:r>
+      <w:r>
+        <w:rPr>
+          <w:rFonts w:ascii="Times New Roman" w:hAnsi="Times New Roman" w:cs="Times New Roman"/>
+          <w:sz w:val="28"/>
+          <w:szCs w:val="28"/>
+          <w:lang w:val="en-US"/>
+        </w:rPr>
+        <w:t xml:space="preserve"> </w:t>
+      </w:r>
+      <w:r>
+        <w:rPr>
+          <w:rFonts w:ascii="Times New Roman" w:hAnsi="Times New Roman" w:cs="Times New Roman"/>
+          <w:sz w:val="28"/>
+          <w:szCs w:val="28"/>
+        </w:rPr>
+        <w:t>правления</w:t>
+      </w:r>
+      <w:r>
+        <w:rPr>
+          <w:rFonts w:ascii="Times New Roman" w:hAnsi="Times New Roman" w:cs="Times New Roman"/>
+          <w:sz w:val="28"/>
+          <w:szCs w:val="28"/>
+          <w:lang w:val="en-US"/>
+        </w:rPr>
+        <w:t xml:space="preserve"> </w:t>
+      </w:r>
+      <w:r>
+        <w:rPr>
+          <w:rFonts w:ascii="Times New Roman" w:hAnsi="Times New Roman" w:cs="Times New Roman"/>
+          <w:sz w:val="28"/>
+          <w:szCs w:val="28"/>
+        </w:rPr>
+        <w:t>Департамента</w:t>
+      </w:r>
+      <w:r>
+        <w:rPr>
+          <w:rFonts w:ascii="Times New Roman" w:hAnsi="Times New Roman" w:cs="Times New Roman"/>
+          <w:sz w:val="28"/>
+          <w:szCs w:val="28"/>
+          <w:lang w:val="en-US"/>
+        </w:rPr>
+        <w:t xml:space="preserve"> </w:t>
+      </w:r>
+      <w:r>
+        <w:rPr>
+          <w:rFonts w:ascii="Times New Roman" w:hAnsi="Times New Roman" w:cs="Times New Roman"/>
+          <w:sz w:val="28"/>
+          <w:szCs w:val="28"/>
+        </w:rPr>
+        <w:t>экономической</w:t>
+      </w:r>
+      <w:r>
+        <w:rPr>
+          <w:rFonts w:ascii="Times New Roman" w:hAnsi="Times New Roman" w:cs="Times New Roman"/>
+          <w:sz w:val="28"/>
+          <w:szCs w:val="28"/>
+          <w:lang w:val="en-US"/>
+        </w:rPr>
+        <w:t xml:space="preserve"> </w:t>
+      </w:r>
+      <w:r>
+        <w:rPr>
+          <w:rFonts w:ascii="Times New Roman" w:hAnsi="Times New Roman" w:cs="Times New Roman"/>
+          <w:sz w:val="28"/>
+          <w:szCs w:val="28"/>
+        </w:rPr>
+        <w:t>политики</w:t>
+      </w:r>
+      <w:r>
+        <w:rPr>
+          <w:rFonts w:ascii="Times New Roman" w:hAnsi="Times New Roman" w:cs="Times New Roman"/>
+          <w:sz w:val="28"/>
+          <w:szCs w:val="28"/>
+          <w:lang w:val="en-US"/>
+        </w:rPr>
+        <w:t xml:space="preserve"> </w:t>
+      </w:r>
+      <w:r>
+        <w:rPr>
+          <w:rFonts w:ascii="Times New Roman" w:hAnsi="Times New Roman" w:cs="Times New Roman"/>
+          <w:sz w:val="28"/>
+          <w:szCs w:val="28"/>
+        </w:rPr>
+        <w:t>и</w:t>
+      </w:r>
+      <w:r>
+        <w:rPr>
+          <w:rFonts w:ascii="Times New Roman" w:hAnsi="Times New Roman" w:cs="Times New Roman"/>
+          <w:sz w:val="28"/>
+          <w:szCs w:val="28"/>
+          <w:lang w:val="en-US"/>
+        </w:rPr>
+        <w:t xml:space="preserve"> </w:t>
+      </w:r>
+      <w:r>
+        <w:rPr>
+          <w:rFonts w:ascii="Times New Roman" w:hAnsi="Times New Roman" w:cs="Times New Roman"/>
+          <w:sz w:val="28"/>
+          <w:szCs w:val="28"/>
+        </w:rPr>
+        <w:t>развития</w:t>
+      </w:r>
+      <w:r>
+        <w:rPr>
+          <w:rFonts w:ascii="Times New Roman" w:hAnsi="Times New Roman" w:cs="Times New Roman"/>
+          <w:sz w:val="28"/>
+          <w:szCs w:val="28"/>
+          <w:lang w:val="en-US"/>
+        </w:rPr>
+        <w:t xml:space="preserve"> </w:t>
+      </w:r>
+      <w:r>
+        <w:rPr>
+          <w:rFonts w:ascii="Times New Roman" w:hAnsi="Times New Roman" w:cs="Times New Roman"/>
+          <w:sz w:val="28"/>
+          <w:szCs w:val="28"/>
+        </w:rPr>
+        <w:t>города</w:t>
+      </w:r>
+      <w:r>
+        <w:rPr>
+          <w:rFonts w:ascii="Times New Roman" w:hAnsi="Times New Roman" w:cs="Times New Roman"/>
+          <w:sz w:val="28"/>
+          <w:szCs w:val="28"/>
+          <w:lang w:val="en-US"/>
+        </w:rPr>
+        <w:t xml:space="preserve"> </w:t>
+      </w:r>
+      <w:r>
+        <w:rPr>
+          <w:rFonts w:ascii="Times New Roman" w:hAnsi="Times New Roman" w:cs="Times New Roman"/>
+          <w:sz w:val="28"/>
+          <w:szCs w:val="28"/>
+        </w:rPr>
+        <w:t>Москвы</w:t>
+      </w:r>
+      <w:r>
+        <w:rPr>
+          <w:rFonts w:ascii="Times New Roman" w:hAnsi="Times New Roman" w:cs="Times New Roman"/>
+          <w:sz w:val="28"/>
+          <w:szCs w:val="28"/>
+          <w:lang w:val="en-US"/>
+        </w:rPr>
+        <w:t xml:space="preserve"> </w:t>
+      </w:r>
+      <w:r>
+        <w:rPr>
+          <w:rFonts w:ascii="Times New Roman" w:hAnsi="Times New Roman" w:cs="Times New Roman"/>
+          <w:sz w:val="28"/>
+          <w:szCs w:val="28"/>
+        </w:rPr>
+        <w:t>от</w:t>
+      </w:r>
+      <w:r>
+        <w:rPr>
+          <w:rFonts w:ascii="Times New Roman" w:hAnsi="Times New Roman" w:cs="Times New Roman"/>
+          <w:sz w:val="28"/>
+          <w:szCs w:val="28"/>
+          <w:lang w:val="en-US"/>
+        </w:rPr>
         <w:t xml:space="preserve"> &lt;</w:t>
       </w:r>
-      <w:proofErr w:type="spellStart"/>
-      <w:r>
-        <w:rPr>
-          <w:rFonts w:ascii="Times New Roman" w:hAnsi="Times New Roman" w:cs="Times New Roman"/>
-          <w:sz w:val="28"/>
-          <w:szCs w:val="28"/>
-          <w:lang w:val="en-US"/>
-        </w:rPr>
-        <w:t>FederalLaw.</w:t>
-      </w:r>
-      <w:r>
-        <w:rPr>
-          <w:rFonts w:ascii="Times New Roman" w:hAnsi="Times New Roman" w:cs="Times New Roman"/>
-          <w:sz w:val="28"/>
-          <w:szCs w:val="28"/>
-          <w:lang w:val="en-US"/>
-        </w:rPr>
-        <w:t>Preposition</w:t>
-      </w:r>
-      <w:proofErr w:type="spellEnd"/>
-      <w:r>
-        <w:rPr>
-          <w:rFonts w:ascii="Times New Roman" w:hAnsi="Times New Roman" w:cs="Times New Roman"/>
-          <w:sz w:val="28"/>
-          <w:szCs w:val="28"/>
-          <w:lang w:val="en-US"/>
-        </w:rPr>
-        <w:t xml:space="preserve">&gt;, </w:t>
-      </w:r>
-      <w:r>
-        <w:rPr>
-          <w:rFonts w:ascii="Times New Roman" w:hAnsi="Times New Roman" w:cs="Times New Roman"/>
-          <w:sz w:val="28"/>
-          <w:szCs w:val="28"/>
-          <w:lang w:val="en-US"/>
-        </w:rPr>
-        <w:t>&lt;</w:t>
-      </w:r>
-      <w:proofErr w:type="spellStart"/>
-      <w:r>
-        <w:rPr>
-          <w:rFonts w:ascii="Times New Roman" w:hAnsi="Times New Roman" w:cs="Times New Roman"/>
-          <w:sz w:val="28"/>
-          <w:szCs w:val="28"/>
-          <w:lang w:val="en-US"/>
-        </w:rPr>
-        <w:t>GovDecree.Preposition</w:t>
-      </w:r>
-      <w:proofErr w:type="spellEnd"/>
-      <w:r>
-        <w:rPr>
-          <w:rFonts w:ascii="Times New Roman" w:hAnsi="Times New Roman" w:cs="Times New Roman"/>
-          <w:sz w:val="28"/>
-          <w:szCs w:val="28"/>
-          <w:lang w:val="en-US"/>
-        </w:rPr>
-        <w:t xml:space="preserve">&gt;, </w:t>
-      </w:r>
-      <w:r>
-        <w:rPr>
-          <w:rFonts w:ascii="Times New Roman" w:hAnsi="Times New Roman" w:cs="Times New Roman"/>
-          <w:sz w:val="28"/>
-          <w:szCs w:val="28"/>
-          <w:lang w:val="en-US"/>
-        </w:rPr>
-        <w:t>&lt;</w:t>
-      </w:r>
-      <w:proofErr w:type="spellStart"/>
-      <w:r>
-        <w:rPr>
-          <w:rFonts w:ascii="Times New Roman" w:hAnsi="Times New Roman" w:cs="Times New Roman"/>
-          <w:sz w:val="28"/>
-          <w:szCs w:val="28"/>
-          <w:lang w:val="en-US"/>
-        </w:rPr>
-        <w:t>TarifMethod</w:t>
+      <w:r>
+        <w:rPr>
+          <w:rFonts w:ascii="Times New Roman" w:hAnsi="Times New Roman" w:cs="Times New Roman"/>
+          <w:sz w:val="28"/>
+          <w:szCs w:val="28"/>
+          <w:lang w:val="en-US"/>
+        </w:rPr>
+        <w:t>ProtocolDate</w:t>
       </w:r>
       <w:r>
         <w:rPr>
@@ -861,294 +972,7 @@
           <w:szCs w:val="28"/>
           <w:lang w:val="en-US"/>
         </w:rPr>
-        <w:t>Preposition</w:t>
-      </w:r>
-      <w:proofErr w:type="spellEnd"/>
-      <w:r>
-        <w:rPr>
-          <w:rFonts w:ascii="Times New Roman" w:hAnsi="Times New Roman" w:cs="Times New Roman"/>
-          <w:sz w:val="28"/>
-          <w:szCs w:val="28"/>
-          <w:lang w:val="en-US"/>
-        </w:rPr>
-        <w:t>&gt;, &lt;</w:t>
-      </w:r>
-      <w:proofErr w:type="spellStart"/>
-      <w:r>
-        <w:rPr>
-          <w:rFonts w:ascii="Times New Roman" w:hAnsi="Times New Roman" w:cs="Times New Roman"/>
-          <w:sz w:val="28"/>
-          <w:szCs w:val="28"/>
-          <w:lang w:val="en-US"/>
-        </w:rPr>
-        <w:t>TarifReglament.</w:t>
-      </w:r>
-      <w:r>
-        <w:rPr>
-          <w:rFonts w:ascii="Times New Roman" w:hAnsi="Times New Roman" w:cs="Times New Roman"/>
-          <w:sz w:val="28"/>
-          <w:szCs w:val="28"/>
-          <w:lang w:val="en-US"/>
-        </w:rPr>
-        <w:t>Preposition</w:t>
-      </w:r>
-      <w:proofErr w:type="spellEnd"/>
-      <w:r>
-        <w:rPr>
-          <w:rFonts w:ascii="Times New Roman" w:hAnsi="Times New Roman" w:cs="Times New Roman"/>
-          <w:sz w:val="28"/>
-          <w:szCs w:val="28"/>
-          <w:lang w:val="en-US"/>
-        </w:rPr>
-        <w:t xml:space="preserve">&gt;, </w:t>
-      </w:r>
-      <w:r>
-        <w:rPr>
-          <w:rFonts w:ascii="Times New Roman" w:hAnsi="Times New Roman" w:cs="Times New Roman"/>
-          <w:sz w:val="28"/>
-          <w:szCs w:val="28"/>
-        </w:rPr>
-        <w:t>и</w:t>
-      </w:r>
-      <w:r>
-        <w:rPr>
-          <w:rFonts w:ascii="Times New Roman" w:hAnsi="Times New Roman" w:cs="Times New Roman"/>
-          <w:sz w:val="28"/>
-          <w:szCs w:val="28"/>
-          <w:lang w:val="en-US"/>
-        </w:rPr>
-        <w:t xml:space="preserve"> </w:t>
-      </w:r>
-      <w:r>
-        <w:rPr>
-          <w:rFonts w:ascii="Times New Roman" w:hAnsi="Times New Roman" w:cs="Times New Roman"/>
-          <w:sz w:val="28"/>
-          <w:szCs w:val="28"/>
-        </w:rPr>
-        <w:t>на</w:t>
-      </w:r>
-      <w:r>
-        <w:rPr>
-          <w:rFonts w:ascii="Times New Roman" w:hAnsi="Times New Roman" w:cs="Times New Roman"/>
-          <w:sz w:val="28"/>
-          <w:szCs w:val="28"/>
-          <w:lang w:val="en-US"/>
-        </w:rPr>
-        <w:t xml:space="preserve"> </w:t>
-      </w:r>
-      <w:r>
-        <w:rPr>
-          <w:rFonts w:ascii="Times New Roman" w:hAnsi="Times New Roman" w:cs="Times New Roman"/>
-          <w:sz w:val="28"/>
-          <w:szCs w:val="28"/>
-        </w:rPr>
-        <w:t>основании</w:t>
-      </w:r>
-      <w:r>
-        <w:rPr>
-          <w:rFonts w:ascii="Times New Roman" w:hAnsi="Times New Roman" w:cs="Times New Roman"/>
-          <w:sz w:val="28"/>
-          <w:szCs w:val="28"/>
-          <w:lang w:val="en-US"/>
-        </w:rPr>
-        <w:t xml:space="preserve"> </w:t>
-      </w:r>
-      <w:r>
-        <w:rPr>
-          <w:rFonts w:ascii="Times New Roman" w:hAnsi="Times New Roman" w:cs="Times New Roman"/>
-          <w:sz w:val="28"/>
-          <w:szCs w:val="28"/>
-        </w:rPr>
-        <w:t>протокола</w:t>
-      </w:r>
-      <w:r>
-        <w:rPr>
-          <w:rFonts w:ascii="Times New Roman" w:hAnsi="Times New Roman" w:cs="Times New Roman"/>
-          <w:sz w:val="28"/>
-          <w:szCs w:val="28"/>
-          <w:lang w:val="en-US"/>
-        </w:rPr>
-        <w:t xml:space="preserve"> </w:t>
-      </w:r>
-      <w:r>
-        <w:rPr>
-          <w:rFonts w:ascii="Times New Roman" w:hAnsi="Times New Roman" w:cs="Times New Roman"/>
-          <w:sz w:val="28"/>
-          <w:szCs w:val="28"/>
-        </w:rPr>
-        <w:t>заседания</w:t>
-      </w:r>
-      <w:r>
-        <w:rPr>
-          <w:rFonts w:ascii="Times New Roman" w:hAnsi="Times New Roman" w:cs="Times New Roman"/>
-          <w:sz w:val="28"/>
-          <w:szCs w:val="28"/>
-          <w:lang w:val="en-US"/>
-        </w:rPr>
-        <w:t xml:space="preserve"> </w:t>
-      </w:r>
-      <w:r>
-        <w:rPr>
-          <w:rFonts w:ascii="Times New Roman" w:hAnsi="Times New Roman" w:cs="Times New Roman"/>
-          <w:sz w:val="28"/>
-          <w:szCs w:val="28"/>
-        </w:rPr>
-        <w:t>правления</w:t>
-      </w:r>
-      <w:r>
-        <w:rPr>
-          <w:rFonts w:ascii="Times New Roman" w:hAnsi="Times New Roman" w:cs="Times New Roman"/>
-          <w:sz w:val="28"/>
-          <w:szCs w:val="28"/>
-          <w:lang w:val="en-US"/>
-        </w:rPr>
-        <w:t xml:space="preserve"> </w:t>
-      </w:r>
-      <w:r>
-        <w:rPr>
-          <w:rFonts w:ascii="Times New Roman" w:hAnsi="Times New Roman" w:cs="Times New Roman"/>
-          <w:sz w:val="28"/>
-          <w:szCs w:val="28"/>
-        </w:rPr>
-        <w:t>Департамента</w:t>
-      </w:r>
-      <w:r>
-        <w:rPr>
-          <w:rFonts w:ascii="Times New Roman" w:hAnsi="Times New Roman" w:cs="Times New Roman"/>
-          <w:sz w:val="28"/>
-          <w:szCs w:val="28"/>
-          <w:lang w:val="en-US"/>
-        </w:rPr>
-        <w:t xml:space="preserve"> </w:t>
-      </w:r>
-      <w:r>
-        <w:rPr>
-          <w:rFonts w:ascii="Times New Roman" w:hAnsi="Times New Roman" w:cs="Times New Roman"/>
-          <w:sz w:val="28"/>
-          <w:szCs w:val="28"/>
-        </w:rPr>
-        <w:t>экономической</w:t>
-      </w:r>
-      <w:r>
-        <w:rPr>
-          <w:rFonts w:ascii="Times New Roman" w:hAnsi="Times New Roman" w:cs="Times New Roman"/>
-          <w:sz w:val="28"/>
-          <w:szCs w:val="28"/>
-          <w:lang w:val="en-US"/>
-        </w:rPr>
-        <w:t xml:space="preserve"> </w:t>
-      </w:r>
-      <w:r>
-        <w:rPr>
-          <w:rFonts w:ascii="Times New Roman" w:hAnsi="Times New Roman" w:cs="Times New Roman"/>
-          <w:sz w:val="28"/>
-          <w:szCs w:val="28"/>
-        </w:rPr>
-        <w:t>политики</w:t>
-      </w:r>
-      <w:r>
-        <w:rPr>
-          <w:rFonts w:ascii="Times New Roman" w:hAnsi="Times New Roman" w:cs="Times New Roman"/>
-          <w:sz w:val="28"/>
-          <w:szCs w:val="28"/>
-          <w:lang w:val="en-US"/>
-        </w:rPr>
-        <w:t xml:space="preserve"> </w:t>
-      </w:r>
-      <w:r>
-        <w:rPr>
-          <w:rFonts w:ascii="Times New Roman" w:hAnsi="Times New Roman" w:cs="Times New Roman"/>
-          <w:sz w:val="28"/>
-          <w:szCs w:val="28"/>
-        </w:rPr>
-        <w:t>и</w:t>
-      </w:r>
-      <w:r>
-        <w:rPr>
-          <w:rFonts w:ascii="Times New Roman" w:hAnsi="Times New Roman" w:cs="Times New Roman"/>
-          <w:sz w:val="28"/>
-          <w:szCs w:val="28"/>
-          <w:lang w:val="en-US"/>
-        </w:rPr>
-        <w:t xml:space="preserve"> </w:t>
-      </w:r>
-      <w:r>
-        <w:rPr>
-          <w:rFonts w:ascii="Times New Roman" w:hAnsi="Times New Roman" w:cs="Times New Roman"/>
-          <w:sz w:val="28"/>
-          <w:szCs w:val="28"/>
-        </w:rPr>
-        <w:t>развития</w:t>
-      </w:r>
-      <w:r>
-        <w:rPr>
-          <w:rFonts w:ascii="Times New Roman" w:hAnsi="Times New Roman" w:cs="Times New Roman"/>
-          <w:sz w:val="28"/>
-          <w:szCs w:val="28"/>
-          <w:lang w:val="en-US"/>
-        </w:rPr>
-        <w:t xml:space="preserve"> </w:t>
-      </w:r>
-      <w:r>
-        <w:rPr>
-          <w:rFonts w:ascii="Times New Roman" w:hAnsi="Times New Roman" w:cs="Times New Roman"/>
-          <w:sz w:val="28"/>
-          <w:szCs w:val="28"/>
-        </w:rPr>
-        <w:t>города</w:t>
-      </w:r>
-      <w:r>
-        <w:rPr>
-          <w:rFonts w:ascii="Times New Roman" w:hAnsi="Times New Roman" w:cs="Times New Roman"/>
-          <w:sz w:val="28"/>
-          <w:szCs w:val="28"/>
-          <w:lang w:val="en-US"/>
-        </w:rPr>
-        <w:t xml:space="preserve"> </w:t>
-      </w:r>
-      <w:r>
-        <w:rPr>
-          <w:rFonts w:ascii="Times New Roman" w:hAnsi="Times New Roman" w:cs="Times New Roman"/>
-          <w:sz w:val="28"/>
-          <w:szCs w:val="28"/>
-        </w:rPr>
-        <w:t>Москвы</w:t>
-      </w:r>
-      <w:r>
-        <w:rPr>
-          <w:rFonts w:ascii="Times New Roman" w:hAnsi="Times New Roman" w:cs="Times New Roman"/>
-          <w:sz w:val="28"/>
-          <w:szCs w:val="28"/>
-          <w:lang w:val="en-US"/>
-        </w:rPr>
-        <w:t xml:space="preserve"> </w:t>
-      </w:r>
-      <w:r>
-        <w:rPr>
-          <w:rFonts w:ascii="Times New Roman" w:hAnsi="Times New Roman" w:cs="Times New Roman"/>
-          <w:sz w:val="28"/>
-          <w:szCs w:val="28"/>
-        </w:rPr>
-        <w:t>от</w:t>
-      </w:r>
-      <w:r>
-        <w:rPr>
-          <w:rFonts w:ascii="Times New Roman" w:hAnsi="Times New Roman" w:cs="Times New Roman"/>
-          <w:sz w:val="28"/>
-          <w:szCs w:val="28"/>
-          <w:lang w:val="en-US"/>
-        </w:rPr>
-        <w:t xml:space="preserve"> &lt;</w:t>
-      </w:r>
-      <w:proofErr w:type="spellStart"/>
-      <w:r>
-        <w:rPr>
-          <w:rFonts w:ascii="Times New Roman" w:hAnsi="Times New Roman" w:cs="Times New Roman"/>
-          <w:sz w:val="28"/>
-          <w:szCs w:val="28"/>
-          <w:lang w:val="en-US"/>
-        </w:rPr>
-        <w:t>ProtocolDate</w:t>
+        <w:t>dd</w:t>
       </w:r>
       <w:r>
         <w:rPr>
@@ -1166,7 +990,7 @@
           <w:szCs w:val="28"/>
           <w:lang w:val="en-US"/>
         </w:rPr>
-        <w:t>dd</w:t>
+        <w:t>MM</w:t>
       </w:r>
       <w:r>
         <w:rPr>
@@ -1184,27 +1008,8 @@
           <w:szCs w:val="28"/>
           <w:lang w:val="en-US"/>
         </w:rPr>
-        <w:t>MM</w:t>
-      </w:r>
-      <w:r>
-        <w:rPr>
-          <w:rFonts w:ascii="Times New Roman" w:hAnsi="Times New Roman" w:cs="Times New Roman"/>
-          <w:sz w:val="28"/>
-          <w:szCs w:val="28"/>
-          <w:lang w:val="en-US"/>
-        </w:rPr>
-        <w:t>.</w:t>
-      </w:r>
-      <w:r>
-        <w:rPr>
-          <w:rFonts w:ascii="Times New Roman" w:hAnsi="Times New Roman" w:cs="Times New Roman"/>
-          <w:sz w:val="28"/>
-          <w:szCs w:val="28"/>
-          <w:lang w:val="en-US"/>
-        </w:rPr>
         <w:t>yyyy</w:t>
       </w:r>
-      <w:proofErr w:type="spellEnd"/>
       <w:r>
         <w:rPr>
           <w:rFonts w:ascii="Times New Roman" w:hAnsi="Times New Roman" w:cs="Times New Roman"/>
@@ -1214,7 +1019,6 @@
         </w:rPr>
         <w:t>&gt; № &lt;</w:t>
       </w:r>
-      <w:proofErr w:type="spellStart"/>
       <w:r>
         <w:rPr>
           <w:rFonts w:ascii="Times New Roman" w:hAnsi="Times New Roman" w:cs="Times New Roman"/>
@@ -1224,7 +1028,6 @@
         </w:rPr>
         <w:t>ProtocolRegNum</w:t>
       </w:r>
-      <w:proofErr w:type="spellEnd"/>
       <w:r>
         <w:rPr>
           <w:rFonts w:ascii="Times New Roman" w:hAnsi="Times New Roman" w:cs="Times New Roman"/>
@@ -1308,7 +1111,6 @@
         </w:rPr>
         <w:t>&gt;~</w:t>
       </w:r>
-      <w:proofErr w:type="spellStart"/>
       <w:r>
         <w:rPr>
           <w:rFonts w:ascii="Times New Roman" w:hAnsi="Times New Roman" w:cs="Times New Roman"/>
@@ -1325,7 +1127,6 @@
         </w:rPr>
         <w:t>станов</w:t>
       </w:r>
-      <w:proofErr w:type="spellEnd"/>
       <w:r>
         <w:rPr>
           <w:rFonts w:ascii="Times New Roman" w:hAnsi="Times New Roman" w:cs="Times New Roman"/>
@@ -1379,7 +1180,6 @@
         </w:rPr>
         <w:t>IF{&lt;Question&gt;~</w:t>
       </w:r>
-      <w:proofErr w:type="spellStart"/>
       <w:r>
         <w:rPr>
           <w:rFonts w:ascii="Times New Roman" w:hAnsi="Times New Roman" w:cs="Times New Roman"/>
@@ -1388,7 +1188,6 @@
         </w:rPr>
         <w:t>Утвер</w:t>
       </w:r>
-      <w:proofErr w:type="spellEnd"/>
       <w:r>
         <w:rPr>
           <w:rFonts w:ascii="Times New Roman" w:hAnsi="Times New Roman" w:cs="Times New Roman"/>
@@ -1451,7 +1250,6 @@
         </w:rPr>
         <w:t>&gt;~</w:t>
       </w:r>
-      <w:proofErr w:type="spellStart"/>
       <w:r>
         <w:rPr>
           <w:rFonts w:ascii="Times New Roman" w:hAnsi="Times New Roman" w:cs="Times New Roman"/>
@@ -1460,7 +1258,6 @@
         </w:rPr>
         <w:t>Коррект</w:t>
       </w:r>
-      <w:proofErr w:type="spellEnd"/>
       <w:r>
         <w:rPr>
           <w:rFonts w:ascii="Times New Roman" w:hAnsi="Times New Roman" w:cs="Times New Roman"/>
@@ -1784,7 +1581,6 @@
         </w:rPr>
         <w:t>&gt; &lt;</w:t>
       </w:r>
-      <w:proofErr w:type="spellStart"/>
       <w:r>
         <w:rPr>
           <w:rFonts w:ascii="Times New Roman" w:hAnsi="Times New Roman" w:cs="Times New Roman"/>
@@ -1794,7 +1590,6 @@
         </w:rPr>
         <w:t>OrderNumber</w:t>
       </w:r>
-      <w:proofErr w:type="spellEnd"/>
       <w:r>
         <w:rPr>
           <w:rFonts w:ascii="Times New Roman" w:hAnsi="Times New Roman" w:cs="Times New Roman"/>
@@ -1840,7 +1635,6 @@
         </w:rPr>
         <w:t>&gt;~</w:t>
       </w:r>
-      <w:proofErr w:type="spellStart"/>
       <w:r>
         <w:rPr>
           <w:rFonts w:ascii="Times New Roman" w:hAnsi="Times New Roman" w:cs="Times New Roman"/>
@@ -1857,7 +1651,6 @@
         </w:rPr>
         <w:t>станов</w:t>
       </w:r>
-      <w:proofErr w:type="spellEnd"/>
       <w:r>
         <w:rPr>
           <w:rFonts w:ascii="Times New Roman" w:hAnsi="Times New Roman" w:cs="Times New Roman"/>
@@ -1885,7 +1678,6 @@
         </w:rPr>
         <w:t>{&lt;</w:t>
       </w:r>
-      <w:proofErr w:type="spellStart"/>
       <w:r>
         <w:rPr>
           <w:rFonts w:ascii="Times New Roman" w:hAnsi="Times New Roman" w:cs="Times New Roman"/>
@@ -1895,7 +1687,6 @@
         </w:rPr>
         <w:t>TarifView</w:t>
       </w:r>
-      <w:proofErr w:type="spellEnd"/>
       <w:r>
         <w:rPr>
           <w:rFonts w:ascii="Times New Roman" w:hAnsi="Times New Roman" w:cs="Times New Roman"/>
@@ -1923,7 +1714,6 @@
         </w:rPr>
         <w:t>{&lt;</w:t>
       </w:r>
-      <w:proofErr w:type="spellStart"/>
       <w:r>
         <w:rPr>
           <w:rFonts w:ascii="Times New Roman" w:hAnsi="Times New Roman" w:cs="Times New Roman"/>
@@ -1951,7 +1741,6 @@
         </w:rPr>
         <w:t>Preposition</w:t>
       </w:r>
-      <w:proofErr w:type="spellEnd"/>
       <w:r>
         <w:rPr>
           <w:rFonts w:ascii="Times New Roman" w:hAnsi="Times New Roman" w:cs="Times New Roman"/>
@@ -2015,7 +1804,6 @@
         </w:rPr>
         <w:t>&gt; &lt;</w:t>
       </w:r>
-      <w:proofErr w:type="spellStart"/>
       <w:r>
         <w:rPr>
           <w:rFonts w:ascii="Times New Roman" w:hAnsi="Times New Roman" w:cs="Times New Roman"/>
@@ -2025,7 +1813,6 @@
         </w:rPr>
         <w:t>AdditionalInfo</w:t>
       </w:r>
-      <w:proofErr w:type="spellEnd"/>
       <w:r>
         <w:rPr>
           <w:rFonts w:ascii="Times New Roman" w:hAnsi="Times New Roman" w:cs="Times New Roman"/>
@@ -2168,7 +1955,6 @@
         </w:rPr>
         <w:t>{&lt;</w:t>
       </w:r>
-      <w:proofErr w:type="spellStart"/>
       <w:r>
         <w:rPr>
           <w:rFonts w:ascii="Times New Roman" w:hAnsi="Times New Roman" w:cs="Times New Roman"/>
@@ -2178,8 +1964,6 @@
         </w:rPr>
         <w:t>ChangeDecree</w:t>
       </w:r>
-      <w:proofErr w:type="spellEnd"/>
-      <w:proofErr w:type="gramStart"/>
       <w:r>
         <w:rPr>
           <w:rFonts w:ascii="Times New Roman" w:hAnsi="Times New Roman" w:cs="Times New Roman"/>
@@ -2197,7 +1981,6 @@
         </w:rPr>
         <w:t>THEN</w:t>
       </w:r>
-      <w:proofErr w:type="gramEnd"/>
       <w:r>
         <w:rPr>
           <w:rFonts w:ascii="Times New Roman" w:hAnsi="Times New Roman" w:cs="Times New Roman"/>
@@ -2214,7 +1997,6 @@
         </w:rPr>
         <w:t>Внести изменения в &lt;</w:t>
       </w:r>
-      <w:proofErr w:type="spellStart"/>
       <w:r>
         <w:rPr>
           <w:rFonts w:ascii="Times New Roman" w:hAnsi="Times New Roman" w:cs="Times New Roman"/>
@@ -2224,7 +2006,6 @@
         </w:rPr>
         <w:t>DecreeName</w:t>
       </w:r>
-      <w:proofErr w:type="spellEnd"/>
       <w:r>
         <w:rPr>
           <w:rFonts w:ascii="Times New Roman" w:hAnsi="Times New Roman" w:cs="Times New Roman"/>
@@ -2233,7 +2014,6 @@
         </w:rPr>
         <w:t>&gt;, изложив &lt;</w:t>
       </w:r>
-      <w:proofErr w:type="spellStart"/>
       <w:r>
         <w:rPr>
           <w:rFonts w:ascii="Times New Roman" w:hAnsi="Times New Roman" w:cs="Times New Roman"/>
@@ -2243,7 +2023,6 @@
         </w:rPr>
         <w:t>DecreeItem</w:t>
       </w:r>
-      <w:proofErr w:type="spellEnd"/>
       <w:r>
         <w:rPr>
           <w:rFonts w:ascii="Times New Roman" w:hAnsi="Times New Roman" w:cs="Times New Roman"/>
@@ -2298,7 +2077,6 @@
         </w:rPr>
         <w:t>{&lt;</w:t>
       </w:r>
-      <w:proofErr w:type="spellStart"/>
       <w:r>
         <w:rPr>
           <w:rFonts w:ascii="Times New Roman" w:hAnsi="Times New Roman" w:cs="Times New Roman"/>
@@ -2308,25 +2086,38 @@
         </w:rPr>
         <w:t>TarifView</w:t>
       </w:r>
-      <w:proofErr w:type="spellEnd"/>
-      <w:r>
-        <w:rPr>
-          <w:rFonts w:ascii="Times New Roman" w:hAnsi="Times New Roman" w:cs="Times New Roman"/>
-          <w:sz w:val="28"/>
-          <w:szCs w:val="28"/>
-        </w:rPr>
-        <w:t>&gt;~</w:t>
-      </w:r>
-      <w:proofErr w:type="spellStart"/>
-      <w:r>
-        <w:rPr>
-          <w:rFonts w:ascii="Times New Roman" w:hAnsi="Times New Roman" w:cs="Times New Roman"/>
-          <w:sz w:val="28"/>
-          <w:szCs w:val="28"/>
-        </w:rPr>
-        <w:t>долгосрочн</w:t>
-      </w:r>
-      <w:proofErr w:type="spellEnd"/>
+      <w:r>
+        <w:rPr>
+          <w:rFonts w:ascii="Times New Roman" w:hAnsi="Times New Roman" w:cs="Times New Roman"/>
+          <w:sz w:val="28"/>
+          <w:szCs w:val="28"/>
+        </w:rPr>
+        <w:t>&gt;~долгосрочн</w:t>
+      </w:r>
+      <w:r>
+        <w:rPr>
+          <w:rFonts w:ascii="Times New Roman" w:hAnsi="Times New Roman" w:cs="Times New Roman"/>
+          <w:sz w:val="28"/>
+          <w:szCs w:val="28"/>
+        </w:rPr>
+        <w:t>&amp;&amp;</w:t>
+      </w:r>
+      <w:r>
+        <w:rPr>
+          <w:rFonts w:ascii="Times New Roman" w:hAnsi="Times New Roman" w:cs="Times New Roman"/>
+          <w:sz w:val="28"/>
+          <w:szCs w:val="28"/>
+        </w:rPr>
+        <w:t>&lt;Direction&gt;=</w:t>
+      </w:r>
+      <w:r>
+        <w:rPr>
+          <w:rFonts w:ascii="Times New Roman" w:hAnsi="Times New Roman" w:cs="Times New Roman"/>
+          <w:sz w:val="28"/>
+          <w:szCs w:val="28"/>
+        </w:rPr>
+        <w:t>Электроэнергетика</w:t>
+      </w:r>
       <w:r>
         <w:rPr>
           <w:rFonts w:ascii="Times New Roman" w:hAnsi="Times New Roman" w:cs="Times New Roman"/>
@@ -2382,69 +2173,31 @@
           <w:sz w:val="28"/>
           <w:szCs w:val="28"/>
         </w:rPr>
-        <w:t>"&lt;</w:t>
-      </w:r>
-      <w:proofErr w:type="spellStart"/>
-      <w:r>
-        <w:rPr>
-          <w:rFonts w:ascii="Times New Roman" w:hAnsi="Times New Roman" w:cs="Times New Roman"/>
-          <w:sz w:val="28"/>
-          <w:szCs w:val="28"/>
-        </w:rPr>
-        <w:t>Direction</w:t>
-      </w:r>
-      <w:proofErr w:type="spellEnd"/>
-      <w:r>
-        <w:rPr>
-          <w:rFonts w:ascii="Times New Roman" w:hAnsi="Times New Roman" w:cs="Times New Roman"/>
-          <w:sz w:val="28"/>
-          <w:szCs w:val="28"/>
-        </w:rPr>
-        <w:t xml:space="preserve">&gt;" </w:t>
-      </w:r>
-      <w:bookmarkStart w:id="0" w:name="_GoBack"/>
-      <w:r>
-        <w:rPr>
-          <w:rFonts w:ascii="Times New Roman" w:hAnsi="Times New Roman" w:cs="Times New Roman"/>
-          <w:sz w:val="28"/>
-          <w:szCs w:val="28"/>
-          <w:lang w:val="en-US"/>
-        </w:rPr>
-        <w:t>IF</w:t>
-      </w:r>
-      <w:r>
-        <w:rPr>
-          <w:rFonts w:ascii="Times New Roman" w:hAnsi="Times New Roman" w:cs="Times New Roman"/>
-          <w:sz w:val="28"/>
-          <w:szCs w:val="28"/>
-        </w:rPr>
-        <w:t>{&lt;</w:t>
-      </w:r>
-      <w:proofErr w:type="spellStart"/>
-      <w:r>
-        <w:rPr>
-          <w:rFonts w:ascii="Times New Roman" w:hAnsi="Times New Roman" w:cs="Times New Roman"/>
-          <w:sz w:val="28"/>
-          <w:szCs w:val="28"/>
-        </w:rPr>
-        <w:t>Direction</w:t>
-      </w:r>
-      <w:proofErr w:type="spellEnd"/>
-      <w:r>
-        <w:rPr>
-          <w:rFonts w:ascii="Times New Roman" w:hAnsi="Times New Roman" w:cs="Times New Roman"/>
-          <w:sz w:val="28"/>
-          <w:szCs w:val="28"/>
-        </w:rPr>
-        <w:t>&gt;=</w:t>
-      </w:r>
-      <w:r>
-        <w:rPr>
-          <w:rFonts w:ascii="Times New Roman" w:hAnsi="Times New Roman" w:cs="Times New Roman"/>
-          <w:sz w:val="28"/>
-          <w:szCs w:val="28"/>
-        </w:rPr>
-        <w:t>Электроэнергетика</w:t>
+        <w:t>"&lt;Direction&gt;"</w:t>
+      </w:r>
+      <w:r>
+        <w:rPr>
+          <w:rFonts w:ascii="Times New Roman" w:hAnsi="Times New Roman" w:cs="Times New Roman"/>
+          <w:sz w:val="28"/>
+          <w:szCs w:val="28"/>
+        </w:rPr>
+        <w:t xml:space="preserve"> </w:t>
+      </w:r>
+      <w:r>
+        <w:rPr>
+          <w:rFonts w:ascii="Times New Roman" w:hAnsi="Times New Roman" w:cs="Times New Roman"/>
+          <w:sz w:val="28"/>
+          <w:szCs w:val="28"/>
+        </w:rPr>
+        <w:t>с применением метода индексации</w:t>
+      </w:r>
+      <w:r>
+        <w:rPr>
+          <w:rFonts w:ascii="Times New Roman" w:hAnsi="Times New Roman" w:cs="Times New Roman"/>
+          <w:sz w:val="28"/>
+          <w:szCs w:val="28"/>
+        </w:rPr>
+        <w:t>.</w:t>
       </w:r>
       <w:r>
         <w:rPr>
@@ -2453,264 +2206,6 @@
           <w:szCs w:val="28"/>
         </w:rPr>
         <w:t>}</w:t>
-      </w:r>
-      <w:r>
-        <w:rPr>
-          <w:rFonts w:ascii="Times New Roman" w:hAnsi="Times New Roman" w:cs="Times New Roman"/>
-          <w:sz w:val="28"/>
-          <w:szCs w:val="28"/>
-          <w:lang w:val="en-US"/>
-        </w:rPr>
-        <w:t>THEN</w:t>
-      </w:r>
-      <w:r>
-        <w:rPr>
-          <w:rFonts w:ascii="Times New Roman" w:hAnsi="Times New Roman" w:cs="Times New Roman"/>
-          <w:sz w:val="28"/>
-          <w:szCs w:val="28"/>
-        </w:rPr>
-        <w:t>{</w:t>
-      </w:r>
-      <w:r>
-        <w:rPr>
-          <w:rFonts w:ascii="Times New Roman" w:hAnsi="Times New Roman" w:cs="Times New Roman"/>
-          <w:sz w:val="28"/>
-          <w:szCs w:val="28"/>
-        </w:rPr>
-        <w:t>с применением метода индексации</w:t>
-      </w:r>
-      <w:r>
-        <w:rPr>
-          <w:rFonts w:ascii="Times New Roman" w:hAnsi="Times New Roman" w:cs="Times New Roman"/>
-          <w:sz w:val="28"/>
-          <w:szCs w:val="28"/>
-        </w:rPr>
-        <w:t xml:space="preserve">} </w:t>
-      </w:r>
-      <w:bookmarkEnd w:id="0"/>
-      <w:r>
-        <w:rPr>
-          <w:rFonts w:ascii="Times New Roman" w:hAnsi="Times New Roman" w:cs="Times New Roman"/>
-          <w:sz w:val="28"/>
-          <w:szCs w:val="28"/>
-          <w:lang w:val="en-US"/>
-        </w:rPr>
-        <w:t>IF</w:t>
-      </w:r>
-      <w:r>
-        <w:rPr>
-          <w:rFonts w:ascii="Times New Roman" w:hAnsi="Times New Roman" w:cs="Times New Roman"/>
-          <w:sz w:val="28"/>
-          <w:szCs w:val="28"/>
-        </w:rPr>
-        <w:t>{&lt;</w:t>
-      </w:r>
-      <w:proofErr w:type="spellStart"/>
-      <w:r>
-        <w:rPr>
-          <w:rFonts w:ascii="Times New Roman" w:hAnsi="Times New Roman" w:cs="Times New Roman"/>
-          <w:sz w:val="28"/>
-          <w:szCs w:val="28"/>
-        </w:rPr>
-        <w:t>Direction</w:t>
-      </w:r>
-      <w:proofErr w:type="spellEnd"/>
-      <w:r>
-        <w:rPr>
-          <w:rFonts w:ascii="Times New Roman" w:hAnsi="Times New Roman" w:cs="Times New Roman"/>
-          <w:sz w:val="28"/>
-          <w:szCs w:val="28"/>
-        </w:rPr>
-        <w:t>&gt;=Теплоснабжение}</w:t>
-      </w:r>
-      <w:r>
-        <w:rPr>
-          <w:rFonts w:ascii="Times New Roman" w:hAnsi="Times New Roman" w:cs="Times New Roman"/>
-          <w:sz w:val="28"/>
-          <w:szCs w:val="28"/>
-          <w:lang w:val="en-US"/>
-        </w:rPr>
-        <w:t>THEN</w:t>
-      </w:r>
-      <w:r>
-        <w:rPr>
-          <w:rFonts w:ascii="Times New Roman" w:hAnsi="Times New Roman" w:cs="Times New Roman"/>
-          <w:sz w:val="28"/>
-          <w:szCs w:val="28"/>
-        </w:rPr>
-        <w:t>{</w:t>
-      </w:r>
-      <w:r>
-        <w:rPr>
-          <w:rFonts w:ascii="Times New Roman" w:hAnsi="Times New Roman" w:cs="Times New Roman"/>
-          <w:sz w:val="28"/>
-          <w:szCs w:val="28"/>
-        </w:rPr>
-        <w:t>с применением метода индексации</w:t>
-      </w:r>
-      <w:r>
-        <w:rPr>
-          <w:rFonts w:ascii="Times New Roman" w:hAnsi="Times New Roman" w:cs="Times New Roman"/>
-          <w:sz w:val="28"/>
-          <w:szCs w:val="28"/>
-        </w:rPr>
-        <w:t>}</w:t>
-      </w:r>
-      <w:r>
-        <w:rPr>
-          <w:rFonts w:ascii="Times New Roman" w:hAnsi="Times New Roman" w:cs="Times New Roman"/>
-          <w:sz w:val="28"/>
-          <w:szCs w:val="28"/>
-          <w:lang w:val="en-US"/>
-        </w:rPr>
-        <w:t>IF</w:t>
-      </w:r>
-      <w:r>
-        <w:rPr>
-          <w:rFonts w:ascii="Times New Roman" w:hAnsi="Times New Roman" w:cs="Times New Roman"/>
-          <w:sz w:val="28"/>
-          <w:szCs w:val="28"/>
-        </w:rPr>
-        <w:t>{&lt;</w:t>
-      </w:r>
-      <w:proofErr w:type="spellStart"/>
-      <w:r>
-        <w:rPr>
-          <w:rFonts w:ascii="Times New Roman" w:hAnsi="Times New Roman" w:cs="Times New Roman"/>
-          <w:sz w:val="28"/>
-          <w:szCs w:val="28"/>
-        </w:rPr>
-        <w:t>Direction</w:t>
-      </w:r>
-      <w:proofErr w:type="spellEnd"/>
-      <w:r>
-        <w:rPr>
-          <w:rFonts w:ascii="Times New Roman" w:hAnsi="Times New Roman" w:cs="Times New Roman"/>
-          <w:sz w:val="28"/>
-          <w:szCs w:val="28"/>
-        </w:rPr>
-        <w:t>&gt;=</w:t>
-      </w:r>
-      <w:r>
-        <w:t xml:space="preserve"> </w:t>
-      </w:r>
-      <w:r>
-        <w:rPr>
-          <w:rFonts w:ascii="Times New Roman" w:hAnsi="Times New Roman" w:cs="Times New Roman"/>
-          <w:sz w:val="28"/>
-          <w:szCs w:val="28"/>
-        </w:rPr>
-        <w:t>Холодное водоснабжение, водоотведение}</w:t>
-      </w:r>
-      <w:r>
-        <w:rPr>
-          <w:rFonts w:ascii="Times New Roman" w:hAnsi="Times New Roman" w:cs="Times New Roman"/>
-          <w:sz w:val="28"/>
-          <w:szCs w:val="28"/>
-          <w:lang w:val="en-US"/>
-        </w:rPr>
-        <w:t>THEN</w:t>
-      </w:r>
-      <w:r>
-        <w:rPr>
-          <w:rFonts w:ascii="Times New Roman" w:hAnsi="Times New Roman" w:cs="Times New Roman"/>
-          <w:sz w:val="28"/>
-          <w:szCs w:val="28"/>
-        </w:rPr>
-        <w:t>{</w:t>
-      </w:r>
-      <w:r>
-        <w:rPr>
-          <w:rFonts w:ascii="Times New Roman" w:hAnsi="Times New Roman" w:cs="Times New Roman"/>
-          <w:sz w:val="28"/>
-          <w:szCs w:val="28"/>
-        </w:rPr>
-        <w:t>с применением метода индексации</w:t>
-      </w:r>
-      <w:r>
-        <w:rPr>
-          <w:rFonts w:ascii="Times New Roman" w:hAnsi="Times New Roman" w:cs="Times New Roman"/>
-          <w:sz w:val="28"/>
-          <w:szCs w:val="28"/>
-        </w:rPr>
-        <w:t>}</w:t>
-      </w:r>
-      <w:r>
-        <w:rPr>
-          <w:rFonts w:ascii="Times New Roman" w:hAnsi="Times New Roman" w:cs="Times New Roman"/>
-          <w:sz w:val="28"/>
-          <w:szCs w:val="28"/>
-          <w:lang w:val="en-US"/>
-        </w:rPr>
-        <w:t>IF</w:t>
-      </w:r>
-      <w:r>
-        <w:rPr>
-          <w:rFonts w:ascii="Times New Roman" w:hAnsi="Times New Roman" w:cs="Times New Roman"/>
-          <w:sz w:val="28"/>
-          <w:szCs w:val="28"/>
-        </w:rPr>
-        <w:t>{&lt;</w:t>
-      </w:r>
-      <w:proofErr w:type="spellStart"/>
-      <w:r>
-        <w:rPr>
-          <w:rFonts w:ascii="Times New Roman" w:hAnsi="Times New Roman" w:cs="Times New Roman"/>
-          <w:sz w:val="28"/>
-          <w:szCs w:val="28"/>
-        </w:rPr>
-        <w:t>Direction</w:t>
-      </w:r>
-      <w:proofErr w:type="spellEnd"/>
-      <w:r>
-        <w:rPr>
-          <w:rFonts w:ascii="Times New Roman" w:hAnsi="Times New Roman" w:cs="Times New Roman"/>
-          <w:sz w:val="28"/>
-          <w:szCs w:val="28"/>
-        </w:rPr>
-        <w:t>&gt;=Горячее водоснабжение}</w:t>
-      </w:r>
-      <w:r>
-        <w:rPr>
-          <w:rFonts w:ascii="Times New Roman" w:hAnsi="Times New Roman" w:cs="Times New Roman"/>
-          <w:sz w:val="28"/>
-          <w:szCs w:val="28"/>
-          <w:lang w:val="en-US"/>
-        </w:rPr>
-        <w:t>THEN</w:t>
-      </w:r>
-      <w:r>
-        <w:rPr>
-          <w:rFonts w:ascii="Times New Roman" w:hAnsi="Times New Roman" w:cs="Times New Roman"/>
-          <w:sz w:val="28"/>
-          <w:szCs w:val="28"/>
-        </w:rPr>
-        <w:t>{</w:t>
-      </w:r>
-      <w:r>
-        <w:rPr>
-          <w:rFonts w:ascii="Times New Roman" w:hAnsi="Times New Roman" w:cs="Times New Roman"/>
-          <w:sz w:val="28"/>
-          <w:szCs w:val="28"/>
-        </w:rPr>
-        <w:t>с применением метода индексации</w:t>
-      </w:r>
-      <w:r>
-        <w:rPr>
-          <w:rFonts w:ascii="Times New Roman" w:hAnsi="Times New Roman" w:cs="Times New Roman"/>
-          <w:sz w:val="28"/>
-          <w:szCs w:val="28"/>
-        </w:rPr>
-        <w:t xml:space="preserve">} </w:t>
-      </w:r>
-      <w:r>
-        <w:rPr>
-          <w:rFonts w:ascii="Times New Roman" w:hAnsi="Times New Roman" w:cs="Times New Roman"/>
-          <w:sz w:val="28"/>
-          <w:szCs w:val="28"/>
-          <w:lang w:val="en-US"/>
-        </w:rPr>
-        <w:t>LK</w:t>
       </w:r>
     </w:p>
     <w:p>
@@ -2749,7 +2244,501 @@
         </w:rPr>
         <w:t>{&lt;</w:t>
       </w:r>
-      <w:proofErr w:type="spellStart"/>
+      <w:r>
+        <w:rPr>
+          <w:rFonts w:ascii="Times New Roman" w:hAnsi="Times New Roman" w:cs="Times New Roman"/>
+          <w:sz w:val="28"/>
+          <w:szCs w:val="28"/>
+          <w:lang w:val="en-US"/>
+        </w:rPr>
+        <w:t>TarifView</w:t>
+      </w:r>
+      <w:r>
+        <w:rPr>
+          <w:rFonts w:ascii="Times New Roman" w:hAnsi="Times New Roman" w:cs="Times New Roman"/>
+          <w:sz w:val="28"/>
+          <w:szCs w:val="28"/>
+        </w:rPr>
+        <w:t>&gt;~долгосрочн</w:t>
+      </w:r>
+      <w:r>
+        <w:rPr>
+          <w:rFonts w:ascii="Times New Roman" w:hAnsi="Times New Roman" w:cs="Times New Roman"/>
+          <w:sz w:val="28"/>
+          <w:szCs w:val="28"/>
+        </w:rPr>
+        <w:t>&amp;&amp;</w:t>
+      </w:r>
+      <w:r>
+        <w:rPr>
+          <w:rFonts w:ascii="Times New Roman" w:hAnsi="Times New Roman" w:cs="Times New Roman"/>
+          <w:sz w:val="28"/>
+          <w:szCs w:val="28"/>
+        </w:rPr>
+        <w:t>&lt;Direction&gt;=</w:t>
+      </w:r>
+      <w:r>
+        <w:rPr>
+          <w:rFonts w:ascii="Times New Roman" w:hAnsi="Times New Roman" w:cs="Times New Roman"/>
+          <w:sz w:val="28"/>
+          <w:szCs w:val="28"/>
+        </w:rPr>
+        <w:t>Т</w:t>
+      </w:r>
+      <w:r>
+        <w:rPr>
+          <w:rFonts w:ascii="Times New Roman" w:hAnsi="Times New Roman" w:cs="Times New Roman"/>
+          <w:sz w:val="28"/>
+          <w:szCs w:val="28"/>
+        </w:rPr>
+        <w:t>еплоснабжение</w:t>
+      </w:r>
+      <w:r>
+        <w:rPr>
+          <w:rFonts w:ascii="Times New Roman" w:hAnsi="Times New Roman" w:cs="Times New Roman"/>
+          <w:sz w:val="28"/>
+          <w:szCs w:val="28"/>
+        </w:rPr>
+        <w:t>}</w:t>
+      </w:r>
+      <w:r>
+        <w:rPr>
+          <w:rFonts w:ascii="Times New Roman" w:hAnsi="Times New Roman" w:cs="Times New Roman"/>
+          <w:sz w:val="28"/>
+          <w:szCs w:val="28"/>
+          <w:lang w:val="en-US"/>
+        </w:rPr>
+        <w:t>THEN</w:t>
+      </w:r>
+      <w:r>
+        <w:rPr>
+          <w:rFonts w:ascii="Times New Roman" w:hAnsi="Times New Roman" w:cs="Times New Roman"/>
+          <w:sz w:val="28"/>
+          <w:szCs w:val="28"/>
+        </w:rPr>
+        <w:t xml:space="preserve">{Установить долгосрочные </w:t>
+      </w:r>
+      <w:r>
+        <w:rPr>
+          <w:rFonts w:ascii="Times New Roman" w:hAnsi="Times New Roman" w:cs="Times New Roman"/>
+          <w:sz w:val="28"/>
+          <w:szCs w:val="28"/>
+        </w:rPr>
+        <w:t>параметры регулирования тарифов</w:t>
+      </w:r>
+      <w:r>
+        <w:rPr>
+          <w:rFonts w:ascii="Times New Roman" w:hAnsi="Times New Roman" w:cs="Times New Roman"/>
+          <w:sz w:val="28"/>
+          <w:szCs w:val="28"/>
+        </w:rPr>
+        <w:t xml:space="preserve"> </w:t>
+      </w:r>
+      <w:r>
+        <w:rPr>
+          <w:rFonts w:ascii="Times New Roman" w:hAnsi="Times New Roman" w:cs="Times New Roman"/>
+          <w:sz w:val="28"/>
+          <w:szCs w:val="28"/>
+        </w:rPr>
+        <w:t xml:space="preserve">в сфере </w:t>
+      </w:r>
+      <w:r>
+        <w:rPr>
+          <w:rFonts w:ascii="Times New Roman" w:hAnsi="Times New Roman" w:cs="Times New Roman"/>
+          <w:sz w:val="28"/>
+          <w:szCs w:val="28"/>
+        </w:rPr>
+        <w:t>"&lt;Direction&gt;"</w:t>
+      </w:r>
+      <w:r>
+        <w:rPr>
+          <w:rFonts w:ascii="Times New Roman" w:hAnsi="Times New Roman" w:cs="Times New Roman"/>
+          <w:sz w:val="28"/>
+          <w:szCs w:val="28"/>
+        </w:rPr>
+        <w:t xml:space="preserve"> </w:t>
+      </w:r>
+      <w:r>
+        <w:rPr>
+          <w:rFonts w:ascii="Times New Roman" w:hAnsi="Times New Roman" w:cs="Times New Roman"/>
+          <w:sz w:val="28"/>
+          <w:szCs w:val="28"/>
+        </w:rPr>
+        <w:t>с применением метода индексации</w:t>
+      </w:r>
+      <w:r>
+        <w:rPr>
+          <w:rFonts w:ascii="Times New Roman" w:hAnsi="Times New Roman" w:cs="Times New Roman"/>
+          <w:sz w:val="28"/>
+          <w:szCs w:val="28"/>
+        </w:rPr>
+        <w:t>.</w:t>
+      </w:r>
+      <w:r>
+        <w:rPr>
+          <w:rFonts w:ascii="Times New Roman" w:hAnsi="Times New Roman" w:cs="Times New Roman"/>
+          <w:sz w:val="28"/>
+          <w:szCs w:val="28"/>
+        </w:rPr>
+        <w:t>}</w:t>
+      </w:r>
+    </w:p>
+    <w:p>
+      <w:pPr>
+        <w:pStyle w:val="ConsPlusNormal"/>
+        <w:numPr>
+          <w:ilvl w:val="0"/>
+          <w:numId w:val="1"/>
+        </w:numPr>
+        <w:tabs>
+          <w:tab w:val="left" w:pos="1134"/>
+        </w:tabs>
+        <w:spacing w:line="360" w:lineRule="auto"/>
+        <w:ind w:left="0" w:firstLine="709"/>
+        <w:jc w:val="both"/>
+        <w:rPr>
+          <w:rFonts w:ascii="Times New Roman" w:hAnsi="Times New Roman" w:cs="Times New Roman"/>
+          <w:sz w:val="28"/>
+          <w:szCs w:val="28"/>
+        </w:rPr>
+      </w:pPr>
+      <w:r>
+        <w:rPr>
+          <w:rFonts w:ascii="Times New Roman" w:hAnsi="Times New Roman" w:cs="Times New Roman"/>
+          <w:sz w:val="28"/>
+          <w:szCs w:val="28"/>
+          <w:lang w:val="en-US"/>
+        </w:rPr>
+        <w:t>IF</w:t>
+      </w:r>
+      <w:r>
+        <w:rPr>
+          <w:rFonts w:ascii="Times New Roman" w:hAnsi="Times New Roman" w:cs="Times New Roman"/>
+          <w:sz w:val="28"/>
+          <w:szCs w:val="28"/>
+        </w:rPr>
+        <w:t>{&lt;</w:t>
+      </w:r>
+      <w:r>
+        <w:rPr>
+          <w:rFonts w:ascii="Times New Roman" w:hAnsi="Times New Roman" w:cs="Times New Roman"/>
+          <w:sz w:val="28"/>
+          <w:szCs w:val="28"/>
+          <w:lang w:val="en-US"/>
+        </w:rPr>
+        <w:t>TarifView</w:t>
+      </w:r>
+      <w:r>
+        <w:rPr>
+          <w:rFonts w:ascii="Times New Roman" w:hAnsi="Times New Roman" w:cs="Times New Roman"/>
+          <w:sz w:val="28"/>
+          <w:szCs w:val="28"/>
+        </w:rPr>
+        <w:t>&gt;~долгосрочн</w:t>
+      </w:r>
+      <w:r>
+        <w:rPr>
+          <w:rFonts w:ascii="Times New Roman" w:hAnsi="Times New Roman" w:cs="Times New Roman"/>
+          <w:sz w:val="28"/>
+          <w:szCs w:val="28"/>
+        </w:rPr>
+        <w:t>&amp;&amp;</w:t>
+      </w:r>
+      <w:r>
+        <w:rPr>
+          <w:rFonts w:ascii="Times New Roman" w:hAnsi="Times New Roman" w:cs="Times New Roman"/>
+          <w:sz w:val="28"/>
+          <w:szCs w:val="28"/>
+        </w:rPr>
+        <w:t>&lt;Direction&gt;=Холодное водоснабжение, водоотведение</w:t>
+      </w:r>
+      <w:r>
+        <w:rPr>
+          <w:rFonts w:ascii="Times New Roman" w:hAnsi="Times New Roman" w:cs="Times New Roman"/>
+          <w:sz w:val="28"/>
+          <w:szCs w:val="28"/>
+        </w:rPr>
+        <w:t>}</w:t>
+      </w:r>
+      <w:r>
+        <w:rPr>
+          <w:rFonts w:ascii="Times New Roman" w:hAnsi="Times New Roman" w:cs="Times New Roman"/>
+          <w:sz w:val="28"/>
+          <w:szCs w:val="28"/>
+          <w:lang w:val="en-US"/>
+        </w:rPr>
+        <w:t>THEN</w:t>
+      </w:r>
+      <w:r>
+        <w:rPr>
+          <w:rFonts w:ascii="Times New Roman" w:hAnsi="Times New Roman" w:cs="Times New Roman"/>
+          <w:sz w:val="28"/>
+          <w:szCs w:val="28"/>
+        </w:rPr>
+        <w:t xml:space="preserve">{Установить долгосрочные </w:t>
+      </w:r>
+      <w:r>
+        <w:rPr>
+          <w:rFonts w:ascii="Times New Roman" w:hAnsi="Times New Roman" w:cs="Times New Roman"/>
+          <w:sz w:val="28"/>
+          <w:szCs w:val="28"/>
+        </w:rPr>
+        <w:t>параметры регулирования тарифов</w:t>
+      </w:r>
+      <w:r>
+        <w:rPr>
+          <w:rFonts w:ascii="Times New Roman" w:hAnsi="Times New Roman" w:cs="Times New Roman"/>
+          <w:sz w:val="28"/>
+          <w:szCs w:val="28"/>
+        </w:rPr>
+        <w:t xml:space="preserve"> </w:t>
+      </w:r>
+      <w:r>
+        <w:rPr>
+          <w:rFonts w:ascii="Times New Roman" w:hAnsi="Times New Roman" w:cs="Times New Roman"/>
+          <w:sz w:val="28"/>
+          <w:szCs w:val="28"/>
+        </w:rPr>
+        <w:t xml:space="preserve">в сфере </w:t>
+      </w:r>
+      <w:r>
+        <w:rPr>
+          <w:rFonts w:ascii="Times New Roman" w:hAnsi="Times New Roman" w:cs="Times New Roman"/>
+          <w:sz w:val="28"/>
+          <w:szCs w:val="28"/>
+        </w:rPr>
+        <w:t>"&lt;Direction&gt;"</w:t>
+      </w:r>
+      <w:r>
+        <w:rPr>
+          <w:rFonts w:ascii="Times New Roman" w:hAnsi="Times New Roman" w:cs="Times New Roman"/>
+          <w:sz w:val="28"/>
+          <w:szCs w:val="28"/>
+        </w:rPr>
+        <w:t xml:space="preserve"> </w:t>
+      </w:r>
+      <w:r>
+        <w:rPr>
+          <w:rFonts w:ascii="Times New Roman" w:hAnsi="Times New Roman" w:cs="Times New Roman"/>
+          <w:sz w:val="28"/>
+          <w:szCs w:val="28"/>
+        </w:rPr>
+        <w:t>с применением метода индексации</w:t>
+      </w:r>
+      <w:r>
+        <w:rPr>
+          <w:rFonts w:ascii="Times New Roman" w:hAnsi="Times New Roman" w:cs="Times New Roman"/>
+          <w:sz w:val="28"/>
+          <w:szCs w:val="28"/>
+        </w:rPr>
+        <w:t>.</w:t>
+      </w:r>
+      <w:r>
+        <w:rPr>
+          <w:rFonts w:ascii="Times New Roman" w:hAnsi="Times New Roman" w:cs="Times New Roman"/>
+          <w:sz w:val="28"/>
+          <w:szCs w:val="28"/>
+        </w:rPr>
+        <w:t>}</w:t>
+      </w:r>
+    </w:p>
+    <w:p>
+      <w:pPr>
+        <w:pStyle w:val="ConsPlusNormal"/>
+        <w:numPr>
+          <w:ilvl w:val="0"/>
+          <w:numId w:val="1"/>
+        </w:numPr>
+        <w:tabs>
+          <w:tab w:val="left" w:pos="1134"/>
+        </w:tabs>
+        <w:spacing w:line="360" w:lineRule="auto"/>
+        <w:ind w:left="0" w:firstLine="709"/>
+        <w:jc w:val="both"/>
+        <w:rPr>
+          <w:rFonts w:ascii="Times New Roman" w:hAnsi="Times New Roman" w:cs="Times New Roman"/>
+          <w:sz w:val="28"/>
+          <w:szCs w:val="28"/>
+        </w:rPr>
+      </w:pPr>
+      <w:r>
+        <w:rPr>
+          <w:rFonts w:ascii="Times New Roman" w:hAnsi="Times New Roman" w:cs="Times New Roman"/>
+          <w:sz w:val="28"/>
+          <w:szCs w:val="28"/>
+          <w:lang w:val="en-US"/>
+        </w:rPr>
+        <w:t>IF</w:t>
+      </w:r>
+      <w:r>
+        <w:rPr>
+          <w:rFonts w:ascii="Times New Roman" w:hAnsi="Times New Roman" w:cs="Times New Roman"/>
+          <w:sz w:val="28"/>
+          <w:szCs w:val="28"/>
+        </w:rPr>
+        <w:t>{&lt;</w:t>
+      </w:r>
+      <w:r>
+        <w:rPr>
+          <w:rFonts w:ascii="Times New Roman" w:hAnsi="Times New Roman" w:cs="Times New Roman"/>
+          <w:sz w:val="28"/>
+          <w:szCs w:val="28"/>
+          <w:lang w:val="en-US"/>
+        </w:rPr>
+        <w:t>TarifView</w:t>
+      </w:r>
+      <w:r>
+        <w:rPr>
+          <w:rFonts w:ascii="Times New Roman" w:hAnsi="Times New Roman" w:cs="Times New Roman"/>
+          <w:sz w:val="28"/>
+          <w:szCs w:val="28"/>
+        </w:rPr>
+        <w:t>&gt;~долгосрочн</w:t>
+      </w:r>
+      <w:r>
+        <w:rPr>
+          <w:rFonts w:ascii="Times New Roman" w:hAnsi="Times New Roman" w:cs="Times New Roman"/>
+          <w:sz w:val="28"/>
+          <w:szCs w:val="28"/>
+        </w:rPr>
+        <w:t>&amp;&amp;</w:t>
+      </w:r>
+      <w:bookmarkStart w:id="0" w:name="_GoBack"/>
+      <w:bookmarkEnd w:id="0"/>
+      <w:r>
+        <w:rPr>
+          <w:rFonts w:ascii="Times New Roman" w:hAnsi="Times New Roman" w:cs="Times New Roman"/>
+          <w:sz w:val="28"/>
+          <w:szCs w:val="28"/>
+        </w:rPr>
+        <w:t>&lt;Direction&gt;=Горячее водоснабжение</w:t>
+      </w:r>
+      <w:r>
+        <w:rPr>
+          <w:rFonts w:ascii="Times New Roman" w:hAnsi="Times New Roman" w:cs="Times New Roman"/>
+          <w:sz w:val="28"/>
+          <w:szCs w:val="28"/>
+        </w:rPr>
+        <w:t>}</w:t>
+      </w:r>
+      <w:r>
+        <w:rPr>
+          <w:rFonts w:ascii="Times New Roman" w:hAnsi="Times New Roman" w:cs="Times New Roman"/>
+          <w:sz w:val="28"/>
+          <w:szCs w:val="28"/>
+          <w:lang w:val="en-US"/>
+        </w:rPr>
+        <w:t>THEN</w:t>
+      </w:r>
+      <w:r>
+        <w:rPr>
+          <w:rFonts w:ascii="Times New Roman" w:hAnsi="Times New Roman" w:cs="Times New Roman"/>
+          <w:sz w:val="28"/>
+          <w:szCs w:val="28"/>
+        </w:rPr>
+        <w:t xml:space="preserve">{Установить долгосрочные </w:t>
+      </w:r>
+      <w:r>
+        <w:rPr>
+          <w:rFonts w:ascii="Times New Roman" w:hAnsi="Times New Roman" w:cs="Times New Roman"/>
+          <w:sz w:val="28"/>
+          <w:szCs w:val="28"/>
+        </w:rPr>
+        <w:t>параметры регулирования тарифов</w:t>
+      </w:r>
+      <w:r>
+        <w:rPr>
+          <w:rFonts w:ascii="Times New Roman" w:hAnsi="Times New Roman" w:cs="Times New Roman"/>
+          <w:sz w:val="28"/>
+          <w:szCs w:val="28"/>
+        </w:rPr>
+        <w:t xml:space="preserve"> </w:t>
+      </w:r>
+      <w:r>
+        <w:rPr>
+          <w:rFonts w:ascii="Times New Roman" w:hAnsi="Times New Roman" w:cs="Times New Roman"/>
+          <w:sz w:val="28"/>
+          <w:szCs w:val="28"/>
+        </w:rPr>
+        <w:t xml:space="preserve">в сфере </w:t>
+      </w:r>
+      <w:r>
+        <w:rPr>
+          <w:rFonts w:ascii="Times New Roman" w:hAnsi="Times New Roman" w:cs="Times New Roman"/>
+          <w:sz w:val="28"/>
+          <w:szCs w:val="28"/>
+        </w:rPr>
+        <w:t>"&lt;Direction&gt;"</w:t>
+      </w:r>
+      <w:r>
+        <w:rPr>
+          <w:rFonts w:ascii="Times New Roman" w:hAnsi="Times New Roman" w:cs="Times New Roman"/>
+          <w:sz w:val="28"/>
+          <w:szCs w:val="28"/>
+        </w:rPr>
+        <w:t xml:space="preserve"> </w:t>
+      </w:r>
+      <w:r>
+        <w:rPr>
+          <w:rFonts w:ascii="Times New Roman" w:hAnsi="Times New Roman" w:cs="Times New Roman"/>
+          <w:sz w:val="28"/>
+          <w:szCs w:val="28"/>
+        </w:rPr>
+        <w:t>с применением метода индексации</w:t>
+      </w:r>
+      <w:r>
+        <w:rPr>
+          <w:rFonts w:ascii="Times New Roman" w:hAnsi="Times New Roman" w:cs="Times New Roman"/>
+          <w:sz w:val="28"/>
+          <w:szCs w:val="28"/>
+        </w:rPr>
+        <w:t>.</w:t>
+      </w:r>
+      <w:r>
+        <w:rPr>
+          <w:rFonts w:ascii="Times New Roman" w:hAnsi="Times New Roman" w:cs="Times New Roman"/>
+          <w:sz w:val="28"/>
+          <w:szCs w:val="28"/>
+        </w:rPr>
+        <w:t>}</w:t>
+      </w:r>
+    </w:p>
+    <w:p>
+      <w:pPr>
+        <w:pStyle w:val="ConsPlusNormal"/>
+        <w:numPr>
+          <w:ilvl w:val="0"/>
+          <w:numId w:val="1"/>
+        </w:numPr>
+        <w:tabs>
+          <w:tab w:val="left" w:pos="1134"/>
+        </w:tabs>
+        <w:spacing w:line="360" w:lineRule="auto"/>
+        <w:ind w:left="0" w:firstLine="709"/>
+        <w:jc w:val="both"/>
+        <w:rPr>
+          <w:rFonts w:ascii="Times New Roman" w:hAnsi="Times New Roman" w:cs="Times New Roman"/>
+          <w:sz w:val="28"/>
+          <w:szCs w:val="28"/>
+        </w:rPr>
+      </w:pPr>
+      <w:r>
+        <w:rPr>
+          <w:rFonts w:ascii="Times New Roman" w:hAnsi="Times New Roman" w:cs="Times New Roman"/>
+          <w:sz w:val="28"/>
+          <w:szCs w:val="28"/>
+          <w:lang w:val="en-US"/>
+        </w:rPr>
+        <w:t>IF</w:t>
+      </w:r>
+      <w:r>
+        <w:rPr>
+          <w:rFonts w:ascii="Times New Roman" w:hAnsi="Times New Roman" w:cs="Times New Roman"/>
+          <w:sz w:val="28"/>
+          <w:szCs w:val="28"/>
+        </w:rPr>
+        <w:t>{&lt;</w:t>
+      </w:r>
       <w:r>
         <w:rPr>
           <w:rFonts w:ascii="Times New Roman" w:hAnsi="Times New Roman" w:cs="Times New Roman"/>
@@ -2759,8 +2748,6 @@
         </w:rPr>
         <w:t>NotIndividualTarif</w:t>
       </w:r>
-      <w:proofErr w:type="spellEnd"/>
-      <w:proofErr w:type="gramStart"/>
       <w:r>
         <w:rPr>
           <w:rFonts w:ascii="Times New Roman" w:hAnsi="Times New Roman" w:cs="Times New Roman"/>
@@ -2778,7 +2765,6 @@
         </w:rPr>
         <w:t>THEN</w:t>
       </w:r>
-      <w:proofErr w:type="gramEnd"/>
       <w:r>
         <w:rPr>
           <w:rFonts w:ascii="Times New Roman" w:hAnsi="Times New Roman" w:cs="Times New Roman"/>
@@ -2923,7 +2909,6 @@
         </w:rPr>
         <w:t xml:space="preserve"> &lt;</w:t>
       </w:r>
-      <w:proofErr w:type="spellStart"/>
       <w:r>
         <w:rPr>
           <w:rFonts w:ascii="Times New Roman" w:hAnsi="Times New Roman" w:cs="Times New Roman"/>
@@ -2933,7 +2918,6 @@
         </w:rPr>
         <w:t>TarifStartDate</w:t>
       </w:r>
-      <w:proofErr w:type="spellEnd"/>
       <w:r>
         <w:rPr>
           <w:rFonts w:ascii="Times New Roman" w:hAnsi="Times New Roman" w:cs="Times New Roman"/>
@@ -2976,7 +2960,6 @@
         </w:rPr>
         <w:t>.</w:t>
       </w:r>
-      <w:proofErr w:type="spellStart"/>
       <w:r>
         <w:rPr>
           <w:rFonts w:ascii="Times New Roman" w:hAnsi="Times New Roman" w:cs="Times New Roman"/>
@@ -2986,7 +2969,6 @@
         </w:rPr>
         <w:t>yyyy</w:t>
       </w:r>
-      <w:proofErr w:type="spellEnd"/>
       <w:r>
         <w:rPr>
           <w:rFonts w:ascii="Times New Roman" w:hAnsi="Times New Roman" w:cs="Times New Roman"/>
@@ -3027,7 +3009,6 @@
         </w:rPr>
         <w:t xml:space="preserve"> &lt;</w:t>
       </w:r>
-      <w:proofErr w:type="spellStart"/>
       <w:r>
         <w:rPr>
           <w:rFonts w:ascii="Times New Roman" w:hAnsi="Times New Roman" w:cs="Times New Roman"/>
@@ -3037,7 +3018,6 @@
         </w:rPr>
         <w:t>TarifEndDate</w:t>
       </w:r>
-      <w:proofErr w:type="spellEnd"/>
       <w:r>
         <w:rPr>
           <w:rFonts w:ascii="Times New Roman" w:hAnsi="Times New Roman" w:cs="Times New Roman"/>
@@ -3080,7 +3060,6 @@
         </w:rPr>
         <w:t>.</w:t>
       </w:r>
-      <w:proofErr w:type="spellStart"/>
       <w:r>
         <w:rPr>
           <w:rFonts w:ascii="Times New Roman" w:hAnsi="Times New Roman" w:cs="Times New Roman"/>
@@ -3090,7 +3069,6 @@
         </w:rPr>
         <w:t>yyyy</w:t>
       </w:r>
-      <w:proofErr w:type="spellEnd"/>
       <w:r>
         <w:rPr>
           <w:rFonts w:ascii="Times New Roman" w:hAnsi="Times New Roman" w:cs="Times New Roman"/>
@@ -3229,27 +3207,7 @@
                 <w:sz w:val="28"/>
                 <w:szCs w:val="28"/>
               </w:rPr>
-              <w:t>&lt;</w:t>
-            </w:r>
-            <w:proofErr w:type="spellStart"/>
-            <w:r>
-              <w:rPr>
-                <w:b/>
-                <w:bCs/>
-                <w:sz w:val="28"/>
-                <w:szCs w:val="28"/>
-              </w:rPr>
-              <w:t>SignerPosition</w:t>
-            </w:r>
-            <w:proofErr w:type="spellEnd"/>
-            <w:r>
-              <w:rPr>
-                <w:b/>
-                <w:bCs/>
-                <w:sz w:val="28"/>
-                <w:szCs w:val="28"/>
-              </w:rPr>
-              <w:t>&gt;</w:t>
+              <w:t>&lt;SignerPosition&gt;</w:t>
             </w:r>
           </w:p>
         </w:tc>
@@ -3324,7 +3282,7 @@
 </file>
 
 <file path=word/endnotes.xml><?xml version="1.0" encoding="utf-8"?>
-<w:endnotes xmlns:wpc="http://schemas.microsoft.com/office/word/2010/wordprocessingCanvas" xmlns:cx="http://schemas.microsoft.com/office/drawing/2014/chartex" xmlns:cx1="http://schemas.microsoft.com/office/drawing/2015/9/8/chartex" xmlns:cx2="http://schemas.microsoft.com/office/drawing/2015/10/21/chartex" xmlns:cx3="http://schemas.microsoft.com/office/drawing/2016/5/9/chartex" xmlns:cx4="http://schemas.microsoft.com/office/drawing/2016/5/10/chartex" xmlns:cx5="http://schemas.microsoft.com/office/drawing/2016/5/11/chartex" xmlns:cx6="http://schemas.microsoft.com/office/drawing/2016/5/12/chartex" xmlns:cx7="http://schemas.microsoft.com/office/drawing/2016/5/13/chartex" xmlns:cx8="http://schemas.microsoft.com/office/drawing/2016/5/14/chartex" xmlns:mc="http://schemas.openxmlformats.org/markup-compatibility/2006" xmlns:aink="http://schemas.microsoft.com/office/drawing/2016/ink" xmlns:am3d="http://schemas.microsoft.com/office/drawing/2017/model3d" xmlns:o="urn:schemas-microsoft-com:office:office" xmlns:r="http://schemas.openxmlformats.org/officeDocument/2006/relationships" xmlns:m="http://schemas.openxmlformats.org/officeDocument/2006/math" xmlns:v="urn:schemas-microsoft-com:vml" xmlns:wp14="http://schemas.microsoft.com/office/word/2010/wordprocessingDrawing" xmlns:wp="http://schemas.openxmlformats.org/drawingml/2006/wordprocessingDrawing" xmlns:w10="urn:schemas-microsoft-com:office:word" xmlns:w="http://schemas.openxmlformats.org/wordprocessingml/2006/main" xmlns:w14="http://schemas.microsoft.com/office/word/2010/wordml" xmlns:w15="http://schemas.microsoft.com/office/word/2012/wordml" xmlns:w16cid="http://schemas.microsoft.com/office/word/2016/wordml/cid" xmlns:w16se="http://schemas.microsoft.com/office/word/2015/wordml/symex" xmlns:wpg="http://schemas.microsoft.com/office/word/2010/wordprocessingGroup" xmlns:wpi="http://schemas.microsoft.com/office/word/2010/wordprocessingInk" xmlns:wne="http://schemas.microsoft.com/office/word/2006/wordml" xmlns:wps="http://schemas.microsoft.com/office/word/2010/wordprocessingShape" mc:Ignorable="w14 w15 w16se w16cid wp14">
+<w:endnotes xmlns:wpc="http://schemas.microsoft.com/office/word/2010/wordprocessingCanvas" xmlns:mc="http://schemas.openxmlformats.org/markup-compatibility/2006" xmlns:o="urn:schemas-microsoft-com:office:office" xmlns:r="http://schemas.openxmlformats.org/officeDocument/2006/relationships" xmlns:m="http://schemas.openxmlformats.org/officeDocument/2006/math" xmlns:v="urn:schemas-microsoft-com:vml" xmlns:wp14="http://schemas.microsoft.com/office/word/2010/wordprocessingDrawing" xmlns:wp="http://schemas.openxmlformats.org/drawingml/2006/wordprocessingDrawing" xmlns:w10="urn:schemas-microsoft-com:office:word" xmlns:w="http://schemas.openxmlformats.org/wordprocessingml/2006/main" xmlns:w14="http://schemas.microsoft.com/office/word/2010/wordml" xmlns:wpg="http://schemas.microsoft.com/office/word/2010/wordprocessingGroup" xmlns:wpi="http://schemas.microsoft.com/office/word/2010/wordprocessingInk" xmlns:wne="http://schemas.microsoft.com/office/word/2006/wordml" xmlns:wps="http://schemas.microsoft.com/office/word/2010/wordprocessingShape" mc:Ignorable="w14 wp14">
   <w:endnote w:type="separator" w:id="-1">
     <w:p>
       <w:r>
@@ -3343,7 +3301,7 @@
 </file>
 
 <file path=word/footnotes.xml><?xml version="1.0" encoding="utf-8"?>
-<w:footnotes xmlns:wpc="http://schemas.microsoft.com/office/word/2010/wordprocessingCanvas" xmlns:cx="http://schemas.microsoft.com/office/drawing/2014/chartex" xmlns:cx1="http://schemas.microsoft.com/office/drawing/2015/9/8/chartex" xmlns:cx2="http://schemas.microsoft.com/office/drawing/2015/10/21/chartex" xmlns:cx3="http://schemas.microsoft.com/office/drawing/2016/5/9/chartex" xmlns:cx4="http://schemas.microsoft.com/office/drawing/2016/5/10/chartex" xmlns:cx5="http://schemas.microsoft.com/office/drawing/2016/5/11/chartex" xmlns:cx6="http://schemas.microsoft.com/office/drawing/2016/5/12/chartex" xmlns:cx7="http://schemas.microsoft.com/office/drawing/2016/5/13/chartex" xmlns:cx8="http://schemas.microsoft.com/office/drawing/2016/5/14/chartex" xmlns:mc="http://schemas.openxmlformats.org/markup-compatibility/2006" xmlns:aink="http://schemas.microsoft.com/office/drawing/2016/ink" xmlns:am3d="http://schemas.microsoft.com/office/drawing/2017/model3d" xmlns:o="urn:schemas-microsoft-com:office:office" xmlns:r="http://schemas.openxmlformats.org/officeDocument/2006/relationships" xmlns:m="http://schemas.openxmlformats.org/officeDocument/2006/math" xmlns:v="urn:schemas-microsoft-com:vml" xmlns:wp14="http://schemas.microsoft.com/office/word/2010/wordprocessingDrawing" xmlns:wp="http://schemas.openxmlformats.org/drawingml/2006/wordprocessingDrawing" xmlns:w10="urn:schemas-microsoft-com:office:word" xmlns:w="http://schemas.openxmlformats.org/wordprocessingml/2006/main" xmlns:w14="http://schemas.microsoft.com/office/word/2010/wordml" xmlns:w15="http://schemas.microsoft.com/office/word/2012/wordml" xmlns:w16cid="http://schemas.microsoft.com/office/word/2016/wordml/cid" xmlns:w16se="http://schemas.microsoft.com/office/word/2015/wordml/symex" xmlns:wpg="http://schemas.microsoft.com/office/word/2010/wordprocessingGroup" xmlns:wpi="http://schemas.microsoft.com/office/word/2010/wordprocessingInk" xmlns:wne="http://schemas.microsoft.com/office/word/2006/wordml" xmlns:wps="http://schemas.microsoft.com/office/word/2010/wordprocessingShape" mc:Ignorable="w14 w15 w16se w16cid wp14">
+<w:footnotes xmlns:wpc="http://schemas.microsoft.com/office/word/2010/wordprocessingCanvas" xmlns:mc="http://schemas.openxmlformats.org/markup-compatibility/2006" xmlns:o="urn:schemas-microsoft-com:office:office" xmlns:r="http://schemas.openxmlformats.org/officeDocument/2006/relationships" xmlns:m="http://schemas.openxmlformats.org/officeDocument/2006/math" xmlns:v="urn:schemas-microsoft-com:vml" xmlns:wp14="http://schemas.microsoft.com/office/word/2010/wordprocessingDrawing" xmlns:wp="http://schemas.openxmlformats.org/drawingml/2006/wordprocessingDrawing" xmlns:w10="urn:schemas-microsoft-com:office:word" xmlns:w="http://schemas.openxmlformats.org/wordprocessingml/2006/main" xmlns:w14="http://schemas.microsoft.com/office/word/2010/wordml" xmlns:wpg="http://schemas.microsoft.com/office/word/2010/wordprocessingGroup" xmlns:wpi="http://schemas.microsoft.com/office/word/2010/wordprocessingInk" xmlns:wne="http://schemas.microsoft.com/office/word/2006/wordml" xmlns:wps="http://schemas.microsoft.com/office/word/2010/wordprocessingShape" mc:Ignorable="w14 wp14">
   <w:footnote w:type="separator" w:id="-1">
     <w:p>
       <w:r>
@@ -3362,8 +3320,8 @@
 </file>
 
 <file path=word/numbering.xml><?xml version="1.0" encoding="utf-8"?>
-<w:numbering xmlns:wpc="http://schemas.microsoft.com/office/word/2010/wordprocessingCanvas" xmlns:cx="http://schemas.microsoft.com/office/drawing/2014/chartex" xmlns:cx1="http://schemas.microsoft.com/office/drawing/2015/9/8/chartex" xmlns:cx2="http://schemas.microsoft.com/office/drawing/2015/10/21/chartex" xmlns:cx3="http://schemas.microsoft.com/office/drawing/2016/5/9/chartex" xmlns:cx4="http://schemas.microsoft.com/office/drawing/2016/5/10/chartex" xmlns:cx5="http://schemas.microsoft.com/office/drawing/2016/5/11/chartex" xmlns:cx6="http://schemas.microsoft.com/office/drawing/2016/5/12/chartex" xmlns:cx7="http://schemas.microsoft.com/office/drawing/2016/5/13/chartex" xmlns:cx8="http://schemas.microsoft.com/office/drawing/2016/5/14/chartex" xmlns:mc="http://schemas.openxmlformats.org/markup-compatibility/2006" xmlns:aink="http://schemas.microsoft.com/office/drawing/2016/ink" xmlns:am3d="http://schemas.microsoft.com/office/drawing/2017/model3d" xmlns:o="urn:schemas-microsoft-com:office:office" xmlns:r="http://schemas.openxmlformats.org/officeDocument/2006/relationships" xmlns:m="http://schemas.openxmlformats.org/officeDocument/2006/math" xmlns:v="urn:schemas-microsoft-com:vml" xmlns:wp14="http://schemas.microsoft.com/office/word/2010/wordprocessingDrawing" xmlns:wp="http://schemas.openxmlformats.org/drawingml/2006/wordprocessingDrawing" xmlns:w10="urn:schemas-microsoft-com:office:word" xmlns:w="http://schemas.openxmlformats.org/wordprocessingml/2006/main" xmlns:w14="http://schemas.microsoft.com/office/word/2010/wordml" xmlns:w15="http://schemas.microsoft.com/office/word/2012/wordml" xmlns:w16cid="http://schemas.microsoft.com/office/word/2016/wordml/cid" xmlns:w16se="http://schemas.microsoft.com/office/word/2015/wordml/symex" xmlns:wpg="http://schemas.microsoft.com/office/word/2010/wordprocessingGroup" xmlns:wpi="http://schemas.microsoft.com/office/word/2010/wordprocessingInk" xmlns:wne="http://schemas.microsoft.com/office/word/2006/wordml" xmlns:wps="http://schemas.microsoft.com/office/word/2010/wordprocessingShape" mc:Ignorable="w14 w15 w16se w16cid wp14">
-  <w:abstractNum w:abstractNumId="0" w15:restartNumberingAfterBreak="0">
+<w:numbering xmlns:wpc="http://schemas.microsoft.com/office/word/2010/wordprocessingCanvas" xmlns:mc="http://schemas.openxmlformats.org/markup-compatibility/2006" xmlns:o="urn:schemas-microsoft-com:office:office" xmlns:r="http://schemas.openxmlformats.org/officeDocument/2006/relationships" xmlns:m="http://schemas.openxmlformats.org/officeDocument/2006/math" xmlns:v="urn:schemas-microsoft-com:vml" xmlns:wp14="http://schemas.microsoft.com/office/word/2010/wordprocessingDrawing" xmlns:wp="http://schemas.openxmlformats.org/drawingml/2006/wordprocessingDrawing" xmlns:w10="urn:schemas-microsoft-com:office:word" xmlns:w="http://schemas.openxmlformats.org/wordprocessingml/2006/main" xmlns:w14="http://schemas.microsoft.com/office/word/2010/wordml" xmlns:wpg="http://schemas.microsoft.com/office/word/2010/wordprocessingGroup" xmlns:wpi="http://schemas.microsoft.com/office/word/2010/wordprocessingInk" xmlns:wne="http://schemas.microsoft.com/office/word/2006/wordml" xmlns:wps="http://schemas.microsoft.com/office/word/2010/wordprocessingShape" mc:Ignorable="w14 wp14">
+  <w:abstractNum w:abstractNumId="0">
     <w:nsid w:val="2EDB4877"/>
     <w:multiLevelType w:val="multilevel"/>
     <w:tmpl w:val="B9F20B00"/>
@@ -3483,7 +3441,7 @@
 </file>
 
 <file path=word/styles.xml><?xml version="1.0" encoding="utf-8"?>
-<w:styles xmlns:mc="http://schemas.openxmlformats.org/markup-compatibility/2006" xmlns:r="http://schemas.openxmlformats.org/officeDocument/2006/relationships" xmlns:w="http://schemas.openxmlformats.org/wordprocessingml/2006/main" xmlns:w14="http://schemas.microsoft.com/office/word/2010/wordml" xmlns:w15="http://schemas.microsoft.com/office/word/2012/wordml" xmlns:w16cid="http://schemas.microsoft.com/office/word/2016/wordml/cid" xmlns:w16se="http://schemas.microsoft.com/office/word/2015/wordml/symex" mc:Ignorable="w14 w15 w16se w16cid">
+<w:styles xmlns:mc="http://schemas.openxmlformats.org/markup-compatibility/2006" xmlns:r="http://schemas.openxmlformats.org/officeDocument/2006/relationships" xmlns:w="http://schemas.openxmlformats.org/wordprocessingml/2006/main" xmlns:w14="http://schemas.microsoft.com/office/word/2010/wordml" mc:Ignorable="w14">
   <w:docDefaults>
     <w:rPrDefault>
       <w:rPr>
@@ -3493,7 +3451,7 @@
     </w:rPrDefault>
     <w:pPrDefault/>
   </w:docDefaults>
-  <w:latentStyles w:defLockedState="0" w:defUIPriority="0" w:defSemiHidden="0" w:defUnhideWhenUsed="0" w:defQFormat="0" w:count="376">
+  <w:latentStyles w:defLockedState="0" w:defUIPriority="0" w:defSemiHidden="0" w:defUnhideWhenUsed="0" w:defQFormat="0" w:count="267">
     <w:lsdException w:name="Normal" w:qFormat="1"/>
     <w:lsdException w:name="heading 1" w:qFormat="1"/>
     <w:lsdException w:name="heading 2" w:semiHidden="1" w:unhideWhenUsed="1" w:qFormat="1"/>
@@ -3665,115 +3623,6 @@
     <w:lsdException w:name="Book Title" w:uiPriority="33" w:qFormat="1"/>
     <w:lsdException w:name="Bibliography" w:semiHidden="1" w:uiPriority="37" w:unhideWhenUsed="1"/>
     <w:lsdException w:name="TOC Heading" w:semiHidden="1" w:uiPriority="39" w:unhideWhenUsed="1" w:qFormat="1"/>
-    <w:lsdException w:name="Plain Table 1" w:uiPriority="41"/>
-    <w:lsdException w:name="Plain Table 2" w:uiPriority="42"/>
-    <w:lsdException w:name="Plain Table 3" w:uiPriority="43"/>
-    <w:lsdException w:name="Plain Table 4" w:uiPriority="44"/>
-    <w:lsdException w:name="Plain Table 5" w:uiPriority="45"/>
-    <w:lsdException w:name="Grid Table Light" w:uiPriority="40"/>
-    <w:lsdException w:name="Grid Table 1 Light" w:uiPriority="46"/>
-    <w:lsdException w:name="Grid Table 2" w:uiPriority="47"/>
-    <w:lsdException w:name="Grid Table 3" w:uiPriority="48"/>
-    <w:lsdException w:name="Grid Table 4" w:uiPriority="49"/>
-    <w:lsdException w:name="Grid Table 5 Dark" w:uiPriority="50"/>
-    <w:lsdException w:name="Grid Table 6 Colorful" w:uiPriority="51"/>
-    <w:lsdException w:name="Grid Table 7 Colorful" w:uiPriority="52"/>
-    <w:lsdException w:name="Grid Table 1 Light Accent 1" w:uiPriority="46"/>
-    <w:lsdException w:name="Grid Table 2 Accent 1" w:uiPriority="47"/>
-    <w:lsdException w:name="Grid Table 3 Accent 1" w:uiPriority="48"/>
-    <w:lsdException w:name="Grid Table 4 Accent 1" w:uiPriority="49"/>
-    <w:lsdException w:name="Grid Table 5 Dark Accent 1" w:uiPriority="50"/>
-    <w:lsdException w:name="Grid Table 6 Colorful Accent 1" w:uiPriority="51"/>
-    <w:lsdException w:name="Grid Table 7 Colorful Accent 1" w:uiPriority="52"/>
-    <w:lsdException w:name="Grid Table 1 Light Accent 2" w:uiPriority="46"/>
-    <w:lsdException w:name="Grid Table 2 Accent 2" w:uiPriority="47"/>
-    <w:lsdException w:name="Grid Table 3 Accent 2" w:uiPriority="48"/>
-    <w:lsdException w:name="Grid Table 4 Accent 2" w:uiPriority="49"/>
-    <w:lsdException w:name="Grid Table 5 Dark Accent 2" w:uiPriority="50"/>
-    <w:lsdException w:name="Grid Table 6 Colorful Accent 2" w:uiPriority="51"/>
-    <w:lsdException w:name="Grid Table 7 Colorful Accent 2" w:uiPriority="52"/>
-    <w:lsdException w:name="Grid Table 1 Light Accent 3" w:uiPriority="46"/>
-    <w:lsdException w:name="Grid Table 2 Accent 3" w:uiPriority="47"/>
-    <w:lsdException w:name="Grid Table 3 Accent 3" w:uiPriority="48"/>
-    <w:lsdException w:name="Grid Table 4 Accent 3" w:uiPriority="49"/>
-    <w:lsdException w:name="Grid Table 5 Dark Accent 3" w:uiPriority="50"/>
-    <w:lsdException w:name="Grid Table 6 Colorful Accent 3" w:uiPriority="51"/>
-    <w:lsdException w:name="Grid Table 7 Colorful Accent 3" w:uiPriority="52"/>
-    <w:lsdException w:name="Grid Table 1 Light Accent 4" w:uiPriority="46"/>
-    <w:lsdException w:name="Grid Table 2 Accent 4" w:uiPriority="47"/>
-    <w:lsdException w:name="Grid Table 3 Accent 4" w:uiPriority="48"/>
-    <w:lsdException w:name="Grid Table 4 Accent 4" w:uiPriority="49"/>
-    <w:lsdException w:name="Grid Table 5 Dark Accent 4" w:uiPriority="50"/>
-    <w:lsdException w:name="Grid Table 6 Colorful Accent 4" w:uiPriority="51"/>
-    <w:lsdException w:name="Grid Table 7 Colorful Accent 4" w:uiPriority="52"/>
-    <w:lsdException w:name="Grid Table 1 Light Accent 5" w:uiPriority="46"/>
-    <w:lsdException w:name="Grid Table 2 Accent 5" w:uiPriority="47"/>
-    <w:lsdException w:name="Grid Table 3 Accent 5" w:uiPriority="48"/>
-    <w:lsdException w:name="Grid Table 4 Accent 5" w:uiPriority="49"/>
-    <w:lsdException w:name="Grid Table 5 Dark Accent 5" w:uiPriority="50"/>
-    <w:lsdException w:name="Grid Table 6 Colorful Accent 5" w:uiPriority="51"/>
-    <w:lsdException w:name="Grid Table 7 Colorful Accent 5" w:uiPriority="52"/>
-    <w:lsdException w:name="Grid Table 1 Light Accent 6" w:uiPriority="46"/>
-    <w:lsdException w:name="Grid Table 2 Accent 6" w:uiPriority="47"/>
-    <w:lsdException w:name="Grid Table 3 Accent 6" w:uiPriority="48"/>
-    <w:lsdException w:name="Grid Table 4 Accent 6" w:uiPriority="49"/>
-    <w:lsdException w:name="Grid Table 5 Dark Accent 6" w:uiPriority="50"/>
-    <w:lsdException w:name="Grid Table 6 Colorful Accent 6" w:uiPriority="51"/>
-    <w:lsdException w:name="Grid Table 7 Colorful Accent 6" w:uiPriority="52"/>
-    <w:lsdException w:name="List Table 1 Light" w:uiPriority="46"/>
-    <w:lsdException w:name="List Table 2" w:uiPriority="47"/>
-    <w:lsdException w:name="List Table 3" w:uiPriority="48"/>
-    <w:lsdException w:name="List Table 4" w:uiPriority="49"/>
-    <w:lsdException w:name="List Table 5 Dark" w:uiPriority="50"/>
-    <w:lsdException w:name="List Table 6 Colorful" w:uiPriority="51"/>
-    <w:lsdException w:name="List Table 7 Colorful" w:uiPriority="52"/>
-    <w:lsdException w:name="List Table 1 Light Accent 1" w:uiPriority="46"/>
-    <w:lsdException w:name="List Table 2 Accent 1" w:uiPriority="47"/>
-    <w:lsdException w:name="List Table 3 Accent 1" w:uiPriority="48"/>
-    <w:lsdException w:name="List Table 4 Accent 1" w:uiPriority="49"/>
-    <w:lsdException w:name="List Table 5 Dark Accent 1" w:uiPriority="50"/>
-    <w:lsdException w:name="List Table 6 Colorful Accent 1" w:uiPriority="51"/>
-    <w:lsdException w:name="List Table 7 Colorful Accent 1" w:uiPriority="52"/>
-    <w:lsdException w:name="List Table 1 Light Accent 2" w:uiPriority="46"/>
-    <w:lsdException w:name="List Table 2 Accent 2" w:uiPriority="47"/>
-    <w:lsdException w:name="List Table 3 Accent 2" w:uiPriority="48"/>
-    <w:lsdException w:name="List Table 4 Accent 2" w:uiPriority="49"/>
-    <w:lsdException w:name="List Table 5 Dark Accent 2" w:uiPriority="50"/>
-    <w:lsdException w:name="List Table 6 Colorful Accent 2" w:uiPriority="51"/>
-    <w:lsdException w:name="List Table 7 Colorful Accent 2" w:uiPriority="52"/>
-    <w:lsdException w:name="List Table 1 Light Accent 3" w:uiPriority="46"/>
-    <w:lsdException w:name="List Table 2 Accent 3" w:uiPriority="47"/>
-    <w:lsdException w:name="List Table 3 Accent 3" w:uiPriority="48"/>
-    <w:lsdException w:name="List Table 4 Accent 3" w:uiPriority="49"/>
-    <w:lsdException w:name="List Table 5 Dark Accent 3" w:uiPriority="50"/>
-    <w:lsdException w:name="List Table 6 Colorful Accent 3" w:uiPriority="51"/>
-    <w:lsdException w:name="List Table 7 Colorful Accent 3" w:uiPriority="52"/>
-    <w:lsdException w:name="List Table 1 Light Accent 4" w:uiPriority="46"/>
-    <w:lsdException w:name="List Table 2 Accent 4" w:uiPriority="47"/>
-    <w:lsdException w:name="List Table 3 Accent 4" w:uiPriority="48"/>
-    <w:lsdException w:name="List Table 4 Accent 4" w:uiPriority="49"/>
-    <w:lsdException w:name="List Table 5 Dark Accent 4" w:uiPriority="50"/>
-    <w:lsdException w:name="List Table 6 Colorful Accent 4" w:uiPriority="51"/>
-    <w:lsdException w:name="List Table 7 Colorful Accent 4" w:uiPriority="52"/>
-    <w:lsdException w:name="List Table 1 Light Accent 5" w:uiPriority="46"/>
-    <w:lsdException w:name="List Table 2 Accent 5" w:uiPriority="47"/>
-    <w:lsdException w:name="List Table 3 Accent 5" w:uiPriority="48"/>
-    <w:lsdException w:name="List Table 4 Accent 5" w:uiPriority="49"/>
-    <w:lsdException w:name="List Table 5 Dark Accent 5" w:uiPriority="50"/>
-    <w:lsdException w:name="List Table 6 Colorful Accent 5" w:uiPriority="51"/>
-    <w:lsdException w:name="List Table 7 Colorful Accent 5" w:uiPriority="52"/>
-    <w:lsdException w:name="List Table 1 Light Accent 6" w:uiPriority="46"/>
-    <w:lsdException w:name="List Table 2 Accent 6" w:uiPriority="47"/>
-    <w:lsdException w:name="List Table 3 Accent 6" w:uiPriority="48"/>
-    <w:lsdException w:name="List Table 4 Accent 6" w:uiPriority="49"/>
-    <w:lsdException w:name="List Table 5 Dark Accent 6" w:uiPriority="50"/>
-    <w:lsdException w:name="List Table 6 Colorful Accent 6" w:uiPriority="51"/>
-    <w:lsdException w:name="List Table 7 Colorful Accent 6" w:uiPriority="52"/>
-    <w:lsdException w:name="Mention" w:semiHidden="1" w:uiPriority="99" w:unhideWhenUsed="1"/>
-    <w:lsdException w:name="Smart Hyperlink" w:semiHidden="1" w:uiPriority="99" w:unhideWhenUsed="1"/>
-    <w:lsdException w:name="Hashtag" w:semiHidden="1" w:uiPriority="99" w:unhideWhenUsed="1"/>
-    <w:lsdException w:name="Unresolved Mention" w:semiHidden="1" w:uiPriority="99" w:unhideWhenUsed="1"/>
-    <w:lsdException w:name="Smart Link" w:semiHidden="1" w:uiPriority="99" w:unhideWhenUsed="1"/>
   </w:latentStyles>
   <w:style w:type="paragraph" w:default="1" w:styleId="a">
     <w:name w:val="Normal"/>
@@ -3926,6 +3775,196 @@
       <w:sz w:val="24"/>
       <w:szCs w:val="24"/>
     </w:rPr>
+  </w:style>
+</w:styles>
+</file>
+
+<file path=word/stylesWithEffects.xml><?xml version="1.0" encoding="utf-8"?>
+<w:styles xmlns:wpc="http://schemas.microsoft.com/office/word/2010/wordprocessingCanvas" xmlns:mc="http://schemas.openxmlformats.org/markup-compatibility/2006" xmlns:o="urn:schemas-microsoft-com:office:office" xmlns:r="http://schemas.openxmlformats.org/officeDocument/2006/relationships" xmlns:m="http://schemas.openxmlformats.org/officeDocument/2006/math" xmlns:v="urn:schemas-microsoft-com:vml" xmlns:wp14="http://schemas.microsoft.com/office/word/2010/wordprocessingDrawing" xmlns:wp="http://schemas.openxmlformats.org/drawingml/2006/wordprocessingDrawing" xmlns:w10="urn:schemas-microsoft-com:office:word" xmlns:w="http://schemas.openxmlformats.org/wordprocessingml/2006/main" xmlns:w14="http://schemas.microsoft.com/office/word/2010/wordml" xmlns:wpg="http://schemas.microsoft.com/office/word/2010/wordprocessingGroup" xmlns:wpi="http://schemas.microsoft.com/office/word/2010/wordprocessingInk" xmlns:wne="http://schemas.microsoft.com/office/word/2006/wordml" xmlns:wps="http://schemas.microsoft.com/office/word/2010/wordprocessingShape" mc:Ignorable="w14 wp14">
+  <w:docDefaults>
+    <w:rPrDefault>
+      <w:rPr>
+        <w:rFonts w:asciiTheme="minorHAnsi" w:eastAsiaTheme="minorEastAsia" w:hAnsiTheme="minorHAnsi" w:cstheme="minorBidi"/>
+        <w:sz w:val="22"/>
+        <w:szCs w:val="22"/>
+        <w:lang w:val="ru-RU" w:eastAsia="ru-RU" w:bidi="ar-SA"/>
+      </w:rPr>
+    </w:rPrDefault>
+    <w:pPrDefault>
+      <w:pPr>
+        <w:spacing w:after="200" w:line="276" w:lineRule="auto"/>
+      </w:pPr>
+    </w:pPrDefault>
+  </w:docDefaults>
+  <w:latentStyles w:defLockedState="0" w:defUIPriority="99" w:defSemiHidden="1" w:defUnhideWhenUsed="1" w:defQFormat="0" w:count="267">
+    <w:lsdException w:name="Normal" w:semiHidden="0" w:uiPriority="0" w:unhideWhenUsed="0" w:qFormat="1"/>
+    <w:lsdException w:name="heading 1" w:semiHidden="0" w:uiPriority="9" w:unhideWhenUsed="0" w:qFormat="1"/>
+    <w:lsdException w:name="heading 2" w:uiPriority="9" w:qFormat="1"/>
+    <w:lsdException w:name="heading 3" w:uiPriority="9" w:qFormat="1"/>
+    <w:lsdException w:name="heading 4" w:uiPriority="9" w:qFormat="1"/>
+    <w:lsdException w:name="heading 5" w:uiPriority="9" w:qFormat="1"/>
+    <w:lsdException w:name="heading 6" w:uiPriority="9" w:qFormat="1"/>
+    <w:lsdException w:name="heading 7" w:uiPriority="9" w:qFormat="1"/>
+    <w:lsdException w:name="heading 8" w:uiPriority="9" w:qFormat="1"/>
+    <w:lsdException w:name="heading 9" w:uiPriority="9" w:qFormat="1"/>
+    <w:lsdException w:name="toc 1" w:uiPriority="39"/>
+    <w:lsdException w:name="toc 2" w:uiPriority="39"/>
+    <w:lsdException w:name="toc 3" w:uiPriority="39"/>
+    <w:lsdException w:name="toc 4" w:uiPriority="39"/>
+    <w:lsdException w:name="toc 5" w:uiPriority="39"/>
+    <w:lsdException w:name="toc 6" w:uiPriority="39"/>
+    <w:lsdException w:name="toc 7" w:uiPriority="39"/>
+    <w:lsdException w:name="toc 8" w:uiPriority="39"/>
+    <w:lsdException w:name="toc 9" w:uiPriority="39"/>
+    <w:lsdException w:name="caption" w:uiPriority="35" w:qFormat="1"/>
+    <w:lsdException w:name="Title" w:semiHidden="0" w:uiPriority="10" w:unhideWhenUsed="0" w:qFormat="1"/>
+    <w:lsdException w:name="Default Paragraph Font" w:uiPriority="1"/>
+    <w:lsdException w:name="Subtitle" w:semiHidden="0" w:uiPriority="11" w:unhideWhenUsed="0" w:qFormat="1"/>
+    <w:lsdException w:name="Strong" w:semiHidden="0" w:uiPriority="22" w:unhideWhenUsed="0" w:qFormat="1"/>
+    <w:lsdException w:name="Emphasis" w:semiHidden="0" w:uiPriority="20" w:unhideWhenUsed="0" w:qFormat="1"/>
+    <w:lsdException w:name="Table Grid" w:semiHidden="0" w:uiPriority="59" w:unhideWhenUsed="0"/>
+    <w:lsdException w:name="Placeholder Text" w:unhideWhenUsed="0"/>
+    <w:lsdException w:name="No Spacing" w:semiHidden="0" w:uiPriority="1" w:unhideWhenUsed="0" w:qFormat="1"/>
+    <w:lsdException w:name="Light Shading" w:semiHidden="0" w:uiPriority="60" w:unhideWhenUsed="0"/>
+    <w:lsdException w:name="Light List" w:semiHidden="0" w:uiPriority="61" w:unhideWhenUsed="0"/>
+    <w:lsdException w:name="Light Grid" w:semiHidden="0" w:uiPriority="62" w:unhideWhenUsed="0"/>
+    <w:lsdException w:name="Medium Shading 1" w:semiHidden="0" w:uiPriority="63" w:unhideWhenUsed="0"/>
+    <w:lsdException w:name="Medium Shading 2" w:semiHidden="0" w:uiPriority="64" w:unhideWhenUsed="0"/>
+    <w:lsdException w:name="Medium List 1" w:semiHidden="0" w:uiPriority="65" w:unhideWhenUsed="0"/>
+    <w:lsdException w:name="Medium List 2" w:semiHidden="0" w:uiPriority="66" w:unhideWhenUsed="0"/>
+    <w:lsdException w:name="Medium Grid 1" w:semiHidden="0" w:uiPriority="67" w:unhideWhenUsed="0"/>
+    <w:lsdException w:name="Medium Grid 2" w:semiHidden="0" w:uiPriority="68" w:unhideWhenUsed="0"/>
+    <w:lsdException w:name="Medium Grid 3" w:semiHidden="0" w:uiPriority="69" w:unhideWhenUsed="0"/>
+    <w:lsdException w:name="Dark List" w:semiHidden="0" w:uiPriority="70" w:unhideWhenUsed="0"/>
+    <w:lsdException w:name="Colorful Shading" w:semiHidden="0" w:uiPriority="71" w:unhideWhenUsed="0"/>
+    <w:lsdException w:name="Colorful List" w:semiHidden="0" w:uiPriority="72" w:unhideWhenUsed="0"/>
+    <w:lsdException w:name="Colorful Grid" w:semiHidden="0" w:uiPriority="73" w:unhideWhenUsed="0"/>
+    <w:lsdException w:name="Light Shading Accent 1" w:semiHidden="0" w:uiPriority="60" w:unhideWhenUsed="0"/>
+    <w:lsdException w:name="Light List Accent 1" w:semiHidden="0" w:uiPriority="61" w:unhideWhenUsed="0"/>
+    <w:lsdException w:name="Light Grid Accent 1" w:semiHidden="0" w:uiPriority="62" w:unhideWhenUsed="0"/>
+    <w:lsdException w:name="Medium Shading 1 Accent 1" w:semiHidden="0" w:uiPriority="63" w:unhideWhenUsed="0"/>
+    <w:lsdException w:name="Medium Shading 2 Accent 1" w:semiHidden="0" w:uiPriority="64" w:unhideWhenUsed="0"/>
+    <w:lsdException w:name="Medium List 1 Accent 1" w:semiHidden="0" w:uiPriority="65" w:unhideWhenUsed="0"/>
+    <w:lsdException w:name="Revision" w:unhideWhenUsed="0"/>
+    <w:lsdException w:name="List Paragraph" w:semiHidden="0" w:uiPriority="34" w:unhideWhenUsed="0" w:qFormat="1"/>
+    <w:lsdException w:name="Quote" w:semiHidden="0" w:uiPriority="29" w:unhideWhenUsed="0" w:qFormat="1"/>
+    <w:lsdException w:name="Intense Quote" w:semiHidden="0" w:uiPriority="30" w:unhideWhenUsed="0" w:qFormat="1"/>
+    <w:lsdException w:name="Medium List 2 Accent 1" w:semiHidden="0" w:uiPriority="66" w:unhideWhenUsed="0"/>
+    <w:lsdException w:name="Medium Grid 1 Accent 1" w:semiHidden="0" w:uiPriority="67" w:unhideWhenUsed="0"/>
+    <w:lsdException w:name="Medium Grid 2 Accent 1" w:semiHidden="0" w:uiPriority="68" w:unhideWhenUsed="0"/>
+    <w:lsdException w:name="Medium Grid 3 Accent 1" w:semiHidden="0" w:uiPriority="69" w:unhideWhenUsed="0"/>
+    <w:lsdException w:name="Dark List Accent 1" w:semiHidden="0" w:uiPriority="70" w:unhideWhenUsed="0"/>
+    <w:lsdException w:name="Colorful Shading Accent 1" w:semiHidden="0" w:uiPriority="71" w:unhideWhenUsed="0"/>
+    <w:lsdException w:name="Colorful List Accent 1" w:semiHidden="0" w:uiPriority="72" w:unhideWhenUsed="0"/>
+    <w:lsdException w:name="Colorful Grid Accent 1" w:semiHidden="0" w:uiPriority="73" w:unhideWhenUsed="0"/>
+    <w:lsdException w:name="Light Shading Accent 2" w:semiHidden="0" w:uiPriority="60" w:unhideWhenUsed="0"/>
+    <w:lsdException w:name="Light List Accent 2" w:semiHidden="0" w:uiPriority="61" w:unhideWhenUsed="0"/>
+    <w:lsdException w:name="Light Grid Accent 2" w:semiHidden="0" w:uiPriority="62" w:unhideWhenUsed="0"/>
+    <w:lsdException w:name="Medium Shading 1 Accent 2" w:semiHidden="0" w:uiPriority="63" w:unhideWhenUsed="0"/>
+    <w:lsdException w:name="Medium Shading 2 Accent 2" w:semiHidden="0" w:uiPriority="64" w:unhideWhenUsed="0"/>
+    <w:lsdException w:name="Medium List 1 Accent 2" w:semiHidden="0" w:uiPriority="65" w:unhideWhenUsed="0"/>
+    <w:lsdException w:name="Medium List 2 Accent 2" w:semiHidden="0" w:uiPriority="66" w:unhideWhenUsed="0"/>
+    <w:lsdException w:name="Medium Grid 1 Accent 2" w:semiHidden="0" w:uiPriority="67" w:unhideWhenUsed="0"/>
+    <w:lsdException w:name="Medium Grid 2 Accent 2" w:semiHidden="0" w:uiPriority="68" w:unhideWhenUsed="0"/>
+    <w:lsdException w:name="Medium Grid 3 Accent 2" w:semiHidden="0" w:uiPriority="69" w:unhideWhenUsed="0"/>
+    <w:lsdException w:name="Dark List Accent 2" w:semiHidden="0" w:uiPriority="70" w:unhideWhenUsed="0"/>
+    <w:lsdException w:name="Colorful Shading Accent 2" w:semiHidden="0" w:uiPriority="71" w:unhideWhenUsed="0"/>
+    <w:lsdException w:name="Colorful List Accent 2" w:semiHidden="0" w:uiPriority="72" w:unhideWhenUsed="0"/>
+    <w:lsdException w:name="Colorful Grid Accent 2" w:semiHidden="0" w:uiPriority="73" w:unhideWhenUsed="0"/>
+    <w:lsdException w:name="Light Shading Accent 3" w:semiHidden="0" w:uiPriority="60" w:unhideWhenUsed="0"/>
+    <w:lsdException w:name="Light List Accent 3" w:semiHidden="0" w:uiPriority="61" w:unhideWhenUsed="0"/>
+    <w:lsdException w:name="Light Grid Accent 3" w:semiHidden="0" w:uiPriority="62" w:unhideWhenUsed="0"/>
+    <w:lsdException w:name="Medium Shading 1 Accent 3" w:semiHidden="0" w:uiPriority="63" w:unhideWhenUsed="0"/>
+    <w:lsdException w:name="Medium Shading 2 Accent 3" w:semiHidden="0" w:uiPriority="64" w:unhideWhenUsed="0"/>
+    <w:lsdException w:name="Medium List 1 Accent 3" w:semiHidden="0" w:uiPriority="65" w:unhideWhenUsed="0"/>
+    <w:lsdException w:name="Medium List 2 Accent 3" w:semiHidden="0" w:uiPriority="66" w:unhideWhenUsed="0"/>
+    <w:lsdException w:name="Medium Grid 1 Accent 3" w:semiHidden="0" w:uiPriority="67" w:unhideWhenUsed="0"/>
+    <w:lsdException w:name="Medium Grid 2 Accent 3" w:semiHidden="0" w:uiPriority="68" w:unhideWhenUsed="0"/>
+    <w:lsdException w:name="Medium Grid 3 Accent 3" w:semiHidden="0" w:uiPriority="69" w:unhideWhenUsed="0"/>
+    <w:lsdException w:name="Dark List Accent 3" w:semiHidden="0" w:uiPriority="70" w:unhideWhenUsed="0"/>
+    <w:lsdException w:name="Colorful Shading Accent 3" w:semiHidden="0" w:uiPriority="71" w:unhideWhenUsed="0"/>
+    <w:lsdException w:name="Colorful List Accent 3" w:semiHidden="0" w:uiPriority="72" w:unhideWhenUsed="0"/>
+    <w:lsdException w:name="Colorful Grid Accent 3" w:semiHidden="0" w:uiPriority="73" w:unhideWhenUsed="0"/>
+    <w:lsdException w:name="Light Shading Accent 4" w:semiHidden="0" w:uiPriority="60" w:unhideWhenUsed="0"/>
+    <w:lsdException w:name="Light List Accent 4" w:semiHidden="0" w:uiPriority="61" w:unhideWhenUsed="0"/>
+    <w:lsdException w:name="Light Grid Accent 4" w:semiHidden="0" w:uiPriority="62" w:unhideWhenUsed="0"/>
+    <w:lsdException w:name="Medium Shading 1 Accent 4" w:semiHidden="0" w:uiPriority="63" w:unhideWhenUsed="0"/>
+    <w:lsdException w:name="Medium Shading 2 Accent 4" w:semiHidden="0" w:uiPriority="64" w:unhideWhenUsed="0"/>
+    <w:lsdException w:name="Medium List 1 Accent 4" w:semiHidden="0" w:uiPriority="65" w:unhideWhenUsed="0"/>
+    <w:lsdException w:name="Medium List 2 Accent 4" w:semiHidden="0" w:uiPriority="66" w:unhideWhenUsed="0"/>
+    <w:lsdException w:name="Medium Grid 1 Accent 4" w:semiHidden="0" w:uiPriority="67" w:unhideWhenUsed="0"/>
+    <w:lsdException w:name="Medium Grid 2 Accent 4" w:semiHidden="0" w:uiPriority="68" w:unhideWhenUsed="0"/>
+    <w:lsdException w:name="Medium Grid 3 Accent 4" w:semiHidden="0" w:uiPriority="69" w:unhideWhenUsed="0"/>
+    <w:lsdException w:name="Dark List Accent 4" w:semiHidden="0" w:uiPriority="70" w:unhideWhenUsed="0"/>
+    <w:lsdException w:name="Colorful Shading Accent 4" w:semiHidden="0" w:uiPriority="71" w:unhideWhenUsed="0"/>
+    <w:lsdException w:name="Colorful List Accent 4" w:semiHidden="0" w:uiPriority="72" w:unhideWhenUsed="0"/>
+    <w:lsdException w:name="Colorful Grid Accent 4" w:semiHidden="0" w:uiPriority="73" w:unhideWhenUsed="0"/>
+    <w:lsdException w:name="Light Shading Accent 5" w:semiHidden="0" w:uiPriority="60" w:unhideWhenUsed="0"/>
+    <w:lsdException w:name="Light List Accent 5" w:semiHidden="0" w:uiPriority="61" w:unhideWhenUsed="0"/>
+    <w:lsdException w:name="Light Grid Accent 5" w:semiHidden="0" w:uiPriority="62" w:unhideWhenUsed="0"/>
+    <w:lsdException w:name="Medium Shading 1 Accent 5" w:semiHidden="0" w:uiPriority="63" w:unhideWhenUsed="0"/>
+    <w:lsdException w:name="Medium Shading 2 Accent 5" w:semiHidden="0" w:uiPriority="64" w:unhideWhenUsed="0"/>
+    <w:lsdException w:name="Medium List 1 Accent 5" w:semiHidden="0" w:uiPriority="65" w:unhideWhenUsed="0"/>
+    <w:lsdException w:name="Medium List 2 Accent 5" w:semiHidden="0" w:uiPriority="66" w:unhideWhenUsed="0"/>
+    <w:lsdException w:name="Medium Grid 1 Accent 5" w:semiHidden="0" w:uiPriority="67" w:unhideWhenUsed="0"/>
+    <w:lsdException w:name="Medium Grid 2 Accent 5" w:semiHidden="0" w:uiPriority="68" w:unhideWhenUsed="0"/>
+    <w:lsdException w:name="Medium Grid 3 Accent 5" w:semiHidden="0" w:uiPriority="69" w:unhideWhenUsed="0"/>
+    <w:lsdException w:name="Dark List Accent 5" w:semiHidden="0" w:uiPriority="70" w:unhideWhenUsed="0"/>
+    <w:lsdException w:name="Colorful Shading Accent 5" w:semiHidden="0" w:uiPriority="71" w:unhideWhenUsed="0"/>
+    <w:lsdException w:name="Colorful List Accent 5" w:semiHidden="0" w:uiPriority="72" w:unhideWhenUsed="0"/>
+    <w:lsdException w:name="Colorful Grid Accent 5" w:semiHidden="0" w:uiPriority="73" w:unhideWhenUsed="0"/>
+    <w:lsdException w:name="Light Shading Accent 6" w:semiHidden="0" w:uiPriority="60" w:unhideWhenUsed="0"/>
+    <w:lsdException w:name="Light List Accent 6" w:semiHidden="0" w:uiPriority="61" w:unhideWhenUsed="0"/>
+    <w:lsdException w:name="Light Grid Accent 6" w:semiHidden="0" w:uiPriority="62" w:unhideWhenUsed="0"/>
+    <w:lsdException w:name="Medium Shading 1 Accent 6" w:semiHidden="0" w:uiPriority="63" w:unhideWhenUsed="0"/>
+    <w:lsdException w:name="Medium Shading 2 Accent 6" w:semiHidden="0" w:uiPriority="64" w:unhideWhenUsed="0"/>
+    <w:lsdException w:name="Medium List 1 Accent 6" w:semiHidden="0" w:uiPriority="65" w:unhideWhenUsed="0"/>
+    <w:lsdException w:name="Medium List 2 Accent 6" w:semiHidden="0" w:uiPriority="66" w:unhideWhenUsed="0"/>
+    <w:lsdException w:name="Medium Grid 1 Accent 6" w:semiHidden="0" w:uiPriority="67" w:unhideWhenUsed="0"/>
+    <w:lsdException w:name="Medium Grid 2 Accent 6" w:semiHidden="0" w:uiPriority="68" w:unhideWhenUsed="0"/>
+    <w:lsdException w:name="Medium Grid 3 Accent 6" w:semiHidden="0" w:uiPriority="69" w:unhideWhenUsed="0"/>
+    <w:lsdException w:name="Dark List Accent 6" w:semiHidden="0" w:uiPriority="70" w:unhideWhenUsed="0"/>
+    <w:lsdException w:name="Colorful Shading Accent 6" w:semiHidden="0" w:uiPriority="71" w:unhideWhenUsed="0"/>
+    <w:lsdException w:name="Colorful List Accent 6" w:semiHidden="0" w:uiPriority="72" w:unhideWhenUsed="0"/>
+    <w:lsdException w:name="Colorful Grid Accent 6" w:semiHidden="0" w:uiPriority="73" w:unhideWhenUsed="0"/>
+    <w:lsdException w:name="Subtle Emphasis" w:semiHidden="0" w:uiPriority="19" w:unhideWhenUsed="0" w:qFormat="1"/>
+    <w:lsdException w:name="Intense Emphasis" w:semiHidden="0" w:uiPriority="21" w:unhideWhenUsed="0" w:qFormat="1"/>
+    <w:lsdException w:name="Subtle Reference" w:semiHidden="0" w:uiPriority="31" w:unhideWhenUsed="0" w:qFormat="1"/>
+    <w:lsdException w:name="Intense Reference" w:semiHidden="0" w:uiPriority="32" w:unhideWhenUsed="0" w:qFormat="1"/>
+    <w:lsdException w:name="Book Title" w:semiHidden="0" w:uiPriority="33" w:unhideWhenUsed="0" w:qFormat="1"/>
+    <w:lsdException w:name="Bibliography" w:uiPriority="37"/>
+    <w:lsdException w:name="TOC Heading" w:uiPriority="39" w:qFormat="1"/>
+  </w:latentStyles>
+  <w:style w:type="paragraph" w:default="1" w:styleId="a">
+    <w:name w:val="Normal"/>
+    <w:qFormat/>
+  </w:style>
+  <w:style w:type="character" w:default="1" w:styleId="a0">
+    <w:name w:val="Default Paragraph Font"/>
+    <w:uiPriority w:val="1"/>
+    <w:semiHidden/>
+    <w:unhideWhenUsed/>
+  </w:style>
+  <w:style w:type="table" w:default="1" w:styleId="a1">
+    <w:name w:val="Normal Table"/>
+    <w:uiPriority w:val="99"/>
+    <w:semiHidden/>
+    <w:unhideWhenUsed/>
+    <w:tblPr>
+      <w:tblInd w:w="0" w:type="dxa"/>
+      <w:tblCellMar>
+        <w:top w:w="0" w:type="dxa"/>
+        <w:left w:w="108" w:type="dxa"/>
+        <w:bottom w:w="0" w:type="dxa"/>
+        <w:right w:w="108" w:type="dxa"/>
+      </w:tblCellMar>
+    </w:tblPr>
+  </w:style>
+  <w:style w:type="numbering" w:default="1" w:styleId="a2">
+    <w:name w:val="No List"/>
+    <w:uiPriority w:val="99"/>
+    <w:semiHidden/>
+    <w:unhideWhenUsed/>
   </w:style>
 </w:styles>
 </file>
@@ -4219,7 +4258,7 @@
   <a:extraClrSchemeLst/>
   <a:extLst>
     <a:ext uri="{05A4C25C-085E-4340-85A3-A5531E510DB2}">
-      <thm15:themeFamily xmlns:thm15="http://schemas.microsoft.com/office/thememl/2012/main" name="Office Theme" id="{62F939B6-93AF-4DB8-9C6B-D6C7DFDC589F}" vid="{4A3C46E8-61CC-4603-A589-7422A47A8E4A}"/>
+      <thm15:themeFamily xmlns:thm15="http://schemas.microsoft.com/office/thememl/2012/main" xmlns="" name="Office Theme" id="{62F939B6-93AF-4DB8-9C6B-D6C7DFDC589F}" vid="{4A3C46E8-61CC-4603-A589-7422A47A8E4A}"/>
     </a:ext>
   </a:extLst>
 </a:theme>
@@ -4230,7 +4269,7 @@
 </file>
 
 <file path=customXml/itemProps1.xml><?xml version="1.0" encoding="utf-8"?>
-<ds:datastoreItem xmlns:ds="http://schemas.openxmlformats.org/officeDocument/2006/customXml" ds:itemID="{DA1EC786-EE22-4E66-9711-C4885CEDFE3C}">
+<ds:datastoreItem xmlns:ds="http://schemas.openxmlformats.org/officeDocument/2006/customXml" ds:itemID="{A48D1C9F-B611-49B4-9CB3-102F33A8A3CE}">
   <ds:schemaRefs>
     <ds:schemaRef ds:uri="http://schemas.openxmlformats.org/officeDocument/2006/bibliography"/>
   </ds:schemaRefs>

</xml_diff>

<commit_message>
- added new controllers - fixed header of prikaz.docx - added support CATALOG_MUTLTI_SELECT by Templater
</commit_message>
<xml_diff>
--- a/src/main/webapp/resources/files/doc_templates/prikaz.docx
+++ b/src/main/webapp/resources/files/doc_templates/prikaz.docx
@@ -1,6 +1,6 @@
 
 <file path=word/document.xml><?xml version="1.0" encoding="utf-8"?>
-<w:document xmlns:wpc="http://schemas.microsoft.com/office/word/2010/wordprocessingCanvas" xmlns:mc="http://schemas.openxmlformats.org/markup-compatibility/2006" xmlns:o="urn:schemas-microsoft-com:office:office" xmlns:r="http://schemas.openxmlformats.org/officeDocument/2006/relationships" xmlns:m="http://schemas.openxmlformats.org/officeDocument/2006/math" xmlns:v="urn:schemas-microsoft-com:vml" xmlns:wp14="http://schemas.microsoft.com/office/word/2010/wordprocessingDrawing" xmlns:wp="http://schemas.openxmlformats.org/drawingml/2006/wordprocessingDrawing" xmlns:w10="urn:schemas-microsoft-com:office:word" xmlns:w="http://schemas.openxmlformats.org/wordprocessingml/2006/main" xmlns:w14="http://schemas.microsoft.com/office/word/2010/wordml" xmlns:wpg="http://schemas.microsoft.com/office/word/2010/wordprocessingGroup" xmlns:wpi="http://schemas.microsoft.com/office/word/2010/wordprocessingInk" xmlns:wne="http://schemas.microsoft.com/office/word/2006/wordml" xmlns:wps="http://schemas.microsoft.com/office/word/2010/wordprocessingShape" mc:Ignorable="w14 wp14">
+<w:document xmlns:wpc="http://schemas.microsoft.com/office/word/2010/wordprocessingCanvas" xmlns:cx="http://schemas.microsoft.com/office/drawing/2014/chartex" xmlns:cx1="http://schemas.microsoft.com/office/drawing/2015/9/8/chartex" xmlns:cx2="http://schemas.microsoft.com/office/drawing/2015/10/21/chartex" xmlns:cx3="http://schemas.microsoft.com/office/drawing/2016/5/9/chartex" xmlns:cx4="http://schemas.microsoft.com/office/drawing/2016/5/10/chartex" xmlns:cx5="http://schemas.microsoft.com/office/drawing/2016/5/11/chartex" xmlns:cx6="http://schemas.microsoft.com/office/drawing/2016/5/12/chartex" xmlns:cx7="http://schemas.microsoft.com/office/drawing/2016/5/13/chartex" xmlns:cx8="http://schemas.microsoft.com/office/drawing/2016/5/14/chartex" xmlns:mc="http://schemas.openxmlformats.org/markup-compatibility/2006" xmlns:aink="http://schemas.microsoft.com/office/drawing/2016/ink" xmlns:am3d="http://schemas.microsoft.com/office/drawing/2017/model3d" xmlns:o="urn:schemas-microsoft-com:office:office" xmlns:r="http://schemas.openxmlformats.org/officeDocument/2006/relationships" xmlns:m="http://schemas.openxmlformats.org/officeDocument/2006/math" xmlns:v="urn:schemas-microsoft-com:vml" xmlns:wp14="http://schemas.microsoft.com/office/word/2010/wordprocessingDrawing" xmlns:wp="http://schemas.openxmlformats.org/drawingml/2006/wordprocessingDrawing" xmlns:w10="urn:schemas-microsoft-com:office:word" xmlns:w="http://schemas.openxmlformats.org/wordprocessingml/2006/main" xmlns:w14="http://schemas.microsoft.com/office/word/2010/wordml" xmlns:w15="http://schemas.microsoft.com/office/word/2012/wordml" xmlns:w16cid="http://schemas.microsoft.com/office/word/2016/wordml/cid" xmlns:w16se="http://schemas.microsoft.com/office/word/2015/wordml/symex" xmlns:wpg="http://schemas.microsoft.com/office/word/2010/wordprocessingGroup" xmlns:wpi="http://schemas.microsoft.com/office/word/2010/wordprocessingInk" xmlns:wne="http://schemas.microsoft.com/office/word/2006/wordml" xmlns:wps="http://schemas.microsoft.com/office/word/2010/wordprocessingShape" mc:Ignorable="w14 w15 w16se w16cid wp14">
   <w:body>
     <w:p>
       <w:pPr>
@@ -34,7 +34,7 @@
             <o:lock v:ext="edit" aspectratio="t"/>
           </v:shapetype>
           <v:shape id="_x0000_i1025" type="#_x0000_t75" style="width:36.75pt;height:48pt">
-            <v:imagedata r:id="rId9" o:title="Gerb_мОСКВЫ синий"/>
+            <v:imagedata r:id="rId8" o:title="Gerb_мОСКВЫ синий"/>
           </v:shape>
         </w:pict>
       </w:r>
@@ -210,6 +210,7 @@
               </w:rPr>
               <w:t>&lt;</w:t>
             </w:r>
+            <w:proofErr w:type="spellStart"/>
             <w:r>
               <w:rPr>
                 <w:rFonts w:eastAsia="Calibri"/>
@@ -220,6 +221,7 @@
               </w:rPr>
               <w:t>RegDate</w:t>
             </w:r>
+            <w:proofErr w:type="spellEnd"/>
             <w:r>
               <w:rPr>
                 <w:rFonts w:eastAsia="Calibri"/>
@@ -265,6 +267,7 @@
               </w:rPr>
               <w:t xml:space="preserve"> </w:t>
             </w:r>
+            <w:proofErr w:type="spellStart"/>
             <w:r>
               <w:rPr>
                 <w:rFonts w:eastAsia="Calibri"/>
@@ -275,6 +278,7 @@
               </w:rPr>
               <w:t>yyyy</w:t>
             </w:r>
+            <w:proofErr w:type="spellEnd"/>
             <w:r>
               <w:rPr>
                 <w:rFonts w:eastAsia="Calibri"/>
@@ -369,6 +373,7 @@
               </w:rPr>
               <w:t>&lt;</w:t>
             </w:r>
+            <w:proofErr w:type="spellStart"/>
             <w:r>
               <w:rPr>
                 <w:rFonts w:eastAsia="Calibri"/>
@@ -379,6 +384,7 @@
               </w:rPr>
               <w:t>RegNum</w:t>
             </w:r>
+            <w:proofErr w:type="spellEnd"/>
             <w:r>
               <w:rPr>
                 <w:rFonts w:eastAsia="Calibri"/>
@@ -460,7 +466,51 @@
                 <w:szCs w:val="28"/>
                 <w:lang w:val="en-US"/>
               </w:rPr>
-              <w:t>&lt;Question.Preposition&gt; &lt;Period&gt; &lt;OrderNumber&gt; IF{</w:t>
+              <w:t>&lt;</w:t>
+            </w:r>
+            <w:proofErr w:type="spellStart"/>
+            <w:r>
+              <w:rPr>
+                <w:rFonts w:eastAsia="Calibri"/>
+                <w:b/>
+                <w:sz w:val="28"/>
+                <w:szCs w:val="28"/>
+                <w:lang w:val="en-US"/>
+              </w:rPr>
+              <w:t>Question.Preposition</w:t>
+            </w:r>
+            <w:proofErr w:type="spellEnd"/>
+            <w:r>
+              <w:rPr>
+                <w:rFonts w:eastAsia="Calibri"/>
+                <w:b/>
+                <w:sz w:val="28"/>
+                <w:szCs w:val="28"/>
+                <w:lang w:val="en-US"/>
+              </w:rPr>
+              <w:t>&gt; &lt;Period&gt; &lt;</w:t>
+            </w:r>
+            <w:proofErr w:type="spellStart"/>
+            <w:r>
+              <w:rPr>
+                <w:rFonts w:eastAsia="Calibri"/>
+                <w:b/>
+                <w:sz w:val="28"/>
+                <w:szCs w:val="28"/>
+                <w:lang w:val="en-US"/>
+              </w:rPr>
+              <w:t>OrderNumber</w:t>
+            </w:r>
+            <w:proofErr w:type="spellEnd"/>
+            <w:r>
+              <w:rPr>
+                <w:rFonts w:eastAsia="Calibri"/>
+                <w:b/>
+                <w:sz w:val="28"/>
+                <w:szCs w:val="28"/>
+                <w:lang w:val="en-US"/>
+              </w:rPr>
+              <w:t>&gt; IF{</w:t>
             </w:r>
             <w:r>
               <w:rPr>
@@ -480,7 +530,29 @@
                 <w:szCs w:val="28"/>
                 <w:lang w:val="en-US"/>
               </w:rPr>
-              <w:t>Subject&gt;~Регулирование}THEN{</w:t>
+              <w:t>Subject&gt;~</w:t>
+            </w:r>
+            <w:proofErr w:type="spellStart"/>
+            <w:r>
+              <w:rPr>
+                <w:rFonts w:eastAsia="Calibri"/>
+                <w:b/>
+                <w:sz w:val="28"/>
+                <w:szCs w:val="28"/>
+                <w:lang w:val="en-US"/>
+              </w:rPr>
+              <w:t>Регулирование</w:t>
+            </w:r>
+            <w:proofErr w:type="spellEnd"/>
+            <w:r>
+              <w:rPr>
+                <w:rFonts w:eastAsia="Calibri"/>
+                <w:b/>
+                <w:sz w:val="28"/>
+                <w:szCs w:val="28"/>
+                <w:lang w:val="en-US"/>
+              </w:rPr>
+              <w:t>}THEN{</w:t>
             </w:r>
             <w:r>
               <w:rPr>
@@ -492,6 +564,7 @@
               </w:rPr>
               <w:t>&lt;</w:t>
             </w:r>
+            <w:proofErr w:type="spellStart"/>
             <w:r>
               <w:rPr>
                 <w:rFonts w:eastAsia="Calibri"/>
@@ -500,7 +573,18 @@
                 <w:szCs w:val="28"/>
                 <w:lang w:val="en-US"/>
               </w:rPr>
-              <w:t xml:space="preserve">TarifView.Preposition&gt;} &lt;Comments&gt; &lt;Organization&gt; </w:t>
+              <w:t>TarifView.Preposition</w:t>
+            </w:r>
+            <w:proofErr w:type="spellEnd"/>
+            <w:r>
+              <w:rPr>
+                <w:rFonts w:eastAsia="Calibri"/>
+                <w:b/>
+                <w:sz w:val="28"/>
+                <w:szCs w:val="28"/>
+                <w:lang w:val="en-US"/>
+              </w:rPr>
+              <w:t xml:space="preserve">&gt;} &lt;Comments&gt; &lt;Organization&gt; </w:t>
             </w:r>
             <w:r>
               <w:rPr>
@@ -510,7 +594,7 @@
                 <w:szCs w:val="28"/>
                 <w:lang w:val="en-US"/>
               </w:rPr>
-              <w:t>IF{AddAdditionalInfo&gt;}THEN</w:t>
+              <w:t>IF{</w:t>
             </w:r>
             <w:r>
               <w:rPr>
@@ -520,8 +604,43 @@
                 <w:szCs w:val="28"/>
                 <w:lang w:val="en-US"/>
               </w:rPr>
+              <w:t>&lt;</w:t>
+            </w:r>
+            <w:bookmarkStart w:id="0" w:name="_GoBack"/>
+            <w:bookmarkEnd w:id="0"/>
+            <w:proofErr w:type="spellStart"/>
+            <w:r>
+              <w:rPr>
+                <w:rFonts w:eastAsia="Calibri"/>
+                <w:b/>
+                <w:sz w:val="28"/>
+                <w:szCs w:val="28"/>
+                <w:lang w:val="en-US"/>
+              </w:rPr>
+              <w:t>AddAdditionalInfo</w:t>
+            </w:r>
+            <w:proofErr w:type="spellEnd"/>
+            <w:r>
+              <w:rPr>
+                <w:rFonts w:eastAsia="Calibri"/>
+                <w:b/>
+                <w:sz w:val="28"/>
+                <w:szCs w:val="28"/>
+                <w:lang w:val="en-US"/>
+              </w:rPr>
+              <w:t>&gt;}THEN</w:t>
+            </w:r>
+            <w:r>
+              <w:rPr>
+                <w:rFonts w:eastAsia="Calibri"/>
+                <w:b/>
+                <w:sz w:val="28"/>
+                <w:szCs w:val="28"/>
+                <w:lang w:val="en-US"/>
+              </w:rPr>
               <w:t>{&lt;</w:t>
             </w:r>
+            <w:proofErr w:type="spellStart"/>
             <w:r>
               <w:rPr>
                 <w:rFonts w:eastAsia="Calibri"/>
@@ -530,7 +649,18 @@
                 <w:szCs w:val="28"/>
                 <w:lang w:val="en-US"/>
               </w:rPr>
-              <w:t>AddAdditionalInfo.AdditionalInfo&gt;}</w:t>
+              <w:t>AddAdditionalInfo.AdditionalInfo</w:t>
+            </w:r>
+            <w:proofErr w:type="spellEnd"/>
+            <w:r>
+              <w:rPr>
+                <w:rFonts w:eastAsia="Calibri"/>
+                <w:b/>
+                <w:sz w:val="28"/>
+                <w:szCs w:val="28"/>
+                <w:lang w:val="en-US"/>
+              </w:rPr>
+              <w:t>&gt;}</w:t>
             </w:r>
           </w:p>
         </w:tc>
@@ -647,7 +777,17 @@
           <w:szCs w:val="28"/>
           <w:lang w:val="en-US"/>
         </w:rPr>
-        <w:t xml:space="preserve"> &lt;FederalLaw.</w:t>
+        <w:t xml:space="preserve"> &lt;</w:t>
+      </w:r>
+      <w:proofErr w:type="spellStart"/>
+      <w:r>
+        <w:rPr>
+          <w:rFonts w:ascii="Times New Roman" w:hAnsi="Times New Roman" w:cs="Times New Roman"/>
+          <w:sz w:val="28"/>
+          <w:szCs w:val="28"/>
+          <w:lang w:val="en-US"/>
+        </w:rPr>
+        <w:t>FederalLaw.</w:t>
       </w:r>
       <w:r>
         <w:rPr>
@@ -658,6 +798,7 @@
         </w:rPr>
         <w:t>Preposition</w:t>
       </w:r>
+      <w:proofErr w:type="spellEnd"/>
       <w:r>
         <w:rPr>
           <w:rFonts w:ascii="Times New Roman" w:hAnsi="Times New Roman" w:cs="Times New Roman"/>
@@ -674,17 +815,38 @@
           <w:szCs w:val="28"/>
           <w:lang w:val="en-US"/>
         </w:rPr>
-        <w:t xml:space="preserve">&lt;GovDecree.Preposition&gt;, </w:t>
-      </w:r>
-      <w:r>
-        <w:rPr>
-          <w:rFonts w:ascii="Times New Roman" w:hAnsi="Times New Roman" w:cs="Times New Roman"/>
-          <w:sz w:val="28"/>
-          <w:szCs w:val="28"/>
-          <w:lang w:val="en-US"/>
-        </w:rPr>
         <w:t>&lt;</w:t>
       </w:r>
+      <w:proofErr w:type="spellStart"/>
+      <w:r>
+        <w:rPr>
+          <w:rFonts w:ascii="Times New Roman" w:hAnsi="Times New Roman" w:cs="Times New Roman"/>
+          <w:sz w:val="28"/>
+          <w:szCs w:val="28"/>
+          <w:lang w:val="en-US"/>
+        </w:rPr>
+        <w:t>GovDecree.Preposition</w:t>
+      </w:r>
+      <w:proofErr w:type="spellEnd"/>
+      <w:r>
+        <w:rPr>
+          <w:rFonts w:ascii="Times New Roman" w:hAnsi="Times New Roman" w:cs="Times New Roman"/>
+          <w:sz w:val="28"/>
+          <w:szCs w:val="28"/>
+          <w:lang w:val="en-US"/>
+        </w:rPr>
+        <w:t xml:space="preserve">&gt;, </w:t>
+      </w:r>
+      <w:r>
+        <w:rPr>
+          <w:rFonts w:ascii="Times New Roman" w:hAnsi="Times New Roman" w:cs="Times New Roman"/>
+          <w:sz w:val="28"/>
+          <w:szCs w:val="28"/>
+          <w:lang w:val="en-US"/>
+        </w:rPr>
+        <w:t>&lt;</w:t>
+      </w:r>
+      <w:proofErr w:type="spellStart"/>
       <w:r>
         <w:rPr>
           <w:rFonts w:ascii="Times New Roman" w:hAnsi="Times New Roman" w:cs="Times New Roman"/>
@@ -712,14 +874,25 @@
         </w:rPr>
         <w:t>Preposition</w:t>
       </w:r>
-      <w:r>
-        <w:rPr>
-          <w:rFonts w:ascii="Times New Roman" w:hAnsi="Times New Roman" w:cs="Times New Roman"/>
-          <w:sz w:val="28"/>
-          <w:szCs w:val="28"/>
-          <w:lang w:val="en-US"/>
-        </w:rPr>
-        <w:t>&gt;, &lt;TarifReglament.</w:t>
+      <w:proofErr w:type="spellEnd"/>
+      <w:r>
+        <w:rPr>
+          <w:rFonts w:ascii="Times New Roman" w:hAnsi="Times New Roman" w:cs="Times New Roman"/>
+          <w:sz w:val="28"/>
+          <w:szCs w:val="28"/>
+          <w:lang w:val="en-US"/>
+        </w:rPr>
+        <w:t>&gt;, &lt;</w:t>
+      </w:r>
+      <w:proofErr w:type="spellStart"/>
+      <w:r>
+        <w:rPr>
+          <w:rFonts w:ascii="Times New Roman" w:hAnsi="Times New Roman" w:cs="Times New Roman"/>
+          <w:sz w:val="28"/>
+          <w:szCs w:val="28"/>
+          <w:lang w:val="en-US"/>
+        </w:rPr>
+        <w:t>TarifReglament.</w:t>
       </w:r>
       <w:r>
         <w:rPr>
@@ -730,6 +903,7 @@
         </w:rPr>
         <w:t>Preposition</w:t>
       </w:r>
+      <w:proofErr w:type="spellEnd"/>
       <w:r>
         <w:rPr>
           <w:rFonts w:ascii="Times New Roman" w:hAnsi="Times New Roman" w:cs="Times New Roman"/>
@@ -977,6 +1151,7 @@
         </w:rPr>
         <w:t xml:space="preserve"> &lt;</w:t>
       </w:r>
+      <w:proofErr w:type="spellStart"/>
       <w:r>
         <w:rPr>
           <w:rFonts w:ascii="Times New Roman" w:hAnsi="Times New Roman" w:cs="Times New Roman"/>
@@ -1040,6 +1215,7 @@
         </w:rPr>
         <w:t>yyyy</w:t>
       </w:r>
+      <w:proofErr w:type="spellEnd"/>
       <w:r>
         <w:rPr>
           <w:rFonts w:ascii="Times New Roman" w:hAnsi="Times New Roman" w:cs="Times New Roman"/>
@@ -1049,6 +1225,7 @@
         </w:rPr>
         <w:t>&gt; № &lt;</w:t>
       </w:r>
+      <w:proofErr w:type="spellStart"/>
       <w:r>
         <w:rPr>
           <w:rFonts w:ascii="Times New Roman" w:hAnsi="Times New Roman" w:cs="Times New Roman"/>
@@ -1058,6 +1235,7 @@
         </w:rPr>
         <w:t>ProtocolRegNum</w:t>
       </w:r>
+      <w:proofErr w:type="spellEnd"/>
       <w:r>
         <w:rPr>
           <w:rFonts w:ascii="Times New Roman" w:hAnsi="Times New Roman" w:cs="Times New Roman"/>
@@ -1123,6 +1301,7 @@
         </w:rPr>
         <w:t>{&lt;</w:t>
       </w:r>
+      <w:proofErr w:type="spellStart"/>
       <w:r>
         <w:rPr>
           <w:rFonts w:ascii="Times New Roman" w:hAnsi="Times New Roman" w:cs="Times New Roman"/>
@@ -1132,6 +1311,7 @@
         </w:rPr>
         <w:t>TarifView</w:t>
       </w:r>
+      <w:proofErr w:type="spellEnd"/>
       <w:r>
         <w:rPr>
           <w:rFonts w:ascii="Times New Roman" w:hAnsi="Times New Roman" w:cs="Times New Roman"/>
@@ -1141,6 +1321,7 @@
         </w:rPr>
         <w:t>&gt;~</w:t>
       </w:r>
+      <w:proofErr w:type="spellStart"/>
       <w:r>
         <w:rPr>
           <w:rFonts w:ascii="Times New Roman" w:hAnsi="Times New Roman" w:cs="Times New Roman"/>
@@ -1149,6 +1330,7 @@
         </w:rPr>
         <w:t>долгосрочн</w:t>
       </w:r>
+      <w:proofErr w:type="spellEnd"/>
       <w:r>
         <w:rPr>
           <w:rFonts w:ascii="Times New Roman" w:hAnsi="Times New Roman" w:cs="Times New Roman"/>
@@ -1356,6 +1538,7 @@
         </w:rPr>
         <w:t>&lt;</w:t>
       </w:r>
+      <w:proofErr w:type="spellStart"/>
       <w:r>
         <w:rPr>
           <w:rFonts w:ascii="Times New Roman" w:hAnsi="Times New Roman" w:cs="Times New Roman"/>
@@ -1372,7 +1555,17 @@
           <w:szCs w:val="28"/>
           <w:lang w:val="en-US"/>
         </w:rPr>
-        <w:t>.Preposition&gt;</w:t>
+        <w:t>.Preposition</w:t>
+      </w:r>
+      <w:proofErr w:type="spellEnd"/>
+      <w:r>
+        <w:rPr>
+          <w:rFonts w:ascii="Times New Roman" w:hAnsi="Times New Roman" w:cs="Times New Roman"/>
+          <w:sz w:val="28"/>
+          <w:szCs w:val="28"/>
+          <w:lang w:val="en-US"/>
+        </w:rPr>
+        <w:t>&gt;</w:t>
       </w:r>
       <w:r>
         <w:rPr>
@@ -1474,6 +1667,7 @@
         </w:rPr>
         <w:t>&gt;~</w:t>
       </w:r>
+      <w:proofErr w:type="spellStart"/>
       <w:r>
         <w:rPr>
           <w:rFonts w:ascii="Times New Roman" w:hAnsi="Times New Roman" w:cs="Times New Roman"/>
@@ -1490,6 +1684,7 @@
         </w:rPr>
         <w:t>станов</w:t>
       </w:r>
+      <w:proofErr w:type="spellEnd"/>
       <w:r>
         <w:rPr>
           <w:rFonts w:ascii="Times New Roman" w:hAnsi="Times New Roman" w:cs="Times New Roman"/>
@@ -1570,6 +1765,7 @@
         </w:rPr>
         <w:t>&gt;~</w:t>
       </w:r>
+      <w:proofErr w:type="spellStart"/>
       <w:r>
         <w:rPr>
           <w:rFonts w:ascii="Times New Roman" w:hAnsi="Times New Roman" w:cs="Times New Roman"/>
@@ -1578,6 +1774,7 @@
         </w:rPr>
         <w:t>Утвер</w:t>
       </w:r>
+      <w:proofErr w:type="spellEnd"/>
       <w:r>
         <w:rPr>
           <w:rFonts w:ascii="Times New Roman" w:hAnsi="Times New Roman" w:cs="Times New Roman"/>
@@ -1658,6 +1855,7 @@
         </w:rPr>
         <w:t>&gt;~</w:t>
       </w:r>
+      <w:proofErr w:type="spellStart"/>
       <w:r>
         <w:rPr>
           <w:rFonts w:ascii="Times New Roman" w:hAnsi="Times New Roman" w:cs="Times New Roman"/>
@@ -1666,6 +1864,7 @@
         </w:rPr>
         <w:t>Коррект</w:t>
       </w:r>
+      <w:proofErr w:type="spellEnd"/>
       <w:r>
         <w:rPr>
           <w:rFonts w:ascii="Times New Roman" w:hAnsi="Times New Roman" w:cs="Times New Roman"/>
@@ -1989,6 +2188,7 @@
         </w:rPr>
         <w:t>&gt; &lt;</w:t>
       </w:r>
+      <w:proofErr w:type="spellStart"/>
       <w:r>
         <w:rPr>
           <w:rFonts w:ascii="Times New Roman" w:hAnsi="Times New Roman" w:cs="Times New Roman"/>
@@ -1998,6 +2198,7 @@
         </w:rPr>
         <w:t>OrderNumber</w:t>
       </w:r>
+      <w:proofErr w:type="spellEnd"/>
       <w:r>
         <w:rPr>
           <w:rFonts w:ascii="Times New Roman" w:hAnsi="Times New Roman" w:cs="Times New Roman"/>
@@ -2043,6 +2244,7 @@
         </w:rPr>
         <w:t>&gt;~</w:t>
       </w:r>
+      <w:proofErr w:type="spellStart"/>
       <w:r>
         <w:rPr>
           <w:rFonts w:ascii="Times New Roman" w:hAnsi="Times New Roman" w:cs="Times New Roman"/>
@@ -2059,6 +2261,7 @@
         </w:rPr>
         <w:t>станов</w:t>
       </w:r>
+      <w:proofErr w:type="spellEnd"/>
       <w:r>
         <w:rPr>
           <w:rFonts w:ascii="Times New Roman" w:hAnsi="Times New Roman" w:cs="Times New Roman"/>
@@ -2086,6 +2289,7 @@
         </w:rPr>
         <w:t>{&lt;</w:t>
       </w:r>
+      <w:proofErr w:type="spellStart"/>
       <w:r>
         <w:rPr>
           <w:rFonts w:ascii="Times New Roman" w:hAnsi="Times New Roman" w:cs="Times New Roman"/>
@@ -2095,6 +2299,7 @@
         </w:rPr>
         <w:t>TarifView</w:t>
       </w:r>
+      <w:proofErr w:type="spellEnd"/>
       <w:r>
         <w:rPr>
           <w:rFonts w:ascii="Times New Roman" w:hAnsi="Times New Roman" w:cs="Times New Roman"/>
@@ -2122,6 +2327,7 @@
         </w:rPr>
         <w:t>{&lt;</w:t>
       </w:r>
+      <w:proofErr w:type="spellStart"/>
       <w:r>
         <w:rPr>
           <w:rFonts w:ascii="Times New Roman" w:hAnsi="Times New Roman" w:cs="Times New Roman"/>
@@ -2149,6 +2355,7 @@
         </w:rPr>
         <w:t>Preposition</w:t>
       </w:r>
+      <w:proofErr w:type="spellEnd"/>
       <w:r>
         <w:rPr>
           <w:rFonts w:ascii="Times New Roman" w:hAnsi="Times New Roman" w:cs="Times New Roman"/>
@@ -2236,7 +2443,17 @@
           <w:szCs w:val="28"/>
           <w:lang w:val="en-US"/>
         </w:rPr>
-        <w:t>: &lt;Organization</w:t>
+        <w:t>: &lt;</w:t>
+      </w:r>
+      <w:proofErr w:type="spellStart"/>
+      <w:r>
+        <w:rPr>
+          <w:rFonts w:ascii="Times New Roman" w:hAnsi="Times New Roman" w:cs="Times New Roman"/>
+          <w:sz w:val="28"/>
+          <w:szCs w:val="28"/>
+          <w:lang w:val="en-US"/>
+        </w:rPr>
+        <w:t>Organization</w:t>
       </w:r>
       <w:r>
         <w:rPr>
@@ -2256,6 +2473,7 @@
         </w:rPr>
         <w:t>OGRN</w:t>
       </w:r>
+      <w:proofErr w:type="spellEnd"/>
       <w:r>
         <w:rPr>
           <w:rFonts w:ascii="Times New Roman" w:hAnsi="Times New Roman" w:cs="Times New Roman"/>
@@ -2282,8 +2500,29 @@
           <w:lang w:val="en-US"/>
         </w:rPr>
         <w:lastRenderedPageBreak/>
-        <w:t>IF{&lt;AddAdditionalInfo&gt;}THEN{&lt;</w:t>
-      </w:r>
+        <w:t>IF{&lt;</w:t>
+      </w:r>
+      <w:proofErr w:type="spellStart"/>
+      <w:r>
+        <w:rPr>
+          <w:rFonts w:ascii="Times New Roman" w:hAnsi="Times New Roman" w:cs="Times New Roman"/>
+          <w:sz w:val="28"/>
+          <w:szCs w:val="28"/>
+          <w:lang w:val="en-US"/>
+        </w:rPr>
+        <w:t>AddAdditionalInfo</w:t>
+      </w:r>
+      <w:proofErr w:type="spellEnd"/>
+      <w:r>
+        <w:rPr>
+          <w:rFonts w:ascii="Times New Roman" w:hAnsi="Times New Roman" w:cs="Times New Roman"/>
+          <w:sz w:val="28"/>
+          <w:szCs w:val="28"/>
+          <w:lang w:val="en-US"/>
+        </w:rPr>
+        <w:t>&gt;}THEN{&lt;</w:t>
+      </w:r>
+      <w:proofErr w:type="spellStart"/>
       <w:r>
         <w:rPr>
           <w:rFonts w:ascii="Times New Roman" w:hAnsi="Times New Roman" w:cs="Times New Roman"/>
@@ -2293,16 +2532,24 @@
         </w:rPr>
         <w:t>AddAdditionalInfo.</w:t>
       </w:r>
-      <w:bookmarkStart w:id="0" w:name="_GoBack"/>
-      <w:bookmarkEnd w:id="0"/>
-      <w:r>
-        <w:rPr>
-          <w:rFonts w:ascii="Times New Roman" w:hAnsi="Times New Roman" w:cs="Times New Roman"/>
-          <w:sz w:val="28"/>
-          <w:szCs w:val="28"/>
-          <w:lang w:val="en-US"/>
-        </w:rPr>
-        <w:t>AdditionalInfo&gt;}</w:t>
+      <w:r>
+        <w:rPr>
+          <w:rFonts w:ascii="Times New Roman" w:hAnsi="Times New Roman" w:cs="Times New Roman"/>
+          <w:sz w:val="28"/>
+          <w:szCs w:val="28"/>
+          <w:lang w:val="en-US"/>
+        </w:rPr>
+        <w:t>AdditionalInfo</w:t>
+      </w:r>
+      <w:proofErr w:type="spellEnd"/>
+      <w:r>
+        <w:rPr>
+          <w:rFonts w:ascii="Times New Roman" w:hAnsi="Times New Roman" w:cs="Times New Roman"/>
+          <w:sz w:val="28"/>
+          <w:szCs w:val="28"/>
+          <w:lang w:val="en-US"/>
+        </w:rPr>
+        <w:t>&gt;}</w:t>
       </w:r>
       <w:r>
         <w:rPr>
@@ -2356,6 +2603,7 @@
         </w:rPr>
         <w:t>{&lt;</w:t>
       </w:r>
+      <w:proofErr w:type="spellStart"/>
       <w:r>
         <w:rPr>
           <w:rFonts w:ascii="Times New Roman" w:hAnsi="Times New Roman" w:cs="Times New Roman"/>
@@ -2365,6 +2613,7 @@
         </w:rPr>
         <w:t>TarifView</w:t>
       </w:r>
+      <w:proofErr w:type="spellEnd"/>
       <w:r>
         <w:rPr>
           <w:rFonts w:ascii="Times New Roman" w:hAnsi="Times New Roman" w:cs="Times New Roman"/>
@@ -2374,6 +2623,7 @@
         </w:rPr>
         <w:t>&gt;~</w:t>
       </w:r>
+      <w:proofErr w:type="spellStart"/>
       <w:r>
         <w:rPr>
           <w:rFonts w:ascii="Times New Roman" w:hAnsi="Times New Roman" w:cs="Times New Roman"/>
@@ -2382,6 +2632,7 @@
         </w:rPr>
         <w:t>долгосрочн</w:t>
       </w:r>
+      <w:proofErr w:type="spellEnd"/>
       <w:r>
         <w:rPr>
           <w:rFonts w:ascii="Times New Roman" w:hAnsi="Times New Roman" w:cs="Times New Roman"/>
@@ -2493,6 +2744,7 @@
         </w:rPr>
         <w:t>{&lt;</w:t>
       </w:r>
+      <w:proofErr w:type="spellStart"/>
       <w:r>
         <w:rPr>
           <w:rFonts w:ascii="Times New Roman" w:hAnsi="Times New Roman" w:cs="Times New Roman"/>
@@ -2502,6 +2754,7 @@
         </w:rPr>
         <w:t>ChangeDecree</w:t>
       </w:r>
+      <w:proofErr w:type="spellEnd"/>
       <w:r>
         <w:rPr>
           <w:rFonts w:ascii="Times New Roman" w:hAnsi="Times New Roman" w:cs="Times New Roman"/>
@@ -2535,6 +2788,7 @@
         </w:rPr>
         <w:t>Внести изменения в &lt;</w:t>
       </w:r>
+      <w:proofErr w:type="spellStart"/>
       <w:r>
         <w:rPr>
           <w:rFonts w:ascii="Times New Roman" w:hAnsi="Times New Roman" w:cs="Times New Roman"/>
@@ -2544,6 +2798,7 @@
         </w:rPr>
         <w:t>DecreeName</w:t>
       </w:r>
+      <w:proofErr w:type="spellEnd"/>
       <w:r>
         <w:rPr>
           <w:rFonts w:ascii="Times New Roman" w:hAnsi="Times New Roman" w:cs="Times New Roman"/>
@@ -2552,6 +2807,7 @@
         </w:rPr>
         <w:t>&gt;, изложив &lt;</w:t>
       </w:r>
+      <w:proofErr w:type="spellStart"/>
       <w:r>
         <w:rPr>
           <w:rFonts w:ascii="Times New Roman" w:hAnsi="Times New Roman" w:cs="Times New Roman"/>
@@ -2561,6 +2817,7 @@
         </w:rPr>
         <w:t>DecreeItem</w:t>
       </w:r>
+      <w:proofErr w:type="spellEnd"/>
       <w:r>
         <w:rPr>
           <w:rFonts w:ascii="Times New Roman" w:hAnsi="Times New Roman" w:cs="Times New Roman"/>
@@ -2614,6 +2871,7 @@
         </w:rPr>
         <w:t>{&lt;</w:t>
       </w:r>
+      <w:proofErr w:type="spellStart"/>
       <w:r>
         <w:rPr>
           <w:rFonts w:ascii="Times New Roman" w:hAnsi="Times New Roman" w:cs="Times New Roman"/>
@@ -2623,6 +2881,7 @@
         </w:rPr>
         <w:t>NotIndividualTarif</w:t>
       </w:r>
+      <w:proofErr w:type="spellEnd"/>
       <w:r>
         <w:rPr>
           <w:rFonts w:ascii="Times New Roman" w:hAnsi="Times New Roman" w:cs="Times New Roman"/>
@@ -2784,6 +3043,7 @@
         </w:rPr>
         <w:t xml:space="preserve"> &lt;</w:t>
       </w:r>
+      <w:proofErr w:type="spellStart"/>
       <w:r>
         <w:rPr>
           <w:rFonts w:ascii="Times New Roman" w:hAnsi="Times New Roman" w:cs="Times New Roman"/>
@@ -2793,6 +3053,7 @@
         </w:rPr>
         <w:t>TarifStartDate</w:t>
       </w:r>
+      <w:proofErr w:type="spellEnd"/>
       <w:r>
         <w:rPr>
           <w:rFonts w:ascii="Times New Roman" w:hAnsi="Times New Roman" w:cs="Times New Roman"/>
@@ -2835,6 +3096,7 @@
         </w:rPr>
         <w:t>.</w:t>
       </w:r>
+      <w:proofErr w:type="spellStart"/>
       <w:r>
         <w:rPr>
           <w:rFonts w:ascii="Times New Roman" w:hAnsi="Times New Roman" w:cs="Times New Roman"/>
@@ -2844,6 +3106,7 @@
         </w:rPr>
         <w:t>yyyy</w:t>
       </w:r>
+      <w:proofErr w:type="spellEnd"/>
       <w:r>
         <w:rPr>
           <w:rFonts w:ascii="Times New Roman" w:hAnsi="Times New Roman" w:cs="Times New Roman"/>
@@ -2884,6 +3147,7 @@
         </w:rPr>
         <w:t xml:space="preserve"> &lt;</w:t>
       </w:r>
+      <w:proofErr w:type="spellStart"/>
       <w:r>
         <w:rPr>
           <w:rFonts w:ascii="Times New Roman" w:hAnsi="Times New Roman" w:cs="Times New Roman"/>
@@ -2893,6 +3157,7 @@
         </w:rPr>
         <w:t>TarifEndDate</w:t>
       </w:r>
+      <w:proofErr w:type="spellEnd"/>
       <w:r>
         <w:rPr>
           <w:rFonts w:ascii="Times New Roman" w:hAnsi="Times New Roman" w:cs="Times New Roman"/>
@@ -2935,6 +3200,7 @@
         </w:rPr>
         <w:t>.</w:t>
       </w:r>
+      <w:proofErr w:type="spellStart"/>
       <w:r>
         <w:rPr>
           <w:rFonts w:ascii="Times New Roman" w:hAnsi="Times New Roman" w:cs="Times New Roman"/>
@@ -2944,6 +3210,7 @@
         </w:rPr>
         <w:t>yyyy</w:t>
       </w:r>
+      <w:proofErr w:type="spellEnd"/>
       <w:r>
         <w:rPr>
           <w:rFonts w:ascii="Times New Roman" w:hAnsi="Times New Roman" w:cs="Times New Roman"/>
@@ -3082,7 +3349,27 @@
                 <w:sz w:val="28"/>
                 <w:szCs w:val="28"/>
               </w:rPr>
-              <w:t>&lt;SignerPosition&gt;</w:t>
+              <w:t>&lt;</w:t>
+            </w:r>
+            <w:proofErr w:type="spellStart"/>
+            <w:r>
+              <w:rPr>
+                <w:b/>
+                <w:bCs/>
+                <w:sz w:val="28"/>
+                <w:szCs w:val="28"/>
+              </w:rPr>
+              <w:t>SignerPosition</w:t>
+            </w:r>
+            <w:proofErr w:type="spellEnd"/>
+            <w:r>
+              <w:rPr>
+                <w:b/>
+                <w:bCs/>
+                <w:sz w:val="28"/>
+                <w:szCs w:val="28"/>
+              </w:rPr>
+              <w:t>&gt;</w:t>
             </w:r>
           </w:p>
         </w:tc>
@@ -3157,7 +3444,7 @@
 </file>
 
 <file path=word/endnotes.xml><?xml version="1.0" encoding="utf-8"?>
-<w:endnotes xmlns:wpc="http://schemas.microsoft.com/office/word/2010/wordprocessingCanvas" xmlns:mc="http://schemas.openxmlformats.org/markup-compatibility/2006" xmlns:o="urn:schemas-microsoft-com:office:office" xmlns:r="http://schemas.openxmlformats.org/officeDocument/2006/relationships" xmlns:m="http://schemas.openxmlformats.org/officeDocument/2006/math" xmlns:v="urn:schemas-microsoft-com:vml" xmlns:wp14="http://schemas.microsoft.com/office/word/2010/wordprocessingDrawing" xmlns:wp="http://schemas.openxmlformats.org/drawingml/2006/wordprocessingDrawing" xmlns:w10="urn:schemas-microsoft-com:office:word" xmlns:w="http://schemas.openxmlformats.org/wordprocessingml/2006/main" xmlns:w14="http://schemas.microsoft.com/office/word/2010/wordml" xmlns:wpg="http://schemas.microsoft.com/office/word/2010/wordprocessingGroup" xmlns:wpi="http://schemas.microsoft.com/office/word/2010/wordprocessingInk" xmlns:wne="http://schemas.microsoft.com/office/word/2006/wordml" xmlns:wps="http://schemas.microsoft.com/office/word/2010/wordprocessingShape" mc:Ignorable="w14 wp14">
+<w:endnotes xmlns:wpc="http://schemas.microsoft.com/office/word/2010/wordprocessingCanvas" xmlns:cx="http://schemas.microsoft.com/office/drawing/2014/chartex" xmlns:cx1="http://schemas.microsoft.com/office/drawing/2015/9/8/chartex" xmlns:cx2="http://schemas.microsoft.com/office/drawing/2015/10/21/chartex" xmlns:cx3="http://schemas.microsoft.com/office/drawing/2016/5/9/chartex" xmlns:cx4="http://schemas.microsoft.com/office/drawing/2016/5/10/chartex" xmlns:cx5="http://schemas.microsoft.com/office/drawing/2016/5/11/chartex" xmlns:cx6="http://schemas.microsoft.com/office/drawing/2016/5/12/chartex" xmlns:cx7="http://schemas.microsoft.com/office/drawing/2016/5/13/chartex" xmlns:cx8="http://schemas.microsoft.com/office/drawing/2016/5/14/chartex" xmlns:mc="http://schemas.openxmlformats.org/markup-compatibility/2006" xmlns:aink="http://schemas.microsoft.com/office/drawing/2016/ink" xmlns:am3d="http://schemas.microsoft.com/office/drawing/2017/model3d" xmlns:o="urn:schemas-microsoft-com:office:office" xmlns:r="http://schemas.openxmlformats.org/officeDocument/2006/relationships" xmlns:m="http://schemas.openxmlformats.org/officeDocument/2006/math" xmlns:v="urn:schemas-microsoft-com:vml" xmlns:wp14="http://schemas.microsoft.com/office/word/2010/wordprocessingDrawing" xmlns:wp="http://schemas.openxmlformats.org/drawingml/2006/wordprocessingDrawing" xmlns:w10="urn:schemas-microsoft-com:office:word" xmlns:w="http://schemas.openxmlformats.org/wordprocessingml/2006/main" xmlns:w14="http://schemas.microsoft.com/office/word/2010/wordml" xmlns:w15="http://schemas.microsoft.com/office/word/2012/wordml" xmlns:w16cid="http://schemas.microsoft.com/office/word/2016/wordml/cid" xmlns:w16se="http://schemas.microsoft.com/office/word/2015/wordml/symex" xmlns:wpg="http://schemas.microsoft.com/office/word/2010/wordprocessingGroup" xmlns:wpi="http://schemas.microsoft.com/office/word/2010/wordprocessingInk" xmlns:wne="http://schemas.microsoft.com/office/word/2006/wordml" xmlns:wps="http://schemas.microsoft.com/office/word/2010/wordprocessingShape" mc:Ignorable="w14 w15 w16se w16cid wp14">
   <w:endnote w:type="separator" w:id="-1">
     <w:p>
       <w:r>
@@ -3176,7 +3463,7 @@
 </file>
 
 <file path=word/footnotes.xml><?xml version="1.0" encoding="utf-8"?>
-<w:footnotes xmlns:wpc="http://schemas.microsoft.com/office/word/2010/wordprocessingCanvas" xmlns:mc="http://schemas.openxmlformats.org/markup-compatibility/2006" xmlns:o="urn:schemas-microsoft-com:office:office" xmlns:r="http://schemas.openxmlformats.org/officeDocument/2006/relationships" xmlns:m="http://schemas.openxmlformats.org/officeDocument/2006/math" xmlns:v="urn:schemas-microsoft-com:vml" xmlns:wp14="http://schemas.microsoft.com/office/word/2010/wordprocessingDrawing" xmlns:wp="http://schemas.openxmlformats.org/drawingml/2006/wordprocessingDrawing" xmlns:w10="urn:schemas-microsoft-com:office:word" xmlns:w="http://schemas.openxmlformats.org/wordprocessingml/2006/main" xmlns:w14="http://schemas.microsoft.com/office/word/2010/wordml" xmlns:wpg="http://schemas.microsoft.com/office/word/2010/wordprocessingGroup" xmlns:wpi="http://schemas.microsoft.com/office/word/2010/wordprocessingInk" xmlns:wne="http://schemas.microsoft.com/office/word/2006/wordml" xmlns:wps="http://schemas.microsoft.com/office/word/2010/wordprocessingShape" mc:Ignorable="w14 wp14">
+<w:footnotes xmlns:wpc="http://schemas.microsoft.com/office/word/2010/wordprocessingCanvas" xmlns:cx="http://schemas.microsoft.com/office/drawing/2014/chartex" xmlns:cx1="http://schemas.microsoft.com/office/drawing/2015/9/8/chartex" xmlns:cx2="http://schemas.microsoft.com/office/drawing/2015/10/21/chartex" xmlns:cx3="http://schemas.microsoft.com/office/drawing/2016/5/9/chartex" xmlns:cx4="http://schemas.microsoft.com/office/drawing/2016/5/10/chartex" xmlns:cx5="http://schemas.microsoft.com/office/drawing/2016/5/11/chartex" xmlns:cx6="http://schemas.microsoft.com/office/drawing/2016/5/12/chartex" xmlns:cx7="http://schemas.microsoft.com/office/drawing/2016/5/13/chartex" xmlns:cx8="http://schemas.microsoft.com/office/drawing/2016/5/14/chartex" xmlns:mc="http://schemas.openxmlformats.org/markup-compatibility/2006" xmlns:aink="http://schemas.microsoft.com/office/drawing/2016/ink" xmlns:am3d="http://schemas.microsoft.com/office/drawing/2017/model3d" xmlns:o="urn:schemas-microsoft-com:office:office" xmlns:r="http://schemas.openxmlformats.org/officeDocument/2006/relationships" xmlns:m="http://schemas.openxmlformats.org/officeDocument/2006/math" xmlns:v="urn:schemas-microsoft-com:vml" xmlns:wp14="http://schemas.microsoft.com/office/word/2010/wordprocessingDrawing" xmlns:wp="http://schemas.openxmlformats.org/drawingml/2006/wordprocessingDrawing" xmlns:w10="urn:schemas-microsoft-com:office:word" xmlns:w="http://schemas.openxmlformats.org/wordprocessingml/2006/main" xmlns:w14="http://schemas.microsoft.com/office/word/2010/wordml" xmlns:w15="http://schemas.microsoft.com/office/word/2012/wordml" xmlns:w16cid="http://schemas.microsoft.com/office/word/2016/wordml/cid" xmlns:w16se="http://schemas.microsoft.com/office/word/2015/wordml/symex" xmlns:wpg="http://schemas.microsoft.com/office/word/2010/wordprocessingGroup" xmlns:wpi="http://schemas.microsoft.com/office/word/2010/wordprocessingInk" xmlns:wne="http://schemas.microsoft.com/office/word/2006/wordml" xmlns:wps="http://schemas.microsoft.com/office/word/2010/wordprocessingShape" mc:Ignorable="w14 w15 w16se w16cid wp14">
   <w:footnote w:type="separator" w:id="-1">
     <w:p>
       <w:r>
@@ -3195,8 +3482,8 @@
 </file>
 
 <file path=word/numbering.xml><?xml version="1.0" encoding="utf-8"?>
-<w:numbering xmlns:wpc="http://schemas.microsoft.com/office/word/2010/wordprocessingCanvas" xmlns:mc="http://schemas.openxmlformats.org/markup-compatibility/2006" xmlns:o="urn:schemas-microsoft-com:office:office" xmlns:r="http://schemas.openxmlformats.org/officeDocument/2006/relationships" xmlns:m="http://schemas.openxmlformats.org/officeDocument/2006/math" xmlns:v="urn:schemas-microsoft-com:vml" xmlns:wp14="http://schemas.microsoft.com/office/word/2010/wordprocessingDrawing" xmlns:wp="http://schemas.openxmlformats.org/drawingml/2006/wordprocessingDrawing" xmlns:w10="urn:schemas-microsoft-com:office:word" xmlns:w="http://schemas.openxmlformats.org/wordprocessingml/2006/main" xmlns:w14="http://schemas.microsoft.com/office/word/2010/wordml" xmlns:wpg="http://schemas.microsoft.com/office/word/2010/wordprocessingGroup" xmlns:wpi="http://schemas.microsoft.com/office/word/2010/wordprocessingInk" xmlns:wne="http://schemas.microsoft.com/office/word/2006/wordml" xmlns:wps="http://schemas.microsoft.com/office/word/2010/wordprocessingShape" mc:Ignorable="w14 wp14">
-  <w:abstractNum w:abstractNumId="0">
+<w:numbering xmlns:wpc="http://schemas.microsoft.com/office/word/2010/wordprocessingCanvas" xmlns:cx="http://schemas.microsoft.com/office/drawing/2014/chartex" xmlns:cx1="http://schemas.microsoft.com/office/drawing/2015/9/8/chartex" xmlns:cx2="http://schemas.microsoft.com/office/drawing/2015/10/21/chartex" xmlns:cx3="http://schemas.microsoft.com/office/drawing/2016/5/9/chartex" xmlns:cx4="http://schemas.microsoft.com/office/drawing/2016/5/10/chartex" xmlns:cx5="http://schemas.microsoft.com/office/drawing/2016/5/11/chartex" xmlns:cx6="http://schemas.microsoft.com/office/drawing/2016/5/12/chartex" xmlns:cx7="http://schemas.microsoft.com/office/drawing/2016/5/13/chartex" xmlns:cx8="http://schemas.microsoft.com/office/drawing/2016/5/14/chartex" xmlns:mc="http://schemas.openxmlformats.org/markup-compatibility/2006" xmlns:aink="http://schemas.microsoft.com/office/drawing/2016/ink" xmlns:am3d="http://schemas.microsoft.com/office/drawing/2017/model3d" xmlns:o="urn:schemas-microsoft-com:office:office" xmlns:r="http://schemas.openxmlformats.org/officeDocument/2006/relationships" xmlns:m="http://schemas.openxmlformats.org/officeDocument/2006/math" xmlns:v="urn:schemas-microsoft-com:vml" xmlns:wp14="http://schemas.microsoft.com/office/word/2010/wordprocessingDrawing" xmlns:wp="http://schemas.openxmlformats.org/drawingml/2006/wordprocessingDrawing" xmlns:w10="urn:schemas-microsoft-com:office:word" xmlns:w="http://schemas.openxmlformats.org/wordprocessingml/2006/main" xmlns:w14="http://schemas.microsoft.com/office/word/2010/wordml" xmlns:w15="http://schemas.microsoft.com/office/word/2012/wordml" xmlns:w16cid="http://schemas.microsoft.com/office/word/2016/wordml/cid" xmlns:w16se="http://schemas.microsoft.com/office/word/2015/wordml/symex" xmlns:wpg="http://schemas.microsoft.com/office/word/2010/wordprocessingGroup" xmlns:wpi="http://schemas.microsoft.com/office/word/2010/wordprocessingInk" xmlns:wne="http://schemas.microsoft.com/office/word/2006/wordml" xmlns:wps="http://schemas.microsoft.com/office/word/2010/wordprocessingShape" mc:Ignorable="w14 w15 w16se w16cid wp14">
+  <w:abstractNum w:abstractNumId="0" w15:restartNumberingAfterBreak="0">
     <w:nsid w:val="2EDB4877"/>
     <w:multiLevelType w:val="multilevel"/>
     <w:tmpl w:val="B9F20B00"/>
@@ -3316,7 +3603,7 @@
 </file>
 
 <file path=word/styles.xml><?xml version="1.0" encoding="utf-8"?>
-<w:styles xmlns:mc="http://schemas.openxmlformats.org/markup-compatibility/2006" xmlns:r="http://schemas.openxmlformats.org/officeDocument/2006/relationships" xmlns:w="http://schemas.openxmlformats.org/wordprocessingml/2006/main" xmlns:w14="http://schemas.microsoft.com/office/word/2010/wordml" mc:Ignorable="w14">
+<w:styles xmlns:mc="http://schemas.openxmlformats.org/markup-compatibility/2006" xmlns:r="http://schemas.openxmlformats.org/officeDocument/2006/relationships" xmlns:w="http://schemas.openxmlformats.org/wordprocessingml/2006/main" xmlns:w14="http://schemas.microsoft.com/office/word/2010/wordml" xmlns:w15="http://schemas.microsoft.com/office/word/2012/wordml" xmlns:w16cid="http://schemas.microsoft.com/office/word/2016/wordml/cid" xmlns:w16se="http://schemas.microsoft.com/office/word/2015/wordml/symex" mc:Ignorable="w14 w15 w16se w16cid">
   <w:docDefaults>
     <w:rPrDefault>
       <w:rPr>
@@ -3326,142 +3613,375 @@
     </w:rPrDefault>
     <w:pPrDefault/>
   </w:docDefaults>
-  <w:latentStyles w:defLockedState="0" w:defUIPriority="0" w:defSemiHidden="1" w:defUnhideWhenUsed="1" w:defQFormat="0" w:count="267">
-    <w:lsdException w:name="Normal" w:semiHidden="0" w:unhideWhenUsed="0" w:qFormat="1"/>
-    <w:lsdException w:name="heading 1" w:semiHidden="0" w:unhideWhenUsed="0" w:qFormat="1"/>
-    <w:lsdException w:name="heading 2" w:qFormat="1"/>
-    <w:lsdException w:name="heading 3" w:qFormat="1"/>
-    <w:lsdException w:name="heading 4" w:qFormat="1"/>
-    <w:lsdException w:name="heading 5" w:qFormat="1"/>
-    <w:lsdException w:name="heading 6" w:qFormat="1"/>
-    <w:lsdException w:name="heading 7" w:qFormat="1"/>
-    <w:lsdException w:name="heading 8" w:qFormat="1"/>
-    <w:lsdException w:name="heading 9" w:qFormat="1"/>
-    <w:lsdException w:name="caption" w:qFormat="1"/>
-    <w:lsdException w:name="table of authorities" w:semiHidden="0" w:unhideWhenUsed="0"/>
-    <w:lsdException w:name="List" w:semiHidden="0" w:unhideWhenUsed="0"/>
-    <w:lsdException w:name="List Bullet" w:semiHidden="0" w:unhideWhenUsed="0"/>
-    <w:lsdException w:name="Title" w:semiHidden="0" w:unhideWhenUsed="0" w:qFormat="1"/>
-    <w:lsdException w:name="List Continue 2" w:semiHidden="0" w:unhideWhenUsed="0"/>
-    <w:lsdException w:name="List Continue 3" w:semiHidden="0" w:unhideWhenUsed="0"/>
-    <w:lsdException w:name="List Continue 4" w:semiHidden="0" w:unhideWhenUsed="0"/>
-    <w:lsdException w:name="List Continue 5" w:semiHidden="0" w:unhideWhenUsed="0"/>
-    <w:lsdException w:name="Subtitle" w:semiHidden="0" w:unhideWhenUsed="0" w:qFormat="1"/>
-    <w:lsdException w:name="Strong" w:semiHidden="0" w:unhideWhenUsed="0" w:qFormat="1"/>
-    <w:lsdException w:name="Emphasis" w:semiHidden="0" w:unhideWhenUsed="0" w:qFormat="1"/>
-    <w:lsdException w:name="Balloon Text" w:semiHidden="0" w:unhideWhenUsed="0"/>
-    <w:lsdException w:name="Table Grid" w:semiHidden="0" w:uiPriority="39" w:unhideWhenUsed="0"/>
-    <w:lsdException w:name="Placeholder Text" w:uiPriority="99" w:unhideWhenUsed="0"/>
-    <w:lsdException w:name="No Spacing" w:semiHidden="0" w:uiPriority="1" w:unhideWhenUsed="0" w:qFormat="1"/>
-    <w:lsdException w:name="Light Shading" w:semiHidden="0" w:uiPriority="60" w:unhideWhenUsed="0"/>
-    <w:lsdException w:name="Light List" w:semiHidden="0" w:uiPriority="61" w:unhideWhenUsed="0"/>
-    <w:lsdException w:name="Light Grid" w:semiHidden="0" w:uiPriority="62" w:unhideWhenUsed="0"/>
-    <w:lsdException w:name="Medium Shading 1" w:semiHidden="0" w:uiPriority="63" w:unhideWhenUsed="0"/>
-    <w:lsdException w:name="Medium Shading 2" w:semiHidden="0" w:uiPriority="64" w:unhideWhenUsed="0"/>
-    <w:lsdException w:name="Medium List 1" w:semiHidden="0" w:uiPriority="65" w:unhideWhenUsed="0"/>
-    <w:lsdException w:name="Medium List 2" w:semiHidden="0" w:uiPriority="66" w:unhideWhenUsed="0"/>
-    <w:lsdException w:name="Medium Grid 1" w:semiHidden="0" w:uiPriority="67" w:unhideWhenUsed="0"/>
-    <w:lsdException w:name="Medium Grid 2" w:semiHidden="0" w:uiPriority="68" w:unhideWhenUsed="0"/>
-    <w:lsdException w:name="Medium Grid 3" w:semiHidden="0" w:uiPriority="69" w:unhideWhenUsed="0"/>
-    <w:lsdException w:name="Dark List" w:semiHidden="0" w:uiPriority="70" w:unhideWhenUsed="0"/>
-    <w:lsdException w:name="Colorful Shading" w:semiHidden="0" w:uiPriority="71" w:unhideWhenUsed="0"/>
-    <w:lsdException w:name="Colorful List" w:semiHidden="0" w:uiPriority="72" w:unhideWhenUsed="0"/>
-    <w:lsdException w:name="Colorful Grid" w:semiHidden="0" w:uiPriority="73" w:unhideWhenUsed="0"/>
-    <w:lsdException w:name="Light Shading Accent 1" w:semiHidden="0" w:uiPriority="60" w:unhideWhenUsed="0"/>
-    <w:lsdException w:name="Light List Accent 1" w:semiHidden="0" w:uiPriority="61" w:unhideWhenUsed="0"/>
-    <w:lsdException w:name="Light Grid Accent 1" w:semiHidden="0" w:uiPriority="62" w:unhideWhenUsed="0"/>
-    <w:lsdException w:name="Medium Shading 1 Accent 1" w:semiHidden="0" w:uiPriority="63" w:unhideWhenUsed="0"/>
-    <w:lsdException w:name="Medium Shading 2 Accent 1" w:semiHidden="0" w:uiPriority="64" w:unhideWhenUsed="0"/>
-    <w:lsdException w:name="Medium List 1 Accent 1" w:semiHidden="0" w:uiPriority="65" w:unhideWhenUsed="0"/>
-    <w:lsdException w:name="Revision" w:uiPriority="99" w:unhideWhenUsed="0"/>
-    <w:lsdException w:name="List Paragraph" w:semiHidden="0" w:uiPriority="34" w:unhideWhenUsed="0" w:qFormat="1"/>
-    <w:lsdException w:name="Quote" w:semiHidden="0" w:uiPriority="29" w:unhideWhenUsed="0" w:qFormat="1"/>
-    <w:lsdException w:name="Intense Quote" w:semiHidden="0" w:uiPriority="30" w:unhideWhenUsed="0" w:qFormat="1"/>
-    <w:lsdException w:name="Medium List 2 Accent 1" w:semiHidden="0" w:uiPriority="66" w:unhideWhenUsed="0"/>
-    <w:lsdException w:name="Medium Grid 1 Accent 1" w:semiHidden="0" w:uiPriority="67" w:unhideWhenUsed="0"/>
-    <w:lsdException w:name="Medium Grid 2 Accent 1" w:semiHidden="0" w:uiPriority="68" w:unhideWhenUsed="0"/>
-    <w:lsdException w:name="Medium Grid 3 Accent 1" w:semiHidden="0" w:uiPriority="69" w:unhideWhenUsed="0"/>
-    <w:lsdException w:name="Dark List Accent 1" w:semiHidden="0" w:uiPriority="70" w:unhideWhenUsed="0"/>
-    <w:lsdException w:name="Colorful Shading Accent 1" w:semiHidden="0" w:uiPriority="71" w:unhideWhenUsed="0"/>
-    <w:lsdException w:name="Colorful List Accent 1" w:semiHidden="0" w:uiPriority="72" w:unhideWhenUsed="0"/>
-    <w:lsdException w:name="Colorful Grid Accent 1" w:semiHidden="0" w:uiPriority="73" w:unhideWhenUsed="0"/>
-    <w:lsdException w:name="Light Shading Accent 2" w:semiHidden="0" w:uiPriority="60" w:unhideWhenUsed="0"/>
-    <w:lsdException w:name="Light List Accent 2" w:semiHidden="0" w:uiPriority="61" w:unhideWhenUsed="0"/>
-    <w:lsdException w:name="Light Grid Accent 2" w:semiHidden="0" w:uiPriority="62" w:unhideWhenUsed="0"/>
-    <w:lsdException w:name="Medium Shading 1 Accent 2" w:semiHidden="0" w:uiPriority="63" w:unhideWhenUsed="0"/>
-    <w:lsdException w:name="Medium Shading 2 Accent 2" w:semiHidden="0" w:uiPriority="64" w:unhideWhenUsed="0"/>
-    <w:lsdException w:name="Medium List 1 Accent 2" w:semiHidden="0" w:uiPriority="65" w:unhideWhenUsed="0"/>
-    <w:lsdException w:name="Medium List 2 Accent 2" w:semiHidden="0" w:uiPriority="66" w:unhideWhenUsed="0"/>
-    <w:lsdException w:name="Medium Grid 1 Accent 2" w:semiHidden="0" w:uiPriority="67" w:unhideWhenUsed="0"/>
-    <w:lsdException w:name="Medium Grid 2 Accent 2" w:semiHidden="0" w:uiPriority="68" w:unhideWhenUsed="0"/>
-    <w:lsdException w:name="Medium Grid 3 Accent 2" w:semiHidden="0" w:uiPriority="69" w:unhideWhenUsed="0"/>
-    <w:lsdException w:name="Dark List Accent 2" w:semiHidden="0" w:uiPriority="70" w:unhideWhenUsed="0"/>
-    <w:lsdException w:name="Colorful Shading Accent 2" w:semiHidden="0" w:uiPriority="71" w:unhideWhenUsed="0"/>
-    <w:lsdException w:name="Colorful List Accent 2" w:semiHidden="0" w:uiPriority="72" w:unhideWhenUsed="0"/>
-    <w:lsdException w:name="Colorful Grid Accent 2" w:semiHidden="0" w:uiPriority="73" w:unhideWhenUsed="0"/>
-    <w:lsdException w:name="Light Shading Accent 3" w:semiHidden="0" w:uiPriority="60" w:unhideWhenUsed="0"/>
-    <w:lsdException w:name="Light List Accent 3" w:semiHidden="0" w:uiPriority="61" w:unhideWhenUsed="0"/>
-    <w:lsdException w:name="Light Grid Accent 3" w:semiHidden="0" w:uiPriority="62" w:unhideWhenUsed="0"/>
-    <w:lsdException w:name="Medium Shading 1 Accent 3" w:semiHidden="0" w:uiPriority="63" w:unhideWhenUsed="0"/>
-    <w:lsdException w:name="Medium Shading 2 Accent 3" w:semiHidden="0" w:uiPriority="64" w:unhideWhenUsed="0"/>
-    <w:lsdException w:name="Medium List 1 Accent 3" w:semiHidden="0" w:uiPriority="65" w:unhideWhenUsed="0"/>
-    <w:lsdException w:name="Medium List 2 Accent 3" w:semiHidden="0" w:uiPriority="66" w:unhideWhenUsed="0"/>
-    <w:lsdException w:name="Medium Grid 1 Accent 3" w:semiHidden="0" w:uiPriority="67" w:unhideWhenUsed="0"/>
-    <w:lsdException w:name="Medium Grid 2 Accent 3" w:semiHidden="0" w:uiPriority="68" w:unhideWhenUsed="0"/>
-    <w:lsdException w:name="Medium Grid 3 Accent 3" w:semiHidden="0" w:uiPriority="69" w:unhideWhenUsed="0"/>
-    <w:lsdException w:name="Dark List Accent 3" w:semiHidden="0" w:uiPriority="70" w:unhideWhenUsed="0"/>
-    <w:lsdException w:name="Colorful Shading Accent 3" w:semiHidden="0" w:uiPriority="71" w:unhideWhenUsed="0"/>
-    <w:lsdException w:name="Colorful List Accent 3" w:semiHidden="0" w:uiPriority="72" w:unhideWhenUsed="0"/>
-    <w:lsdException w:name="Colorful Grid Accent 3" w:semiHidden="0" w:uiPriority="73" w:unhideWhenUsed="0"/>
-    <w:lsdException w:name="Light Shading Accent 4" w:semiHidden="0" w:uiPriority="60" w:unhideWhenUsed="0"/>
-    <w:lsdException w:name="Light List Accent 4" w:semiHidden="0" w:uiPriority="61" w:unhideWhenUsed="0"/>
-    <w:lsdException w:name="Light Grid Accent 4" w:semiHidden="0" w:uiPriority="62" w:unhideWhenUsed="0"/>
-    <w:lsdException w:name="Medium Shading 1 Accent 4" w:semiHidden="0" w:uiPriority="63" w:unhideWhenUsed="0"/>
-    <w:lsdException w:name="Medium Shading 2 Accent 4" w:semiHidden="0" w:uiPriority="64" w:unhideWhenUsed="0"/>
-    <w:lsdException w:name="Medium List 1 Accent 4" w:semiHidden="0" w:uiPriority="65" w:unhideWhenUsed="0"/>
-    <w:lsdException w:name="Medium List 2 Accent 4" w:semiHidden="0" w:uiPriority="66" w:unhideWhenUsed="0"/>
-    <w:lsdException w:name="Medium Grid 1 Accent 4" w:semiHidden="0" w:uiPriority="67" w:unhideWhenUsed="0"/>
-    <w:lsdException w:name="Medium Grid 2 Accent 4" w:semiHidden="0" w:uiPriority="68" w:unhideWhenUsed="0"/>
-    <w:lsdException w:name="Medium Grid 3 Accent 4" w:semiHidden="0" w:uiPriority="69" w:unhideWhenUsed="0"/>
-    <w:lsdException w:name="Dark List Accent 4" w:semiHidden="0" w:uiPriority="70" w:unhideWhenUsed="0"/>
-    <w:lsdException w:name="Colorful Shading Accent 4" w:semiHidden="0" w:uiPriority="71" w:unhideWhenUsed="0"/>
-    <w:lsdException w:name="Colorful List Accent 4" w:semiHidden="0" w:uiPriority="72" w:unhideWhenUsed="0"/>
-    <w:lsdException w:name="Colorful Grid Accent 4" w:semiHidden="0" w:uiPriority="73" w:unhideWhenUsed="0"/>
-    <w:lsdException w:name="Light Shading Accent 5" w:semiHidden="0" w:uiPriority="60" w:unhideWhenUsed="0"/>
-    <w:lsdException w:name="Light List Accent 5" w:semiHidden="0" w:uiPriority="61" w:unhideWhenUsed="0"/>
-    <w:lsdException w:name="Light Grid Accent 5" w:semiHidden="0" w:uiPriority="62" w:unhideWhenUsed="0"/>
-    <w:lsdException w:name="Medium Shading 1 Accent 5" w:semiHidden="0" w:uiPriority="63" w:unhideWhenUsed="0"/>
-    <w:lsdException w:name="Medium Shading 2 Accent 5" w:semiHidden="0" w:uiPriority="64" w:unhideWhenUsed="0"/>
-    <w:lsdException w:name="Medium List 1 Accent 5" w:semiHidden="0" w:uiPriority="65" w:unhideWhenUsed="0"/>
-    <w:lsdException w:name="Medium List 2 Accent 5" w:semiHidden="0" w:uiPriority="66" w:unhideWhenUsed="0"/>
-    <w:lsdException w:name="Medium Grid 1 Accent 5" w:semiHidden="0" w:uiPriority="67" w:unhideWhenUsed="0"/>
-    <w:lsdException w:name="Medium Grid 2 Accent 5" w:semiHidden="0" w:uiPriority="68" w:unhideWhenUsed="0"/>
-    <w:lsdException w:name="Medium Grid 3 Accent 5" w:semiHidden="0" w:uiPriority="69" w:unhideWhenUsed="0"/>
-    <w:lsdException w:name="Dark List Accent 5" w:semiHidden="0" w:uiPriority="70" w:unhideWhenUsed="0"/>
-    <w:lsdException w:name="Colorful Shading Accent 5" w:semiHidden="0" w:uiPriority="71" w:unhideWhenUsed="0"/>
-    <w:lsdException w:name="Colorful List Accent 5" w:semiHidden="0" w:uiPriority="72" w:unhideWhenUsed="0"/>
-    <w:lsdException w:name="Colorful Grid Accent 5" w:semiHidden="0" w:uiPriority="73" w:unhideWhenUsed="0"/>
-    <w:lsdException w:name="Light Shading Accent 6" w:semiHidden="0" w:uiPriority="60" w:unhideWhenUsed="0"/>
-    <w:lsdException w:name="Light List Accent 6" w:semiHidden="0" w:uiPriority="61" w:unhideWhenUsed="0"/>
-    <w:lsdException w:name="Light Grid Accent 6" w:semiHidden="0" w:uiPriority="62" w:unhideWhenUsed="0"/>
-    <w:lsdException w:name="Medium Shading 1 Accent 6" w:semiHidden="0" w:uiPriority="63" w:unhideWhenUsed="0"/>
-    <w:lsdException w:name="Medium Shading 2 Accent 6" w:semiHidden="0" w:uiPriority="64" w:unhideWhenUsed="0"/>
-    <w:lsdException w:name="Medium List 1 Accent 6" w:semiHidden="0" w:uiPriority="65" w:unhideWhenUsed="0"/>
-    <w:lsdException w:name="Medium List 2 Accent 6" w:semiHidden="0" w:uiPriority="66" w:unhideWhenUsed="0"/>
-    <w:lsdException w:name="Medium Grid 1 Accent 6" w:semiHidden="0" w:uiPriority="67" w:unhideWhenUsed="0"/>
-    <w:lsdException w:name="Medium Grid 2 Accent 6" w:semiHidden="0" w:uiPriority="68" w:unhideWhenUsed="0"/>
-    <w:lsdException w:name="Medium Grid 3 Accent 6" w:semiHidden="0" w:uiPriority="69" w:unhideWhenUsed="0"/>
-    <w:lsdException w:name="Dark List Accent 6" w:semiHidden="0" w:uiPriority="70" w:unhideWhenUsed="0"/>
-    <w:lsdException w:name="Colorful Shading Accent 6" w:semiHidden="0" w:uiPriority="71" w:unhideWhenUsed="0"/>
-    <w:lsdException w:name="Colorful List Accent 6" w:semiHidden="0" w:uiPriority="72" w:unhideWhenUsed="0"/>
-    <w:lsdException w:name="Colorful Grid Accent 6" w:semiHidden="0" w:uiPriority="73" w:unhideWhenUsed="0"/>
-    <w:lsdException w:name="Subtle Emphasis" w:semiHidden="0" w:uiPriority="19" w:unhideWhenUsed="0" w:qFormat="1"/>
-    <w:lsdException w:name="Intense Emphasis" w:semiHidden="0" w:uiPriority="21" w:unhideWhenUsed="0" w:qFormat="1"/>
-    <w:lsdException w:name="Subtle Reference" w:semiHidden="0" w:uiPriority="31" w:unhideWhenUsed="0" w:qFormat="1"/>
-    <w:lsdException w:name="Intense Reference" w:semiHidden="0" w:uiPriority="32" w:unhideWhenUsed="0" w:qFormat="1"/>
-    <w:lsdException w:name="Book Title" w:semiHidden="0" w:uiPriority="33" w:unhideWhenUsed="0" w:qFormat="1"/>
-    <w:lsdException w:name="Bibliography" w:uiPriority="37"/>
-    <w:lsdException w:name="TOC Heading" w:uiPriority="39" w:qFormat="1"/>
+  <w:latentStyles w:defLockedState="0" w:defUIPriority="0" w:defSemiHidden="0" w:defUnhideWhenUsed="0" w:defQFormat="0" w:count="376">
+    <w:lsdException w:name="Normal" w:qFormat="1"/>
+    <w:lsdException w:name="heading 1" w:qFormat="1"/>
+    <w:lsdException w:name="heading 2" w:semiHidden="1" w:unhideWhenUsed="1" w:qFormat="1"/>
+    <w:lsdException w:name="heading 3" w:semiHidden="1" w:unhideWhenUsed="1" w:qFormat="1"/>
+    <w:lsdException w:name="heading 4" w:semiHidden="1" w:unhideWhenUsed="1" w:qFormat="1"/>
+    <w:lsdException w:name="heading 5" w:semiHidden="1" w:unhideWhenUsed="1" w:qFormat="1"/>
+    <w:lsdException w:name="heading 6" w:semiHidden="1" w:unhideWhenUsed="1" w:qFormat="1"/>
+    <w:lsdException w:name="heading 7" w:semiHidden="1" w:unhideWhenUsed="1" w:qFormat="1"/>
+    <w:lsdException w:name="heading 8" w:semiHidden="1" w:unhideWhenUsed="1" w:qFormat="1"/>
+    <w:lsdException w:name="heading 9" w:semiHidden="1" w:unhideWhenUsed="1" w:qFormat="1"/>
+    <w:lsdException w:name="index 1" w:semiHidden="1" w:unhideWhenUsed="1"/>
+    <w:lsdException w:name="index 2" w:semiHidden="1" w:unhideWhenUsed="1"/>
+    <w:lsdException w:name="index 3" w:semiHidden="1" w:unhideWhenUsed="1"/>
+    <w:lsdException w:name="index 4" w:semiHidden="1" w:unhideWhenUsed="1"/>
+    <w:lsdException w:name="index 5" w:semiHidden="1" w:unhideWhenUsed="1"/>
+    <w:lsdException w:name="index 6" w:semiHidden="1" w:unhideWhenUsed="1"/>
+    <w:lsdException w:name="index 7" w:semiHidden="1" w:unhideWhenUsed="1"/>
+    <w:lsdException w:name="index 8" w:semiHidden="1" w:unhideWhenUsed="1"/>
+    <w:lsdException w:name="index 9" w:semiHidden="1" w:unhideWhenUsed="1"/>
+    <w:lsdException w:name="toc 1" w:semiHidden="1" w:unhideWhenUsed="1"/>
+    <w:lsdException w:name="toc 2" w:semiHidden="1" w:unhideWhenUsed="1"/>
+    <w:lsdException w:name="toc 3" w:semiHidden="1" w:unhideWhenUsed="1"/>
+    <w:lsdException w:name="toc 4" w:semiHidden="1" w:unhideWhenUsed="1"/>
+    <w:lsdException w:name="toc 5" w:semiHidden="1" w:unhideWhenUsed="1"/>
+    <w:lsdException w:name="toc 6" w:semiHidden="1" w:unhideWhenUsed="1"/>
+    <w:lsdException w:name="toc 7" w:semiHidden="1" w:unhideWhenUsed="1"/>
+    <w:lsdException w:name="toc 8" w:semiHidden="1" w:unhideWhenUsed="1"/>
+    <w:lsdException w:name="toc 9" w:semiHidden="1" w:unhideWhenUsed="1"/>
+    <w:lsdException w:name="Normal Indent" w:semiHidden="1" w:unhideWhenUsed="1"/>
+    <w:lsdException w:name="footnote text" w:semiHidden="1" w:unhideWhenUsed="1"/>
+    <w:lsdException w:name="annotation text" w:semiHidden="1" w:unhideWhenUsed="1"/>
+    <w:lsdException w:name="header" w:semiHidden="1" w:unhideWhenUsed="1"/>
+    <w:lsdException w:name="footer" w:semiHidden="1" w:unhideWhenUsed="1"/>
+    <w:lsdException w:name="index heading" w:semiHidden="1" w:unhideWhenUsed="1"/>
+    <w:lsdException w:name="caption" w:semiHidden="1" w:unhideWhenUsed="1" w:qFormat="1"/>
+    <w:lsdException w:name="table of figures" w:semiHidden="1" w:unhideWhenUsed="1"/>
+    <w:lsdException w:name="envelope address" w:semiHidden="1" w:unhideWhenUsed="1"/>
+    <w:lsdException w:name="envelope return" w:semiHidden="1" w:unhideWhenUsed="1"/>
+    <w:lsdException w:name="footnote reference" w:semiHidden="1" w:unhideWhenUsed="1"/>
+    <w:lsdException w:name="annotation reference" w:semiHidden="1" w:unhideWhenUsed="1"/>
+    <w:lsdException w:name="line number" w:semiHidden="1" w:unhideWhenUsed="1"/>
+    <w:lsdException w:name="page number" w:semiHidden="1" w:unhideWhenUsed="1"/>
+    <w:lsdException w:name="endnote reference" w:semiHidden="1" w:unhideWhenUsed="1"/>
+    <w:lsdException w:name="endnote text" w:semiHidden="1" w:unhideWhenUsed="1"/>
+    <w:lsdException w:name="macro" w:semiHidden="1" w:unhideWhenUsed="1"/>
+    <w:lsdException w:name="toa heading" w:semiHidden="1" w:unhideWhenUsed="1"/>
+    <w:lsdException w:name="List Number" w:semiHidden="1" w:unhideWhenUsed="1"/>
+    <w:lsdException w:name="List 2" w:semiHidden="1" w:unhideWhenUsed="1"/>
+    <w:lsdException w:name="List 3" w:semiHidden="1" w:unhideWhenUsed="1"/>
+    <w:lsdException w:name="List 4" w:semiHidden="1" w:unhideWhenUsed="1"/>
+    <w:lsdException w:name="List 5" w:semiHidden="1" w:unhideWhenUsed="1"/>
+    <w:lsdException w:name="List Bullet 2" w:semiHidden="1" w:unhideWhenUsed="1"/>
+    <w:lsdException w:name="List Bullet 3" w:semiHidden="1" w:unhideWhenUsed="1"/>
+    <w:lsdException w:name="List Bullet 4" w:semiHidden="1" w:unhideWhenUsed="1"/>
+    <w:lsdException w:name="List Bullet 5" w:semiHidden="1" w:unhideWhenUsed="1"/>
+    <w:lsdException w:name="List Number 2" w:semiHidden="1" w:unhideWhenUsed="1"/>
+    <w:lsdException w:name="List Number 3" w:semiHidden="1" w:unhideWhenUsed="1"/>
+    <w:lsdException w:name="List Number 4" w:semiHidden="1" w:unhideWhenUsed="1"/>
+    <w:lsdException w:name="List Number 5" w:semiHidden="1" w:unhideWhenUsed="1"/>
+    <w:lsdException w:name="Title" w:qFormat="1"/>
+    <w:lsdException w:name="Closing" w:semiHidden="1" w:unhideWhenUsed="1"/>
+    <w:lsdException w:name="Signature" w:semiHidden="1" w:unhideWhenUsed="1"/>
+    <w:lsdException w:name="Default Paragraph Font" w:semiHidden="1" w:unhideWhenUsed="1"/>
+    <w:lsdException w:name="Body Text" w:semiHidden="1" w:unhideWhenUsed="1"/>
+    <w:lsdException w:name="Body Text Indent" w:semiHidden="1" w:unhideWhenUsed="1"/>
+    <w:lsdException w:name="List Continue" w:semiHidden="1" w:unhideWhenUsed="1"/>
+    <w:lsdException w:name="Message Header" w:semiHidden="1" w:unhideWhenUsed="1"/>
+    <w:lsdException w:name="Subtitle" w:qFormat="1"/>
+    <w:lsdException w:name="Salutation" w:semiHidden="1" w:unhideWhenUsed="1"/>
+    <w:lsdException w:name="Date" w:semiHidden="1" w:unhideWhenUsed="1"/>
+    <w:lsdException w:name="Body Text First Indent" w:semiHidden="1" w:unhideWhenUsed="1"/>
+    <w:lsdException w:name="Body Text First Indent 2" w:semiHidden="1" w:unhideWhenUsed="1"/>
+    <w:lsdException w:name="Note Heading" w:semiHidden="1" w:unhideWhenUsed="1"/>
+    <w:lsdException w:name="Body Text 2" w:semiHidden="1" w:unhideWhenUsed="1"/>
+    <w:lsdException w:name="Body Text 3" w:semiHidden="1" w:unhideWhenUsed="1"/>
+    <w:lsdException w:name="Body Text Indent 2" w:semiHidden="1" w:unhideWhenUsed="1"/>
+    <w:lsdException w:name="Body Text Indent 3" w:semiHidden="1" w:unhideWhenUsed="1"/>
+    <w:lsdException w:name="Block Text" w:semiHidden="1" w:unhideWhenUsed="1"/>
+    <w:lsdException w:name="Hyperlink" w:semiHidden="1" w:unhideWhenUsed="1"/>
+    <w:lsdException w:name="FollowedHyperlink" w:semiHidden="1" w:unhideWhenUsed="1"/>
+    <w:lsdException w:name="Strong" w:qFormat="1"/>
+    <w:lsdException w:name="Emphasis" w:qFormat="1"/>
+    <w:lsdException w:name="Document Map" w:semiHidden="1" w:unhideWhenUsed="1"/>
+    <w:lsdException w:name="Plain Text" w:semiHidden="1" w:unhideWhenUsed="1"/>
+    <w:lsdException w:name="E-mail Signature" w:semiHidden="1" w:unhideWhenUsed="1"/>
+    <w:lsdException w:name="HTML Top of Form" w:semiHidden="1" w:unhideWhenUsed="1"/>
+    <w:lsdException w:name="HTML Bottom of Form" w:semiHidden="1" w:unhideWhenUsed="1"/>
+    <w:lsdException w:name="Normal (Web)" w:semiHidden="1" w:unhideWhenUsed="1"/>
+    <w:lsdException w:name="HTML Acronym" w:semiHidden="1" w:unhideWhenUsed="1"/>
+    <w:lsdException w:name="HTML Address" w:semiHidden="1" w:unhideWhenUsed="1"/>
+    <w:lsdException w:name="HTML Cite" w:semiHidden="1" w:unhideWhenUsed="1"/>
+    <w:lsdException w:name="HTML Code" w:semiHidden="1" w:unhideWhenUsed="1"/>
+    <w:lsdException w:name="HTML Definition" w:semiHidden="1" w:unhideWhenUsed="1"/>
+    <w:lsdException w:name="HTML Keyboard" w:semiHidden="1" w:unhideWhenUsed="1"/>
+    <w:lsdException w:name="HTML Preformatted" w:semiHidden="1" w:unhideWhenUsed="1"/>
+    <w:lsdException w:name="HTML Sample" w:semiHidden="1" w:unhideWhenUsed="1"/>
+    <w:lsdException w:name="HTML Typewriter" w:semiHidden="1" w:unhideWhenUsed="1"/>
+    <w:lsdException w:name="HTML Variable" w:semiHidden="1" w:unhideWhenUsed="1"/>
+    <w:lsdException w:name="Normal Table" w:semiHidden="1" w:unhideWhenUsed="1"/>
+    <w:lsdException w:name="annotation subject" w:semiHidden="1" w:unhideWhenUsed="1"/>
+    <w:lsdException w:name="No List" w:semiHidden="1" w:unhideWhenUsed="1"/>
+    <w:lsdException w:name="Outline List 1" w:semiHidden="1" w:unhideWhenUsed="1"/>
+    <w:lsdException w:name="Outline List 2" w:semiHidden="1" w:unhideWhenUsed="1"/>
+    <w:lsdException w:name="Outline List 3" w:semiHidden="1" w:unhideWhenUsed="1"/>
+    <w:lsdException w:name="Table Simple 1" w:semiHidden="1" w:unhideWhenUsed="1"/>
+    <w:lsdException w:name="Table Simple 2" w:semiHidden="1" w:unhideWhenUsed="1"/>
+    <w:lsdException w:name="Table Simple 3" w:semiHidden="1" w:unhideWhenUsed="1"/>
+    <w:lsdException w:name="Table Classic 1" w:semiHidden="1" w:unhideWhenUsed="1"/>
+    <w:lsdException w:name="Table Classic 2" w:semiHidden="1" w:unhideWhenUsed="1"/>
+    <w:lsdException w:name="Table Classic 3" w:semiHidden="1" w:unhideWhenUsed="1"/>
+    <w:lsdException w:name="Table Classic 4" w:semiHidden="1" w:unhideWhenUsed="1"/>
+    <w:lsdException w:name="Table Colorful 1" w:semiHidden="1" w:unhideWhenUsed="1"/>
+    <w:lsdException w:name="Table Colorful 2" w:semiHidden="1" w:unhideWhenUsed="1"/>
+    <w:lsdException w:name="Table Colorful 3" w:semiHidden="1" w:unhideWhenUsed="1"/>
+    <w:lsdException w:name="Table Columns 1" w:semiHidden="1" w:unhideWhenUsed="1"/>
+    <w:lsdException w:name="Table Columns 2" w:semiHidden="1" w:unhideWhenUsed="1"/>
+    <w:lsdException w:name="Table Columns 3" w:semiHidden="1" w:unhideWhenUsed="1"/>
+    <w:lsdException w:name="Table Columns 4" w:semiHidden="1" w:unhideWhenUsed="1"/>
+    <w:lsdException w:name="Table Columns 5" w:semiHidden="1" w:unhideWhenUsed="1"/>
+    <w:lsdException w:name="Table Grid 1" w:semiHidden="1" w:unhideWhenUsed="1"/>
+    <w:lsdException w:name="Table Grid 2" w:semiHidden="1" w:unhideWhenUsed="1"/>
+    <w:lsdException w:name="Table Grid 3" w:semiHidden="1" w:unhideWhenUsed="1"/>
+    <w:lsdException w:name="Table Grid 4" w:semiHidden="1" w:unhideWhenUsed="1"/>
+    <w:lsdException w:name="Table Grid 5" w:semiHidden="1" w:unhideWhenUsed="1"/>
+    <w:lsdException w:name="Table Grid 6" w:semiHidden="1" w:unhideWhenUsed="1"/>
+    <w:lsdException w:name="Table Grid 7" w:semiHidden="1" w:unhideWhenUsed="1"/>
+    <w:lsdException w:name="Table Grid 8" w:semiHidden="1" w:unhideWhenUsed="1"/>
+    <w:lsdException w:name="Table List 1" w:semiHidden="1" w:unhideWhenUsed="1"/>
+    <w:lsdException w:name="Table List 2" w:semiHidden="1" w:unhideWhenUsed="1"/>
+    <w:lsdException w:name="Table List 3" w:semiHidden="1" w:unhideWhenUsed="1"/>
+    <w:lsdException w:name="Table List 4" w:semiHidden="1" w:unhideWhenUsed="1"/>
+    <w:lsdException w:name="Table List 5" w:semiHidden="1" w:unhideWhenUsed="1"/>
+    <w:lsdException w:name="Table List 6" w:semiHidden="1" w:unhideWhenUsed="1"/>
+    <w:lsdException w:name="Table List 7" w:semiHidden="1" w:unhideWhenUsed="1"/>
+    <w:lsdException w:name="Table List 8" w:semiHidden="1" w:unhideWhenUsed="1"/>
+    <w:lsdException w:name="Table 3D effects 1" w:semiHidden="1" w:unhideWhenUsed="1"/>
+    <w:lsdException w:name="Table 3D effects 2" w:semiHidden="1" w:unhideWhenUsed="1"/>
+    <w:lsdException w:name="Table 3D effects 3" w:semiHidden="1" w:unhideWhenUsed="1"/>
+    <w:lsdException w:name="Table Contemporary" w:semiHidden="1" w:unhideWhenUsed="1"/>
+    <w:lsdException w:name="Table Elegant" w:semiHidden="1" w:unhideWhenUsed="1"/>
+    <w:lsdException w:name="Table Professional" w:semiHidden="1" w:unhideWhenUsed="1"/>
+    <w:lsdException w:name="Table Subtle 1" w:semiHidden="1" w:unhideWhenUsed="1"/>
+    <w:lsdException w:name="Table Subtle 2" w:semiHidden="1" w:unhideWhenUsed="1"/>
+    <w:lsdException w:name="Table Web 1" w:semiHidden="1" w:unhideWhenUsed="1"/>
+    <w:lsdException w:name="Table Web 2" w:semiHidden="1" w:unhideWhenUsed="1"/>
+    <w:lsdException w:name="Table Web 3" w:semiHidden="1" w:unhideWhenUsed="1"/>
+    <w:lsdException w:name="Table Grid" w:semiHidden="1" w:uiPriority="39" w:unhideWhenUsed="1"/>
+    <w:lsdException w:name="Table Theme" w:semiHidden="1" w:unhideWhenUsed="1"/>
+    <w:lsdException w:name="Placeholder Text" w:semiHidden="1" w:uiPriority="99"/>
+    <w:lsdException w:name="No Spacing" w:uiPriority="1" w:qFormat="1"/>
+    <w:lsdException w:name="Light Shading" w:uiPriority="60"/>
+    <w:lsdException w:name="Light List" w:uiPriority="61"/>
+    <w:lsdException w:name="Light Grid" w:uiPriority="62"/>
+    <w:lsdException w:name="Medium Shading 1" w:uiPriority="63"/>
+    <w:lsdException w:name="Medium Shading 2" w:uiPriority="64"/>
+    <w:lsdException w:name="Medium List 1" w:uiPriority="65"/>
+    <w:lsdException w:name="Medium List 2" w:uiPriority="66"/>
+    <w:lsdException w:name="Medium Grid 1" w:uiPriority="67"/>
+    <w:lsdException w:name="Medium Grid 2" w:uiPriority="68"/>
+    <w:lsdException w:name="Medium Grid 3" w:uiPriority="69"/>
+    <w:lsdException w:name="Dark List" w:uiPriority="70"/>
+    <w:lsdException w:name="Colorful Shading" w:uiPriority="71"/>
+    <w:lsdException w:name="Colorful List" w:uiPriority="72"/>
+    <w:lsdException w:name="Colorful Grid" w:uiPriority="73"/>
+    <w:lsdException w:name="Light Shading Accent 1" w:uiPriority="60"/>
+    <w:lsdException w:name="Light List Accent 1" w:uiPriority="61"/>
+    <w:lsdException w:name="Light Grid Accent 1" w:uiPriority="62"/>
+    <w:lsdException w:name="Medium Shading 1 Accent 1" w:uiPriority="63"/>
+    <w:lsdException w:name="Medium Shading 2 Accent 1" w:uiPriority="64"/>
+    <w:lsdException w:name="Medium List 1 Accent 1" w:uiPriority="65"/>
+    <w:lsdException w:name="Revision" w:semiHidden="1" w:uiPriority="99"/>
+    <w:lsdException w:name="List Paragraph" w:uiPriority="34" w:qFormat="1"/>
+    <w:lsdException w:name="Quote" w:uiPriority="29" w:qFormat="1"/>
+    <w:lsdException w:name="Intense Quote" w:uiPriority="30" w:qFormat="1"/>
+    <w:lsdException w:name="Medium List 2 Accent 1" w:uiPriority="66"/>
+    <w:lsdException w:name="Medium Grid 1 Accent 1" w:uiPriority="67"/>
+    <w:lsdException w:name="Medium Grid 2 Accent 1" w:uiPriority="68"/>
+    <w:lsdException w:name="Medium Grid 3 Accent 1" w:uiPriority="69"/>
+    <w:lsdException w:name="Dark List Accent 1" w:uiPriority="70"/>
+    <w:lsdException w:name="Colorful Shading Accent 1" w:uiPriority="71"/>
+    <w:lsdException w:name="Colorful List Accent 1" w:uiPriority="72"/>
+    <w:lsdException w:name="Colorful Grid Accent 1" w:uiPriority="73"/>
+    <w:lsdException w:name="Light Shading Accent 2" w:uiPriority="60"/>
+    <w:lsdException w:name="Light List Accent 2" w:uiPriority="61"/>
+    <w:lsdException w:name="Light Grid Accent 2" w:uiPriority="62"/>
+    <w:lsdException w:name="Medium Shading 1 Accent 2" w:uiPriority="63"/>
+    <w:lsdException w:name="Medium Shading 2 Accent 2" w:uiPriority="64"/>
+    <w:lsdException w:name="Medium List 1 Accent 2" w:uiPriority="65"/>
+    <w:lsdException w:name="Medium List 2 Accent 2" w:uiPriority="66"/>
+    <w:lsdException w:name="Medium Grid 1 Accent 2" w:uiPriority="67"/>
+    <w:lsdException w:name="Medium Grid 2 Accent 2" w:uiPriority="68"/>
+    <w:lsdException w:name="Medium Grid 3 Accent 2" w:uiPriority="69"/>
+    <w:lsdException w:name="Dark List Accent 2" w:uiPriority="70"/>
+    <w:lsdException w:name="Colorful Shading Accent 2" w:uiPriority="71"/>
+    <w:lsdException w:name="Colorful List Accent 2" w:uiPriority="72"/>
+    <w:lsdException w:name="Colorful Grid Accent 2" w:uiPriority="73"/>
+    <w:lsdException w:name="Light Shading Accent 3" w:uiPriority="60"/>
+    <w:lsdException w:name="Light List Accent 3" w:uiPriority="61"/>
+    <w:lsdException w:name="Light Grid Accent 3" w:uiPriority="62"/>
+    <w:lsdException w:name="Medium Shading 1 Accent 3" w:uiPriority="63"/>
+    <w:lsdException w:name="Medium Shading 2 Accent 3" w:uiPriority="64"/>
+    <w:lsdException w:name="Medium List 1 Accent 3" w:uiPriority="65"/>
+    <w:lsdException w:name="Medium List 2 Accent 3" w:uiPriority="66"/>
+    <w:lsdException w:name="Medium Grid 1 Accent 3" w:uiPriority="67"/>
+    <w:lsdException w:name="Medium Grid 2 Accent 3" w:uiPriority="68"/>
+    <w:lsdException w:name="Medium Grid 3 Accent 3" w:uiPriority="69"/>
+    <w:lsdException w:name="Dark List Accent 3" w:uiPriority="70"/>
+    <w:lsdException w:name="Colorful Shading Accent 3" w:uiPriority="71"/>
+    <w:lsdException w:name="Colorful List Accent 3" w:uiPriority="72"/>
+    <w:lsdException w:name="Colorful Grid Accent 3" w:uiPriority="73"/>
+    <w:lsdException w:name="Light Shading Accent 4" w:uiPriority="60"/>
+    <w:lsdException w:name="Light List Accent 4" w:uiPriority="61"/>
+    <w:lsdException w:name="Light Grid Accent 4" w:uiPriority="62"/>
+    <w:lsdException w:name="Medium Shading 1 Accent 4" w:uiPriority="63"/>
+    <w:lsdException w:name="Medium Shading 2 Accent 4" w:uiPriority="64"/>
+    <w:lsdException w:name="Medium List 1 Accent 4" w:uiPriority="65"/>
+    <w:lsdException w:name="Medium List 2 Accent 4" w:uiPriority="66"/>
+    <w:lsdException w:name="Medium Grid 1 Accent 4" w:uiPriority="67"/>
+    <w:lsdException w:name="Medium Grid 2 Accent 4" w:uiPriority="68"/>
+    <w:lsdException w:name="Medium Grid 3 Accent 4" w:uiPriority="69"/>
+    <w:lsdException w:name="Dark List Accent 4" w:uiPriority="70"/>
+    <w:lsdException w:name="Colorful Shading Accent 4" w:uiPriority="71"/>
+    <w:lsdException w:name="Colorful List Accent 4" w:uiPriority="72"/>
+    <w:lsdException w:name="Colorful Grid Accent 4" w:uiPriority="73"/>
+    <w:lsdException w:name="Light Shading Accent 5" w:uiPriority="60"/>
+    <w:lsdException w:name="Light List Accent 5" w:uiPriority="61"/>
+    <w:lsdException w:name="Light Grid Accent 5" w:uiPriority="62"/>
+    <w:lsdException w:name="Medium Shading 1 Accent 5" w:uiPriority="63"/>
+    <w:lsdException w:name="Medium Shading 2 Accent 5" w:uiPriority="64"/>
+    <w:lsdException w:name="Medium List 1 Accent 5" w:uiPriority="65"/>
+    <w:lsdException w:name="Medium List 2 Accent 5" w:uiPriority="66"/>
+    <w:lsdException w:name="Medium Grid 1 Accent 5" w:uiPriority="67"/>
+    <w:lsdException w:name="Medium Grid 2 Accent 5" w:uiPriority="68"/>
+    <w:lsdException w:name="Medium Grid 3 Accent 5" w:uiPriority="69"/>
+    <w:lsdException w:name="Dark List Accent 5" w:uiPriority="70"/>
+    <w:lsdException w:name="Colorful Shading Accent 5" w:uiPriority="71"/>
+    <w:lsdException w:name="Colorful List Accent 5" w:uiPriority="72"/>
+    <w:lsdException w:name="Colorful Grid Accent 5" w:uiPriority="73"/>
+    <w:lsdException w:name="Light Shading Accent 6" w:uiPriority="60"/>
+    <w:lsdException w:name="Light List Accent 6" w:uiPriority="61"/>
+    <w:lsdException w:name="Light Grid Accent 6" w:uiPriority="62"/>
+    <w:lsdException w:name="Medium Shading 1 Accent 6" w:uiPriority="63"/>
+    <w:lsdException w:name="Medium Shading 2 Accent 6" w:uiPriority="64"/>
+    <w:lsdException w:name="Medium List 1 Accent 6" w:uiPriority="65"/>
+    <w:lsdException w:name="Medium List 2 Accent 6" w:uiPriority="66"/>
+    <w:lsdException w:name="Medium Grid 1 Accent 6" w:uiPriority="67"/>
+    <w:lsdException w:name="Medium Grid 2 Accent 6" w:uiPriority="68"/>
+    <w:lsdException w:name="Medium Grid 3 Accent 6" w:uiPriority="69"/>
+    <w:lsdException w:name="Dark List Accent 6" w:uiPriority="70"/>
+    <w:lsdException w:name="Colorful Shading Accent 6" w:uiPriority="71"/>
+    <w:lsdException w:name="Colorful List Accent 6" w:uiPriority="72"/>
+    <w:lsdException w:name="Colorful Grid Accent 6" w:uiPriority="73"/>
+    <w:lsdException w:name="Subtle Emphasis" w:uiPriority="19" w:qFormat="1"/>
+    <w:lsdException w:name="Intense Emphasis" w:uiPriority="21" w:qFormat="1"/>
+    <w:lsdException w:name="Subtle Reference" w:uiPriority="31" w:qFormat="1"/>
+    <w:lsdException w:name="Intense Reference" w:uiPriority="32" w:qFormat="1"/>
+    <w:lsdException w:name="Book Title" w:uiPriority="33" w:qFormat="1"/>
+    <w:lsdException w:name="Bibliography" w:semiHidden="1" w:uiPriority="37" w:unhideWhenUsed="1"/>
+    <w:lsdException w:name="TOC Heading" w:semiHidden="1" w:uiPriority="39" w:unhideWhenUsed="1" w:qFormat="1"/>
+    <w:lsdException w:name="Plain Table 1" w:uiPriority="41"/>
+    <w:lsdException w:name="Plain Table 2" w:uiPriority="42"/>
+    <w:lsdException w:name="Plain Table 3" w:uiPriority="43"/>
+    <w:lsdException w:name="Plain Table 4" w:uiPriority="44"/>
+    <w:lsdException w:name="Plain Table 5" w:uiPriority="45"/>
+    <w:lsdException w:name="Grid Table Light" w:uiPriority="40"/>
+    <w:lsdException w:name="Grid Table 1 Light" w:uiPriority="46"/>
+    <w:lsdException w:name="Grid Table 2" w:uiPriority="47"/>
+    <w:lsdException w:name="Grid Table 3" w:uiPriority="48"/>
+    <w:lsdException w:name="Grid Table 4" w:uiPriority="49"/>
+    <w:lsdException w:name="Grid Table 5 Dark" w:uiPriority="50"/>
+    <w:lsdException w:name="Grid Table 6 Colorful" w:uiPriority="51"/>
+    <w:lsdException w:name="Grid Table 7 Colorful" w:uiPriority="52"/>
+    <w:lsdException w:name="Grid Table 1 Light Accent 1" w:uiPriority="46"/>
+    <w:lsdException w:name="Grid Table 2 Accent 1" w:uiPriority="47"/>
+    <w:lsdException w:name="Grid Table 3 Accent 1" w:uiPriority="48"/>
+    <w:lsdException w:name="Grid Table 4 Accent 1" w:uiPriority="49"/>
+    <w:lsdException w:name="Grid Table 5 Dark Accent 1" w:uiPriority="50"/>
+    <w:lsdException w:name="Grid Table 6 Colorful Accent 1" w:uiPriority="51"/>
+    <w:lsdException w:name="Grid Table 7 Colorful Accent 1" w:uiPriority="52"/>
+    <w:lsdException w:name="Grid Table 1 Light Accent 2" w:uiPriority="46"/>
+    <w:lsdException w:name="Grid Table 2 Accent 2" w:uiPriority="47"/>
+    <w:lsdException w:name="Grid Table 3 Accent 2" w:uiPriority="48"/>
+    <w:lsdException w:name="Grid Table 4 Accent 2" w:uiPriority="49"/>
+    <w:lsdException w:name="Grid Table 5 Dark Accent 2" w:uiPriority="50"/>
+    <w:lsdException w:name="Grid Table 6 Colorful Accent 2" w:uiPriority="51"/>
+    <w:lsdException w:name="Grid Table 7 Colorful Accent 2" w:uiPriority="52"/>
+    <w:lsdException w:name="Grid Table 1 Light Accent 3" w:uiPriority="46"/>
+    <w:lsdException w:name="Grid Table 2 Accent 3" w:uiPriority="47"/>
+    <w:lsdException w:name="Grid Table 3 Accent 3" w:uiPriority="48"/>
+    <w:lsdException w:name="Grid Table 4 Accent 3" w:uiPriority="49"/>
+    <w:lsdException w:name="Grid Table 5 Dark Accent 3" w:uiPriority="50"/>
+    <w:lsdException w:name="Grid Table 6 Colorful Accent 3" w:uiPriority="51"/>
+    <w:lsdException w:name="Grid Table 7 Colorful Accent 3" w:uiPriority="52"/>
+    <w:lsdException w:name="Grid Table 1 Light Accent 4" w:uiPriority="46"/>
+    <w:lsdException w:name="Grid Table 2 Accent 4" w:uiPriority="47"/>
+    <w:lsdException w:name="Grid Table 3 Accent 4" w:uiPriority="48"/>
+    <w:lsdException w:name="Grid Table 4 Accent 4" w:uiPriority="49"/>
+    <w:lsdException w:name="Grid Table 5 Dark Accent 4" w:uiPriority="50"/>
+    <w:lsdException w:name="Grid Table 6 Colorful Accent 4" w:uiPriority="51"/>
+    <w:lsdException w:name="Grid Table 7 Colorful Accent 4" w:uiPriority="52"/>
+    <w:lsdException w:name="Grid Table 1 Light Accent 5" w:uiPriority="46"/>
+    <w:lsdException w:name="Grid Table 2 Accent 5" w:uiPriority="47"/>
+    <w:lsdException w:name="Grid Table 3 Accent 5" w:uiPriority="48"/>
+    <w:lsdException w:name="Grid Table 4 Accent 5" w:uiPriority="49"/>
+    <w:lsdException w:name="Grid Table 5 Dark Accent 5" w:uiPriority="50"/>
+    <w:lsdException w:name="Grid Table 6 Colorful Accent 5" w:uiPriority="51"/>
+    <w:lsdException w:name="Grid Table 7 Colorful Accent 5" w:uiPriority="52"/>
+    <w:lsdException w:name="Grid Table 1 Light Accent 6" w:uiPriority="46"/>
+    <w:lsdException w:name="Grid Table 2 Accent 6" w:uiPriority="47"/>
+    <w:lsdException w:name="Grid Table 3 Accent 6" w:uiPriority="48"/>
+    <w:lsdException w:name="Grid Table 4 Accent 6" w:uiPriority="49"/>
+    <w:lsdException w:name="Grid Table 5 Dark Accent 6" w:uiPriority="50"/>
+    <w:lsdException w:name="Grid Table 6 Colorful Accent 6" w:uiPriority="51"/>
+    <w:lsdException w:name="Grid Table 7 Colorful Accent 6" w:uiPriority="52"/>
+    <w:lsdException w:name="List Table 1 Light" w:uiPriority="46"/>
+    <w:lsdException w:name="List Table 2" w:uiPriority="47"/>
+    <w:lsdException w:name="List Table 3" w:uiPriority="48"/>
+    <w:lsdException w:name="List Table 4" w:uiPriority="49"/>
+    <w:lsdException w:name="List Table 5 Dark" w:uiPriority="50"/>
+    <w:lsdException w:name="List Table 6 Colorful" w:uiPriority="51"/>
+    <w:lsdException w:name="List Table 7 Colorful" w:uiPriority="52"/>
+    <w:lsdException w:name="List Table 1 Light Accent 1" w:uiPriority="46"/>
+    <w:lsdException w:name="List Table 2 Accent 1" w:uiPriority="47"/>
+    <w:lsdException w:name="List Table 3 Accent 1" w:uiPriority="48"/>
+    <w:lsdException w:name="List Table 4 Accent 1" w:uiPriority="49"/>
+    <w:lsdException w:name="List Table 5 Dark Accent 1" w:uiPriority="50"/>
+    <w:lsdException w:name="List Table 6 Colorful Accent 1" w:uiPriority="51"/>
+    <w:lsdException w:name="List Table 7 Colorful Accent 1" w:uiPriority="52"/>
+    <w:lsdException w:name="List Table 1 Light Accent 2" w:uiPriority="46"/>
+    <w:lsdException w:name="List Table 2 Accent 2" w:uiPriority="47"/>
+    <w:lsdException w:name="List Table 3 Accent 2" w:uiPriority="48"/>
+    <w:lsdException w:name="List Table 4 Accent 2" w:uiPriority="49"/>
+    <w:lsdException w:name="List Table 5 Dark Accent 2" w:uiPriority="50"/>
+    <w:lsdException w:name="List Table 6 Colorful Accent 2" w:uiPriority="51"/>
+    <w:lsdException w:name="List Table 7 Colorful Accent 2" w:uiPriority="52"/>
+    <w:lsdException w:name="List Table 1 Light Accent 3" w:uiPriority="46"/>
+    <w:lsdException w:name="List Table 2 Accent 3" w:uiPriority="47"/>
+    <w:lsdException w:name="List Table 3 Accent 3" w:uiPriority="48"/>
+    <w:lsdException w:name="List Table 4 Accent 3" w:uiPriority="49"/>
+    <w:lsdException w:name="List Table 5 Dark Accent 3" w:uiPriority="50"/>
+    <w:lsdException w:name="List Table 6 Colorful Accent 3" w:uiPriority="51"/>
+    <w:lsdException w:name="List Table 7 Colorful Accent 3" w:uiPriority="52"/>
+    <w:lsdException w:name="List Table 1 Light Accent 4" w:uiPriority="46"/>
+    <w:lsdException w:name="List Table 2 Accent 4" w:uiPriority="47"/>
+    <w:lsdException w:name="List Table 3 Accent 4" w:uiPriority="48"/>
+    <w:lsdException w:name="List Table 4 Accent 4" w:uiPriority="49"/>
+    <w:lsdException w:name="List Table 5 Dark Accent 4" w:uiPriority="50"/>
+    <w:lsdException w:name="List Table 6 Colorful Accent 4" w:uiPriority="51"/>
+    <w:lsdException w:name="List Table 7 Colorful Accent 4" w:uiPriority="52"/>
+    <w:lsdException w:name="List Table 1 Light Accent 5" w:uiPriority="46"/>
+    <w:lsdException w:name="List Table 2 Accent 5" w:uiPriority="47"/>
+    <w:lsdException w:name="List Table 3 Accent 5" w:uiPriority="48"/>
+    <w:lsdException w:name="List Table 4 Accent 5" w:uiPriority="49"/>
+    <w:lsdException w:name="List Table 5 Dark Accent 5" w:uiPriority="50"/>
+    <w:lsdException w:name="List Table 6 Colorful Accent 5" w:uiPriority="51"/>
+    <w:lsdException w:name="List Table 7 Colorful Accent 5" w:uiPriority="52"/>
+    <w:lsdException w:name="List Table 1 Light Accent 6" w:uiPriority="46"/>
+    <w:lsdException w:name="List Table 2 Accent 6" w:uiPriority="47"/>
+    <w:lsdException w:name="List Table 3 Accent 6" w:uiPriority="48"/>
+    <w:lsdException w:name="List Table 4 Accent 6" w:uiPriority="49"/>
+    <w:lsdException w:name="List Table 5 Dark Accent 6" w:uiPriority="50"/>
+    <w:lsdException w:name="List Table 6 Colorful Accent 6" w:uiPriority="51"/>
+    <w:lsdException w:name="List Table 7 Colorful Accent 6" w:uiPriority="52"/>
+    <w:lsdException w:name="Mention" w:semiHidden="1" w:uiPriority="99" w:unhideWhenUsed="1"/>
+    <w:lsdException w:name="Smart Hyperlink" w:semiHidden="1" w:uiPriority="99" w:unhideWhenUsed="1"/>
+    <w:lsdException w:name="Hashtag" w:semiHidden="1" w:uiPriority="99" w:unhideWhenUsed="1"/>
+    <w:lsdException w:name="Unresolved Mention" w:semiHidden="1" w:uiPriority="99" w:unhideWhenUsed="1"/>
+    <w:lsdException w:name="Smart Link" w:semiHidden="1" w:uiPriority="99" w:unhideWhenUsed="1"/>
   </w:latentStyles>
   <w:style w:type="paragraph" w:default="1" w:styleId="a">
     <w:name w:val="Normal"/>
@@ -3614,196 +4134,6 @@
       <w:sz w:val="24"/>
       <w:szCs w:val="24"/>
     </w:rPr>
-  </w:style>
-</w:styles>
-</file>
-
-<file path=word/stylesWithEffects.xml><?xml version="1.0" encoding="utf-8"?>
-<w:styles xmlns:wpc="http://schemas.microsoft.com/office/word/2010/wordprocessingCanvas" xmlns:mc="http://schemas.openxmlformats.org/markup-compatibility/2006" xmlns:o="urn:schemas-microsoft-com:office:office" xmlns:r="http://schemas.openxmlformats.org/officeDocument/2006/relationships" xmlns:m="http://schemas.openxmlformats.org/officeDocument/2006/math" xmlns:v="urn:schemas-microsoft-com:vml" xmlns:wp14="http://schemas.microsoft.com/office/word/2010/wordprocessingDrawing" xmlns:wp="http://schemas.openxmlformats.org/drawingml/2006/wordprocessingDrawing" xmlns:w10="urn:schemas-microsoft-com:office:word" xmlns:w="http://schemas.openxmlformats.org/wordprocessingml/2006/main" xmlns:w14="http://schemas.microsoft.com/office/word/2010/wordml" xmlns:wpg="http://schemas.microsoft.com/office/word/2010/wordprocessingGroup" xmlns:wpi="http://schemas.microsoft.com/office/word/2010/wordprocessingInk" xmlns:wne="http://schemas.microsoft.com/office/word/2006/wordml" xmlns:wps="http://schemas.microsoft.com/office/word/2010/wordprocessingShape" mc:Ignorable="w14 wp14">
-  <w:docDefaults>
-    <w:rPrDefault>
-      <w:rPr>
-        <w:rFonts w:asciiTheme="minorHAnsi" w:eastAsiaTheme="minorEastAsia" w:hAnsiTheme="minorHAnsi" w:cstheme="minorBidi"/>
-        <w:sz w:val="22"/>
-        <w:szCs w:val="22"/>
-        <w:lang w:val="ru-RU" w:eastAsia="ru-RU" w:bidi="ar-SA"/>
-      </w:rPr>
-    </w:rPrDefault>
-    <w:pPrDefault>
-      <w:pPr>
-        <w:spacing w:after="200" w:line="276" w:lineRule="auto"/>
-      </w:pPr>
-    </w:pPrDefault>
-  </w:docDefaults>
-  <w:latentStyles w:defLockedState="0" w:defUIPriority="99" w:defSemiHidden="1" w:defUnhideWhenUsed="1" w:defQFormat="0" w:count="267">
-    <w:lsdException w:name="Normal" w:semiHidden="0" w:uiPriority="0" w:unhideWhenUsed="0" w:qFormat="1"/>
-    <w:lsdException w:name="heading 1" w:semiHidden="0" w:uiPriority="9" w:unhideWhenUsed="0" w:qFormat="1"/>
-    <w:lsdException w:name="heading 2" w:uiPriority="9" w:qFormat="1"/>
-    <w:lsdException w:name="heading 3" w:uiPriority="9" w:qFormat="1"/>
-    <w:lsdException w:name="heading 4" w:uiPriority="9" w:qFormat="1"/>
-    <w:lsdException w:name="heading 5" w:uiPriority="9" w:qFormat="1"/>
-    <w:lsdException w:name="heading 6" w:uiPriority="9" w:qFormat="1"/>
-    <w:lsdException w:name="heading 7" w:uiPriority="9" w:qFormat="1"/>
-    <w:lsdException w:name="heading 8" w:uiPriority="9" w:qFormat="1"/>
-    <w:lsdException w:name="heading 9" w:uiPriority="9" w:qFormat="1"/>
-    <w:lsdException w:name="toc 1" w:uiPriority="39"/>
-    <w:lsdException w:name="toc 2" w:uiPriority="39"/>
-    <w:lsdException w:name="toc 3" w:uiPriority="39"/>
-    <w:lsdException w:name="toc 4" w:uiPriority="39"/>
-    <w:lsdException w:name="toc 5" w:uiPriority="39"/>
-    <w:lsdException w:name="toc 6" w:uiPriority="39"/>
-    <w:lsdException w:name="toc 7" w:uiPriority="39"/>
-    <w:lsdException w:name="toc 8" w:uiPriority="39"/>
-    <w:lsdException w:name="toc 9" w:uiPriority="39"/>
-    <w:lsdException w:name="caption" w:uiPriority="35" w:qFormat="1"/>
-    <w:lsdException w:name="Title" w:semiHidden="0" w:uiPriority="10" w:unhideWhenUsed="0" w:qFormat="1"/>
-    <w:lsdException w:name="Default Paragraph Font" w:uiPriority="1"/>
-    <w:lsdException w:name="Subtitle" w:semiHidden="0" w:uiPriority="11" w:unhideWhenUsed="0" w:qFormat="1"/>
-    <w:lsdException w:name="Strong" w:semiHidden="0" w:uiPriority="22" w:unhideWhenUsed="0" w:qFormat="1"/>
-    <w:lsdException w:name="Emphasis" w:semiHidden="0" w:uiPriority="20" w:unhideWhenUsed="0" w:qFormat="1"/>
-    <w:lsdException w:name="Table Grid" w:semiHidden="0" w:uiPriority="59" w:unhideWhenUsed="0"/>
-    <w:lsdException w:name="Placeholder Text" w:unhideWhenUsed="0"/>
-    <w:lsdException w:name="No Spacing" w:semiHidden="0" w:uiPriority="1" w:unhideWhenUsed="0" w:qFormat="1"/>
-    <w:lsdException w:name="Light Shading" w:semiHidden="0" w:uiPriority="60" w:unhideWhenUsed="0"/>
-    <w:lsdException w:name="Light List" w:semiHidden="0" w:uiPriority="61" w:unhideWhenUsed="0"/>
-    <w:lsdException w:name="Light Grid" w:semiHidden="0" w:uiPriority="62" w:unhideWhenUsed="0"/>
-    <w:lsdException w:name="Medium Shading 1" w:semiHidden="0" w:uiPriority="63" w:unhideWhenUsed="0"/>
-    <w:lsdException w:name="Medium Shading 2" w:semiHidden="0" w:uiPriority="64" w:unhideWhenUsed="0"/>
-    <w:lsdException w:name="Medium List 1" w:semiHidden="0" w:uiPriority="65" w:unhideWhenUsed="0"/>
-    <w:lsdException w:name="Medium List 2" w:semiHidden="0" w:uiPriority="66" w:unhideWhenUsed="0"/>
-    <w:lsdException w:name="Medium Grid 1" w:semiHidden="0" w:uiPriority="67" w:unhideWhenUsed="0"/>
-    <w:lsdException w:name="Medium Grid 2" w:semiHidden="0" w:uiPriority="68" w:unhideWhenUsed="0"/>
-    <w:lsdException w:name="Medium Grid 3" w:semiHidden="0" w:uiPriority="69" w:unhideWhenUsed="0"/>
-    <w:lsdException w:name="Dark List" w:semiHidden="0" w:uiPriority="70" w:unhideWhenUsed="0"/>
-    <w:lsdException w:name="Colorful Shading" w:semiHidden="0" w:uiPriority="71" w:unhideWhenUsed="0"/>
-    <w:lsdException w:name="Colorful List" w:semiHidden="0" w:uiPriority="72" w:unhideWhenUsed="0"/>
-    <w:lsdException w:name="Colorful Grid" w:semiHidden="0" w:uiPriority="73" w:unhideWhenUsed="0"/>
-    <w:lsdException w:name="Light Shading Accent 1" w:semiHidden="0" w:uiPriority="60" w:unhideWhenUsed="0"/>
-    <w:lsdException w:name="Light List Accent 1" w:semiHidden="0" w:uiPriority="61" w:unhideWhenUsed="0"/>
-    <w:lsdException w:name="Light Grid Accent 1" w:semiHidden="0" w:uiPriority="62" w:unhideWhenUsed="0"/>
-    <w:lsdException w:name="Medium Shading 1 Accent 1" w:semiHidden="0" w:uiPriority="63" w:unhideWhenUsed="0"/>
-    <w:lsdException w:name="Medium Shading 2 Accent 1" w:semiHidden="0" w:uiPriority="64" w:unhideWhenUsed="0"/>
-    <w:lsdException w:name="Medium List 1 Accent 1" w:semiHidden="0" w:uiPriority="65" w:unhideWhenUsed="0"/>
-    <w:lsdException w:name="Revision" w:unhideWhenUsed="0"/>
-    <w:lsdException w:name="List Paragraph" w:semiHidden="0" w:uiPriority="34" w:unhideWhenUsed="0" w:qFormat="1"/>
-    <w:lsdException w:name="Quote" w:semiHidden="0" w:uiPriority="29" w:unhideWhenUsed="0" w:qFormat="1"/>
-    <w:lsdException w:name="Intense Quote" w:semiHidden="0" w:uiPriority="30" w:unhideWhenUsed="0" w:qFormat="1"/>
-    <w:lsdException w:name="Medium List 2 Accent 1" w:semiHidden="0" w:uiPriority="66" w:unhideWhenUsed="0"/>
-    <w:lsdException w:name="Medium Grid 1 Accent 1" w:semiHidden="0" w:uiPriority="67" w:unhideWhenUsed="0"/>
-    <w:lsdException w:name="Medium Grid 2 Accent 1" w:semiHidden="0" w:uiPriority="68" w:unhideWhenUsed="0"/>
-    <w:lsdException w:name="Medium Grid 3 Accent 1" w:semiHidden="0" w:uiPriority="69" w:unhideWhenUsed="0"/>
-    <w:lsdException w:name="Dark List Accent 1" w:semiHidden="0" w:uiPriority="70" w:unhideWhenUsed="0"/>
-    <w:lsdException w:name="Colorful Shading Accent 1" w:semiHidden="0" w:uiPriority="71" w:unhideWhenUsed="0"/>
-    <w:lsdException w:name="Colorful List Accent 1" w:semiHidden="0" w:uiPriority="72" w:unhideWhenUsed="0"/>
-    <w:lsdException w:name="Colorful Grid Accent 1" w:semiHidden="0" w:uiPriority="73" w:unhideWhenUsed="0"/>
-    <w:lsdException w:name="Light Shading Accent 2" w:semiHidden="0" w:uiPriority="60" w:unhideWhenUsed="0"/>
-    <w:lsdException w:name="Light List Accent 2" w:semiHidden="0" w:uiPriority="61" w:unhideWhenUsed="0"/>
-    <w:lsdException w:name="Light Grid Accent 2" w:semiHidden="0" w:uiPriority="62" w:unhideWhenUsed="0"/>
-    <w:lsdException w:name="Medium Shading 1 Accent 2" w:semiHidden="0" w:uiPriority="63" w:unhideWhenUsed="0"/>
-    <w:lsdException w:name="Medium Shading 2 Accent 2" w:semiHidden="0" w:uiPriority="64" w:unhideWhenUsed="0"/>
-    <w:lsdException w:name="Medium List 1 Accent 2" w:semiHidden="0" w:uiPriority="65" w:unhideWhenUsed="0"/>
-    <w:lsdException w:name="Medium List 2 Accent 2" w:semiHidden="0" w:uiPriority="66" w:unhideWhenUsed="0"/>
-    <w:lsdException w:name="Medium Grid 1 Accent 2" w:semiHidden="0" w:uiPriority="67" w:unhideWhenUsed="0"/>
-    <w:lsdException w:name="Medium Grid 2 Accent 2" w:semiHidden="0" w:uiPriority="68" w:unhideWhenUsed="0"/>
-    <w:lsdException w:name="Medium Grid 3 Accent 2" w:semiHidden="0" w:uiPriority="69" w:unhideWhenUsed="0"/>
-    <w:lsdException w:name="Dark List Accent 2" w:semiHidden="0" w:uiPriority="70" w:unhideWhenUsed="0"/>
-    <w:lsdException w:name="Colorful Shading Accent 2" w:semiHidden="0" w:uiPriority="71" w:unhideWhenUsed="0"/>
-    <w:lsdException w:name="Colorful List Accent 2" w:semiHidden="0" w:uiPriority="72" w:unhideWhenUsed="0"/>
-    <w:lsdException w:name="Colorful Grid Accent 2" w:semiHidden="0" w:uiPriority="73" w:unhideWhenUsed="0"/>
-    <w:lsdException w:name="Light Shading Accent 3" w:semiHidden="0" w:uiPriority="60" w:unhideWhenUsed="0"/>
-    <w:lsdException w:name="Light List Accent 3" w:semiHidden="0" w:uiPriority="61" w:unhideWhenUsed="0"/>
-    <w:lsdException w:name="Light Grid Accent 3" w:semiHidden="0" w:uiPriority="62" w:unhideWhenUsed="0"/>
-    <w:lsdException w:name="Medium Shading 1 Accent 3" w:semiHidden="0" w:uiPriority="63" w:unhideWhenUsed="0"/>
-    <w:lsdException w:name="Medium Shading 2 Accent 3" w:semiHidden="0" w:uiPriority="64" w:unhideWhenUsed="0"/>
-    <w:lsdException w:name="Medium List 1 Accent 3" w:semiHidden="0" w:uiPriority="65" w:unhideWhenUsed="0"/>
-    <w:lsdException w:name="Medium List 2 Accent 3" w:semiHidden="0" w:uiPriority="66" w:unhideWhenUsed="0"/>
-    <w:lsdException w:name="Medium Grid 1 Accent 3" w:semiHidden="0" w:uiPriority="67" w:unhideWhenUsed="0"/>
-    <w:lsdException w:name="Medium Grid 2 Accent 3" w:semiHidden="0" w:uiPriority="68" w:unhideWhenUsed="0"/>
-    <w:lsdException w:name="Medium Grid 3 Accent 3" w:semiHidden="0" w:uiPriority="69" w:unhideWhenUsed="0"/>
-    <w:lsdException w:name="Dark List Accent 3" w:semiHidden="0" w:uiPriority="70" w:unhideWhenUsed="0"/>
-    <w:lsdException w:name="Colorful Shading Accent 3" w:semiHidden="0" w:uiPriority="71" w:unhideWhenUsed="0"/>
-    <w:lsdException w:name="Colorful List Accent 3" w:semiHidden="0" w:uiPriority="72" w:unhideWhenUsed="0"/>
-    <w:lsdException w:name="Colorful Grid Accent 3" w:semiHidden="0" w:uiPriority="73" w:unhideWhenUsed="0"/>
-    <w:lsdException w:name="Light Shading Accent 4" w:semiHidden="0" w:uiPriority="60" w:unhideWhenUsed="0"/>
-    <w:lsdException w:name="Light List Accent 4" w:semiHidden="0" w:uiPriority="61" w:unhideWhenUsed="0"/>
-    <w:lsdException w:name="Light Grid Accent 4" w:semiHidden="0" w:uiPriority="62" w:unhideWhenUsed="0"/>
-    <w:lsdException w:name="Medium Shading 1 Accent 4" w:semiHidden="0" w:uiPriority="63" w:unhideWhenUsed="0"/>
-    <w:lsdException w:name="Medium Shading 2 Accent 4" w:semiHidden="0" w:uiPriority="64" w:unhideWhenUsed="0"/>
-    <w:lsdException w:name="Medium List 1 Accent 4" w:semiHidden="0" w:uiPriority="65" w:unhideWhenUsed="0"/>
-    <w:lsdException w:name="Medium List 2 Accent 4" w:semiHidden="0" w:uiPriority="66" w:unhideWhenUsed="0"/>
-    <w:lsdException w:name="Medium Grid 1 Accent 4" w:semiHidden="0" w:uiPriority="67" w:unhideWhenUsed="0"/>
-    <w:lsdException w:name="Medium Grid 2 Accent 4" w:semiHidden="0" w:uiPriority="68" w:unhideWhenUsed="0"/>
-    <w:lsdException w:name="Medium Grid 3 Accent 4" w:semiHidden="0" w:uiPriority="69" w:unhideWhenUsed="0"/>
-    <w:lsdException w:name="Dark List Accent 4" w:semiHidden="0" w:uiPriority="70" w:unhideWhenUsed="0"/>
-    <w:lsdException w:name="Colorful Shading Accent 4" w:semiHidden="0" w:uiPriority="71" w:unhideWhenUsed="0"/>
-    <w:lsdException w:name="Colorful List Accent 4" w:semiHidden="0" w:uiPriority="72" w:unhideWhenUsed="0"/>
-    <w:lsdException w:name="Colorful Grid Accent 4" w:semiHidden="0" w:uiPriority="73" w:unhideWhenUsed="0"/>
-    <w:lsdException w:name="Light Shading Accent 5" w:semiHidden="0" w:uiPriority="60" w:unhideWhenUsed="0"/>
-    <w:lsdException w:name="Light List Accent 5" w:semiHidden="0" w:uiPriority="61" w:unhideWhenUsed="0"/>
-    <w:lsdException w:name="Light Grid Accent 5" w:semiHidden="0" w:uiPriority="62" w:unhideWhenUsed="0"/>
-    <w:lsdException w:name="Medium Shading 1 Accent 5" w:semiHidden="0" w:uiPriority="63" w:unhideWhenUsed="0"/>
-    <w:lsdException w:name="Medium Shading 2 Accent 5" w:semiHidden="0" w:uiPriority="64" w:unhideWhenUsed="0"/>
-    <w:lsdException w:name="Medium List 1 Accent 5" w:semiHidden="0" w:uiPriority="65" w:unhideWhenUsed="0"/>
-    <w:lsdException w:name="Medium List 2 Accent 5" w:semiHidden="0" w:uiPriority="66" w:unhideWhenUsed="0"/>
-    <w:lsdException w:name="Medium Grid 1 Accent 5" w:semiHidden="0" w:uiPriority="67" w:unhideWhenUsed="0"/>
-    <w:lsdException w:name="Medium Grid 2 Accent 5" w:semiHidden="0" w:uiPriority="68" w:unhideWhenUsed="0"/>
-    <w:lsdException w:name="Medium Grid 3 Accent 5" w:semiHidden="0" w:uiPriority="69" w:unhideWhenUsed="0"/>
-    <w:lsdException w:name="Dark List Accent 5" w:semiHidden="0" w:uiPriority="70" w:unhideWhenUsed="0"/>
-    <w:lsdException w:name="Colorful Shading Accent 5" w:semiHidden="0" w:uiPriority="71" w:unhideWhenUsed="0"/>
-    <w:lsdException w:name="Colorful List Accent 5" w:semiHidden="0" w:uiPriority="72" w:unhideWhenUsed="0"/>
-    <w:lsdException w:name="Colorful Grid Accent 5" w:semiHidden="0" w:uiPriority="73" w:unhideWhenUsed="0"/>
-    <w:lsdException w:name="Light Shading Accent 6" w:semiHidden="0" w:uiPriority="60" w:unhideWhenUsed="0"/>
-    <w:lsdException w:name="Light List Accent 6" w:semiHidden="0" w:uiPriority="61" w:unhideWhenUsed="0"/>
-    <w:lsdException w:name="Light Grid Accent 6" w:semiHidden="0" w:uiPriority="62" w:unhideWhenUsed="0"/>
-    <w:lsdException w:name="Medium Shading 1 Accent 6" w:semiHidden="0" w:uiPriority="63" w:unhideWhenUsed="0"/>
-    <w:lsdException w:name="Medium Shading 2 Accent 6" w:semiHidden="0" w:uiPriority="64" w:unhideWhenUsed="0"/>
-    <w:lsdException w:name="Medium List 1 Accent 6" w:semiHidden="0" w:uiPriority="65" w:unhideWhenUsed="0"/>
-    <w:lsdException w:name="Medium List 2 Accent 6" w:semiHidden="0" w:uiPriority="66" w:unhideWhenUsed="0"/>
-    <w:lsdException w:name="Medium Grid 1 Accent 6" w:semiHidden="0" w:uiPriority="67" w:unhideWhenUsed="0"/>
-    <w:lsdException w:name="Medium Grid 2 Accent 6" w:semiHidden="0" w:uiPriority="68" w:unhideWhenUsed="0"/>
-    <w:lsdException w:name="Medium Grid 3 Accent 6" w:semiHidden="0" w:uiPriority="69" w:unhideWhenUsed="0"/>
-    <w:lsdException w:name="Dark List Accent 6" w:semiHidden="0" w:uiPriority="70" w:unhideWhenUsed="0"/>
-    <w:lsdException w:name="Colorful Shading Accent 6" w:semiHidden="0" w:uiPriority="71" w:unhideWhenUsed="0"/>
-    <w:lsdException w:name="Colorful List Accent 6" w:semiHidden="0" w:uiPriority="72" w:unhideWhenUsed="0"/>
-    <w:lsdException w:name="Colorful Grid Accent 6" w:semiHidden="0" w:uiPriority="73" w:unhideWhenUsed="0"/>
-    <w:lsdException w:name="Subtle Emphasis" w:semiHidden="0" w:uiPriority="19" w:unhideWhenUsed="0" w:qFormat="1"/>
-    <w:lsdException w:name="Intense Emphasis" w:semiHidden="0" w:uiPriority="21" w:unhideWhenUsed="0" w:qFormat="1"/>
-    <w:lsdException w:name="Subtle Reference" w:semiHidden="0" w:uiPriority="31" w:unhideWhenUsed="0" w:qFormat="1"/>
-    <w:lsdException w:name="Intense Reference" w:semiHidden="0" w:uiPriority="32" w:unhideWhenUsed="0" w:qFormat="1"/>
-    <w:lsdException w:name="Book Title" w:semiHidden="0" w:uiPriority="33" w:unhideWhenUsed="0" w:qFormat="1"/>
-    <w:lsdException w:name="Bibliography" w:uiPriority="37"/>
-    <w:lsdException w:name="TOC Heading" w:uiPriority="39" w:qFormat="1"/>
-  </w:latentStyles>
-  <w:style w:type="paragraph" w:default="1" w:styleId="a">
-    <w:name w:val="Normal"/>
-    <w:qFormat/>
-  </w:style>
-  <w:style w:type="character" w:default="1" w:styleId="a0">
-    <w:name w:val="Default Paragraph Font"/>
-    <w:uiPriority w:val="1"/>
-    <w:semiHidden/>
-    <w:unhideWhenUsed/>
-  </w:style>
-  <w:style w:type="table" w:default="1" w:styleId="a1">
-    <w:name w:val="Normal Table"/>
-    <w:uiPriority w:val="99"/>
-    <w:semiHidden/>
-    <w:unhideWhenUsed/>
-    <w:tblPr>
-      <w:tblInd w:w="0" w:type="dxa"/>
-      <w:tblCellMar>
-        <w:top w:w="0" w:type="dxa"/>
-        <w:left w:w="108" w:type="dxa"/>
-        <w:bottom w:w="0" w:type="dxa"/>
-        <w:right w:w="108" w:type="dxa"/>
-      </w:tblCellMar>
-    </w:tblPr>
-  </w:style>
-  <w:style w:type="numbering" w:default="1" w:styleId="a2">
-    <w:name w:val="No List"/>
-    <w:uiPriority w:val="99"/>
-    <w:semiHidden/>
-    <w:unhideWhenUsed/>
   </w:style>
 </w:styles>
 </file>
@@ -4097,7 +4427,7 @@
   <a:extraClrSchemeLst/>
   <a:extLst>
     <a:ext uri="{05A4C25C-085E-4340-85A3-A5531E510DB2}">
-      <thm15:themeFamily xmlns:thm15="http://schemas.microsoft.com/office/thememl/2012/main" xmlns="" name="Office Theme" id="{62F939B6-93AF-4DB8-9C6B-D6C7DFDC589F}" vid="{4A3C46E8-61CC-4603-A589-7422A47A8E4A}"/>
+      <thm15:themeFamily xmlns:thm15="http://schemas.microsoft.com/office/thememl/2012/main" name="Office Theme" id="{62F939B6-93AF-4DB8-9C6B-D6C7DFDC589F}" vid="{4A3C46E8-61CC-4603-A589-7422A47A8E4A}"/>
     </a:ext>
   </a:extLst>
 </a:theme>
@@ -4108,7 +4438,7 @@
 </file>
 
 <file path=customXml/itemProps1.xml><?xml version="1.0" encoding="utf-8"?>
-<ds:datastoreItem xmlns:ds="http://schemas.openxmlformats.org/officeDocument/2006/customXml" ds:itemID="{83012DAB-406D-4B15-8079-8EAF52DE3B8A}">
+<ds:datastoreItem xmlns:ds="http://schemas.openxmlformats.org/officeDocument/2006/customXml" ds:itemID="{067979CB-AB61-409D-A031-0F478E4EC01F}">
   <ds:schemaRefs>
     <ds:schemaRef ds:uri="http://schemas.openxmlformats.org/officeDocument/2006/bibliography"/>
   </ds:schemaRefs>

</xml_diff>